<commit_message>
2nd, + strcuture scheme visio
</commit_message>
<xml_diff>
--- a/docs/docx/Максимчик_ДП.docx
+++ b/docs/docx/Максимчик_ДП.docx
@@ -1,6 +1,6 @@
 
 <file path=word/document.xml><?xml version="1.0" encoding="utf-8"?>
-<w:document xmlns:wpc="http://schemas.microsoft.com/office/word/2010/wordprocessingCanvas" xmlns:cx="http://schemas.microsoft.com/office/drawing/2014/chartex" xmlns:cx1="http://schemas.microsoft.com/office/drawing/2015/9/8/chartex" xmlns:cx2="http://schemas.microsoft.com/office/drawing/2015/10/21/chartex" xmlns:cx3="http://schemas.microsoft.com/office/drawing/2016/5/9/chartex" xmlns:cx4="http://schemas.microsoft.com/office/drawing/2016/5/10/chartex" xmlns:cx5="http://schemas.microsoft.com/office/drawing/2016/5/11/chartex" xmlns:cx6="http://schemas.microsoft.com/office/drawing/2016/5/12/chartex" xmlns:cx7="http://schemas.microsoft.com/office/drawing/2016/5/13/chartex" xmlns:cx8="http://schemas.microsoft.com/office/drawing/2016/5/14/chartex" xmlns:mc="http://schemas.openxmlformats.org/markup-compatibility/2006" xmlns:aink="http://schemas.microsoft.com/office/drawing/2016/ink" xmlns:am3d="http://schemas.microsoft.com/office/drawing/2017/model3d" xmlns:o="urn:schemas-microsoft-com:office:office" xmlns:r="http://schemas.openxmlformats.org/officeDocument/2006/relationships" xmlns:m="http://schemas.openxmlformats.org/officeDocument/2006/math" xmlns:v="urn:schemas-microsoft-com:vml" xmlns:wp14="http://schemas.microsoft.com/office/word/2010/wordprocessingDrawing" xmlns:wp="http://schemas.openxmlformats.org/drawingml/2006/wordprocessingDrawing" xmlns:w10="urn:schemas-microsoft-com:office:word" xmlns:w="http://schemas.openxmlformats.org/wordprocessingml/2006/main" xmlns:w14="http://schemas.microsoft.com/office/word/2010/wordml" xmlns:w15="http://schemas.microsoft.com/office/word/2012/wordml" xmlns:w16cex="http://schemas.microsoft.com/office/word/2018/wordml/cex" xmlns:w16cid="http://schemas.microsoft.com/office/word/2016/wordml/cid" xmlns:w16="http://schemas.microsoft.com/office/word/2018/wordml" xmlns:w16sdtdh="http://schemas.microsoft.com/office/word/2020/wordml/sdtdatahash" xmlns:w16se="http://schemas.microsoft.com/office/word/2015/wordml/symex" xmlns:wpg="http://schemas.microsoft.com/office/word/2010/wordprocessingGroup" xmlns:wpi="http://schemas.microsoft.com/office/word/2010/wordprocessingInk" xmlns:wne="http://schemas.microsoft.com/office/word/2006/wordml" xmlns:wps="http://schemas.microsoft.com/office/word/2010/wordprocessingShape" mc:Ignorable="w14 w15 w16se w16cid w16 w16cex w16sdtdh wp14">
+<w:document xmlns:wpc="http://schemas.microsoft.com/office/word/2010/wordprocessingCanvas" xmlns:cx="http://schemas.microsoft.com/office/drawing/2014/chartex" xmlns:cx1="http://schemas.microsoft.com/office/drawing/2015/9/8/chartex" xmlns:cx2="http://schemas.microsoft.com/office/drawing/2015/10/21/chartex" xmlns:cx3="http://schemas.microsoft.com/office/drawing/2016/5/9/chartex" xmlns:cx4="http://schemas.microsoft.com/office/drawing/2016/5/10/chartex" xmlns:cx5="http://schemas.microsoft.com/office/drawing/2016/5/11/chartex" xmlns:cx6="http://schemas.microsoft.com/office/drawing/2016/5/12/chartex" xmlns:cx7="http://schemas.microsoft.com/office/drawing/2016/5/13/chartex" xmlns:cx8="http://schemas.microsoft.com/office/drawing/2016/5/14/chartex" xmlns:mc="http://schemas.openxmlformats.org/markup-compatibility/2006" xmlns:aink="http://schemas.microsoft.com/office/drawing/2016/ink" xmlns:am3d="http://schemas.microsoft.com/office/drawing/2017/model3d" xmlns:o="urn:schemas-microsoft-com:office:office" xmlns:oel="http://schemas.microsoft.com/office/2019/extlst" xmlns:r="http://schemas.openxmlformats.org/officeDocument/2006/relationships" xmlns:m="http://schemas.openxmlformats.org/officeDocument/2006/math" xmlns:v="urn:schemas-microsoft-com:vml" xmlns:wp14="http://schemas.microsoft.com/office/word/2010/wordprocessingDrawing" xmlns:wp="http://schemas.openxmlformats.org/drawingml/2006/wordprocessingDrawing" xmlns:w10="urn:schemas-microsoft-com:office:word" xmlns:w="http://schemas.openxmlformats.org/wordprocessingml/2006/main" xmlns:w14="http://schemas.microsoft.com/office/word/2010/wordml" xmlns:w15="http://schemas.microsoft.com/office/word/2012/wordml" xmlns:w16cex="http://schemas.microsoft.com/office/word/2018/wordml/cex" xmlns:w16cid="http://schemas.microsoft.com/office/word/2016/wordml/cid" xmlns:w16="http://schemas.microsoft.com/office/word/2018/wordml" xmlns:w16sdtdh="http://schemas.microsoft.com/office/word/2020/wordml/sdtdatahash" xmlns:w16se="http://schemas.microsoft.com/office/word/2015/wordml/symex" xmlns:wpg="http://schemas.microsoft.com/office/word/2010/wordprocessingGroup" xmlns:wpi="http://schemas.microsoft.com/office/word/2010/wordprocessingInk" xmlns:wne="http://schemas.microsoft.com/office/word/2006/wordml" xmlns:wps="http://schemas.microsoft.com/office/word/2010/wordprocessingShape" mc:Ignorable="w14 w15 w16se w16cid w16 w16cex w16sdtdh wp14">
   <w:body>
     <w:p>
       <w:pPr>
@@ -1275,15 +1275,7 @@
         <w:pStyle w:val="afff9"/>
       </w:pPr>
       <w:r>
-        <w:t>Однако, помимо готовых коммерческих решений, все большую популярность приобретают DIY-устройства (</w:t>
-      </w:r>
-      <w:proofErr w:type="spellStart"/>
-      <w:r>
-        <w:t>Do</w:t>
-      </w:r>
-      <w:proofErr w:type="spellEnd"/>
-      <w:r>
-        <w:t xml:space="preserve"> It </w:t>
+        <w:t xml:space="preserve">Однако, помимо готовых коммерческих решений, все большую популярность приобретают DIY-устройства (Do It </w:t>
       </w:r>
       <w:proofErr w:type="spellStart"/>
       <w:r>
@@ -1967,6 +1959,135 @@
     </w:p>
     <w:p>
       <w:pPr>
+        <w:pStyle w:val="afff9"/>
+      </w:pPr>
+      <w:r>
+        <w:t>После анализа предметной области разрабатываемого приложения были</w:t>
+      </w:r>
+      <w:r>
+        <w:t xml:space="preserve"> </w:t>
+      </w:r>
+      <w:r>
+        <w:t>сформулированы основные требования, которые необходимо учитывать при его реализации. Поскольку приложение включает обширный функционал,</w:t>
+      </w:r>
+      <w:r>
+        <w:t xml:space="preserve"> </w:t>
+      </w:r>
+      <w:r>
+        <w:t>включая работу с базой данных, обработку и отправку данных MQTT-брокеру, работа в локальной сети с использованием HTTP, возникает необходимость в проектировании структурной схемы программного средства.</w:t>
+      </w:r>
+    </w:p>
+    <w:p>
+      <w:pPr>
+        <w:pStyle w:val="afff9"/>
+      </w:pPr>
+      <w:r>
+        <w:t>Структура проекта состоит из следующих блоков:</w:t>
+      </w:r>
+    </w:p>
+    <w:p>
+      <w:pPr>
+        <w:pStyle w:val="Dipmlomabulet"/>
+      </w:pPr>
+      <w:r>
+        <w:t>блок MQTT клиента;</w:t>
+      </w:r>
+    </w:p>
+    <w:p>
+      <w:pPr>
+        <w:pStyle w:val="Dipmlomabulet"/>
+      </w:pPr>
+      <w:r>
+        <w:t>блок соединения с брокером;</w:t>
+      </w:r>
+    </w:p>
+    <w:p>
+      <w:pPr>
+        <w:pStyle w:val="Dipmlomabulet"/>
+      </w:pPr>
+      <w:r>
+        <w:t>блок коммуникации MQTT;</w:t>
+      </w:r>
+    </w:p>
+    <w:p>
+      <w:pPr>
+        <w:pStyle w:val="Dipmlomabulet"/>
+      </w:pPr>
+      <w:r>
+        <w:t>блок обработки и генерации сообщений;</w:t>
+      </w:r>
+    </w:p>
+    <w:p>
+      <w:pPr>
+        <w:pStyle w:val="Dipmlomabulet"/>
+      </w:pPr>
+      <w:r>
+        <w:t>блок базы данных;</w:t>
+      </w:r>
+    </w:p>
+    <w:p>
+      <w:pPr>
+        <w:pStyle w:val="Dipmlomabulet"/>
+      </w:pPr>
+      <w:r>
+        <w:t>блок моделей;</w:t>
+      </w:r>
+    </w:p>
+    <w:p>
+      <w:pPr>
+        <w:pStyle w:val="Dipmlomabulet"/>
+      </w:pPr>
+      <w:r>
+        <w:t>блок бизнес-логики;</w:t>
+      </w:r>
+    </w:p>
+    <w:p>
+      <w:pPr>
+        <w:pStyle w:val="Dipmlomabulet"/>
+      </w:pPr>
+      <w:r>
+        <w:t>блок моделей представления;</w:t>
+      </w:r>
+    </w:p>
+    <w:p>
+      <w:pPr>
+        <w:pStyle w:val="Dipmlomabulet"/>
+      </w:pPr>
+      <w:r>
+        <w:t>блок представления.</w:t>
+      </w:r>
+    </w:p>
+    <w:p>
+      <w:pPr>
+        <w:pStyle w:val="afff9"/>
+      </w:pPr>
+      <w:r>
+        <w:t>Структура системы была организована таким образом, чтобы каждый блок выполнял строго определённую задачу и обеспечивал стабильную работу приложения в целом.</w:t>
+      </w:r>
+    </w:p>
+    <w:p>
+      <w:pPr>
+        <w:pStyle w:val="afff9"/>
+      </w:pPr>
+      <w:r>
+        <w:t xml:space="preserve">Далее будет рассмотрен принцип работы каждого из выделенных блоков, их основные функции, а также взаимодействие между ними. Взаимосвязь между основными блоками проекта отражена на структурной схеме </w:t>
+      </w:r>
+      <w:proofErr w:type="gramStart"/>
+      <w:r>
+        <w:t>ГУИР.400201.ххх</w:t>
+      </w:r>
+      <w:proofErr w:type="gramEnd"/>
+      <w:r>
+        <w:t xml:space="preserve"> С1.</w:t>
+      </w:r>
+    </w:p>
+    <w:p>
+      <w:pPr>
+        <w:pStyle w:val="afff9"/>
+      </w:pPr>
+    </w:p>
+    <w:p>
+      <w:pPr>
         <w:pStyle w:val="Diploma-Titlelevel2"/>
       </w:pPr>
       <w:r>
@@ -1984,6 +2105,67 @@
     </w:p>
     <w:p>
       <w:pPr>
+        <w:pStyle w:val="Diploma-Titlelevel1"/>
+        <w:numPr>
+          <w:ilvl w:val="0"/>
+          <w:numId w:val="0"/>
+        </w:numPr>
+        <w:ind w:left="993" w:hanging="284"/>
+      </w:pPr>
+    </w:p>
+    <w:p>
+      <w:pPr>
+        <w:pStyle w:val="afff9"/>
+      </w:pPr>
+      <w:r>
+        <w:t xml:space="preserve">Блок MQTT клиента отвечает за первичную настройку соединения, обеспечивая корректное взаимодействие с брокером. В рамках этой настройки задаются основные параметры подключения, включая адрес брокера, номер порта, уникальный идентификатор клиента, а также параметры безопасности, такие как логин и пароль. </w:t>
+      </w:r>
+    </w:p>
+    <w:p>
+      <w:pPr>
+        <w:pStyle w:val="afff9"/>
+      </w:pPr>
+      <w:r>
+        <w:t xml:space="preserve">Дополнительно можно задать интервал Keep Alive, который определяет, как часто клиент будет отправлять сигналы активности брокеру, предотвращая разрыв соединения. Также можно настроить механизм Last Will and Testament (LWT) – заранее заданное сообщение, которое брокер опубликует в случае неожиданного отключения клиента. Это позволяет другим участникам системы получать актуальную информацию о его состоянии. </w:t>
+      </w:r>
+    </w:p>
+    <w:p>
+      <w:pPr>
+        <w:pStyle w:val="afff9"/>
+      </w:pPr>
+      <w:r>
+        <w:t xml:space="preserve">Кроме того, при настройке соединения можно указать, должна ли сессия быть очищаемой (Clean Session). Если параметр включён, при каждом новом подключении клиент начинает работу с нуля, без сохранённых подписок. Если отключён, брокер запоминает подписки и недоставленные сообщения, обеспечивая более надёжную связь при временных разрывах соединения. </w:t>
+      </w:r>
+    </w:p>
+    <w:p>
+      <w:pPr>
+        <w:pStyle w:val="afff9"/>
+      </w:pPr>
+      <w:r>
+        <w:lastRenderedPageBreak/>
+        <w:t xml:space="preserve">При первом подключении системы «умного дома» данные для подключения вводятся пользователем через блок представления. Вводимые параметры, такие как адрес брокера, логин, пароль и другие настройки, проверяются на корректность и сохраняются в базе данных только при успешном вводе и установлении соединения. Это обеспечивает их последующее использование и предотвращает сохранение некорректных данных. При следующем запуске приложения блок MQTT клиента загружает сохранённые параметры из базы данных и автоматически устанавливает соединение с брокером, исключая необходимость повторного ввода данных. Такой подход повышает удобство работы пользователя и снижает вероятность ошибок, связанных с ручной настройкой. </w:t>
+      </w:r>
+    </w:p>
+    <w:p>
+      <w:pPr>
+        <w:pStyle w:val="afff9"/>
+      </w:pPr>
+      <w:r>
+        <w:t>Благодаря этому механизму обеспечивается не только удобное управление подключением, но и стабильность работы системы, так как параметры сохраняются и могут быть использованы для восстановления соединения в случае сбоя.</w:t>
+      </w:r>
+    </w:p>
+    <w:p>
+      <w:pPr>
+        <w:pStyle w:val="Diploma-Titlelevel1"/>
+        <w:numPr>
+          <w:ilvl w:val="0"/>
+          <w:numId w:val="0"/>
+        </w:numPr>
+        <w:ind w:left="993" w:hanging="284"/>
+      </w:pPr>
+    </w:p>
+    <w:p>
+      <w:pPr>
         <w:pStyle w:val="Diploma-Titlelevel2"/>
       </w:pPr>
       <w:r>
@@ -2001,9 +2183,79 @@
     </w:p>
     <w:p>
       <w:pPr>
+        <w:pStyle w:val="afff9"/>
+      </w:pPr>
+    </w:p>
+    <w:p>
+      <w:pPr>
+        <w:pStyle w:val="afff9"/>
+      </w:pPr>
+      <w:r>
+        <w:t>Блок соединения с MQTT-брокером отвечает за установление и поддержание стабильного соединения между клиентом и брокером. Его главная задач</w:t>
+      </w:r>
+      <w:r>
+        <w:t>а –</w:t>
+      </w:r>
+      <w:r>
+        <w:t xml:space="preserve"> инициировать подключение, следить за его состоянием и восстанавливать связь в случае разрыва. </w:t>
+      </w:r>
+    </w:p>
+    <w:p>
+      <w:pPr>
+        <w:pStyle w:val="afff9"/>
+      </w:pPr>
+      <w:r>
+        <w:t xml:space="preserve">При запуске системы блок загружает сохранённые параметры подключения, такие как адрес брокера, номер порта, логин, пароль, уникальный идентификатор клиента, а также дополнительные настройки, включая Keep Alive, Clean Session и Last Will and Testament (LWT). </w:t>
+      </w:r>
+    </w:p>
+    <w:p>
+      <w:pPr>
+        <w:pStyle w:val="afff9"/>
+      </w:pPr>
+      <w:r>
+        <w:t xml:space="preserve">Далее создаётся MQTT-клиент с заданными параметрами, после чего он отправляет запрос на подключение к брокеру, используя аутентификацию по логину и паролю. Если соединение успешно установлено, блок уведомляет другие компоненты системы, в частности блок коммуникации MQTT, который затем подписывается на нужные топики и начинает обмен сообщениями. </w:t>
+      </w:r>
+    </w:p>
+    <w:p>
+      <w:pPr>
+        <w:pStyle w:val="afff9"/>
+      </w:pPr>
+      <w:r>
+        <w:t>Для поддержания соединения используется механизм Keep Alive, который позволяет клиенту периодически отправлять сигналы активности, предотвращая разрыв связи. Если же соединение всё же прерывается, блок оперативно обнаруживает это и инициирует процедуру переподключения. При повторных неудачах используется механизм увеличения задержки между попытками восстановления связи, чтобы снизить нагрузку на сеть и брокер.</w:t>
+      </w:r>
+    </w:p>
+    <w:p>
+      <w:pPr>
+        <w:pStyle w:val="afff9"/>
+      </w:pPr>
+      <w:r>
+        <w:t xml:space="preserve">При каждом успешном подключении блок соединения может сохранять актуальные параметры в базе данных, чтобы использовать их при следующих запусках системы. Это позволяет исключить необходимость повторного ввода данных вручную. </w:t>
+      </w:r>
+    </w:p>
+    <w:p>
+      <w:pPr>
+        <w:pStyle w:val="afff9"/>
+      </w:pPr>
+      <w:r>
+        <w:t>Таким образом, блок соединения с MQTT-брокером выполняет ключевую функцию в системе, обеспечивая надёжное подключение и автоматическое восстановление связи при сбоях.</w:t>
+      </w:r>
+    </w:p>
+    <w:p>
+      <w:pPr>
+        <w:pStyle w:val="Diploma-Titlelevel1"/>
+        <w:numPr>
+          <w:ilvl w:val="0"/>
+          <w:numId w:val="0"/>
+        </w:numPr>
+        <w:ind w:left="993" w:hanging="284"/>
+      </w:pPr>
+    </w:p>
+    <w:p>
+      <w:pPr>
         <w:pStyle w:val="Diploma-Titlelevel2"/>
       </w:pPr>
       <w:r>
+        <w:lastRenderedPageBreak/>
         <w:t xml:space="preserve">Блок коммуникации </w:t>
       </w:r>
       <w:r>
@@ -2015,35 +2267,277 @@
     </w:p>
     <w:p>
       <w:pPr>
+        <w:pStyle w:val="afff9"/>
+      </w:pPr>
+    </w:p>
+    <w:p>
+      <w:pPr>
+        <w:pStyle w:val="afff9"/>
+      </w:pPr>
+      <w:r>
+        <w:t>Блок коммуникации MQTT играет ключевую роль в системе «умного дома», обеспечивая обмен сообщениями между приложением и удалённым брокером. Его основная задача</w:t>
+      </w:r>
+      <w:r>
+        <w:t xml:space="preserve"> –</w:t>
+      </w:r>
+      <w:r>
+        <w:t xml:space="preserve"> установление защищённого соединения, подписка на топики и публикация сообщений, что позволяет передавать данные о состоянии устройств и отправлять им управляющие команды. </w:t>
+      </w:r>
+    </w:p>
+    <w:p>
+      <w:pPr>
+        <w:pStyle w:val="afff9"/>
+      </w:pPr>
+      <w:r>
+        <w:t xml:space="preserve">После подключения к брокеру с использованием аутентификации блок подписывается на определённые топики, что даёт возможность получать актуальную информацию о состоянии устройств. При поступлении сообщения от брокера блок передаёт его в блок обработки и генерации сообщений, который анализирует содержимое и определяет дальнейшие действия. Если данные содержат информацию о новом состоянии устройства, они передаются в пользовательский интерфейс для отображения актуальной информации. </w:t>
+      </w:r>
+    </w:p>
+    <w:p>
+      <w:pPr>
+        <w:pStyle w:val="afff9"/>
+      </w:pPr>
+      <w:r>
+        <w:t xml:space="preserve">Кроме приёма сообщений, блок коммуникации выполняет отправку данных, обеспечивая управление устройствами. Когда пользователь изменяет параметры в приложении, например, включает освещение или задаёт температуру, блок обработки формирует соответствующую команду и передаёт её в блок коммуникации, который публикует сообщение в нужный топик MQTT. Это позволяет системе обеспечивать двусторонний обмен данными, необходимый для стабильной работы умного дома. </w:t>
+      </w:r>
+    </w:p>
+    <w:p>
+      <w:pPr>
+        <w:pStyle w:val="afff9"/>
+      </w:pPr>
+      <w:r>
+        <w:t>Для поддержания соединения блок включает механизмы обработки ошибок и восстановления связи. В случае разрыва соединения он уведомляет блок соединения с брокером, который предпринимает попытки восстановления. Также он контролирует целостность передаваемых данных, предотвращая некорректные сообщения и дублирование команд.</w:t>
+      </w:r>
+    </w:p>
+    <w:p>
+      <w:pPr>
+        <w:pStyle w:val="Diploma-Titlelevel1"/>
+        <w:numPr>
+          <w:ilvl w:val="0"/>
+          <w:numId w:val="0"/>
+        </w:numPr>
+        <w:ind w:left="993" w:hanging="284"/>
+      </w:pPr>
+    </w:p>
+    <w:p>
+      <w:pPr>
         <w:pStyle w:val="Diploma-Titlelevel2"/>
       </w:pPr>
       <w:r>
-        <w:t>Блок формирования сообщений</w:t>
-      </w:r>
+        <w:t xml:space="preserve">Блок </w:t>
+      </w:r>
+      <w:r>
+        <w:t xml:space="preserve">обработки и генерации </w:t>
+      </w:r>
+      <w:proofErr w:type="spellStart"/>
+      <w:r>
+        <w:t>собщений</w:t>
+      </w:r>
+      <w:proofErr w:type="spellEnd"/>
+    </w:p>
+    <w:p>
+      <w:pPr>
+        <w:pStyle w:val="afff9"/>
+      </w:pPr>
+    </w:p>
+    <w:p>
+      <w:pPr>
+        <w:pStyle w:val="afff9"/>
+      </w:pPr>
+      <w:r>
+        <w:t xml:space="preserve">Блок обработки и генерации сообщений играет самую важную роль в системе, обеспечивая корректное взаимодействие между приложением и устройствами умного дома через MQTT-протокол. Он выполняет обработку входящих сообщений от брокера, анализируя их содержимое, и формирует исходящие команды для управления устройствами. Основная цель этого блока — преобразование сырых данных в понятный формат, фильтрация лишней информации и передача обработанных данных в соответствующие компоненты системы. </w:t>
+      </w:r>
+    </w:p>
+    <w:p>
+      <w:pPr>
+        <w:pStyle w:val="afff9"/>
+      </w:pPr>
+      <w:r>
+        <w:t xml:space="preserve">При получении сообщения от MQTT-брокера блок обработки и генерации анализирует его, проверяет на наличие ошибок и определяет, к какому устройству оно относится. Если данные содержат информацию о состоянии устройства, например, текущую температуру, уровень освещённости или статус реле, они передаются в пользовательский интерфейс для отображения актуальной информации. </w:t>
+      </w:r>
+    </w:p>
+    <w:p>
+      <w:pPr>
+        <w:pStyle w:val="afff9"/>
+      </w:pPr>
+      <w:r>
+        <w:t xml:space="preserve">Кроме обработки входящих сообщений, этот блок также отвечает за генерацию исходящих данных. Когда пользователь в приложении изменяет </w:t>
+      </w:r>
+      <w:r>
+        <w:lastRenderedPageBreak/>
+        <w:t xml:space="preserve">параметры работы устройства, блок обработки получает соответствующий запрос, преобразует его в формат MQTT-сообщения и передаёт в блок коммуникации для отправки брокеру. Это позволяет осуществлять двусторонний обмен данными между клиентом и устройствами умного дома. </w:t>
+      </w:r>
+    </w:p>
+    <w:p>
+      <w:pPr>
+        <w:pStyle w:val="afff9"/>
+      </w:pPr>
+      <w:r>
+        <w:t>Дополнительно блок включает механизмы фильтрации и валидации данных, предотвращая отправку некорректных команд и обеспечивая корректную работу системы. В случае обнаружения ошибки он может отправлять уведомления в интерфейс пользователя или запускать механизмы повторной передачи сообщения. Всё это делает блок обработки и генерации сообщений важным элементом системы, который обеспечивает стабильную и надёжную работу обмена данными через MQTT.</w:t>
+      </w:r>
+    </w:p>
+    <w:p>
+      <w:pPr>
+        <w:pStyle w:val="afff9"/>
+      </w:pPr>
     </w:p>
     <w:p>
       <w:pPr>
         <w:pStyle w:val="Diploma-Titlelevel2"/>
       </w:pPr>
       <w:r>
-        <w:t>Блок обработки сообщений</w:t>
-      </w:r>
+        <w:t xml:space="preserve">Блок </w:t>
+      </w:r>
+      <w:r>
+        <w:t>базы данных</w:t>
+      </w:r>
+    </w:p>
+    <w:p>
+      <w:pPr>
+        <w:pStyle w:val="afff9"/>
+      </w:pPr>
+    </w:p>
+    <w:p>
+      <w:pPr>
+        <w:pStyle w:val="afff9"/>
+      </w:pPr>
+      <w:r>
+        <w:t xml:space="preserve">Информация, получаемая из блока бизнес-логики после обработки сообщений от брокера, записывается в базу данных, где она сохраняется в специальных таблицах, предназначенных для хранения данных о системе и подключенных устройствах. В качестве хранилища используется </w:t>
+      </w:r>
+      <w:proofErr w:type="spellStart"/>
+      <w:r>
+        <w:t>SQLite</w:t>
+      </w:r>
+      <w:proofErr w:type="spellEnd"/>
+      <w:r>
+        <w:t xml:space="preserve"> с библиотекой </w:t>
+      </w:r>
+      <w:proofErr w:type="spellStart"/>
+      <w:r>
+        <w:t>Room</w:t>
+      </w:r>
+      <w:proofErr w:type="spellEnd"/>
+      <w:r>
+        <w:t xml:space="preserve">. </w:t>
+      </w:r>
+    </w:p>
+    <w:p>
+      <w:pPr>
+        <w:pStyle w:val="afff9"/>
+      </w:pPr>
+      <w:r>
+        <w:t xml:space="preserve">Блок базы данных отвечает за сохранение данных о подключении к удалённому брокеру сообщений, включая адрес брокера, номер порта, логин, пароль, уникальный идентификатор клиента, а также дополнительные настройки, такие как Keep Alive, Clean Session и Last Will and Testament. Это позволяет сохранять параметры подключения и восстанавливать их при последующем запуске приложения. </w:t>
+      </w:r>
+    </w:p>
+    <w:p>
+      <w:pPr>
+        <w:pStyle w:val="afff9"/>
+      </w:pPr>
+      <w:r>
+        <w:t xml:space="preserve">В таблице «устройства» хранятся данные о подключенных устройствах: уникальный сетевой адрес </w:t>
+      </w:r>
+      <w:proofErr w:type="spellStart"/>
+      <w:r>
+        <w:t>Zigbee</w:t>
+      </w:r>
+      <w:proofErr w:type="spellEnd"/>
+      <w:r>
+        <w:t>, последние полученные значения от MQTT</w:t>
+      </w:r>
+      <w:r>
+        <w:t>-</w:t>
+      </w:r>
+      <w:r>
+        <w:t>брокера, выбранное пользователем изображение устройства, каналы управления (например, для переключения реле или управления освещением), тип устройства и его дружественное имя.</w:t>
+      </w:r>
+    </w:p>
+    <w:p>
+      <w:pPr>
+        <w:pStyle w:val="Diploma-Titlelevel1"/>
+        <w:numPr>
+          <w:ilvl w:val="0"/>
+          <w:numId w:val="0"/>
+        </w:numPr>
+        <w:ind w:left="993" w:hanging="284"/>
+      </w:pPr>
     </w:p>
     <w:p>
       <w:pPr>
         <w:pStyle w:val="Diploma-Titlelevel2"/>
       </w:pPr>
       <w:r>
-        <w:t>Блок хранения данных</w:t>
-      </w:r>
+        <w:t xml:space="preserve">Блок </w:t>
+      </w:r>
+      <w:r>
+        <w:t>моделей</w:t>
+      </w:r>
+    </w:p>
+    <w:p>
+      <w:pPr>
+        <w:pStyle w:val="afff9"/>
+        <w:ind w:firstLine="0"/>
+      </w:pPr>
+    </w:p>
+    <w:p>
+      <w:pPr>
+        <w:pStyle w:val="afff9"/>
+      </w:pPr>
+      <w:r>
+        <w:t>Блок моделей отвечает за структуру данных, используемых в приложении. Он содержит классы, описывающие подключенные устройства умного дома, а также параметры подключения к MQTT-брокеру. Модели обеспечивают единообразное представление данных, используемых в бизнес</w:t>
+      </w:r>
+      <w:r>
+        <w:t>-</w:t>
+      </w:r>
+      <w:r>
+        <w:t xml:space="preserve">логике, базе данных и пользовательском интерфейсе. </w:t>
+      </w:r>
+    </w:p>
+    <w:p>
+      <w:pPr>
+        <w:pStyle w:val="afff9"/>
+      </w:pPr>
+      <w:r>
+        <w:t>Данные об устройствах включают уникальный идентификатор, тип устройства, текущее состояние, доступные команды и другие параметры, необходимые для взаимодействия. Также в моделях хранятся сведения о подключении к MQTT-брокеру, такие как адрес сервера, логин, пароль и настройки соединения.</w:t>
+      </w:r>
+    </w:p>
+    <w:p>
+      <w:pPr>
+        <w:pStyle w:val="afff9"/>
+      </w:pPr>
+    </w:p>
+    <w:p>
+      <w:pPr>
+        <w:pStyle w:val="afff9"/>
+      </w:pPr>
     </w:p>
     <w:p>
       <w:pPr>
         <w:pStyle w:val="Diploma-Titlelevel2"/>
       </w:pPr>
       <w:r>
-        <w:t>Блок моделей</w:t>
-      </w:r>
+        <w:lastRenderedPageBreak/>
+        <w:t xml:space="preserve">Блок </w:t>
+      </w:r>
+      <w:r>
+        <w:t>бизнес-логики</w:t>
+      </w:r>
+    </w:p>
+    <w:p>
+      <w:pPr>
+        <w:pStyle w:val="afff9"/>
+      </w:pPr>
+    </w:p>
+    <w:p>
+      <w:pPr>
+        <w:pStyle w:val="afff9"/>
+      </w:pPr>
+      <w:r>
+        <w:t>Блок бизнес-логики отвечает за обработку данных, выполнение основной логики работы приложения и взаимодействие с другими модулями. Он обеспечивает управление сообщениями MQTT, взаимодействие с базой данных, обработку данных перед отправкой в представление и выполнение пользовательских сценариев умного дома.</w:t>
+      </w:r>
+    </w:p>
+    <w:p>
+      <w:pPr>
+        <w:pStyle w:val="afff9"/>
+      </w:pPr>
     </w:p>
     <w:p>
       <w:pPr>
@@ -2055,10 +2549,224 @@
     </w:p>
     <w:p>
       <w:pPr>
+        <w:pStyle w:val="afff9"/>
+      </w:pPr>
+    </w:p>
+    <w:p>
+      <w:pPr>
+        <w:pStyle w:val="afff9"/>
+      </w:pPr>
+      <w:r>
+        <w:t xml:space="preserve">Модели представления являются промежуточным слоем между моделями данных и представлениями, выполняя преобразование данных в формат, удобный для отображения. Они обрабатывают информацию, специфичную для пользовательского интерфейса, тогда как общие вычисления и бизнес-логика выносятся в другой блок. </w:t>
+      </w:r>
+    </w:p>
+    <w:p>
+      <w:pPr>
+        <w:pStyle w:val="afff9"/>
+      </w:pPr>
+      <w:r>
+        <w:t>Основное назначение моделей представлени</w:t>
+      </w:r>
+      <w:r>
+        <w:t xml:space="preserve">я – </w:t>
+      </w:r>
+      <w:r>
+        <w:t xml:space="preserve">подготовка данных для удобного использования в представлении. Например, если в модели устройства умного дома хранятся только время его включения и выключения, то модель представления может вычислять общее время работы устройства и передавать уже готовое значение для отображения пользователю. </w:t>
+      </w:r>
+    </w:p>
+    <w:p>
+      <w:pPr>
+        <w:pStyle w:val="afff9"/>
+      </w:pPr>
+      <w:r>
+        <w:t>Модель представления связана как с моделью данных, так и с представлением, обеспечивая их взаимодействие и отделяя обработку данных от логики интерфейса.</w:t>
+      </w:r>
+    </w:p>
+    <w:p>
+      <w:pPr>
+        <w:pStyle w:val="afff9"/>
+      </w:pPr>
+    </w:p>
+    <w:p>
+      <w:pPr>
         <w:pStyle w:val="Diploma-Titlelevel2"/>
       </w:pPr>
       <w:r>
         <w:t>Блок моделей представлений</w:t>
+      </w:r>
+    </w:p>
+    <w:p>
+      <w:pPr>
+        <w:pStyle w:val="afff9"/>
+      </w:pPr>
+    </w:p>
+    <w:p>
+      <w:pPr>
+        <w:pStyle w:val="afff9"/>
+      </w:pPr>
+      <w:r>
+        <w:t xml:space="preserve">В Jetpack Compose корневым представлением является композиционная функция (Composable), с которой начинается работа приложения. Это представление содержит ссылки на другие представления, формируя иерархическую структуру интерфейса. При этом всегда возможна навигация назад, а также циклические переходы, когда одно представление может ссылаться на себя. </w:t>
+      </w:r>
+    </w:p>
+    <w:p>
+      <w:pPr>
+        <w:pStyle w:val="afff9"/>
+      </w:pPr>
+      <w:r>
+        <w:t>В Jetpack Compose любое отображаемое на экране содержимое является представлением (Composable). Например, кнопк</w:t>
+      </w:r>
+      <w:r>
+        <w:t xml:space="preserve">а – </w:t>
+      </w:r>
+      <w:r>
+        <w:t xml:space="preserve">это отдельное представление, описанное декларативным способом, а содержащий её список также является представлением. Таким образом, одно представление может включать в себя множество других, а благодаря механизму параметров при инициализации обеспечивается гибкость и переиспользуемость компонентов. </w:t>
+      </w:r>
+    </w:p>
+    <w:p>
+      <w:pPr>
+        <w:pStyle w:val="afff9"/>
+      </w:pPr>
+      <w:r>
+        <w:t xml:space="preserve">Представления должны работать одинаково на всех устройствах Android и адаптироваться под разные размеры экранов. Для этого используется механизм адаптивного пользовательского интерфейса, обеспечивающий корректное отображение элементов на смартфонах, планшетах и других устройствах. </w:t>
+      </w:r>
+    </w:p>
+    <w:p>
+      <w:pPr>
+        <w:pStyle w:val="afff9"/>
+      </w:pPr>
+      <w:r>
+        <w:t xml:space="preserve">Представление взаимодействует с моделью представления (ViewModel), получая из неё данные и отправляя события на обработку. Однако допускается </w:t>
+      </w:r>
+      <w:r>
+        <w:lastRenderedPageBreak/>
+        <w:t xml:space="preserve">выполнение простых вычислений непосредственно в представлениях. В некоторых случаях, когда представление содержит только статические данные или не требует сложной логики, оно может работать напрямую с моделью данных без использования ViewModel. Это особенно актуально для простых компонентов, таких как кнопки или отдельные элементы списка. </w:t>
+      </w:r>
+    </w:p>
+    <w:p>
+      <w:pPr>
+        <w:pStyle w:val="afff9"/>
+        <w:rPr>
+          <w:lang w:val="en-US"/>
+        </w:rPr>
+      </w:pPr>
+      <w:r>
+        <w:t>Представления также могут взаимодействовать с Composition Local, получая данные из общего контекста, что упрощает управление состоянием и передачу зависимостей. Функциональность представлений в системе "умного дома"</w:t>
+      </w:r>
+      <w:r>
+        <w:rPr>
+          <w:lang w:val="en-US"/>
+        </w:rPr>
+        <w:t>:</w:t>
+      </w:r>
+    </w:p>
+    <w:p>
+      <w:pPr>
+        <w:pStyle w:val="Diploma-Enumeration"/>
+        <w:ind w:left="0"/>
+        <w:jc w:val="both"/>
+      </w:pPr>
+      <w:r>
+        <w:t>п</w:t>
+      </w:r>
+      <w:r>
+        <w:t>ользовательский опыт. Важно учитывать удобство использования интерфейса: логичную навигацию, интуитивные элементы управления и четкую обратную связь при взаимодействии с системой</w:t>
+      </w:r>
+      <w:r>
+        <w:t>;</w:t>
+      </w:r>
+      <w:r>
+        <w:t xml:space="preserve"> </w:t>
+      </w:r>
+    </w:p>
+    <w:p>
+      <w:pPr>
+        <w:pStyle w:val="Diploma-Enumeration"/>
+        <w:ind w:left="0"/>
+        <w:jc w:val="both"/>
+      </w:pPr>
+      <w:r>
+        <w:t>в</w:t>
+      </w:r>
+      <w:r>
+        <w:t>изуализация данных. Jetpack Compose позволяет создавать динамические и адаптивные интерфейсы для отображения данных. Это могут быть графики, диаграммы, карточки или таблицы, отображающие текущее состояние системы "умного дома"</w:t>
+      </w:r>
+      <w:r>
+        <w:t>;</w:t>
+      </w:r>
+      <w:r>
+        <w:t xml:space="preserve"> </w:t>
+      </w:r>
+    </w:p>
+    <w:p>
+      <w:pPr>
+        <w:pStyle w:val="Diploma-Enumeration"/>
+        <w:ind w:left="0"/>
+        <w:jc w:val="both"/>
+      </w:pPr>
+      <w:r>
+        <w:t>э</w:t>
+      </w:r>
+      <w:r>
+        <w:t xml:space="preserve">лементы управления, такие как </w:t>
+      </w:r>
+      <w:proofErr w:type="spellStart"/>
+      <w:r>
+        <w:t>Button</w:t>
+      </w:r>
+      <w:proofErr w:type="spellEnd"/>
+      <w:r>
+        <w:t xml:space="preserve">, </w:t>
+      </w:r>
+      <w:proofErr w:type="spellStart"/>
+      <w:r>
+        <w:t>Switch</w:t>
+      </w:r>
+      <w:proofErr w:type="spellEnd"/>
+      <w:r>
+        <w:t xml:space="preserve">, </w:t>
+      </w:r>
+      <w:proofErr w:type="spellStart"/>
+      <w:r>
+        <w:t>Slider</w:t>
+      </w:r>
+      <w:proofErr w:type="spellEnd"/>
+      <w:r>
+        <w:t xml:space="preserve">, </w:t>
+      </w:r>
+      <w:proofErr w:type="spellStart"/>
+      <w:r>
+        <w:t>TextField</w:t>
+      </w:r>
+      <w:proofErr w:type="spellEnd"/>
+      <w:r>
+        <w:t>, позволяют пользователю управлять устройствами "умного дома". Использование состояний (State) и событий (Event) обеспечивает интерактивность и отзывчивость интерфейса</w:t>
+      </w:r>
+      <w:r>
+        <w:t>;</w:t>
+      </w:r>
+      <w:r>
+        <w:t xml:space="preserve"> </w:t>
+      </w:r>
+    </w:p>
+    <w:p>
+      <w:pPr>
+        <w:pStyle w:val="Diploma-Enumeration"/>
+        <w:ind w:left="0"/>
+        <w:jc w:val="both"/>
+      </w:pPr>
+      <w:r>
+        <w:t>а</w:t>
+      </w:r>
+      <w:r>
+        <w:t xml:space="preserve">даптивность и поддержка разных экранов Jetpack Compose позволяет легко адаптировать интерфейс под различные размеры экранов. </w:t>
+      </w:r>
+    </w:p>
+    <w:p>
+      <w:pPr>
+        <w:pStyle w:val="afff9"/>
+      </w:pPr>
+      <w:r>
+        <w:t xml:space="preserve">Таким образом, использование Jetpack Compose в разработке интерфейса приложения "умного дома" позволяет создавать гибкие, адаптивные и удобные представления, обеспечивая качественный пользовательский опыт. </w:t>
       </w:r>
       <w:r>
         <w:br w:type="page"/>
@@ -2598,7 +3306,7 @@
 </file>
 
 <file path=word/endnotes.xml><?xml version="1.0" encoding="utf-8"?>
-<w:endnotes xmlns:wpc="http://schemas.microsoft.com/office/word/2010/wordprocessingCanvas" xmlns:cx="http://schemas.microsoft.com/office/drawing/2014/chartex" xmlns:cx1="http://schemas.microsoft.com/office/drawing/2015/9/8/chartex" xmlns:cx2="http://schemas.microsoft.com/office/drawing/2015/10/21/chartex" xmlns:cx3="http://schemas.microsoft.com/office/drawing/2016/5/9/chartex" xmlns:cx4="http://schemas.microsoft.com/office/drawing/2016/5/10/chartex" xmlns:cx5="http://schemas.microsoft.com/office/drawing/2016/5/11/chartex" xmlns:cx6="http://schemas.microsoft.com/office/drawing/2016/5/12/chartex" xmlns:cx7="http://schemas.microsoft.com/office/drawing/2016/5/13/chartex" xmlns:cx8="http://schemas.microsoft.com/office/drawing/2016/5/14/chartex" xmlns:mc="http://schemas.openxmlformats.org/markup-compatibility/2006" xmlns:aink="http://schemas.microsoft.com/office/drawing/2016/ink" xmlns:am3d="http://schemas.microsoft.com/office/drawing/2017/model3d" xmlns:o="urn:schemas-microsoft-com:office:office" xmlns:r="http://schemas.openxmlformats.org/officeDocument/2006/relationships" xmlns:m="http://schemas.openxmlformats.org/officeDocument/2006/math" xmlns:v="urn:schemas-microsoft-com:vml" xmlns:wp14="http://schemas.microsoft.com/office/word/2010/wordprocessingDrawing" xmlns:wp="http://schemas.openxmlformats.org/drawingml/2006/wordprocessingDrawing" xmlns:w10="urn:schemas-microsoft-com:office:word" xmlns:w="http://schemas.openxmlformats.org/wordprocessingml/2006/main" xmlns:w14="http://schemas.microsoft.com/office/word/2010/wordml" xmlns:w15="http://schemas.microsoft.com/office/word/2012/wordml" xmlns:w16cex="http://schemas.microsoft.com/office/word/2018/wordml/cex" xmlns:w16cid="http://schemas.microsoft.com/office/word/2016/wordml/cid" xmlns:w16="http://schemas.microsoft.com/office/word/2018/wordml" xmlns:w16sdtdh="http://schemas.microsoft.com/office/word/2020/wordml/sdtdatahash" xmlns:w16se="http://schemas.microsoft.com/office/word/2015/wordml/symex" xmlns:wpg="http://schemas.microsoft.com/office/word/2010/wordprocessingGroup" xmlns:wpi="http://schemas.microsoft.com/office/word/2010/wordprocessingInk" xmlns:wne="http://schemas.microsoft.com/office/word/2006/wordml" xmlns:wps="http://schemas.microsoft.com/office/word/2010/wordprocessingShape" mc:Ignorable="w14 w15 w16se w16cid w16 w16cex w16sdtdh wp14">
+<w:endnotes xmlns:wpc="http://schemas.microsoft.com/office/word/2010/wordprocessingCanvas" xmlns:cx="http://schemas.microsoft.com/office/drawing/2014/chartex" xmlns:cx1="http://schemas.microsoft.com/office/drawing/2015/9/8/chartex" xmlns:cx2="http://schemas.microsoft.com/office/drawing/2015/10/21/chartex" xmlns:cx3="http://schemas.microsoft.com/office/drawing/2016/5/9/chartex" xmlns:cx4="http://schemas.microsoft.com/office/drawing/2016/5/10/chartex" xmlns:cx5="http://schemas.microsoft.com/office/drawing/2016/5/11/chartex" xmlns:cx6="http://schemas.microsoft.com/office/drawing/2016/5/12/chartex" xmlns:cx7="http://schemas.microsoft.com/office/drawing/2016/5/13/chartex" xmlns:cx8="http://schemas.microsoft.com/office/drawing/2016/5/14/chartex" xmlns:mc="http://schemas.openxmlformats.org/markup-compatibility/2006" xmlns:aink="http://schemas.microsoft.com/office/drawing/2016/ink" xmlns:am3d="http://schemas.microsoft.com/office/drawing/2017/model3d" xmlns:o="urn:schemas-microsoft-com:office:office" xmlns:oel="http://schemas.microsoft.com/office/2019/extlst" xmlns:r="http://schemas.openxmlformats.org/officeDocument/2006/relationships" xmlns:m="http://schemas.openxmlformats.org/officeDocument/2006/math" xmlns:v="urn:schemas-microsoft-com:vml" xmlns:wp14="http://schemas.microsoft.com/office/word/2010/wordprocessingDrawing" xmlns:wp="http://schemas.openxmlformats.org/drawingml/2006/wordprocessingDrawing" xmlns:w10="urn:schemas-microsoft-com:office:word" xmlns:w="http://schemas.openxmlformats.org/wordprocessingml/2006/main" xmlns:w14="http://schemas.microsoft.com/office/word/2010/wordml" xmlns:w15="http://schemas.microsoft.com/office/word/2012/wordml" xmlns:w16cex="http://schemas.microsoft.com/office/word/2018/wordml/cex" xmlns:w16cid="http://schemas.microsoft.com/office/word/2016/wordml/cid" xmlns:w16="http://schemas.microsoft.com/office/word/2018/wordml" xmlns:w16sdtdh="http://schemas.microsoft.com/office/word/2020/wordml/sdtdatahash" xmlns:w16se="http://schemas.microsoft.com/office/word/2015/wordml/symex" xmlns:wpg="http://schemas.microsoft.com/office/word/2010/wordprocessingGroup" xmlns:wpi="http://schemas.microsoft.com/office/word/2010/wordprocessingInk" xmlns:wne="http://schemas.microsoft.com/office/word/2006/wordml" xmlns:wps="http://schemas.microsoft.com/office/word/2010/wordprocessingShape" mc:Ignorable="w14 w15 w16se w16cid w16 w16cex w16sdtdh wp14">
   <w:endnote w:type="separator" w:id="-1">
     <w:p>
       <w:r>
@@ -2617,7 +3325,7 @@
 </file>
 
 <file path=word/footer1.xml><?xml version="1.0" encoding="utf-8"?>
-<w:ftr xmlns:wpc="http://schemas.microsoft.com/office/word/2010/wordprocessingCanvas" xmlns:cx="http://schemas.microsoft.com/office/drawing/2014/chartex" xmlns:cx1="http://schemas.microsoft.com/office/drawing/2015/9/8/chartex" xmlns:cx2="http://schemas.microsoft.com/office/drawing/2015/10/21/chartex" xmlns:cx3="http://schemas.microsoft.com/office/drawing/2016/5/9/chartex" xmlns:cx4="http://schemas.microsoft.com/office/drawing/2016/5/10/chartex" xmlns:cx5="http://schemas.microsoft.com/office/drawing/2016/5/11/chartex" xmlns:cx6="http://schemas.microsoft.com/office/drawing/2016/5/12/chartex" xmlns:cx7="http://schemas.microsoft.com/office/drawing/2016/5/13/chartex" xmlns:cx8="http://schemas.microsoft.com/office/drawing/2016/5/14/chartex" xmlns:mc="http://schemas.openxmlformats.org/markup-compatibility/2006" xmlns:aink="http://schemas.microsoft.com/office/drawing/2016/ink" xmlns:am3d="http://schemas.microsoft.com/office/drawing/2017/model3d" xmlns:o="urn:schemas-microsoft-com:office:office" xmlns:r="http://schemas.openxmlformats.org/officeDocument/2006/relationships" xmlns:m="http://schemas.openxmlformats.org/officeDocument/2006/math" xmlns:v="urn:schemas-microsoft-com:vml" xmlns:wp14="http://schemas.microsoft.com/office/word/2010/wordprocessingDrawing" xmlns:wp="http://schemas.openxmlformats.org/drawingml/2006/wordprocessingDrawing" xmlns:w10="urn:schemas-microsoft-com:office:word" xmlns:w="http://schemas.openxmlformats.org/wordprocessingml/2006/main" xmlns:w14="http://schemas.microsoft.com/office/word/2010/wordml" xmlns:w15="http://schemas.microsoft.com/office/word/2012/wordml" xmlns:w16cex="http://schemas.microsoft.com/office/word/2018/wordml/cex" xmlns:w16cid="http://schemas.microsoft.com/office/word/2016/wordml/cid" xmlns:w16="http://schemas.microsoft.com/office/word/2018/wordml" xmlns:w16sdtdh="http://schemas.microsoft.com/office/word/2020/wordml/sdtdatahash" xmlns:w16se="http://schemas.microsoft.com/office/word/2015/wordml/symex" xmlns:wpg="http://schemas.microsoft.com/office/word/2010/wordprocessingGroup" xmlns:wpi="http://schemas.microsoft.com/office/word/2010/wordprocessingInk" xmlns:wne="http://schemas.microsoft.com/office/word/2006/wordml" xmlns:wps="http://schemas.microsoft.com/office/word/2010/wordprocessingShape" mc:Ignorable="w14 w15 w16se w16cid w16 w16cex w16sdtdh wp14">
+<w:ftr xmlns:wpc="http://schemas.microsoft.com/office/word/2010/wordprocessingCanvas" xmlns:cx="http://schemas.microsoft.com/office/drawing/2014/chartex" xmlns:cx1="http://schemas.microsoft.com/office/drawing/2015/9/8/chartex" xmlns:cx2="http://schemas.microsoft.com/office/drawing/2015/10/21/chartex" xmlns:cx3="http://schemas.microsoft.com/office/drawing/2016/5/9/chartex" xmlns:cx4="http://schemas.microsoft.com/office/drawing/2016/5/10/chartex" xmlns:cx5="http://schemas.microsoft.com/office/drawing/2016/5/11/chartex" xmlns:cx6="http://schemas.microsoft.com/office/drawing/2016/5/12/chartex" xmlns:cx7="http://schemas.microsoft.com/office/drawing/2016/5/13/chartex" xmlns:cx8="http://schemas.microsoft.com/office/drawing/2016/5/14/chartex" xmlns:mc="http://schemas.openxmlformats.org/markup-compatibility/2006" xmlns:aink="http://schemas.microsoft.com/office/drawing/2016/ink" xmlns:am3d="http://schemas.microsoft.com/office/drawing/2017/model3d" xmlns:o="urn:schemas-microsoft-com:office:office" xmlns:oel="http://schemas.microsoft.com/office/2019/extlst" xmlns:r="http://schemas.openxmlformats.org/officeDocument/2006/relationships" xmlns:m="http://schemas.openxmlformats.org/officeDocument/2006/math" xmlns:v="urn:schemas-microsoft-com:vml" xmlns:wp14="http://schemas.microsoft.com/office/word/2010/wordprocessingDrawing" xmlns:wp="http://schemas.openxmlformats.org/drawingml/2006/wordprocessingDrawing" xmlns:w10="urn:schemas-microsoft-com:office:word" xmlns:w="http://schemas.openxmlformats.org/wordprocessingml/2006/main" xmlns:w14="http://schemas.microsoft.com/office/word/2010/wordml" xmlns:w15="http://schemas.microsoft.com/office/word/2012/wordml" xmlns:w16cex="http://schemas.microsoft.com/office/word/2018/wordml/cex" xmlns:w16cid="http://schemas.microsoft.com/office/word/2016/wordml/cid" xmlns:w16="http://schemas.microsoft.com/office/word/2018/wordml" xmlns:w16sdtdh="http://schemas.microsoft.com/office/word/2020/wordml/sdtdatahash" xmlns:w16se="http://schemas.microsoft.com/office/word/2015/wordml/symex" xmlns:wpg="http://schemas.microsoft.com/office/word/2010/wordprocessingGroup" xmlns:wpi="http://schemas.microsoft.com/office/word/2010/wordprocessingInk" xmlns:wne="http://schemas.microsoft.com/office/word/2006/wordml" xmlns:wps="http://schemas.microsoft.com/office/word/2010/wordprocessingShape" mc:Ignorable="w14 w15 w16se w16cid w16 w16cex w16sdtdh wp14">
   <w:sdt>
     <w:sdtPr>
       <w:id w:val="-1648352660"/>
@@ -2626,7 +3334,6 @@
         <w:docPartUnique/>
       </w:docPartObj>
     </w:sdtPr>
-    <w:sdtEndPr/>
     <w:sdtContent>
       <w:p>
         <w:pPr>
@@ -2655,7 +3362,7 @@
 </file>
 
 <file path=word/footnotes.xml><?xml version="1.0" encoding="utf-8"?>
-<w:footnotes xmlns:wpc="http://schemas.microsoft.com/office/word/2010/wordprocessingCanvas" xmlns:cx="http://schemas.microsoft.com/office/drawing/2014/chartex" xmlns:cx1="http://schemas.microsoft.com/office/drawing/2015/9/8/chartex" xmlns:cx2="http://schemas.microsoft.com/office/drawing/2015/10/21/chartex" xmlns:cx3="http://schemas.microsoft.com/office/drawing/2016/5/9/chartex" xmlns:cx4="http://schemas.microsoft.com/office/drawing/2016/5/10/chartex" xmlns:cx5="http://schemas.microsoft.com/office/drawing/2016/5/11/chartex" xmlns:cx6="http://schemas.microsoft.com/office/drawing/2016/5/12/chartex" xmlns:cx7="http://schemas.microsoft.com/office/drawing/2016/5/13/chartex" xmlns:cx8="http://schemas.microsoft.com/office/drawing/2016/5/14/chartex" xmlns:mc="http://schemas.openxmlformats.org/markup-compatibility/2006" xmlns:aink="http://schemas.microsoft.com/office/drawing/2016/ink" xmlns:am3d="http://schemas.microsoft.com/office/drawing/2017/model3d" xmlns:o="urn:schemas-microsoft-com:office:office" xmlns:r="http://schemas.openxmlformats.org/officeDocument/2006/relationships" xmlns:m="http://schemas.openxmlformats.org/officeDocument/2006/math" xmlns:v="urn:schemas-microsoft-com:vml" xmlns:wp14="http://schemas.microsoft.com/office/word/2010/wordprocessingDrawing" xmlns:wp="http://schemas.openxmlformats.org/drawingml/2006/wordprocessingDrawing" xmlns:w10="urn:schemas-microsoft-com:office:word" xmlns:w="http://schemas.openxmlformats.org/wordprocessingml/2006/main" xmlns:w14="http://schemas.microsoft.com/office/word/2010/wordml" xmlns:w15="http://schemas.microsoft.com/office/word/2012/wordml" xmlns:w16cex="http://schemas.microsoft.com/office/word/2018/wordml/cex" xmlns:w16cid="http://schemas.microsoft.com/office/word/2016/wordml/cid" xmlns:w16="http://schemas.microsoft.com/office/word/2018/wordml" xmlns:w16sdtdh="http://schemas.microsoft.com/office/word/2020/wordml/sdtdatahash" xmlns:w16se="http://schemas.microsoft.com/office/word/2015/wordml/symex" xmlns:wpg="http://schemas.microsoft.com/office/word/2010/wordprocessingGroup" xmlns:wpi="http://schemas.microsoft.com/office/word/2010/wordprocessingInk" xmlns:wne="http://schemas.microsoft.com/office/word/2006/wordml" xmlns:wps="http://schemas.microsoft.com/office/word/2010/wordprocessingShape" mc:Ignorable="w14 w15 w16se w16cid w16 w16cex w16sdtdh wp14">
+<w:footnotes xmlns:wpc="http://schemas.microsoft.com/office/word/2010/wordprocessingCanvas" xmlns:cx="http://schemas.microsoft.com/office/drawing/2014/chartex" xmlns:cx1="http://schemas.microsoft.com/office/drawing/2015/9/8/chartex" xmlns:cx2="http://schemas.microsoft.com/office/drawing/2015/10/21/chartex" xmlns:cx3="http://schemas.microsoft.com/office/drawing/2016/5/9/chartex" xmlns:cx4="http://schemas.microsoft.com/office/drawing/2016/5/10/chartex" xmlns:cx5="http://schemas.microsoft.com/office/drawing/2016/5/11/chartex" xmlns:cx6="http://schemas.microsoft.com/office/drawing/2016/5/12/chartex" xmlns:cx7="http://schemas.microsoft.com/office/drawing/2016/5/13/chartex" xmlns:cx8="http://schemas.microsoft.com/office/drawing/2016/5/14/chartex" xmlns:mc="http://schemas.openxmlformats.org/markup-compatibility/2006" xmlns:aink="http://schemas.microsoft.com/office/drawing/2016/ink" xmlns:am3d="http://schemas.microsoft.com/office/drawing/2017/model3d" xmlns:o="urn:schemas-microsoft-com:office:office" xmlns:oel="http://schemas.microsoft.com/office/2019/extlst" xmlns:r="http://schemas.openxmlformats.org/officeDocument/2006/relationships" xmlns:m="http://schemas.openxmlformats.org/officeDocument/2006/math" xmlns:v="urn:schemas-microsoft-com:vml" xmlns:wp14="http://schemas.microsoft.com/office/word/2010/wordprocessingDrawing" xmlns:wp="http://schemas.openxmlformats.org/drawingml/2006/wordprocessingDrawing" xmlns:w10="urn:schemas-microsoft-com:office:word" xmlns:w="http://schemas.openxmlformats.org/wordprocessingml/2006/main" xmlns:w14="http://schemas.microsoft.com/office/word/2010/wordml" xmlns:w15="http://schemas.microsoft.com/office/word/2012/wordml" xmlns:w16cex="http://schemas.microsoft.com/office/word/2018/wordml/cex" xmlns:w16cid="http://schemas.microsoft.com/office/word/2016/wordml/cid" xmlns:w16="http://schemas.microsoft.com/office/word/2018/wordml" xmlns:w16sdtdh="http://schemas.microsoft.com/office/word/2020/wordml/sdtdatahash" xmlns:w16se="http://schemas.microsoft.com/office/word/2015/wordml/symex" xmlns:wpg="http://schemas.microsoft.com/office/word/2010/wordprocessingGroup" xmlns:wpi="http://schemas.microsoft.com/office/word/2010/wordprocessingInk" xmlns:wne="http://schemas.microsoft.com/office/word/2006/wordml" xmlns:wps="http://schemas.microsoft.com/office/word/2010/wordprocessingShape" mc:Ignorable="w14 w15 w16se w16cid w16 w16cex w16sdtdh wp14">
   <w:footnote w:type="separator" w:id="-1">
     <w:p>
       <w:r>
@@ -2674,7 +3381,7 @@
 </file>
 
 <file path=word/numbering.xml><?xml version="1.0" encoding="utf-8"?>
-<w:numbering xmlns:wpc="http://schemas.microsoft.com/office/word/2010/wordprocessingCanvas" xmlns:cx="http://schemas.microsoft.com/office/drawing/2014/chartex" xmlns:cx1="http://schemas.microsoft.com/office/drawing/2015/9/8/chartex" xmlns:cx2="http://schemas.microsoft.com/office/drawing/2015/10/21/chartex" xmlns:cx3="http://schemas.microsoft.com/office/drawing/2016/5/9/chartex" xmlns:cx4="http://schemas.microsoft.com/office/drawing/2016/5/10/chartex" xmlns:cx5="http://schemas.microsoft.com/office/drawing/2016/5/11/chartex" xmlns:cx6="http://schemas.microsoft.com/office/drawing/2016/5/12/chartex" xmlns:cx7="http://schemas.microsoft.com/office/drawing/2016/5/13/chartex" xmlns:cx8="http://schemas.microsoft.com/office/drawing/2016/5/14/chartex" xmlns:mc="http://schemas.openxmlformats.org/markup-compatibility/2006" xmlns:aink="http://schemas.microsoft.com/office/drawing/2016/ink" xmlns:am3d="http://schemas.microsoft.com/office/drawing/2017/model3d" xmlns:o="urn:schemas-microsoft-com:office:office" xmlns:r="http://schemas.openxmlformats.org/officeDocument/2006/relationships" xmlns:m="http://schemas.openxmlformats.org/officeDocument/2006/math" xmlns:v="urn:schemas-microsoft-com:vml" xmlns:wp14="http://schemas.microsoft.com/office/word/2010/wordprocessingDrawing" xmlns:wp="http://schemas.openxmlformats.org/drawingml/2006/wordprocessingDrawing" xmlns:w10="urn:schemas-microsoft-com:office:word" xmlns:w="http://schemas.openxmlformats.org/wordprocessingml/2006/main" xmlns:w14="http://schemas.microsoft.com/office/word/2010/wordml" xmlns:w15="http://schemas.microsoft.com/office/word/2012/wordml" xmlns:w16cex="http://schemas.microsoft.com/office/word/2018/wordml/cex" xmlns:w16cid="http://schemas.microsoft.com/office/word/2016/wordml/cid" xmlns:w16="http://schemas.microsoft.com/office/word/2018/wordml" xmlns:w16sdtdh="http://schemas.microsoft.com/office/word/2020/wordml/sdtdatahash" xmlns:w16se="http://schemas.microsoft.com/office/word/2015/wordml/symex" xmlns:wpg="http://schemas.microsoft.com/office/word/2010/wordprocessingGroup" xmlns:wpi="http://schemas.microsoft.com/office/word/2010/wordprocessingInk" xmlns:wne="http://schemas.microsoft.com/office/word/2006/wordml" xmlns:wps="http://schemas.microsoft.com/office/word/2010/wordprocessingShape" mc:Ignorable="w14 w15 w16se w16cid w16 w16cex w16sdtdh wp14">
+<w:numbering xmlns:wpc="http://schemas.microsoft.com/office/word/2010/wordprocessingCanvas" xmlns:cx="http://schemas.microsoft.com/office/drawing/2014/chartex" xmlns:cx1="http://schemas.microsoft.com/office/drawing/2015/9/8/chartex" xmlns:cx2="http://schemas.microsoft.com/office/drawing/2015/10/21/chartex" xmlns:cx3="http://schemas.microsoft.com/office/drawing/2016/5/9/chartex" xmlns:cx4="http://schemas.microsoft.com/office/drawing/2016/5/10/chartex" xmlns:cx5="http://schemas.microsoft.com/office/drawing/2016/5/11/chartex" xmlns:cx6="http://schemas.microsoft.com/office/drawing/2016/5/12/chartex" xmlns:cx7="http://schemas.microsoft.com/office/drawing/2016/5/13/chartex" xmlns:cx8="http://schemas.microsoft.com/office/drawing/2016/5/14/chartex" xmlns:mc="http://schemas.openxmlformats.org/markup-compatibility/2006" xmlns:aink="http://schemas.microsoft.com/office/drawing/2016/ink" xmlns:am3d="http://schemas.microsoft.com/office/drawing/2017/model3d" xmlns:o="urn:schemas-microsoft-com:office:office" xmlns:oel="http://schemas.microsoft.com/office/2019/extlst" xmlns:r="http://schemas.openxmlformats.org/officeDocument/2006/relationships" xmlns:m="http://schemas.openxmlformats.org/officeDocument/2006/math" xmlns:v="urn:schemas-microsoft-com:vml" xmlns:wp14="http://schemas.microsoft.com/office/word/2010/wordprocessingDrawing" xmlns:wp="http://schemas.openxmlformats.org/drawingml/2006/wordprocessingDrawing" xmlns:w10="urn:schemas-microsoft-com:office:word" xmlns:w="http://schemas.openxmlformats.org/wordprocessingml/2006/main" xmlns:w14="http://schemas.microsoft.com/office/word/2010/wordml" xmlns:w15="http://schemas.microsoft.com/office/word/2012/wordml" xmlns:w16cex="http://schemas.microsoft.com/office/word/2018/wordml/cex" xmlns:w16cid="http://schemas.microsoft.com/office/word/2016/wordml/cid" xmlns:w16="http://schemas.microsoft.com/office/word/2018/wordml" xmlns:w16sdtdh="http://schemas.microsoft.com/office/word/2020/wordml/sdtdatahash" xmlns:w16se="http://schemas.microsoft.com/office/word/2015/wordml/symex" xmlns:wpg="http://schemas.microsoft.com/office/word/2010/wordprocessingGroup" xmlns:wpi="http://schemas.microsoft.com/office/word/2010/wordprocessingInk" xmlns:wne="http://schemas.microsoft.com/office/word/2006/wordml" xmlns:wps="http://schemas.microsoft.com/office/word/2010/wordprocessingShape" mc:Ignorable="w14 w15 w16se w16cid w16 w16cex w16sdtdh wp14">
   <w:abstractNum w:abstractNumId="0" w15:restartNumberingAfterBreak="0">
     <w:nsid w:val="040B5301"/>
     <w:multiLevelType w:val="hybridMultilevel"/>
@@ -8996,169 +9703,169 @@
       </w:rPr>
     </w:lvl>
   </w:abstractNum>
-  <w:num w:numId="1">
+  <w:num w:numId="1" w16cid:durableId="294218767">
     <w:abstractNumId w:val="37"/>
   </w:num>
-  <w:num w:numId="2">
+  <w:num w:numId="2" w16cid:durableId="1350183877">
     <w:abstractNumId w:val="35"/>
   </w:num>
-  <w:num w:numId="3">
+  <w:num w:numId="3" w16cid:durableId="1816531384">
     <w:abstractNumId w:val="48"/>
   </w:num>
-  <w:num w:numId="4">
+  <w:num w:numId="4" w16cid:durableId="1786726874">
     <w:abstractNumId w:val="47"/>
   </w:num>
-  <w:num w:numId="5">
+  <w:num w:numId="5" w16cid:durableId="37903829">
     <w:abstractNumId w:val="42"/>
   </w:num>
-  <w:num w:numId="6">
+  <w:num w:numId="6" w16cid:durableId="1936591032">
     <w:abstractNumId w:val="4"/>
   </w:num>
-  <w:num w:numId="7">
+  <w:num w:numId="7" w16cid:durableId="1781146149">
     <w:abstractNumId w:val="29"/>
   </w:num>
-  <w:num w:numId="8">
+  <w:num w:numId="8" w16cid:durableId="976493769">
     <w:abstractNumId w:val="17"/>
   </w:num>
-  <w:num w:numId="9">
+  <w:num w:numId="9" w16cid:durableId="208614765">
     <w:abstractNumId w:val="19"/>
   </w:num>
-  <w:num w:numId="10">
+  <w:num w:numId="10" w16cid:durableId="1627351118">
     <w:abstractNumId w:val="8"/>
   </w:num>
-  <w:num w:numId="11">
+  <w:num w:numId="11" w16cid:durableId="540829574">
     <w:abstractNumId w:val="9"/>
   </w:num>
-  <w:num w:numId="12">
+  <w:num w:numId="12" w16cid:durableId="690381534">
     <w:abstractNumId w:val="12"/>
   </w:num>
-  <w:num w:numId="13">
+  <w:num w:numId="13" w16cid:durableId="1009722382">
     <w:abstractNumId w:val="5"/>
   </w:num>
-  <w:num w:numId="14">
+  <w:num w:numId="14" w16cid:durableId="1683049367">
     <w:abstractNumId w:val="20"/>
   </w:num>
-  <w:num w:numId="15">
+  <w:num w:numId="15" w16cid:durableId="2118984292">
     <w:abstractNumId w:val="25"/>
   </w:num>
-  <w:num w:numId="16">
+  <w:num w:numId="16" w16cid:durableId="604075257">
     <w:abstractNumId w:val="15"/>
   </w:num>
-  <w:num w:numId="17">
+  <w:num w:numId="17" w16cid:durableId="932208144">
     <w:abstractNumId w:val="6"/>
   </w:num>
-  <w:num w:numId="18">
+  <w:num w:numId="18" w16cid:durableId="36711562">
     <w:abstractNumId w:val="16"/>
   </w:num>
-  <w:num w:numId="19">
+  <w:num w:numId="19" w16cid:durableId="1051273530">
     <w:abstractNumId w:val="18"/>
   </w:num>
-  <w:num w:numId="20">
+  <w:num w:numId="20" w16cid:durableId="1476221657">
     <w:abstractNumId w:val="32"/>
   </w:num>
-  <w:num w:numId="21">
+  <w:num w:numId="21" w16cid:durableId="1188058305">
     <w:abstractNumId w:val="0"/>
   </w:num>
-  <w:num w:numId="22">
+  <w:num w:numId="22" w16cid:durableId="970868203">
     <w:abstractNumId w:val="27"/>
   </w:num>
-  <w:num w:numId="23">
+  <w:num w:numId="23" w16cid:durableId="107244426">
     <w:abstractNumId w:val="38"/>
   </w:num>
-  <w:num w:numId="24">
+  <w:num w:numId="24" w16cid:durableId="1504930884">
     <w:abstractNumId w:val="34"/>
   </w:num>
-  <w:num w:numId="25">
+  <w:num w:numId="25" w16cid:durableId="2087337174">
     <w:abstractNumId w:val="40"/>
   </w:num>
-  <w:num w:numId="26">
+  <w:num w:numId="26" w16cid:durableId="138965620">
     <w:abstractNumId w:val="45"/>
   </w:num>
-  <w:num w:numId="27">
+  <w:num w:numId="27" w16cid:durableId="1916163710">
     <w:abstractNumId w:val="11"/>
   </w:num>
-  <w:num w:numId="28">
+  <w:num w:numId="28" w16cid:durableId="691304865">
     <w:abstractNumId w:val="28"/>
   </w:num>
-  <w:num w:numId="29">
+  <w:num w:numId="29" w16cid:durableId="1994795688">
     <w:abstractNumId w:val="31"/>
   </w:num>
-  <w:num w:numId="30">
+  <w:num w:numId="30" w16cid:durableId="662124204">
     <w:abstractNumId w:val="39"/>
   </w:num>
-  <w:num w:numId="31">
+  <w:num w:numId="31" w16cid:durableId="1750734961">
     <w:abstractNumId w:val="30"/>
   </w:num>
-  <w:num w:numId="32">
+  <w:num w:numId="32" w16cid:durableId="681855946">
     <w:abstractNumId w:val="44"/>
   </w:num>
-  <w:num w:numId="33">
+  <w:num w:numId="33" w16cid:durableId="1470317624">
     <w:abstractNumId w:val="54"/>
   </w:num>
-  <w:num w:numId="34">
+  <w:num w:numId="34" w16cid:durableId="622541020">
     <w:abstractNumId w:val="13"/>
   </w:num>
-  <w:num w:numId="35">
+  <w:num w:numId="35" w16cid:durableId="403456987">
     <w:abstractNumId w:val="3"/>
   </w:num>
-  <w:num w:numId="36">
+  <w:num w:numId="36" w16cid:durableId="456414327">
     <w:abstractNumId w:val="36"/>
   </w:num>
-  <w:num w:numId="37">
+  <w:num w:numId="37" w16cid:durableId="887372844">
     <w:abstractNumId w:val="24"/>
   </w:num>
-  <w:num w:numId="38">
+  <w:num w:numId="38" w16cid:durableId="1578594859">
     <w:abstractNumId w:val="7"/>
   </w:num>
-  <w:num w:numId="39">
+  <w:num w:numId="39" w16cid:durableId="541476250">
     <w:abstractNumId w:val="43"/>
   </w:num>
-  <w:num w:numId="40">
+  <w:num w:numId="40" w16cid:durableId="1372653941">
     <w:abstractNumId w:val="51"/>
   </w:num>
-  <w:num w:numId="41">
+  <w:num w:numId="41" w16cid:durableId="679042508">
     <w:abstractNumId w:val="1"/>
   </w:num>
-  <w:num w:numId="42">
+  <w:num w:numId="42" w16cid:durableId="1966037194">
     <w:abstractNumId w:val="49"/>
   </w:num>
-  <w:num w:numId="43">
+  <w:num w:numId="43" w16cid:durableId="1213494851">
     <w:abstractNumId w:val="41"/>
   </w:num>
-  <w:num w:numId="44">
+  <w:num w:numId="44" w16cid:durableId="1274364456">
     <w:abstractNumId w:val="2"/>
   </w:num>
-  <w:num w:numId="45">
+  <w:num w:numId="45" w16cid:durableId="635917723">
     <w:abstractNumId w:val="50"/>
   </w:num>
-  <w:num w:numId="46">
+  <w:num w:numId="46" w16cid:durableId="728574507">
     <w:abstractNumId w:val="52"/>
   </w:num>
-  <w:num w:numId="47">
+  <w:num w:numId="47" w16cid:durableId="643389661">
     <w:abstractNumId w:val="33"/>
   </w:num>
-  <w:num w:numId="48">
+  <w:num w:numId="48" w16cid:durableId="1934823068">
     <w:abstractNumId w:val="26"/>
   </w:num>
-  <w:num w:numId="49">
+  <w:num w:numId="49" w16cid:durableId="1624193832">
     <w:abstractNumId w:val="46"/>
   </w:num>
-  <w:num w:numId="50">
+  <w:num w:numId="50" w16cid:durableId="2079285257">
     <w:abstractNumId w:val="23"/>
   </w:num>
-  <w:num w:numId="51">
+  <w:num w:numId="51" w16cid:durableId="1534075914">
     <w:abstractNumId w:val="22"/>
   </w:num>
-  <w:num w:numId="52">
+  <w:num w:numId="52" w16cid:durableId="515535534">
     <w:abstractNumId w:val="10"/>
   </w:num>
-  <w:num w:numId="53">
+  <w:num w:numId="53" w16cid:durableId="1782719687">
     <w:abstractNumId w:val="21"/>
   </w:num>
-  <w:num w:numId="54">
+  <w:num w:numId="54" w16cid:durableId="261882815">
     <w:abstractNumId w:val="53"/>
   </w:num>
-  <w:num w:numId="55">
+  <w:num w:numId="55" w16cid:durableId="2051102549">
     <w:abstractNumId w:val="14"/>
   </w:num>
   <w:numIdMacAtCleanup w:val="51"/>
@@ -9728,7 +10435,6 @@
   <w:style w:type="character" w:default="1" w:styleId="a2">
     <w:name w:val="Default Paragraph Font"/>
     <w:uiPriority w:val="1"/>
-    <w:semiHidden/>
     <w:unhideWhenUsed/>
   </w:style>
   <w:style w:type="table" w:default="1" w:styleId="a3">

</xml_diff>

<commit_message>
economy part, links, some fixes
</commit_message>
<xml_diff>
--- a/docs/docx/Максимчик_ДП.docx
+++ b/docs/docx/Максимчик_ДП.docx
@@ -1851,6 +1851,43 @@
         </w:rPr>
         <w:t>Studio</w:t>
       </w:r>
+    </w:p>
+    <w:p>
+      <w:pPr>
+        <w:pStyle w:val="afff9"/>
+        <w:rPr>
+          <w:lang w:val="en-US"/>
+        </w:rPr>
+      </w:pPr>
+    </w:p>
+    <w:p>
+      <w:pPr>
+        <w:pStyle w:val="afff9"/>
+      </w:pPr>
+      <w:r>
+        <w:t>Android Studio включает в себя редакторы кода, визуальные инструменты для разработки пользовательских интерфейсов, отладчики и профилировщики производительности, а также средства для автоматизации и управления проектами.</w:t>
+      </w:r>
+    </w:p>
+    <w:p>
+      <w:pPr>
+        <w:pStyle w:val="afff9"/>
+      </w:pPr>
+      <w:r>
+        <w:t>Можно устанавливать и отлаживать приложения как в эмуляторе, так и на физических устройствах, подключённых по USB или беспроводным способом. В режиме отладки Android Studio предоставляет подробную информацию о работе приложения, позволяя приостанавливать его выполнение, анализировать состояние переменных и инспектировать пользовательский интерфейс.</w:t>
+      </w:r>
+    </w:p>
+    <w:p>
+      <w:pPr>
+        <w:pStyle w:val="afff9"/>
+      </w:pPr>
+      <w:r>
+        <w:t>Среда также включает библиотеку инструментов для работы с базами данных, мультимедийными файлами, сетевыми протоколами и графикой. Функция Live Edit позволяет мгновенно просматривать изменения в пользовательском интерфейсе Jetpack Compose без необходимости полной перекомпиляции приложения. Это помогает разработчикам оперативно тестировать идеи и настраивать внешний вид, а также проверять адаптацию интерфейса для разных устройств, ориентаций экрана и цветовых схем.</w:t>
+      </w:r>
+    </w:p>
+    <w:p>
+      <w:pPr>
+        <w:pStyle w:val="afff9"/>
+      </w:pPr>
     </w:p>
     <w:p>
       <w:pPr>
@@ -3172,50 +3209,6 @@
     <w:p>
       <w:pPr>
         <w:pStyle w:val="afff9"/>
-        <w:rPr>
-          <w:highlight w:val="yellow"/>
-        </w:rPr>
-      </w:pPr>
-      <w:r>
-        <w:rPr>
-          <w:highlight w:val="yellow"/>
-        </w:rPr>
-        <w:t>А</w:t>
-      </w:r>
-    </w:p>
-    <w:p>
-      <w:pPr>
-        <w:pStyle w:val="afff9"/>
-        <w:rPr>
-          <w:highlight w:val="yellow"/>
-        </w:rPr>
-      </w:pPr>
-      <w:r>
-        <w:rPr>
-          <w:highlight w:val="yellow"/>
-        </w:rPr>
-        <w:t>А</w:t>
-      </w:r>
-    </w:p>
-    <w:p>
-      <w:pPr>
-        <w:pStyle w:val="afff9"/>
-      </w:pPr>
-      <w:r>
-        <w:rPr>
-          <w:highlight w:val="yellow"/>
-        </w:rPr>
-        <w:t>А</w:t>
-      </w:r>
-    </w:p>
-    <w:p>
-      <w:pPr>
-        <w:pStyle w:val="afff9"/>
-      </w:pPr>
-    </w:p>
-    <w:p>
-      <w:pPr>
-        <w:pStyle w:val="afff9"/>
       </w:pPr>
     </w:p>
     <w:p>
@@ -3293,6 +3286,11 @@
       <w:r>
         <w:t>т затрат на основную заработную плату разработчиков производится исходя из количества людей, которые занимаются разработкой программного продукта, месячной зарплаты каждого участника процесса разработки и сложности выполняемой ими работы. Затраты на основную заработную плату рассчитаны по формуле:</w:t>
       </w:r>
+    </w:p>
+    <w:p>
+      <w:pPr>
+        <w:pStyle w:val="afff9"/>
+      </w:pPr>
     </w:p>
     <w:tbl>
       <w:tblPr>
@@ -3595,6 +3593,7 @@
           <w:sz w:val="28"/>
           <w:szCs w:val="28"/>
         </w:rPr>
+        <w:lastRenderedPageBreak/>
         <w:t>где n – количество исполнителей, занятых разработкой конкретного ПО;</w:t>
       </w:r>
     </w:p>
@@ -3862,10 +3861,6 @@
     <w:p>
       <w:pPr>
         <w:pStyle w:val="afff9"/>
-        <w:rPr>
-          <w:sz w:val="32"/>
-          <w:szCs w:val="22"/>
-        </w:rPr>
       </w:pPr>
     </w:p>
     <w:p>
@@ -4989,23 +4984,6 @@
           <w:rFonts w:cs="Times New Roman"/>
           <w:bCs/>
           <w:szCs w:val="28"/>
-        </w:rPr>
-      </w:pPr>
-    </w:p>
-    <w:p>
-      <w:pPr>
-        <w:pBdr>
-          <w:top w:val="nil"/>
-          <w:left w:val="nil"/>
-          <w:bottom w:val="nil"/>
-          <w:right w:val="nil"/>
-          <w:between w:val="nil"/>
-        </w:pBdr>
-        <w:ind w:firstLine="0"/>
-        <w:rPr>
-          <w:rFonts w:cs="Times New Roman"/>
-          <w:bCs/>
-          <w:szCs w:val="28"/>
           <w:vertAlign w:val="subscript"/>
         </w:rPr>
       </w:pPr>
@@ -6173,25 +6151,7 @@
                 <w:rPr>
                   <w:rFonts w:ascii="Cambria Math" w:hAnsi="Cambria Math" w:cs="Times New Roman"/>
                 </w:rPr>
-                <m:t>3</m:t>
-              </m:r>
-              <m:r>
-                <m:rPr>
-                  <m:sty m:val="p"/>
-                </m:rPr>
-                <w:rPr>
-                  <w:rFonts w:ascii="Cambria Math" w:hAnsi="Cambria Math" w:cs="Times New Roman"/>
-                </w:rPr>
-                <m:t> </m:t>
-              </m:r>
-              <m:r>
-                <m:rPr>
-                  <m:sty m:val="p"/>
-                </m:rPr>
-                <w:rPr>
-                  <w:rFonts w:ascii="Cambria Math" w:hAnsi="Cambria Math" w:cs="Times New Roman"/>
-                </w:rPr>
-                <m:t>487</m:t>
+                <m:t>3 487</m:t>
               </m:r>
               <m:r>
                 <w:rPr>
@@ -6209,51 +6169,7 @@
                   <w:szCs w:val="28"/>
                   <w:lang w:val="en-US"/>
                 </w:rPr>
-                <m:t>+</m:t>
-              </m:r>
-              <m:r>
-                <m:rPr>
-                  <m:sty m:val="p"/>
-                </m:rPr>
-                <w:rPr>
-                  <w:rFonts w:ascii="Cambria Math" w:hAnsi="Cambria Math" w:cs="Times New Roman"/>
-                  <w:szCs w:val="28"/>
-                  <w:lang w:val="en-US"/>
-                </w:rPr>
-                <m:t>348</m:t>
-              </m:r>
-              <m:r>
-                <m:rPr>
-                  <m:sty m:val="p"/>
-                </m:rPr>
-                <w:rPr>
-                  <w:rFonts w:ascii="Cambria Math" w:hAnsi="Cambria Math" w:cs="Times New Roman"/>
-                  <w:szCs w:val="28"/>
-                  <w:lang w:val="en-US"/>
-                </w:rPr>
-                <m:t>,</m:t>
-              </m:r>
-              <m:r>
-                <m:rPr>
-                  <m:sty m:val="p"/>
-                </m:rPr>
-                <w:rPr>
-                  <w:rFonts w:ascii="Cambria Math" w:hAnsi="Cambria Math" w:cs="Times New Roman"/>
-                  <w:szCs w:val="28"/>
-                  <w:lang w:val="en-US"/>
-                </w:rPr>
-                <m:t>724</m:t>
-              </m:r>
-              <m:r>
-                <m:rPr>
-                  <m:sty m:val="p"/>
-                </m:rPr>
-                <w:rPr>
-                  <w:rFonts w:ascii="Cambria Math" w:hAnsi="Cambria Math" w:cs="Times New Roman"/>
-                  <w:szCs w:val="28"/>
-                  <w:lang w:val="en-US"/>
-                </w:rPr>
-                <m:t>)</m:t>
+                <m:t>+348,724)</m:t>
               </m:r>
               <m:r>
                 <m:rPr>
@@ -6300,29 +6216,7 @@
               <w:szCs w:val="28"/>
               <w:lang w:val="en-US"/>
             </w:rPr>
-            <m:t xml:space="preserve">=1 </m:t>
-          </m:r>
-          <m:r>
-            <m:rPr>
-              <m:sty m:val="p"/>
-            </m:rPr>
-            <w:rPr>
-              <w:rFonts w:ascii="Cambria Math" w:hAnsi="Cambria Math" w:cs="Times New Roman"/>
-              <w:szCs w:val="28"/>
-              <w:lang w:val="en-US"/>
-            </w:rPr>
-            <m:t>342,65</m:t>
-          </m:r>
-          <m:r>
-            <m:rPr>
-              <m:sty m:val="p"/>
-            </m:rPr>
-            <w:rPr>
-              <w:rFonts w:ascii="Cambria Math" w:hAnsi="Cambria Math" w:cs="Times New Roman"/>
-              <w:szCs w:val="28"/>
-              <w:lang w:val="en-US"/>
-            </w:rPr>
-            <m:t xml:space="preserve"> </m:t>
+            <m:t xml:space="preserve">=1 342,65 </m:t>
           </m:r>
           <m:r>
             <w:rPr>
@@ -6492,7 +6386,9 @@
               <w:jc w:val="center"/>
               <w:rPr>
                 <w:rFonts w:cs="Times New Roman"/>
+                <w:i/>
                 <w:szCs w:val="28"/>
+                <w:lang w:val="en-US"/>
               </w:rPr>
             </w:pPr>
             <m:oMathPara>
@@ -6619,6 +6515,13 @@
                     </m:r>
                   </m:den>
                 </m:f>
+                <m:r>
+                  <w:rPr>
+                    <w:rFonts w:ascii="Cambria Math" w:eastAsia="Cambria Math" w:hAnsi="Cambria Math" w:cs="Times New Roman"/>
+                    <w:szCs w:val="28"/>
+                  </w:rPr>
+                  <m:t>,</m:t>
+                </m:r>
               </m:oMath>
             </m:oMathPara>
           </w:p>
@@ -7041,25 +6944,7 @@
                 <w:rPr>
                   <w:rFonts w:ascii="Cambria Math" w:hAnsi="Cambria Math" w:cs="Times New Roman"/>
                 </w:rPr>
-                <m:t>3 487</m:t>
-              </m:r>
-              <m:r>
-                <m:rPr>
-                  <m:sty m:val="p"/>
-                </m:rPr>
-                <w:rPr>
-                  <w:rFonts w:ascii="Cambria Math" w:hAnsi="Cambria Math" w:cs="Times New Roman"/>
-                </w:rPr>
-                <m:t>,</m:t>
-              </m:r>
-              <m:r>
-                <m:rPr>
-                  <m:sty m:val="p"/>
-                </m:rPr>
-                <w:rPr>
-                  <w:rFonts w:ascii="Cambria Math" w:hAnsi="Cambria Math" w:cs="Times New Roman"/>
-                </w:rPr>
-                <m:t>42</m:t>
+                <m:t>3 487,42</m:t>
               </m:r>
               <m:r>
                 <m:rPr>
@@ -7106,18 +6991,7 @@
               <w:szCs w:val="28"/>
               <w:lang w:val="en-US"/>
             </w:rPr>
-            <m:t>=</m:t>
-          </m:r>
-          <m:r>
-            <m:rPr>
-              <m:sty m:val="p"/>
-            </m:rPr>
-            <w:rPr>
-              <w:rFonts w:ascii="Cambria Math" w:hAnsi="Cambria Math" w:cs="Times New Roman"/>
-              <w:szCs w:val="28"/>
-              <w:lang w:val="en-US"/>
-            </w:rPr>
-            <m:t>1</m:t>
+            <m:t>=1</m:t>
           </m:r>
           <m:r>
             <w:rPr>
@@ -7135,18 +7009,7 @@
               <w:szCs w:val="28"/>
               <w:lang w:val="en-US"/>
             </w:rPr>
-            <m:t>,</m:t>
-          </m:r>
-          <m:r>
-            <m:rPr>
-              <m:sty m:val="p"/>
-            </m:rPr>
-            <w:rPr>
-              <w:rFonts w:ascii="Cambria Math" w:hAnsi="Cambria Math" w:cs="Times New Roman"/>
-              <w:szCs w:val="28"/>
-              <w:lang w:val="en-US"/>
-            </w:rPr>
-            <m:t>2</m:t>
+            <m:t>,2</m:t>
           </m:r>
           <m:r>
             <w:rPr>
@@ -7236,6 +7099,9 @@
     <w:p>
       <w:pPr>
         <w:pStyle w:val="afff9"/>
+        <w:rPr>
+          <w:lang w:val="en-US"/>
+        </w:rPr>
       </w:pPr>
       <w:r>
         <w:t xml:space="preserve">Расходы на реализацию продукта рассчитаны по формуле </w:t>
@@ -7253,6 +7119,9 @@
     <w:p>
       <w:pPr>
         <w:pStyle w:val="afff9"/>
+        <w:rPr>
+          <w:lang w:val="en-US"/>
+        </w:rPr>
       </w:pPr>
     </w:p>
     <w:tbl>
@@ -7262,9 +7131,9 @@
         <w:tblLook w:val="04A0" w:firstRow="1" w:lastRow="0" w:firstColumn="1" w:lastColumn="0" w:noHBand="0" w:noVBand="1"/>
       </w:tblPr>
       <w:tblGrid>
-        <w:gridCol w:w="1233"/>
-        <w:gridCol w:w="7019"/>
-        <w:gridCol w:w="1354"/>
+        <w:gridCol w:w="1230"/>
+        <w:gridCol w:w="7000"/>
+        <w:gridCol w:w="1376"/>
       </w:tblGrid>
       <w:tr>
         <w:trPr>
@@ -7452,8 +7321,7 @@
           </w:tcPr>
           <w:p>
             <w:pPr>
-              <w:ind w:firstLine="533"/>
-              <w:jc w:val="center"/>
+              <w:ind w:right="90" w:firstLine="533"/>
               <w:rPr>
                 <w:rFonts w:eastAsiaTheme="minorEastAsia"/>
                 <w:szCs w:val="28"/>
@@ -7505,14 +7373,6 @@
           <w:szCs w:val="28"/>
         </w:rPr>
       </w:pPr>
-    </w:p>
-    <w:p>
-      <w:pPr>
-        <w:ind w:firstLine="0"/>
-        <w:rPr>
-          <w:szCs w:val="28"/>
-        </w:rPr>
-      </w:pPr>
       <w:r>
         <w:rPr>
           <w:szCs w:val="28"/>
@@ -7556,6 +7416,7 @@
           <w:bCs/>
           <w:szCs w:val="28"/>
         </w:rPr>
+        <w:lastRenderedPageBreak/>
         <w:t xml:space="preserve">Норматив </w:t>
       </w:r>
       <w:r>
@@ -7589,9 +7450,6 @@
     <w:p>
       <w:pPr>
         <w:pStyle w:val="afff9"/>
-        <w:rPr>
-          <w:lang w:val="en-US"/>
-        </w:rPr>
       </w:pPr>
       <w:r>
         <w:t>Размер расходов на реализацию составил</w:t>
@@ -7629,14 +7487,11 @@
         <w:rPr>
           <w:rFonts w:cs="Times New Roman"/>
           <w:bCs/>
-          <w:szCs w:val="28"/>
-          <w:lang w:val="en-US"/>
+          <w:i/>
+          <w:szCs w:val="28"/>
         </w:rPr>
       </w:pPr>
       <m:oMathPara>
-        <m:oMathParaPr>
-          <m:jc m:val="center"/>
-        </m:oMathParaPr>
         <m:oMath>
           <m:sSub>
             <m:sSubPr>
@@ -7927,16 +7782,6 @@
     </w:p>
     <w:p>
       <w:pPr>
-        <w:pStyle w:val="afff9"/>
-      </w:pPr>
-    </w:p>
-    <w:p>
-      <w:pPr>
-        <w:pStyle w:val="afff9"/>
-      </w:pPr>
-    </w:p>
-    <w:p>
-      <w:pPr>
         <w:rPr>
           <w:szCs w:val="28"/>
         </w:rPr>
@@ -8045,7 +7890,7 @@
     <w:tbl>
       <w:tblPr>
         <w:tblW w:w="9356" w:type="dxa"/>
-        <w:tblInd w:w="108" w:type="dxa"/>
+        <w:tblInd w:w="-8" w:type="dxa"/>
         <w:tblBorders>
           <w:top w:val="single" w:sz="6" w:space="0" w:color="auto"/>
           <w:left w:val="single" w:sz="6" w:space="0" w:color="auto"/>
@@ -8222,7 +8067,6 @@
                 <w:bCs/>
                 <w:iCs/>
                 <w:szCs w:val="28"/>
-                <w:lang w:val="en-US"/>
               </w:rPr>
             </w:pPr>
             <w:r>
@@ -8232,7 +8076,7 @@
                 <w:szCs w:val="28"/>
                 <w:lang w:val="en-US"/>
               </w:rPr>
-              <w:t>348,724</w:t>
+              <w:t>348,72</w:t>
             </w:r>
           </w:p>
         </w:tc>
@@ -8315,7 +8159,6 @@
               <w:jc w:val="center"/>
               <w:rPr>
                 <w:szCs w:val="28"/>
-                <w:lang w:val="en-US"/>
               </w:rPr>
             </w:pPr>
             <w:r>
@@ -8323,7 +8166,7 @@
                 <w:szCs w:val="28"/>
                 <w:lang w:val="en-US"/>
               </w:rPr>
-              <w:t>1 046,226</w:t>
+              <w:t>1 046,22</w:t>
             </w:r>
           </w:p>
         </w:tc>
@@ -8446,7 +8289,7 @@
               <w:rPr>
                 <w:szCs w:val="28"/>
               </w:rPr>
-              <w:t>642</w:t>
+              <w:t>64</w:t>
             </w:r>
           </w:p>
         </w:tc>
@@ -8455,10 +8298,2273 @@
     <w:p>
       <w:pPr>
         <w:pStyle w:val="afff9"/>
+        <w:ind w:firstLine="0"/>
+      </w:pPr>
+    </w:p>
+    <w:p>
+      <w:pPr>
+        <w:pStyle w:val="Diploma-Titlelevel2"/>
+      </w:pPr>
+      <w:r>
+        <w:t>Расчёт экономического эффекта от реализации программного средства на рынке</w:t>
+      </w:r>
+    </w:p>
+    <w:p>
+      <w:pPr>
+        <w:pStyle w:val="afff9"/>
+      </w:pPr>
+    </w:p>
+    <w:p>
+      <w:pPr>
+        <w:pStyle w:val="afff9"/>
+      </w:pPr>
+      <w:r>
+        <w:t>Для расчёта экономического эффекта организации-разработчика программного средства, а именно чистой прибыли, необходимо знать такие параметры как объем продаж, цену реализации и затраты на разработку.</w:t>
+      </w:r>
+    </w:p>
+    <w:p>
+      <w:pPr>
+        <w:pStyle w:val="afff9"/>
+      </w:pPr>
+      <w:r>
+        <w:t>Соответственно необходимо создать обоснование возможного объема продаж</w:t>
+      </w:r>
+      <w:r>
+        <w:t xml:space="preserve">, </w:t>
+      </w:r>
+      <w:r>
+        <w:t>количество проданных лицензий расширенной версии программного средства</w:t>
+      </w:r>
+      <w:r>
+        <w:t xml:space="preserve">, </w:t>
+      </w:r>
+      <w:r>
+        <w:t>купленного пользователями.</w:t>
+      </w:r>
+    </w:p>
+    <w:p>
+      <w:pPr>
+        <w:pStyle w:val="afff9"/>
+      </w:pPr>
+      <w:r>
+        <w:t xml:space="preserve">В Беларуси проживает около 9,2 миллиона человек, из которых примерно </w:t>
+      </w:r>
+      <w:r>
+        <w:t>8</w:t>
+      </w:r>
+      <w:r>
+        <w:t>,48</w:t>
+      </w:r>
+      <w:r>
+        <w:t xml:space="preserve"> миллион</w:t>
+      </w:r>
+      <w:r>
+        <w:t>ов</w:t>
+      </w:r>
+      <w:r>
+        <w:t xml:space="preserve"> являются активными интернет-пользователями. По данным [</w:t>
+      </w:r>
+      <w:proofErr w:type="spellStart"/>
+      <w:r>
+        <w:t>ист</w:t>
+      </w:r>
+      <w:proofErr w:type="spellEnd"/>
+      <w:r>
+        <w:t>], доля пользователей Android среди мобильных ОС в Беларуси на 202</w:t>
+      </w:r>
+      <w:r>
+        <w:t>4</w:t>
+      </w:r>
+      <w:r>
+        <w:t xml:space="preserve"> год составляет </w:t>
+      </w:r>
+      <w:r>
+        <w:t>83</w:t>
+      </w:r>
+      <w:r>
+        <w:t>%, что делает платформу наиболее популярной среди владельцев смартфонов.</w:t>
+      </w:r>
+      <w:r>
+        <w:t xml:space="preserve"> </w:t>
+      </w:r>
+    </w:p>
+    <w:p>
+      <w:pPr>
+        <w:pStyle w:val="afff9"/>
+      </w:pPr>
+      <w:r>
+        <w:t xml:space="preserve">Учитывая, что </w:t>
+      </w:r>
+      <w:r>
+        <w:t>использование систем</w:t>
+      </w:r>
+      <w:r>
+        <w:t xml:space="preserve"> </w:t>
+      </w:r>
+      <w:r>
+        <w:t>«</w:t>
+      </w:r>
+      <w:r>
+        <w:t>умны</w:t>
+      </w:r>
+      <w:r>
+        <w:t>й</w:t>
+      </w:r>
+      <w:r>
+        <w:t xml:space="preserve"> дом</w:t>
+      </w:r>
+      <w:r>
+        <w:t>»</w:t>
+      </w:r>
+      <w:r>
+        <w:t xml:space="preserve"> требует наличия совместимых устройств, примем, что </w:t>
+      </w:r>
+      <w:r>
+        <w:t>3</w:t>
+      </w:r>
+      <w:r>
+        <w:t xml:space="preserve">% от общего числа активных интернет-пользователей уже обладают устройствами умного дома. Из них 80% (будут использовать </w:t>
+      </w:r>
+      <w:r>
+        <w:t>приложения аналоги от производителей устройств</w:t>
+      </w:r>
+      <w:r>
+        <w:t>, а оставшиеся 20% (</w:t>
+      </w:r>
+      <w:r>
+        <w:t>42 200</w:t>
+      </w:r>
+      <w:r>
+        <w:t xml:space="preserve"> человек) установят разработанное программное средство.</w:t>
+      </w:r>
+      <w:r>
+        <w:t xml:space="preserve"> Из них 5000 пользователей приобретут расширенную версию программного обеспечения.</w:t>
+      </w:r>
+    </w:p>
+    <w:p>
+      <w:pPr>
+        <w:pStyle w:val="afff9"/>
+      </w:pPr>
+      <w:r>
+        <w:t>С учетом цены на расширенную версию приложения, которая составл</w:t>
+      </w:r>
+      <w:r>
+        <w:t>яет</w:t>
+      </w:r>
+      <w:r>
+        <w:t xml:space="preserve"> </w:t>
+      </w:r>
+      <w:r>
+        <w:t>2</w:t>
+      </w:r>
+      <w:r>
+        <w:t>,99</w:t>
+      </w:r>
+      <w:r>
+        <w:t xml:space="preserve"> долларов США, и с учетом обменного курса доллара к белорусскому рублю, </w:t>
+      </w:r>
+      <w:r>
+        <w:t xml:space="preserve">отпускная </w:t>
+      </w:r>
+      <w:r>
+        <w:t>стоимость</w:t>
+      </w:r>
+      <w:r>
+        <w:t xml:space="preserve"> </w:t>
+      </w:r>
+      <w:r>
+        <w:t xml:space="preserve">программного средства составит примерно </w:t>
+      </w:r>
+      <w:r>
+        <w:t>9,62</w:t>
+      </w:r>
+      <w:r>
+        <w:t xml:space="preserve"> белорусских рубля.</w:t>
+      </w:r>
+    </w:p>
+    <w:p>
+      <w:pPr>
+        <w:pStyle w:val="afff9"/>
+      </w:pPr>
+      <w:r>
+        <w:t xml:space="preserve">Для расчёта прироста чистой прибыли необходимо учесть налог на </w:t>
+      </w:r>
+      <w:r>
+        <w:lastRenderedPageBreak/>
+        <w:t>добавленную стоимость, который высчитывается по следующей формуле:</w:t>
+      </w:r>
+    </w:p>
+    <w:p>
+      <w:pPr>
+        <w:rPr>
+          <w:rFonts w:cs="Times New Roman"/>
+          <w:szCs w:val="26"/>
+        </w:rPr>
+      </w:pPr>
+    </w:p>
+    <w:tbl>
+      <w:tblPr>
+        <w:tblStyle w:val="af0"/>
+        <w:tblW w:w="5000" w:type="pct"/>
+        <w:jc w:val="center"/>
+        <w:tblBorders>
+          <w:top w:val="none" w:sz="0" w:space="0" w:color="auto"/>
+          <w:left w:val="none" w:sz="0" w:space="0" w:color="auto"/>
+          <w:bottom w:val="none" w:sz="0" w:space="0" w:color="auto"/>
+          <w:right w:val="none" w:sz="0" w:space="0" w:color="auto"/>
+          <w:insideV w:val="none" w:sz="0" w:space="0" w:color="auto"/>
+        </w:tblBorders>
+        <w:tblLook w:val="04A0" w:firstRow="1" w:lastRow="0" w:firstColumn="1" w:lastColumn="0" w:noHBand="0" w:noVBand="1"/>
+      </w:tblPr>
+      <w:tblGrid>
+        <w:gridCol w:w="935"/>
+        <w:gridCol w:w="7484"/>
+        <w:gridCol w:w="936"/>
+      </w:tblGrid>
+      <w:tr>
+        <w:trPr>
+          <w:jc w:val="center"/>
+        </w:trPr>
+        <w:tc>
+          <w:tcPr>
+            <w:tcW w:w="500" w:type="pct"/>
+            <w:vAlign w:val="center"/>
+          </w:tcPr>
+          <w:p>
+            <w:pPr>
+              <w:jc w:val="center"/>
+            </w:pPr>
+          </w:p>
+        </w:tc>
+        <w:tc>
+          <w:tcPr>
+            <w:tcW w:w="4000" w:type="pct"/>
+            <w:vAlign w:val="center"/>
+          </w:tcPr>
+          <w:p>
+            <w:pPr>
+              <w:jc w:val="center"/>
+              <w:rPr>
+                <w:rFonts w:cs="Times New Roman"/>
+              </w:rPr>
+            </w:pPr>
+            <m:oMathPara>
+              <m:oMath>
+                <m:r>
+                  <m:rPr>
+                    <m:sty m:val="p"/>
+                  </m:rPr>
+                  <w:rPr>
+                    <w:rFonts w:ascii="Cambria Math" w:hAnsi="Cambria Math" w:cs="Times New Roman"/>
+                    <w:szCs w:val="28"/>
+                  </w:rPr>
+                  <m:t>НДС=</m:t>
+                </m:r>
+                <m:f>
+                  <m:fPr>
+                    <m:ctrlPr>
+                      <w:rPr>
+                        <w:rFonts w:ascii="Cambria Math" w:hAnsi="Cambria Math" w:cs="Times New Roman"/>
+                        <w:szCs w:val="28"/>
+                      </w:rPr>
+                    </m:ctrlPr>
+                  </m:fPr>
+                  <m:num>
+                    <m:sSub>
+                      <m:sSubPr>
+                        <m:ctrlPr>
+                          <w:rPr>
+                            <w:rFonts w:ascii="Cambria Math" w:hAnsi="Cambria Math" w:cs="Times New Roman"/>
+                            <w:szCs w:val="28"/>
+                          </w:rPr>
+                        </m:ctrlPr>
+                      </m:sSubPr>
+                      <m:e>
+                        <m:r>
+                          <w:rPr>
+                            <w:rFonts w:ascii="Cambria Math" w:hAnsi="Cambria Math" w:cs="Times New Roman"/>
+                            <w:szCs w:val="28"/>
+                          </w:rPr>
+                          <m:t>Ц</m:t>
+                        </m:r>
+                      </m:e>
+                      <m:sub>
+                        <m:r>
+                          <w:rPr>
+                            <w:rFonts w:ascii="Cambria Math" w:hAnsi="Cambria Math" w:cs="Times New Roman"/>
+                            <w:szCs w:val="28"/>
+                          </w:rPr>
+                          <m:t>отп</m:t>
+                        </m:r>
+                      </m:sub>
+                    </m:sSub>
+                    <m:r>
+                      <m:rPr>
+                        <m:sty m:val="p"/>
+                      </m:rPr>
+                      <w:rPr>
+                        <w:rFonts w:ascii="Cambria Math" w:hAnsi="Cambria Math" w:cs="Times New Roman"/>
+                        <w:szCs w:val="28"/>
+                      </w:rPr>
+                      <m:t>∙</m:t>
+                    </m:r>
+                    <m:r>
+                      <w:rPr>
+                        <w:rFonts w:ascii="Cambria Math" w:hAnsi="Cambria Math" w:cs="Times New Roman"/>
+                        <w:szCs w:val="28"/>
+                      </w:rPr>
+                      <m:t>N</m:t>
+                    </m:r>
+                    <m:r>
+                      <m:rPr>
+                        <m:sty m:val="p"/>
+                      </m:rPr>
+                      <w:rPr>
+                        <w:rFonts w:ascii="Cambria Math" w:hAnsi="Cambria Math" w:cs="Times New Roman"/>
+                        <w:szCs w:val="28"/>
+                      </w:rPr>
+                      <m:t>∙</m:t>
+                    </m:r>
+                    <m:sSub>
+                      <m:sSubPr>
+                        <m:ctrlPr>
+                          <w:rPr>
+                            <w:rFonts w:ascii="Cambria Math" w:hAnsi="Cambria Math" w:cs="Times New Roman"/>
+                            <w:szCs w:val="28"/>
+                          </w:rPr>
+                        </m:ctrlPr>
+                      </m:sSubPr>
+                      <m:e>
+                        <m:r>
+                          <w:rPr>
+                            <w:rFonts w:ascii="Cambria Math" w:hAnsi="Cambria Math" w:cs="Times New Roman"/>
+                            <w:szCs w:val="28"/>
+                          </w:rPr>
+                          <m:t>Н</m:t>
+                        </m:r>
+                      </m:e>
+                      <m:sub>
+                        <m:r>
+                          <w:rPr>
+                            <w:rFonts w:ascii="Cambria Math" w:hAnsi="Cambria Math" w:cs="Times New Roman"/>
+                            <w:szCs w:val="28"/>
+                          </w:rPr>
+                          <m:t>д.с</m:t>
+                        </m:r>
+                      </m:sub>
+                    </m:sSub>
+                  </m:num>
+                  <m:den>
+                    <m:r>
+                      <m:rPr>
+                        <m:sty m:val="p"/>
+                      </m:rPr>
+                      <w:rPr>
+                        <w:rFonts w:ascii="Cambria Math" w:hAnsi="Cambria Math" w:cs="Times New Roman"/>
+                        <w:szCs w:val="28"/>
+                      </w:rPr>
+                      <m:t>100%+</m:t>
+                    </m:r>
+                    <m:sSub>
+                      <m:sSubPr>
+                        <m:ctrlPr>
+                          <w:rPr>
+                            <w:rFonts w:ascii="Cambria Math" w:hAnsi="Cambria Math" w:cs="Times New Roman"/>
+                            <w:szCs w:val="28"/>
+                          </w:rPr>
+                        </m:ctrlPr>
+                      </m:sSubPr>
+                      <m:e>
+                        <m:r>
+                          <w:rPr>
+                            <w:rFonts w:ascii="Cambria Math" w:hAnsi="Cambria Math" w:cs="Times New Roman"/>
+                            <w:szCs w:val="28"/>
+                          </w:rPr>
+                          <m:t>Н</m:t>
+                        </m:r>
+                      </m:e>
+                      <m:sub>
+                        <m:r>
+                          <w:rPr>
+                            <w:rFonts w:ascii="Cambria Math" w:hAnsi="Cambria Math" w:cs="Times New Roman"/>
+                            <w:szCs w:val="28"/>
+                          </w:rPr>
+                          <m:t>д.с</m:t>
+                        </m:r>
+                      </m:sub>
+                    </m:sSub>
+                  </m:den>
+                </m:f>
+                <m:r>
+                  <w:rPr>
+                    <w:rFonts w:ascii="Cambria Math" w:hAnsi="Cambria Math" w:cs="Times New Roman"/>
+                  </w:rPr>
+                  <m:t>,</m:t>
+                </m:r>
+              </m:oMath>
+            </m:oMathPara>
+          </w:p>
+        </w:tc>
+        <w:tc>
+          <w:tcPr>
+            <w:tcW w:w="500" w:type="pct"/>
+            <w:vAlign w:val="center"/>
+          </w:tcPr>
+          <w:p>
+            <w:pPr>
+              <w:ind w:firstLine="173"/>
+              <w:jc w:val="right"/>
+            </w:pPr>
+            <w:r>
+              <w:t>(</w:t>
+            </w:r>
+            <w:r>
+              <w:t>7.5</w:t>
+            </w:r>
+            <w:r>
+              <w:t>)</w:t>
+            </w:r>
+          </w:p>
+        </w:tc>
+      </w:tr>
+    </w:tbl>
+    <w:p>
+      <w:pPr>
+        <w:pStyle w:val="afff9"/>
+        <w:ind w:firstLine="0"/>
+      </w:pPr>
+    </w:p>
+    <w:p>
+      <w:pPr>
+        <w:pStyle w:val="afff9"/>
+        <w:ind w:firstLine="0"/>
+      </w:pPr>
+      <w:r>
+        <w:t xml:space="preserve">где N – количество копий(лицензий) программного продукта, реализуемое за год, шт.; </w:t>
+      </w:r>
+    </w:p>
+    <w:p>
+      <w:pPr>
+        <w:pStyle w:val="afff9"/>
+        <w:ind w:firstLine="426"/>
+      </w:pPr>
+      <m:oMath>
+        <m:sSub>
+          <m:sSubPr>
+            <m:ctrlPr>
+              <w:rPr>
+                <w:rFonts w:ascii="Cambria Math" w:hAnsi="Cambria Math" w:cs="Times New Roman"/>
+                <w:szCs w:val="28"/>
+              </w:rPr>
+            </m:ctrlPr>
+          </m:sSubPr>
+          <m:e>
+            <m:r>
+              <w:rPr>
+                <w:rFonts w:ascii="Cambria Math" w:hAnsi="Cambria Math" w:cs="Times New Roman"/>
+                <w:szCs w:val="28"/>
+              </w:rPr>
+              <m:t>Ц</m:t>
+            </m:r>
+          </m:e>
+          <m:sub>
+            <m:r>
+              <w:rPr>
+                <w:rFonts w:ascii="Cambria Math" w:hAnsi="Cambria Math" w:cs="Times New Roman"/>
+                <w:szCs w:val="28"/>
+              </w:rPr>
+              <m:t>отп</m:t>
+            </m:r>
+          </m:sub>
+        </m:sSub>
+      </m:oMath>
+      <w:r>
+        <w:t xml:space="preserve"> – отпускная цена копии программного средства, р.;</w:t>
+      </w:r>
+    </w:p>
+    <w:p>
+      <w:pPr>
+        <w:pStyle w:val="afff9"/>
+        <w:ind w:firstLine="426"/>
+      </w:pPr>
+      <m:oMath>
+        <m:r>
+          <m:rPr>
+            <m:sty m:val="p"/>
+          </m:rPr>
+          <w:rPr>
+            <w:rFonts w:ascii="Cambria Math" w:hAnsi="Cambria Math" w:cs="Times New Roman"/>
+            <w:szCs w:val="28"/>
+          </w:rPr>
+          <m:t>N</m:t>
+        </m:r>
+      </m:oMath>
+      <w:r>
+        <w:t xml:space="preserve"> – количество приобретённых лицензий;</w:t>
+      </w:r>
+    </w:p>
+    <w:p>
+      <w:pPr>
+        <w:pStyle w:val="afff9"/>
+        <w:ind w:firstLine="426"/>
+      </w:pPr>
+      <m:oMath>
+        <m:sSub>
+          <m:sSubPr>
+            <m:ctrlPr>
+              <w:rPr>
+                <w:rFonts w:ascii="Cambria Math" w:hAnsi="Cambria Math" w:cs="Times New Roman"/>
+                <w:szCs w:val="28"/>
+              </w:rPr>
+            </m:ctrlPr>
+          </m:sSubPr>
+          <m:e>
+            <m:r>
+              <w:rPr>
+                <w:rFonts w:ascii="Cambria Math" w:hAnsi="Cambria Math" w:cs="Times New Roman"/>
+                <w:szCs w:val="28"/>
+              </w:rPr>
+              <m:t>Н</m:t>
+            </m:r>
+          </m:e>
+          <m:sub>
+            <m:r>
+              <w:rPr>
+                <w:rFonts w:ascii="Cambria Math" w:hAnsi="Cambria Math" w:cs="Times New Roman"/>
+                <w:szCs w:val="28"/>
+              </w:rPr>
+              <m:t>д.с</m:t>
+            </m:r>
+          </m:sub>
+        </m:sSub>
+      </m:oMath>
+      <w:r>
+        <w:t xml:space="preserve"> – ставка налога на добавленную стоимость, %.</w:t>
+      </w:r>
+    </w:p>
+    <w:p>
+      <w:pPr>
+        <w:pStyle w:val="afff9"/>
+      </w:pPr>
+      <w:r>
+        <w:t>Ставка налога на добавленную стоимость по состоянию на 15 апреля 202</w:t>
+      </w:r>
+      <w:r>
+        <w:t>4</w:t>
+      </w:r>
+      <w:r>
+        <w:t xml:space="preserve"> года, в соответствии с действующим законодательством Республики Беларусь, составляет 20%. Используя данное значение, посчитаем НДС:</w:t>
+      </w:r>
+    </w:p>
+    <w:p>
+      <w:pPr>
+        <w:pStyle w:val="afff9"/>
+        <w:ind w:firstLine="0"/>
+      </w:pPr>
+    </w:p>
+    <w:tbl>
+      <w:tblPr>
+        <w:tblStyle w:val="af0"/>
+        <w:tblW w:w="5000" w:type="pct"/>
+        <w:jc w:val="center"/>
+        <w:tblBorders>
+          <w:top w:val="none" w:sz="0" w:space="0" w:color="auto"/>
+          <w:left w:val="none" w:sz="0" w:space="0" w:color="auto"/>
+          <w:bottom w:val="none" w:sz="0" w:space="0" w:color="auto"/>
+          <w:right w:val="none" w:sz="0" w:space="0" w:color="auto"/>
+          <w:insideV w:val="none" w:sz="0" w:space="0" w:color="auto"/>
+        </w:tblBorders>
+        <w:tblLook w:val="04A0" w:firstRow="1" w:lastRow="0" w:firstColumn="1" w:lastColumn="0" w:noHBand="0" w:noVBand="1"/>
+      </w:tblPr>
+      <w:tblGrid>
+        <w:gridCol w:w="935"/>
+        <w:gridCol w:w="7484"/>
+        <w:gridCol w:w="936"/>
+      </w:tblGrid>
+      <w:tr>
+        <w:trPr>
+          <w:trHeight w:val="89"/>
+          <w:jc w:val="center"/>
+        </w:trPr>
+        <w:tc>
+          <w:tcPr>
+            <w:tcW w:w="500" w:type="pct"/>
+            <w:vAlign w:val="center"/>
+          </w:tcPr>
+          <w:p>
+            <w:pPr>
+              <w:jc w:val="center"/>
+            </w:pPr>
+          </w:p>
+        </w:tc>
+        <w:tc>
+          <w:tcPr>
+            <w:tcW w:w="4000" w:type="pct"/>
+            <w:vAlign w:val="center"/>
+          </w:tcPr>
+          <w:p>
+            <w:pPr>
+              <w:jc w:val="center"/>
+            </w:pPr>
+            <m:oMathPara>
+              <m:oMath>
+                <m:r>
+                  <m:rPr>
+                    <m:sty m:val="p"/>
+                  </m:rPr>
+                  <w:rPr>
+                    <w:rFonts w:ascii="Cambria Math" w:hAnsi="Cambria Math" w:cs="Times New Roman"/>
+                    <w:szCs w:val="28"/>
+                  </w:rPr>
+                  <m:t>НДС=</m:t>
+                </m:r>
+                <m:f>
+                  <m:fPr>
+                    <m:ctrlPr>
+                      <w:rPr>
+                        <w:rFonts w:ascii="Cambria Math" w:hAnsi="Cambria Math" w:cs="Times New Roman"/>
+                        <w:szCs w:val="28"/>
+                      </w:rPr>
+                    </m:ctrlPr>
+                  </m:fPr>
+                  <m:num>
+                    <m:r>
+                      <m:rPr>
+                        <m:sty m:val="p"/>
+                      </m:rPr>
+                      <w:rPr>
+                        <w:rFonts w:ascii="Cambria Math" w:hAnsi="Cambria Math" w:cs="Times New Roman"/>
+                        <w:szCs w:val="28"/>
+                      </w:rPr>
+                      <m:t>9</m:t>
+                    </m:r>
+                    <m:r>
+                      <w:rPr>
+                        <w:rFonts w:ascii="Cambria Math" w:hAnsi="Cambria Math" w:cs="Times New Roman"/>
+                        <w:szCs w:val="28"/>
+                        <w:lang w:val="en-US"/>
+                      </w:rPr>
+                      <m:t>,62</m:t>
+                    </m:r>
+                    <m:r>
+                      <m:rPr>
+                        <m:sty m:val="p"/>
+                      </m:rPr>
+                      <w:rPr>
+                        <w:rFonts w:ascii="Cambria Math" w:hAnsi="Cambria Math" w:cs="Times New Roman"/>
+                        <w:szCs w:val="28"/>
+                      </w:rPr>
+                      <m:t>∙</m:t>
+                    </m:r>
+                    <m:r>
+                      <m:rPr>
+                        <m:sty m:val="p"/>
+                      </m:rPr>
+                      <w:rPr>
+                        <w:rFonts w:ascii="Cambria Math" w:hAnsi="Cambria Math" w:cs="Times New Roman"/>
+                        <w:szCs w:val="28"/>
+                      </w:rPr>
+                      <m:t>5</m:t>
+                    </m:r>
+                    <m:r>
+                      <w:rPr>
+                        <w:rFonts w:ascii="Cambria Math" w:hAnsi="Cambria Math" w:cs="Times New Roman"/>
+                        <w:szCs w:val="28"/>
+                      </w:rPr>
+                      <m:t> 000</m:t>
+                    </m:r>
+                    <m:r>
+                      <m:rPr>
+                        <m:sty m:val="p"/>
+                      </m:rPr>
+                      <w:rPr>
+                        <w:rFonts w:ascii="Cambria Math" w:hAnsi="Cambria Math" w:cs="Times New Roman"/>
+                        <w:szCs w:val="28"/>
+                      </w:rPr>
+                      <m:t>∙20%</m:t>
+                    </m:r>
+                  </m:num>
+                  <m:den>
+                    <m:r>
+                      <m:rPr>
+                        <m:sty m:val="p"/>
+                      </m:rPr>
+                      <w:rPr>
+                        <w:rFonts w:ascii="Cambria Math" w:hAnsi="Cambria Math" w:cs="Times New Roman"/>
+                        <w:szCs w:val="28"/>
+                      </w:rPr>
+                      <m:t>100%+20%</m:t>
+                    </m:r>
+                  </m:den>
+                </m:f>
+                <m:r>
+                  <w:rPr>
+                    <w:rFonts w:ascii="Cambria Math" w:hAnsi="Cambria Math"/>
+                  </w:rPr>
+                  <m:t>=</m:t>
+                </m:r>
+                <m:r>
+                  <w:rPr>
+                    <w:rFonts w:ascii="Cambria Math" w:hAnsi="Cambria Math"/>
+                  </w:rPr>
+                  <m:t>8</m:t>
+                </m:r>
+                <m:r>
+                  <w:rPr>
+                    <w:rFonts w:ascii="Cambria Math" w:hAnsi="Cambria Math"/>
+                    <w:lang w:val="en-US"/>
+                  </w:rPr>
+                  <m:t xml:space="preserve"> 016</m:t>
+                </m:r>
+                <m:r>
+                  <w:rPr>
+                    <w:rFonts w:ascii="Cambria Math" w:hAnsi="Cambria Math"/>
+                  </w:rPr>
+                  <m:t xml:space="preserve"> р.</m:t>
+                </m:r>
+              </m:oMath>
+            </m:oMathPara>
+          </w:p>
+        </w:tc>
+        <w:tc>
+          <w:tcPr>
+            <w:tcW w:w="500" w:type="pct"/>
+            <w:vAlign w:val="center"/>
+          </w:tcPr>
+          <w:p>
+            <w:pPr>
+              <w:jc w:val="right"/>
+              <w:rPr>
+                <w:lang w:val="en-US"/>
+              </w:rPr>
+            </w:pPr>
+          </w:p>
+        </w:tc>
+      </w:tr>
+    </w:tbl>
+    <w:p>
+      <w:pPr>
+        <w:pStyle w:val="afff9"/>
+      </w:pPr>
+    </w:p>
+    <w:p>
+      <w:pPr>
+        <w:pStyle w:val="afff9"/>
+      </w:pPr>
+      <w:r>
+        <w:t>Посчитав налог на добавленную стоимость, можно рассчитать прирост чистой прибыли, которую получит разработчик от продажи программного продукта. Для этого используется формул</w:t>
+      </w:r>
+      <w:r>
+        <w:t>у</w:t>
+      </w:r>
+      <w:r>
+        <w:t>:</w:t>
+      </w:r>
+    </w:p>
+    <w:p>
+      <w:pPr>
+        <w:pStyle w:val="afff9"/>
+      </w:pPr>
+    </w:p>
+    <w:tbl>
+      <w:tblPr>
+        <w:tblStyle w:val="af0"/>
+        <w:tblW w:w="4990" w:type="pct"/>
+        <w:jc w:val="center"/>
+        <w:tblBorders>
+          <w:top w:val="none" w:sz="0" w:space="0" w:color="auto"/>
+          <w:left w:val="none" w:sz="0" w:space="0" w:color="auto"/>
+          <w:bottom w:val="none" w:sz="0" w:space="0" w:color="auto"/>
+          <w:right w:val="none" w:sz="0" w:space="0" w:color="auto"/>
+          <w:insideV w:val="none" w:sz="0" w:space="0" w:color="auto"/>
+        </w:tblBorders>
+        <w:tblLook w:val="04A0" w:firstRow="1" w:lastRow="0" w:firstColumn="1" w:lastColumn="0" w:noHBand="0" w:noVBand="1"/>
+      </w:tblPr>
+      <w:tblGrid>
+        <w:gridCol w:w="935"/>
+        <w:gridCol w:w="7484"/>
+        <w:gridCol w:w="917"/>
+      </w:tblGrid>
+      <w:tr>
+        <w:trPr>
+          <w:jc w:val="center"/>
+        </w:trPr>
+        <w:tc>
+          <w:tcPr>
+            <w:tcW w:w="501" w:type="pct"/>
+            <w:vAlign w:val="center"/>
+          </w:tcPr>
+          <w:p>
+            <w:pPr>
+              <w:jc w:val="center"/>
+            </w:pPr>
+          </w:p>
+        </w:tc>
+        <w:tc>
+          <w:tcPr>
+            <w:tcW w:w="4008" w:type="pct"/>
+            <w:vAlign w:val="center"/>
+          </w:tcPr>
+          <w:p>
+            <w:pPr>
+              <w:jc w:val="center"/>
+            </w:pPr>
+            <m:oMathPara>
+              <m:oMath>
+                <m:r>
+                  <w:rPr>
+                    <w:rFonts w:ascii="Cambria Math" w:hAnsi="Cambria Math"/>
+                  </w:rPr>
+                  <m:t>∆</m:t>
+                </m:r>
+                <m:sSubSup>
+                  <m:sSubSupPr>
+                    <m:ctrlPr>
+                      <w:rPr>
+                        <w:rFonts w:ascii="Cambria Math" w:hAnsi="Cambria Math"/>
+                      </w:rPr>
+                    </m:ctrlPr>
+                  </m:sSubSupPr>
+                  <m:e>
+                    <m:r>
+                      <w:rPr>
+                        <w:rFonts w:ascii="Cambria Math" w:hAnsi="Cambria Math"/>
+                      </w:rPr>
+                      <m:t>П</m:t>
+                    </m:r>
+                  </m:e>
+                  <m:sub>
+                    <m:r>
+                      <w:rPr>
+                        <w:rFonts w:ascii="Cambria Math" w:hAnsi="Cambria Math"/>
+                      </w:rPr>
+                      <m:t>ч</m:t>
+                    </m:r>
+                  </m:sub>
+                  <m:sup>
+                    <m:r>
+                      <w:rPr>
+                        <w:rFonts w:ascii="Cambria Math" w:hAnsi="Cambria Math"/>
+                      </w:rPr>
+                      <m:t>р</m:t>
+                    </m:r>
+                  </m:sup>
+                </m:sSubSup>
+                <m:r>
+                  <m:rPr>
+                    <m:sty m:val="p"/>
+                  </m:rPr>
+                  <w:rPr>
+                    <w:rFonts w:ascii="Cambria Math" w:hAnsi="Cambria Math"/>
+                  </w:rPr>
+                  <m:t>=</m:t>
+                </m:r>
+                <m:d>
+                  <m:dPr>
+                    <m:ctrlPr>
+                      <w:rPr>
+                        <w:rFonts w:ascii="Cambria Math" w:hAnsi="Cambria Math"/>
+                      </w:rPr>
+                    </m:ctrlPr>
+                  </m:dPr>
+                  <m:e>
+                    <m:sSub>
+                      <m:sSubPr>
+                        <m:ctrlPr>
+                          <w:rPr>
+                            <w:rFonts w:ascii="Cambria Math" w:hAnsi="Cambria Math"/>
+                          </w:rPr>
+                        </m:ctrlPr>
+                      </m:sSubPr>
+                      <m:e>
+                        <m:r>
+                          <w:rPr>
+                            <w:rFonts w:ascii="Cambria Math" w:hAnsi="Cambria Math"/>
+                          </w:rPr>
+                          <m:t>Ц</m:t>
+                        </m:r>
+                      </m:e>
+                      <m:sub>
+                        <m:r>
+                          <w:rPr>
+                            <w:rFonts w:ascii="Cambria Math" w:hAnsi="Cambria Math"/>
+                          </w:rPr>
+                          <m:t>отп</m:t>
+                        </m:r>
+                      </m:sub>
+                    </m:sSub>
+                    <m:r>
+                      <m:rPr>
+                        <m:sty m:val="p"/>
+                      </m:rPr>
+                      <w:rPr>
+                        <w:rFonts w:ascii="Cambria Math" w:hAnsi="Cambria Math"/>
+                      </w:rPr>
+                      <m:t>∙</m:t>
+                    </m:r>
+                    <m:r>
+                      <w:rPr>
+                        <w:rFonts w:ascii="Cambria Math" w:hAnsi="Cambria Math"/>
+                      </w:rPr>
+                      <m:t>N-НДС</m:t>
+                    </m:r>
+                  </m:e>
+                </m:d>
+                <m:r>
+                  <m:rPr>
+                    <m:sty m:val="p"/>
+                  </m:rPr>
+                  <w:rPr>
+                    <w:rFonts w:ascii="Cambria Math" w:hAnsi="Cambria Math"/>
+                  </w:rPr>
+                  <m:t>∙</m:t>
+                </m:r>
+                <m:sSub>
+                  <m:sSubPr>
+                    <m:ctrlPr>
+                      <w:rPr>
+                        <w:rFonts w:ascii="Cambria Math" w:hAnsi="Cambria Math"/>
+                      </w:rPr>
+                    </m:ctrlPr>
+                  </m:sSubPr>
+                  <m:e>
+                    <m:r>
+                      <w:rPr>
+                        <w:rFonts w:ascii="Cambria Math" w:hAnsi="Cambria Math"/>
+                      </w:rPr>
+                      <m:t>Р</m:t>
+                    </m:r>
+                  </m:e>
+                  <m:sub>
+                    <m:r>
+                      <w:rPr>
+                        <w:rFonts w:ascii="Cambria Math" w:hAnsi="Cambria Math"/>
+                      </w:rPr>
+                      <m:t>пр</m:t>
+                    </m:r>
+                  </m:sub>
+                </m:sSub>
+                <m:r>
+                  <m:rPr>
+                    <m:sty m:val="p"/>
+                  </m:rPr>
+                  <w:rPr>
+                    <w:rFonts w:ascii="Cambria Math" w:hAnsi="Cambria Math"/>
+                  </w:rPr>
+                  <m:t>∙</m:t>
+                </m:r>
+                <m:d>
+                  <m:dPr>
+                    <m:ctrlPr>
+                      <w:rPr>
+                        <w:rFonts w:ascii="Cambria Math" w:hAnsi="Cambria Math"/>
+                      </w:rPr>
+                    </m:ctrlPr>
+                  </m:dPr>
+                  <m:e>
+                    <m:r>
+                      <m:rPr>
+                        <m:sty m:val="p"/>
+                      </m:rPr>
+                      <w:rPr>
+                        <w:rFonts w:ascii="Cambria Math" w:hAnsi="Cambria Math"/>
+                      </w:rPr>
+                      <m:t>1-</m:t>
+                    </m:r>
+                    <m:f>
+                      <m:fPr>
+                        <m:ctrlPr>
+                          <w:rPr>
+                            <w:rFonts w:ascii="Cambria Math" w:hAnsi="Cambria Math"/>
+                          </w:rPr>
+                        </m:ctrlPr>
+                      </m:fPr>
+                      <m:num>
+                        <m:sSub>
+                          <m:sSubPr>
+                            <m:ctrlPr>
+                              <w:rPr>
+                                <w:rFonts w:ascii="Cambria Math" w:hAnsi="Cambria Math"/>
+                              </w:rPr>
+                            </m:ctrlPr>
+                          </m:sSubPr>
+                          <m:e>
+                            <m:r>
+                              <w:rPr>
+                                <w:rFonts w:ascii="Cambria Math" w:hAnsi="Cambria Math"/>
+                              </w:rPr>
+                              <m:t>Н</m:t>
+                            </m:r>
+                          </m:e>
+                          <m:sub>
+                            <m:r>
+                              <w:rPr>
+                                <w:rFonts w:ascii="Cambria Math" w:hAnsi="Cambria Math"/>
+                              </w:rPr>
+                              <m:t>п</m:t>
+                            </m:r>
+                          </m:sub>
+                        </m:sSub>
+                      </m:num>
+                      <m:den>
+                        <m:r>
+                          <m:rPr>
+                            <m:sty m:val="p"/>
+                          </m:rPr>
+                          <w:rPr>
+                            <w:rFonts w:ascii="Cambria Math" w:hAnsi="Cambria Math"/>
+                          </w:rPr>
+                          <m:t>100</m:t>
+                        </m:r>
+                      </m:den>
+                    </m:f>
+                    <m:ctrlPr>
+                      <w:rPr>
+                        <w:rFonts w:ascii="Cambria Math" w:eastAsiaTheme="minorEastAsia" w:hAnsi="Cambria Math"/>
+                        <w:i/>
+                      </w:rPr>
+                    </m:ctrlPr>
+                  </m:e>
+                </m:d>
+                <m:r>
+                  <w:rPr>
+                    <w:rFonts w:ascii="Cambria Math" w:eastAsiaTheme="minorEastAsia" w:hAnsi="Cambria Math"/>
+                  </w:rPr>
+                  <m:t>,</m:t>
+                </m:r>
+              </m:oMath>
+            </m:oMathPara>
+          </w:p>
+        </w:tc>
+        <w:tc>
+          <w:tcPr>
+            <w:tcW w:w="491" w:type="pct"/>
+            <w:vAlign w:val="center"/>
+          </w:tcPr>
+          <w:p>
+            <w:pPr>
+              <w:ind w:firstLine="115"/>
+              <w:jc w:val="right"/>
+            </w:pPr>
+            <w:r>
+              <w:t>(</w:t>
+            </w:r>
+            <w:r>
+              <w:t>7.</w:t>
+            </w:r>
+            <w:r>
+              <w:rPr>
+                <w:lang w:val="en-US"/>
+              </w:rPr>
+              <w:t>6</w:t>
+            </w:r>
+            <w:r>
+              <w:t>)</w:t>
+            </w:r>
+          </w:p>
+        </w:tc>
+      </w:tr>
+    </w:tbl>
+    <w:p>
+      <w:pPr>
+        <w:pStyle w:val="afff9"/>
+      </w:pPr>
+    </w:p>
+    <w:p>
+      <w:pPr>
+        <w:ind w:firstLine="0"/>
+        <w:rPr>
+          <w:rFonts w:eastAsiaTheme="minorEastAsia"/>
+        </w:rPr>
+      </w:pPr>
+      <w:r>
+        <w:rPr>
+          <w:rFonts w:eastAsiaTheme="minorEastAsia"/>
+        </w:rPr>
+        <w:t xml:space="preserve">где </w:t>
+      </w:r>
+      <w:r>
+        <w:rPr>
+          <w:rFonts w:eastAsiaTheme="minorEastAsia"/>
+          <w:i/>
+          <w:iCs/>
+        </w:rPr>
+        <w:t>N</w:t>
+      </w:r>
+      <w:r>
+        <w:rPr>
+          <w:rFonts w:eastAsiaTheme="minorEastAsia"/>
+        </w:rPr>
+        <w:t xml:space="preserve"> – количество копий(лицензий) программного продукта, реализуемое за год, шт.; </w:t>
+      </w:r>
+    </w:p>
+    <w:p>
+      <w:pPr>
+        <w:ind w:firstLine="426"/>
+        <w:rPr>
+          <w:rFonts w:eastAsiaTheme="minorEastAsia"/>
+        </w:rPr>
+      </w:pPr>
+      <w:r>
+        <w:rPr>
+          <w:rFonts w:eastAsiaTheme="minorEastAsia"/>
+        </w:rPr>
+        <w:t>Ц</w:t>
+      </w:r>
+      <w:r>
+        <w:rPr>
+          <w:rFonts w:eastAsiaTheme="minorEastAsia"/>
+          <w:vertAlign w:val="subscript"/>
+        </w:rPr>
+        <w:t>отп</w:t>
+      </w:r>
+      <w:r>
+        <w:rPr>
+          <w:rFonts w:eastAsiaTheme="minorEastAsia"/>
+        </w:rPr>
+        <w:t xml:space="preserve"> – отпускная цена копии программного средства, р.; </w:t>
+      </w:r>
+    </w:p>
+    <w:p>
+      <w:pPr>
+        <w:ind w:firstLine="426"/>
+        <w:rPr>
+          <w:rFonts w:eastAsiaTheme="minorEastAsia"/>
+        </w:rPr>
+      </w:pPr>
+      <m:oMath>
+        <m:r>
+          <w:rPr>
+            <w:rFonts w:ascii="Cambria Math" w:hAnsi="Cambria Math"/>
+          </w:rPr>
+          <m:t>НДС</m:t>
+        </m:r>
+      </m:oMath>
+      <w:r>
+        <w:rPr>
+          <w:rFonts w:eastAsiaTheme="minorEastAsia"/>
+        </w:rPr>
+        <w:t xml:space="preserve"> – сумма налога на добавленную стоимость, р.;</w:t>
+      </w:r>
+    </w:p>
+    <w:p>
+      <w:pPr>
+        <w:ind w:firstLine="426"/>
+        <w:rPr>
+          <w:rFonts w:eastAsiaTheme="minorEastAsia"/>
+        </w:rPr>
+      </w:pPr>
+      <w:r>
+        <w:rPr>
+          <w:rFonts w:eastAsiaTheme="minorEastAsia"/>
+        </w:rPr>
+        <w:t>Н</w:t>
+      </w:r>
+      <w:r>
+        <w:rPr>
+          <w:rFonts w:eastAsiaTheme="minorEastAsia"/>
+          <w:vertAlign w:val="subscript"/>
+        </w:rPr>
+        <w:t>п</w:t>
+      </w:r>
+      <w:r>
+        <w:rPr>
+          <w:rFonts w:eastAsiaTheme="minorEastAsia"/>
+        </w:rPr>
+        <w:t xml:space="preserve"> – ставка налога на прибыль, %; </w:t>
+      </w:r>
+    </w:p>
+    <w:p>
+      <w:pPr>
+        <w:ind w:firstLine="426"/>
+        <w:rPr>
+          <w:rFonts w:eastAsiaTheme="minorEastAsia"/>
+        </w:rPr>
+      </w:pPr>
+      <m:oMath>
+        <m:sSub>
+          <m:sSubPr>
+            <m:ctrlPr>
+              <w:rPr>
+                <w:rFonts w:ascii="Cambria Math" w:hAnsi="Cambria Math"/>
+              </w:rPr>
+            </m:ctrlPr>
+          </m:sSubPr>
+          <m:e>
+            <m:r>
+              <w:rPr>
+                <w:rFonts w:ascii="Cambria Math" w:hAnsi="Cambria Math"/>
+              </w:rPr>
+              <m:t>Р</m:t>
+            </m:r>
+          </m:e>
+          <m:sub>
+            <m:r>
+              <w:rPr>
+                <w:rFonts w:ascii="Cambria Math" w:hAnsi="Cambria Math"/>
+              </w:rPr>
+              <m:t>пр</m:t>
+            </m:r>
+          </m:sub>
+        </m:sSub>
+      </m:oMath>
+      <w:r>
+        <w:rPr>
+          <w:rFonts w:eastAsiaTheme="minorEastAsia"/>
+        </w:rPr>
+        <w:t xml:space="preserve"> – рентабельность продаж копий.</w:t>
+      </w:r>
+    </w:p>
+    <w:p>
+      <w:pPr>
+        <w:rPr>
+          <w:rFonts w:eastAsiaTheme="minorEastAsia"/>
+        </w:rPr>
+      </w:pPr>
+      <w:r>
+        <w:rPr>
+          <w:rFonts w:eastAsiaTheme="minorEastAsia"/>
+        </w:rPr>
+        <w:t>Ставка налога на прибыль, согласно действующему законодательству</w:t>
+      </w:r>
+      <w:r>
+        <w:rPr>
+          <w:rFonts w:eastAsiaTheme="minorEastAsia"/>
+        </w:rPr>
+        <w:t xml:space="preserve"> с 1 января 2025</w:t>
+      </w:r>
+      <w:r>
+        <w:rPr>
+          <w:rFonts w:eastAsiaTheme="minorEastAsia"/>
+        </w:rPr>
+        <w:t xml:space="preserve"> равна </w:t>
+      </w:r>
+      <w:r>
+        <w:rPr>
+          <w:rFonts w:eastAsiaTheme="minorEastAsia"/>
+        </w:rPr>
+        <w:t>3</w:t>
+      </w:r>
+      <w:r>
+        <w:rPr>
+          <w:rFonts w:eastAsiaTheme="minorEastAsia"/>
+        </w:rPr>
+        <w:t>0%.</w:t>
+      </w:r>
+      <w:r>
+        <w:rPr>
+          <w:rFonts w:eastAsiaTheme="minorEastAsia"/>
+        </w:rPr>
+        <w:t xml:space="preserve"> Рентабельность продаж копий взята в размере </w:t>
+      </w:r>
+      <w:r>
+        <w:rPr>
+          <w:rFonts w:eastAsiaTheme="minorEastAsia"/>
+        </w:rPr>
+        <w:t>30</w:t>
+      </w:r>
+      <w:r>
+        <w:rPr>
+          <w:rFonts w:eastAsiaTheme="minorEastAsia"/>
+        </w:rPr>
+        <w:t>%. Зная ставку налога и рентабельность продаж копий (лицензий), рассчитывается прирост чистой прибыли для разработчика:</w:t>
+      </w:r>
+    </w:p>
+    <w:p>
+      <w:pPr>
+        <w:rPr>
+          <w:rFonts w:eastAsiaTheme="minorEastAsia"/>
+        </w:rPr>
+      </w:pPr>
+    </w:p>
+    <w:tbl>
+      <w:tblPr>
+        <w:tblStyle w:val="af0"/>
+        <w:tblW w:w="5000" w:type="pct"/>
+        <w:jc w:val="center"/>
+        <w:tblBorders>
+          <w:top w:val="none" w:sz="0" w:space="0" w:color="auto"/>
+          <w:left w:val="none" w:sz="0" w:space="0" w:color="auto"/>
+          <w:bottom w:val="none" w:sz="0" w:space="0" w:color="auto"/>
+          <w:right w:val="none" w:sz="0" w:space="0" w:color="auto"/>
+          <w:insideV w:val="none" w:sz="0" w:space="0" w:color="auto"/>
+        </w:tblBorders>
+        <w:tblLook w:val="04A0" w:firstRow="1" w:lastRow="0" w:firstColumn="1" w:lastColumn="0" w:noHBand="0" w:noVBand="1"/>
+      </w:tblPr>
+      <w:tblGrid>
+        <w:gridCol w:w="622"/>
+        <w:gridCol w:w="7808"/>
+        <w:gridCol w:w="925"/>
+      </w:tblGrid>
+      <w:tr>
+        <w:trPr>
+          <w:jc w:val="center"/>
+        </w:trPr>
+        <w:tc>
+          <w:tcPr>
+            <w:tcW w:w="379" w:type="pct"/>
+            <w:vAlign w:val="center"/>
+          </w:tcPr>
+          <w:p>
+            <w:pPr>
+              <w:jc w:val="center"/>
+            </w:pPr>
+          </w:p>
+        </w:tc>
+        <w:tc>
+          <w:tcPr>
+            <w:tcW w:w="4219" w:type="pct"/>
+            <w:vAlign w:val="center"/>
+          </w:tcPr>
+          <w:p>
+            <w:pPr>
+              <w:jc w:val="center"/>
+            </w:pPr>
+            <m:oMathPara>
+              <m:oMath>
+                <m:r>
+                  <w:rPr>
+                    <w:rFonts w:ascii="Cambria Math" w:hAnsi="Cambria Math"/>
+                  </w:rPr>
+                  <m:t>∆</m:t>
+                </m:r>
+                <m:sSubSup>
+                  <m:sSubSupPr>
+                    <m:ctrlPr>
+                      <w:rPr>
+                        <w:rFonts w:ascii="Cambria Math" w:hAnsi="Cambria Math"/>
+                      </w:rPr>
+                    </m:ctrlPr>
+                  </m:sSubSupPr>
+                  <m:e>
+                    <m:r>
+                      <w:rPr>
+                        <w:rFonts w:ascii="Cambria Math" w:hAnsi="Cambria Math"/>
+                      </w:rPr>
+                      <m:t>П</m:t>
+                    </m:r>
+                  </m:e>
+                  <m:sub>
+                    <m:r>
+                      <w:rPr>
+                        <w:rFonts w:ascii="Cambria Math" w:hAnsi="Cambria Math"/>
+                      </w:rPr>
+                      <m:t>ч</m:t>
+                    </m:r>
+                  </m:sub>
+                  <m:sup>
+                    <m:r>
+                      <w:rPr>
+                        <w:rFonts w:ascii="Cambria Math" w:hAnsi="Cambria Math"/>
+                      </w:rPr>
+                      <m:t>р</m:t>
+                    </m:r>
+                  </m:sup>
+                </m:sSubSup>
+                <m:r>
+                  <m:rPr>
+                    <m:sty m:val="p"/>
+                  </m:rPr>
+                  <w:rPr>
+                    <w:rFonts w:ascii="Cambria Math" w:hAnsi="Cambria Math"/>
+                  </w:rPr>
+                  <m:t>=</m:t>
+                </m:r>
+                <m:d>
+                  <m:dPr>
+                    <m:ctrlPr>
+                      <w:rPr>
+                        <w:rFonts w:ascii="Cambria Math" w:hAnsi="Cambria Math"/>
+                      </w:rPr>
+                    </m:ctrlPr>
+                  </m:dPr>
+                  <m:e>
+                    <m:r>
+                      <m:rPr>
+                        <m:sty m:val="p"/>
+                      </m:rPr>
+                      <w:rPr>
+                        <w:rFonts w:ascii="Cambria Math" w:hAnsi="Cambria Math" w:cs="Times New Roman"/>
+                        <w:szCs w:val="28"/>
+                      </w:rPr>
+                      <m:t>9</m:t>
+                    </m:r>
+                    <m:r>
+                      <w:rPr>
+                        <w:rFonts w:ascii="Cambria Math" w:hAnsi="Cambria Math" w:cs="Times New Roman"/>
+                        <w:szCs w:val="28"/>
+                        <w:lang w:val="en-US"/>
+                      </w:rPr>
+                      <m:t>,62</m:t>
+                    </m:r>
+                    <m:r>
+                      <m:rPr>
+                        <m:sty m:val="p"/>
+                      </m:rPr>
+                      <w:rPr>
+                        <w:rFonts w:ascii="Cambria Math" w:hAnsi="Cambria Math" w:cs="Times New Roman"/>
+                        <w:szCs w:val="28"/>
+                      </w:rPr>
+                      <m:t>∙</m:t>
+                    </m:r>
+                    <m:r>
+                      <m:rPr>
+                        <m:sty m:val="p"/>
+                      </m:rPr>
+                      <w:rPr>
+                        <w:rFonts w:ascii="Cambria Math" w:hAnsi="Cambria Math" w:cs="Times New Roman"/>
+                        <w:szCs w:val="28"/>
+                      </w:rPr>
+                      <m:t>5</m:t>
+                    </m:r>
+                    <m:r>
+                      <w:rPr>
+                        <w:rFonts w:ascii="Cambria Math" w:hAnsi="Cambria Math" w:cs="Times New Roman"/>
+                        <w:szCs w:val="28"/>
+                      </w:rPr>
+                      <m:t> 000</m:t>
+                    </m:r>
+                    <m:r>
+                      <w:rPr>
+                        <w:rFonts w:ascii="Cambria Math" w:hAnsi="Cambria Math"/>
+                      </w:rPr>
+                      <m:t>-</m:t>
+                    </m:r>
+                    <m:r>
+                      <w:rPr>
+                        <w:rFonts w:ascii="Cambria Math" w:hAnsi="Cambria Math"/>
+                      </w:rPr>
+                      <m:t>8</m:t>
+                    </m:r>
+                    <m:r>
+                      <w:rPr>
+                        <w:rFonts w:ascii="Cambria Math" w:hAnsi="Cambria Math"/>
+                      </w:rPr>
+                      <m:t> </m:t>
+                    </m:r>
+                    <m:r>
+                      <w:rPr>
+                        <w:rFonts w:ascii="Cambria Math" w:hAnsi="Cambria Math"/>
+                      </w:rPr>
+                      <m:t>0</m:t>
+                    </m:r>
+                    <m:r>
+                      <w:rPr>
+                        <w:rFonts w:ascii="Cambria Math" w:hAnsi="Cambria Math"/>
+                        <w:lang w:val="en-US"/>
+                      </w:rPr>
+                      <m:t>16</m:t>
+                    </m:r>
+                  </m:e>
+                </m:d>
+                <m:r>
+                  <m:rPr>
+                    <m:sty m:val="p"/>
+                  </m:rPr>
+                  <w:rPr>
+                    <w:rFonts w:ascii="Cambria Math" w:hAnsi="Cambria Math"/>
+                  </w:rPr>
+                  <m:t>∙30%∙</m:t>
+                </m:r>
+                <m:d>
+                  <m:dPr>
+                    <m:ctrlPr>
+                      <w:rPr>
+                        <w:rFonts w:ascii="Cambria Math" w:hAnsi="Cambria Math"/>
+                      </w:rPr>
+                    </m:ctrlPr>
+                  </m:dPr>
+                  <m:e>
+                    <m:r>
+                      <m:rPr>
+                        <m:sty m:val="p"/>
+                      </m:rPr>
+                      <w:rPr>
+                        <w:rFonts w:ascii="Cambria Math" w:hAnsi="Cambria Math"/>
+                      </w:rPr>
+                      <m:t>1-</m:t>
+                    </m:r>
+                    <m:f>
+                      <m:fPr>
+                        <m:ctrlPr>
+                          <w:rPr>
+                            <w:rFonts w:ascii="Cambria Math" w:hAnsi="Cambria Math"/>
+                          </w:rPr>
+                        </m:ctrlPr>
+                      </m:fPr>
+                      <m:num>
+                        <m:r>
+                          <w:rPr>
+                            <w:rFonts w:ascii="Cambria Math" w:hAnsi="Cambria Math"/>
+                          </w:rPr>
+                          <m:t>30</m:t>
+                        </m:r>
+                      </m:num>
+                      <m:den>
+                        <m:r>
+                          <m:rPr>
+                            <m:sty m:val="p"/>
+                          </m:rPr>
+                          <w:rPr>
+                            <w:rFonts w:ascii="Cambria Math" w:hAnsi="Cambria Math"/>
+                          </w:rPr>
+                          <m:t>100</m:t>
+                        </m:r>
+                      </m:den>
+                    </m:f>
+                    <m:ctrlPr>
+                      <w:rPr>
+                        <w:rFonts w:ascii="Cambria Math" w:eastAsiaTheme="minorEastAsia" w:hAnsi="Cambria Math"/>
+                        <w:i/>
+                      </w:rPr>
+                    </m:ctrlPr>
+                  </m:e>
+                </m:d>
+                <m:r>
+                  <w:rPr>
+                    <w:rFonts w:ascii="Cambria Math" w:eastAsiaTheme="minorEastAsia" w:hAnsi="Cambria Math"/>
+                  </w:rPr>
+                  <m:t>=</m:t>
+                </m:r>
+                <m:r>
+                  <w:rPr>
+                    <w:rFonts w:ascii="Cambria Math" w:eastAsiaTheme="minorEastAsia" w:hAnsi="Cambria Math"/>
+                  </w:rPr>
+                  <m:t>8 417</m:t>
+                </m:r>
+                <m:r>
+                  <w:rPr>
+                    <w:rFonts w:ascii="Cambria Math" w:eastAsiaTheme="minorEastAsia" w:hAnsi="Cambria Math"/>
+                  </w:rPr>
+                  <m:t xml:space="preserve"> р.</m:t>
+                </m:r>
+              </m:oMath>
+            </m:oMathPara>
+          </w:p>
+        </w:tc>
+        <w:tc>
+          <w:tcPr>
+            <w:tcW w:w="403" w:type="pct"/>
+            <w:vAlign w:val="center"/>
+          </w:tcPr>
+          <w:p>
+            <w:pPr>
+              <w:jc w:val="center"/>
+            </w:pPr>
+            <w:r>
+              <w:t xml:space="preserve"> </w:t>
+            </w:r>
+          </w:p>
+        </w:tc>
+      </w:tr>
+    </w:tbl>
+    <w:p>
+      <w:pPr>
+        <w:pStyle w:val="afff9"/>
+      </w:pPr>
+      <w:r>
+        <w:t xml:space="preserve"> </w:t>
+      </w:r>
+    </w:p>
+    <w:p>
+      <w:pPr>
+        <w:pStyle w:val="Diploma-Titlelevel2"/>
+      </w:pPr>
+      <w:r>
+        <w:t>Расчет показателей экономической эффективности разработки и реализации программного средства на рынке</w:t>
+      </w:r>
+      <w:r>
+        <w:t>\</w:t>
+      </w:r>
+    </w:p>
+    <w:p>
+      <w:pPr>
+        <w:pStyle w:val="afff9"/>
         <w:rPr>
           <w:lang w:val="en-US"/>
         </w:rPr>
       </w:pPr>
+    </w:p>
+    <w:p>
+      <w:pPr>
+        <w:pStyle w:val="afff9"/>
+      </w:pPr>
+      <w:r>
+        <w:t xml:space="preserve">Для того, чтобы оценить экономическую эффективность разработки и реализации программного средства на рынке, необходимо рассмотреть результат сравнения затрат на разработку данного программного продукта, а </w:t>
+      </w:r>
+      <w:r>
+        <w:lastRenderedPageBreak/>
+        <w:t>также полученный прирост чистой прибыли за год.</w:t>
+      </w:r>
+    </w:p>
+    <w:p>
+      <w:pPr>
+        <w:pStyle w:val="afff9"/>
+      </w:pPr>
+      <w:r>
+        <w:t>Сумма затрат на разработку меньше суммы годового экономического эффекта, поэтому можно сделать вывод, что</w:t>
+      </w:r>
+      <w:r>
+        <w:t xml:space="preserve"> такие</w:t>
+      </w:r>
+      <w:r>
+        <w:t xml:space="preserve"> инвестиции окупятся менее, чем за один год</w:t>
+      </w:r>
+      <w:r>
+        <w:t>.</w:t>
+      </w:r>
+    </w:p>
+    <w:p>
+      <w:pPr>
+        <w:pStyle w:val="afff9"/>
+      </w:pPr>
+      <w:r>
+        <w:t>Таким образом, оценка экономической эффективности инвестиций производится при помощи расчёта рентабельности инвестиций (</w:t>
+      </w:r>
+      <w:r>
+        <w:rPr>
+          <w:lang w:val="en-US"/>
+        </w:rPr>
+        <w:t>Return</w:t>
+      </w:r>
+      <w:r>
+        <w:t xml:space="preserve"> </w:t>
+      </w:r>
+      <w:r>
+        <w:rPr>
+          <w:lang w:val="en-US"/>
+        </w:rPr>
+        <w:t>on</w:t>
+      </w:r>
+      <w:r>
+        <w:t xml:space="preserve"> </w:t>
+      </w:r>
+      <w:r>
+        <w:rPr>
+          <w:lang w:val="en-US"/>
+        </w:rPr>
+        <w:t>Investment</w:t>
+      </w:r>
+      <w:r>
+        <w:t xml:space="preserve">, </w:t>
+      </w:r>
+      <w:r>
+        <w:rPr>
+          <w:lang w:val="en-US"/>
+        </w:rPr>
+        <w:t>ROI</w:t>
+      </w:r>
+      <w:r>
+        <w:t>)</w:t>
+      </w:r>
+      <w:r>
+        <w:t>. Формула для расчёта ROI:</w:t>
+      </w:r>
+    </w:p>
+    <w:p>
+      <w:pPr>
+        <w:pStyle w:val="afff9"/>
+      </w:pPr>
+    </w:p>
+    <w:tbl>
+      <w:tblPr>
+        <w:tblStyle w:val="af0"/>
+        <w:tblW w:w="5000" w:type="pct"/>
+        <w:jc w:val="center"/>
+        <w:tblBorders>
+          <w:top w:val="none" w:sz="0" w:space="0" w:color="auto"/>
+          <w:left w:val="none" w:sz="0" w:space="0" w:color="auto"/>
+          <w:bottom w:val="none" w:sz="0" w:space="0" w:color="auto"/>
+          <w:right w:val="none" w:sz="0" w:space="0" w:color="auto"/>
+          <w:insideV w:val="none" w:sz="0" w:space="0" w:color="auto"/>
+        </w:tblBorders>
+        <w:tblLook w:val="04A0" w:firstRow="1" w:lastRow="0" w:firstColumn="1" w:lastColumn="0" w:noHBand="0" w:noVBand="1"/>
+      </w:tblPr>
+      <w:tblGrid>
+        <w:gridCol w:w="307"/>
+        <w:gridCol w:w="7493"/>
+        <w:gridCol w:w="1555"/>
+      </w:tblGrid>
+      <w:tr>
+        <w:trPr>
+          <w:jc w:val="center"/>
+        </w:trPr>
+        <w:tc>
+          <w:tcPr>
+            <w:tcW w:w="379" w:type="pct"/>
+            <w:vAlign w:val="center"/>
+          </w:tcPr>
+          <w:p>
+            <w:pPr>
+              <w:jc w:val="center"/>
+            </w:pPr>
+          </w:p>
+        </w:tc>
+        <w:tc>
+          <w:tcPr>
+            <w:tcW w:w="4219" w:type="pct"/>
+            <w:vAlign w:val="center"/>
+          </w:tcPr>
+          <w:p>
+            <w:pPr>
+              <w:jc w:val="center"/>
+            </w:pPr>
+            <m:oMathPara>
+              <m:oMath>
+                <m:r>
+                  <w:rPr>
+                    <w:rFonts w:ascii="Cambria Math" w:hAnsi="Cambria Math"/>
+                  </w:rPr>
+                  <m:t>ROI</m:t>
+                </m:r>
+                <m:r>
+                  <m:rPr>
+                    <m:sty m:val="p"/>
+                  </m:rPr>
+                  <w:rPr>
+                    <w:rFonts w:ascii="Cambria Math" w:hAnsi="Cambria Math"/>
+                  </w:rPr>
+                  <m:t xml:space="preserve">= </m:t>
+                </m:r>
+                <m:f>
+                  <m:fPr>
+                    <m:ctrlPr>
+                      <w:rPr>
+                        <w:rFonts w:ascii="Cambria Math" w:hAnsi="Cambria Math"/>
+                      </w:rPr>
+                    </m:ctrlPr>
+                  </m:fPr>
+                  <m:num>
+                    <m:r>
+                      <w:rPr>
+                        <w:rFonts w:ascii="Cambria Math" w:hAnsi="Cambria Math"/>
+                      </w:rPr>
+                      <m:t>∆</m:t>
+                    </m:r>
+                    <m:sSubSup>
+                      <m:sSubSupPr>
+                        <m:ctrlPr>
+                          <w:rPr>
+                            <w:rFonts w:ascii="Cambria Math" w:hAnsi="Cambria Math"/>
+                          </w:rPr>
+                        </m:ctrlPr>
+                      </m:sSubSupPr>
+                      <m:e>
+                        <m:r>
+                          <w:rPr>
+                            <w:rFonts w:ascii="Cambria Math" w:hAnsi="Cambria Math"/>
+                          </w:rPr>
+                          <m:t>П</m:t>
+                        </m:r>
+                      </m:e>
+                      <m:sub>
+                        <m:r>
+                          <w:rPr>
+                            <w:rFonts w:ascii="Cambria Math" w:hAnsi="Cambria Math"/>
+                          </w:rPr>
+                          <m:t>ч</m:t>
+                        </m:r>
+                      </m:sub>
+                      <m:sup>
+                        <m:r>
+                          <w:rPr>
+                            <w:rFonts w:ascii="Cambria Math" w:hAnsi="Cambria Math"/>
+                          </w:rPr>
+                          <m:t>р</m:t>
+                        </m:r>
+                      </m:sup>
+                    </m:sSubSup>
+                    <m:r>
+                      <m:rPr>
+                        <m:sty m:val="p"/>
+                      </m:rPr>
+                      <w:rPr>
+                        <w:rFonts w:ascii="Cambria Math" w:hAnsi="Cambria Math"/>
+                      </w:rPr>
+                      <m:t>-</m:t>
+                    </m:r>
+                    <m:sSub>
+                      <m:sSubPr>
+                        <m:ctrlPr>
+                          <w:rPr>
+                            <w:rFonts w:ascii="Cambria Math" w:hAnsi="Cambria Math"/>
+                          </w:rPr>
+                        </m:ctrlPr>
+                      </m:sSubPr>
+                      <m:e>
+                        <m:r>
+                          <w:rPr>
+                            <w:rFonts w:ascii="Cambria Math" w:hAnsi="Cambria Math"/>
+                          </w:rPr>
+                          <m:t>З</m:t>
+                        </m:r>
+                      </m:e>
+                      <m:sub>
+                        <m:r>
+                          <w:rPr>
+                            <w:rFonts w:ascii="Cambria Math" w:hAnsi="Cambria Math"/>
+                          </w:rPr>
+                          <m:t>р</m:t>
+                        </m:r>
+                      </m:sub>
+                    </m:sSub>
+                  </m:num>
+                  <m:den>
+                    <m:sSub>
+                      <m:sSubPr>
+                        <m:ctrlPr>
+                          <w:rPr>
+                            <w:rFonts w:ascii="Cambria Math" w:hAnsi="Cambria Math"/>
+                          </w:rPr>
+                        </m:ctrlPr>
+                      </m:sSubPr>
+                      <m:e>
+                        <m:r>
+                          <w:rPr>
+                            <w:rFonts w:ascii="Cambria Math" w:hAnsi="Cambria Math"/>
+                          </w:rPr>
+                          <m:t>З</m:t>
+                        </m:r>
+                      </m:e>
+                      <m:sub>
+                        <m:r>
+                          <w:rPr>
+                            <w:rFonts w:ascii="Cambria Math" w:hAnsi="Cambria Math"/>
+                          </w:rPr>
+                          <m:t>р</m:t>
+                        </m:r>
+                      </m:sub>
+                    </m:sSub>
+                  </m:den>
+                </m:f>
+                <m:r>
+                  <w:rPr>
+                    <w:rFonts w:ascii="Cambria Math" w:eastAsiaTheme="minorEastAsia" w:hAnsi="Cambria Math"/>
+                  </w:rPr>
+                  <m:t xml:space="preserve"> </m:t>
+                </m:r>
+                <m:r>
+                  <m:rPr>
+                    <m:sty m:val="p"/>
+                  </m:rPr>
+                  <w:rPr>
+                    <w:rFonts w:ascii="Cambria Math" w:hAnsi="Cambria Math"/>
+                  </w:rPr>
+                  <m:t>∙100%</m:t>
+                </m:r>
+              </m:oMath>
+            </m:oMathPara>
+          </w:p>
+        </w:tc>
+        <w:tc>
+          <w:tcPr>
+            <w:tcW w:w="403" w:type="pct"/>
+            <w:vAlign w:val="center"/>
+          </w:tcPr>
+          <w:p>
+            <w:pPr>
+              <w:jc w:val="right"/>
+            </w:pPr>
+            <w:r>
+              <w:t>(</w:t>
+            </w:r>
+            <w:r>
+              <w:rPr>
+                <w:lang w:val="en-US"/>
+              </w:rPr>
+              <w:t>(</w:t>
+            </w:r>
+            <w:r>
+              <w:t>7</w:t>
+            </w:r>
+            <w:r>
+              <w:rPr>
+                <w:lang w:val="en-US"/>
+              </w:rPr>
+              <w:t>.7</w:t>
+            </w:r>
+            <w:r>
+              <w:t>)</w:t>
+            </w:r>
+          </w:p>
+        </w:tc>
+      </w:tr>
+    </w:tbl>
+    <w:p>
+      <w:pPr>
+        <w:pStyle w:val="afff9"/>
+      </w:pPr>
+    </w:p>
+    <w:p>
+      <w:pPr>
+        <w:ind w:firstLine="0"/>
+        <w:rPr>
+          <w:rFonts w:eastAsiaTheme="minorEastAsia"/>
+        </w:rPr>
+      </w:pPr>
+      <w:r>
+        <w:rPr>
+          <w:rFonts w:eastAsiaTheme="minorEastAsia"/>
+        </w:rPr>
+        <w:t xml:space="preserve">где </w:t>
+      </w:r>
+      <m:oMath>
+        <m:r>
+          <w:rPr>
+            <w:rFonts w:ascii="Cambria Math" w:hAnsi="Cambria Math"/>
+          </w:rPr>
+          <m:t>∆</m:t>
+        </m:r>
+        <m:sSubSup>
+          <m:sSubSupPr>
+            <m:ctrlPr>
+              <w:rPr>
+                <w:rFonts w:ascii="Cambria Math" w:hAnsi="Cambria Math"/>
+              </w:rPr>
+            </m:ctrlPr>
+          </m:sSubSupPr>
+          <m:e>
+            <m:r>
+              <w:rPr>
+                <w:rFonts w:ascii="Cambria Math" w:hAnsi="Cambria Math"/>
+              </w:rPr>
+              <m:t>П</m:t>
+            </m:r>
+          </m:e>
+          <m:sub>
+            <m:r>
+              <w:rPr>
+                <w:rFonts w:ascii="Cambria Math" w:hAnsi="Cambria Math"/>
+              </w:rPr>
+              <m:t>ч</m:t>
+            </m:r>
+          </m:sub>
+          <m:sup>
+            <m:r>
+              <w:rPr>
+                <w:rFonts w:ascii="Cambria Math" w:hAnsi="Cambria Math"/>
+              </w:rPr>
+              <m:t>р</m:t>
+            </m:r>
+          </m:sup>
+        </m:sSubSup>
+      </m:oMath>
+      <w:r>
+        <w:rPr>
+          <w:rFonts w:eastAsiaTheme="minorEastAsia"/>
+        </w:rPr>
+        <w:t xml:space="preserve"> – прирост чистой прибыли, полученной от реализации программного средства на рынке информационных технологий, р.;</w:t>
+      </w:r>
+    </w:p>
+    <w:p>
+      <w:pPr>
+        <w:ind w:firstLine="426"/>
+        <w:rPr>
+          <w:rFonts w:eastAsiaTheme="minorEastAsia"/>
+        </w:rPr>
+      </w:pPr>
+      <w:r>
+        <w:rPr>
+          <w:rFonts w:eastAsiaTheme="minorEastAsia"/>
+        </w:rPr>
+        <w:t xml:space="preserve"> </w:t>
+      </w:r>
+      <w:r>
+        <w:rPr>
+          <w:rFonts w:eastAsiaTheme="minorEastAsia"/>
+        </w:rPr>
+        <w:t>З</w:t>
+      </w:r>
+      <w:r>
+        <w:rPr>
+          <w:rFonts w:eastAsiaTheme="minorEastAsia"/>
+          <w:vertAlign w:val="subscript"/>
+        </w:rPr>
+        <w:t>р</w:t>
+      </w:r>
+      <w:r>
+        <w:rPr>
+          <w:rFonts w:eastAsiaTheme="minorEastAsia"/>
+        </w:rPr>
+        <w:t xml:space="preserve"> – затраты на разработку и реализацию программного средства, р.</w:t>
+      </w:r>
+    </w:p>
+    <w:p>
+      <w:pPr>
+        <w:pStyle w:val="afff"/>
+        <w:keepNext/>
+      </w:pPr>
+    </w:p>
+    <w:tbl>
+      <w:tblPr>
+        <w:tblStyle w:val="af0"/>
+        <w:tblW w:w="5000" w:type="pct"/>
+        <w:jc w:val="center"/>
+        <w:tblBorders>
+          <w:top w:val="none" w:sz="0" w:space="0" w:color="auto"/>
+          <w:left w:val="none" w:sz="0" w:space="0" w:color="auto"/>
+          <w:bottom w:val="none" w:sz="0" w:space="0" w:color="auto"/>
+          <w:right w:val="none" w:sz="0" w:space="0" w:color="auto"/>
+          <w:insideV w:val="none" w:sz="0" w:space="0" w:color="auto"/>
+        </w:tblBorders>
+        <w:tblLook w:val="04A0" w:firstRow="1" w:lastRow="0" w:firstColumn="1" w:lastColumn="0" w:noHBand="0" w:noVBand="1"/>
+      </w:tblPr>
+      <w:tblGrid>
+        <w:gridCol w:w="622"/>
+        <w:gridCol w:w="7808"/>
+        <w:gridCol w:w="925"/>
+      </w:tblGrid>
+      <w:tr>
+        <w:trPr>
+          <w:jc w:val="center"/>
+        </w:trPr>
+        <w:tc>
+          <w:tcPr>
+            <w:tcW w:w="379" w:type="pct"/>
+            <w:vAlign w:val="center"/>
+          </w:tcPr>
+          <w:p>
+            <w:pPr>
+              <w:jc w:val="center"/>
+            </w:pPr>
+          </w:p>
+        </w:tc>
+        <w:tc>
+          <w:tcPr>
+            <w:tcW w:w="4219" w:type="pct"/>
+            <w:vAlign w:val="center"/>
+          </w:tcPr>
+          <w:p>
+            <w:pPr>
+              <w:jc w:val="center"/>
+            </w:pPr>
+            <m:oMathPara>
+              <m:oMath>
+                <m:r>
+                  <w:rPr>
+                    <w:rFonts w:ascii="Cambria Math" w:hAnsi="Cambria Math"/>
+                  </w:rPr>
+                  <m:t>ROI</m:t>
+                </m:r>
+                <m:r>
+                  <m:rPr>
+                    <m:sty m:val="p"/>
+                  </m:rPr>
+                  <w:rPr>
+                    <w:rFonts w:ascii="Cambria Math" w:hAnsi="Cambria Math"/>
+                  </w:rPr>
+                  <m:t xml:space="preserve">= </m:t>
+                </m:r>
+                <m:f>
+                  <m:fPr>
+                    <m:ctrlPr>
+                      <w:rPr>
+                        <w:rFonts w:ascii="Cambria Math" w:hAnsi="Cambria Math"/>
+                      </w:rPr>
+                    </m:ctrlPr>
+                  </m:fPr>
+                  <m:num>
+                    <m:r>
+                      <w:rPr>
+                        <w:rFonts w:ascii="Cambria Math" w:eastAsiaTheme="minorEastAsia" w:hAnsi="Cambria Math"/>
+                      </w:rPr>
+                      <m:t>8 417</m:t>
+                    </m:r>
+                    <m:r>
+                      <m:rPr>
+                        <m:sty m:val="p"/>
+                      </m:rPr>
+                      <w:rPr>
+                        <w:rFonts w:ascii="Cambria Math" w:hAnsi="Cambria Math"/>
+                      </w:rPr>
+                      <m:t>-</m:t>
+                    </m:r>
+                    <m:r>
+                      <m:rPr>
+                        <m:sty m:val="p"/>
+                      </m:rPr>
+                      <w:rPr>
+                        <w:rFonts w:ascii="Cambria Math" w:hAnsi="Cambria Math"/>
+                        <w:szCs w:val="28"/>
+                      </w:rPr>
+                      <m:t>8 016</m:t>
+                    </m:r>
+                  </m:num>
+                  <m:den>
+                    <m:r>
+                      <w:rPr>
+                        <w:rFonts w:ascii="Cambria Math" w:hAnsi="Cambria Math"/>
+                      </w:rPr>
+                      <m:t>6 329</m:t>
+                    </m:r>
+                  </m:den>
+                </m:f>
+                <m:r>
+                  <m:rPr>
+                    <m:sty m:val="p"/>
+                  </m:rPr>
+                  <w:rPr>
+                    <w:rFonts w:ascii="Cambria Math" w:hAnsi="Cambria Math"/>
+                  </w:rPr>
+                  <m:t>∙100%=</m:t>
+                </m:r>
+                <m:r>
+                  <m:rPr>
+                    <m:sty m:val="p"/>
+                  </m:rPr>
+                  <w:rPr>
+                    <w:rFonts w:ascii="Cambria Math" w:hAnsi="Cambria Math"/>
+                  </w:rPr>
+                  <m:t>6</m:t>
+                </m:r>
+                <m:r>
+                  <w:rPr>
+                    <w:rFonts w:ascii="Cambria Math" w:hAnsi="Cambria Math"/>
+                    <w:lang w:val="en-US"/>
+                  </w:rPr>
+                  <m:t>,3</m:t>
+                </m:r>
+                <m:r>
+                  <m:rPr>
+                    <m:sty m:val="p"/>
+                  </m:rPr>
+                  <w:rPr>
+                    <w:rFonts w:ascii="Cambria Math" w:hAnsi="Cambria Math"/>
+                  </w:rPr>
+                  <m:t>%</m:t>
+                </m:r>
+              </m:oMath>
+            </m:oMathPara>
+          </w:p>
+        </w:tc>
+        <w:tc>
+          <w:tcPr>
+            <w:tcW w:w="402" w:type="pct"/>
+            <w:vAlign w:val="center"/>
+          </w:tcPr>
+          <w:p>
+            <w:pPr>
+              <w:jc w:val="right"/>
+              <w:rPr>
+                <w:lang w:val="en-US"/>
+              </w:rPr>
+            </w:pPr>
+            <w:r>
+              <w:rPr>
+                <w:lang w:val="en-US"/>
+              </w:rPr>
+              <w:t xml:space="preserve"> </w:t>
+            </w:r>
+          </w:p>
+        </w:tc>
+      </w:tr>
+    </w:tbl>
+    <w:p>
+      <w:pPr>
+        <w:pStyle w:val="afff9"/>
+      </w:pPr>
+    </w:p>
+    <w:p>
+      <w:pPr>
+        <w:pStyle w:val="Diploma-Titlelevel2"/>
+      </w:pPr>
+      <w:r>
+        <w:t>Вывод об экономической целесообразности реализации проектного решения</w:t>
+      </w:r>
+    </w:p>
+    <w:p>
+      <w:pPr>
+        <w:pStyle w:val="afff9"/>
+      </w:pPr>
+    </w:p>
+    <w:p>
+      <w:r>
+        <w:t xml:space="preserve">Проведенные расчеты технико-экономического обоснования позволяют сделать предварительный вывод о целесообразности разработки программного продукта для умного дома. Общая сумма затрат на его разработку и реализацию составила </w:t>
+      </w:r>
+      <w:r>
+        <w:rPr>
+          <w:szCs w:val="28"/>
+        </w:rPr>
+        <w:t xml:space="preserve">6 </w:t>
+      </w:r>
+      <w:r>
+        <w:rPr>
+          <w:szCs w:val="28"/>
+        </w:rPr>
+        <w:t>329</w:t>
+      </w:r>
+      <w:r>
+        <w:rPr>
+          <w:szCs w:val="28"/>
+        </w:rPr>
+        <w:t>,</w:t>
+      </w:r>
+      <w:r>
+        <w:rPr>
+          <w:szCs w:val="28"/>
+        </w:rPr>
+        <w:t>64</w:t>
+      </w:r>
+      <w:r>
+        <w:t xml:space="preserve"> белорусских рублей, а отпускная цена установлена на уровне </w:t>
+      </w:r>
+      <w:r>
+        <w:t>9</w:t>
+      </w:r>
+      <w:r>
+        <w:t>,62</w:t>
+      </w:r>
+      <w:r>
+        <w:t xml:space="preserve"> белорусских рублей.</w:t>
+      </w:r>
+    </w:p>
+    <w:p>
+      <w:r>
+        <w:t xml:space="preserve">Прогнозируемый прирост чистой прибыли за год, основанный на предполагаемом объеме продаж в размере </w:t>
+      </w:r>
+      <w:r>
+        <w:t xml:space="preserve">5 </w:t>
+      </w:r>
+      <w:r>
+        <w:t xml:space="preserve">000 расширенных версий в год, составляет </w:t>
+      </w:r>
+      <w:r>
+        <w:t>8 417</w:t>
+      </w:r>
+      <w:r>
+        <w:t xml:space="preserve"> белорусских рублей. Рентабельность инвестиций за год оценивается в </w:t>
+      </w:r>
+      <w:r>
+        <w:t>6</w:t>
+      </w:r>
+      <w:r>
+        <w:rPr>
+          <w:lang w:val="en-US"/>
+        </w:rPr>
+        <w:t>,3</w:t>
+      </w:r>
+      <w:r>
+        <w:t>%.</w:t>
+      </w:r>
+    </w:p>
+    <w:p>
+      <w:r>
+        <w:t>Такие результаты говорят о том, что разработка данного программного продукта является перспективной и имеет экономическое обоснование. Однако, необходимо учитывать возможные риски, связанные с конкуренцией на рынке и возможным недооцениванием продукта со стороны потребителей.</w:t>
+      </w:r>
+    </w:p>
+    <w:p>
+      <w:pPr>
+        <w:pStyle w:val="afff9"/>
+      </w:pPr>
+      <w:r>
+        <w:t xml:space="preserve">Такой показатель </w:t>
+      </w:r>
+      <w:r>
+        <w:t xml:space="preserve">рентабельности </w:t>
+      </w:r>
+      <w:r>
+        <w:t>может быть приемлем для стабильного бизнеса, но для увеличения доходности следует рассмотреть стратегии оптимизации затрат, повышения ценности продукта для пользователей и расширения рынка сбыта. Дополнительные инвестиции в маркетинг, улучшение функционала и внедрение подписочных моделей могут способствовать росту рентабельности в будущем.</w:t>
+      </w:r>
       <w:r>
         <w:br w:type="page"/>
       </w:r>

</xml_diff>

<commit_message>
structure + some literature
</commit_message>
<xml_diff>
--- a/docs/docx/Максимчик_ДП.docx
+++ b/docs/docx/Максимчик_ДП.docx
@@ -1507,6 +1507,42 @@
     </w:p>
     <w:p>
       <w:pPr>
+        <w:pStyle w:val="afff9"/>
+      </w:pPr>
+      <w:r>
+        <w:t xml:space="preserve">Одним из первых этапов разработки приложения для управления </w:t>
+      </w:r>
+      <w:r>
+        <w:t xml:space="preserve">и мониторинга </w:t>
+      </w:r>
+      <w:r>
+        <w:t>умным домом является определение перечня необходимых функций и выбор подходящих технологий. Для принятия обоснованных решений важно проанализировать преимущества и недостатки существующих решений на рынке.</w:t>
+      </w:r>
+    </w:p>
+    <w:p>
+      <w:pPr>
+        <w:pStyle w:val="afff9"/>
+      </w:pPr>
+      <w:r>
+        <w:t>Многие пользователи не имеют полного представления о возможностях современных систем умного дома, их функционале и технических особенностях. Такие приложения могут включать широкий спектр функций</w:t>
+      </w:r>
+      <w:r>
+        <w:t xml:space="preserve"> –</w:t>
+      </w:r>
+      <w:r>
+        <w:t xml:space="preserve"> от управления освещением и климатом до мониторинга безопасности и автоматизации сценариев. В дальнейшем будут рассмотрены существующие решения, схожие по функционалу с разрабатываемым приложением.</w:t>
+      </w:r>
+    </w:p>
+    <w:p>
+      <w:pPr>
+        <w:pStyle w:val="afff9"/>
+        <w:rPr>
+          <w:b/>
+        </w:rPr>
+      </w:pPr>
+    </w:p>
+    <w:p>
+      <w:pPr>
         <w:pStyle w:val="Diploma-TitleLevel3"/>
         <w:rPr>
           <w:b/>
@@ -1556,103 +1592,236 @@
         <w:pStyle w:val="afff9"/>
         <w:rPr>
           <w:b/>
-        </w:rPr>
-      </w:pPr>
-    </w:p>
-    <w:p>
-      <w:pPr>
-        <w:pStyle w:val="Diploma-TitleLevel3"/>
-        <w:rPr>
-          <w:b/>
-        </w:rPr>
-      </w:pPr>
-      <w:r>
-        <w:rPr>
-          <w:b/>
-        </w:rPr>
-        <w:t xml:space="preserve">Система </w:t>
-      </w:r>
-      <w:r>
-        <w:rPr>
-          <w:b/>
-        </w:rPr>
-        <w:t xml:space="preserve">умный дом </w:t>
-      </w:r>
-      <w:r>
-        <w:rPr>
-          <w:b/>
-        </w:rPr>
-        <w:t>«</w:t>
-      </w:r>
-      <w:r>
+          <w:lang w:val="en-US"/>
+        </w:rPr>
+      </w:pPr>
+    </w:p>
+    <w:p>
+      <w:pPr>
+        <w:pStyle w:val="Image"/>
+        <w:rPr>
+          <w:lang w:val="en-US"/>
+        </w:rPr>
+      </w:pPr>
+      <w:r>
+        <w:rPr>
+          <w:lang w:val="en-US"/>
+        </w:rPr>
+        <w:drawing>
+          <wp:inline distT="0" distB="0" distL="0" distR="0" wp14:anchorId="0732A602" wp14:editId="61A0A647">
+            <wp:extent cx="2695575" cy="4361201"/>
+            <wp:effectExtent l="0" t="0" r="0" b="1270"/>
+            <wp:docPr id="4" name="Рисунок 4"/>
+            <wp:cNvGraphicFramePr>
+              <a:graphicFrameLocks xmlns:a="http://schemas.openxmlformats.org/drawingml/2006/main" noChangeAspect="1"/>
+            </wp:cNvGraphicFramePr>
+            <a:graphic xmlns:a="http://schemas.openxmlformats.org/drawingml/2006/main">
+              <a:graphicData uri="http://schemas.openxmlformats.org/drawingml/2006/picture">
+                <pic:pic xmlns:pic="http://schemas.openxmlformats.org/drawingml/2006/picture">
+                  <pic:nvPicPr>
+                    <pic:cNvPr id="1" name=""/>
+                    <pic:cNvPicPr/>
+                  </pic:nvPicPr>
+                  <pic:blipFill>
+                    <a:blip r:embed="rId8"/>
+                    <a:stretch>
+                      <a:fillRect/>
+                    </a:stretch>
+                  </pic:blipFill>
+                  <pic:spPr>
+                    <a:xfrm>
+                      <a:off x="0" y="0"/>
+                      <a:ext cx="2701281" cy="4370432"/>
+                    </a:xfrm>
+                    <a:prstGeom prst="rect">
+                      <a:avLst/>
+                    </a:prstGeom>
+                  </pic:spPr>
+                </pic:pic>
+              </a:graphicData>
+            </a:graphic>
+          </wp:inline>
+        </w:drawing>
+      </w:r>
+    </w:p>
+    <w:p>
+      <w:pPr>
+        <w:pStyle w:val="afff9"/>
         <w:rPr>
           <w:b/>
           <w:lang w:val="en-US"/>
         </w:rPr>
-        <w:t>Tuya</w:t>
-      </w:r>
-      <w:r>
+      </w:pPr>
+    </w:p>
+    <w:p>
+      <w:pPr>
+        <w:pStyle w:val="Diploma-TitleLevel3"/>
         <w:rPr>
           <w:b/>
         </w:rPr>
-        <w:t>»</w:t>
-      </w:r>
-    </w:p>
-    <w:p>
-      <w:pPr>
-        <w:pStyle w:val="afe"/>
+      </w:pPr>
+      <w:r>
         <w:rPr>
           <w:b/>
         </w:rPr>
-      </w:pPr>
-    </w:p>
-    <w:p>
-      <w:pPr>
-        <w:pStyle w:val="Diploma-TitleLevel3"/>
+        <w:t xml:space="preserve">Система </w:t>
+      </w:r>
+      <w:r>
         <w:rPr>
           <w:b/>
         </w:rPr>
-      </w:pPr>
+        <w:t xml:space="preserve">умный дом </w:t>
+      </w:r>
       <w:r>
         <w:rPr>
           <w:b/>
         </w:rPr>
-        <w:t>Система умный дом «Яндекс»</w:t>
-      </w:r>
-    </w:p>
-    <w:p>
-      <w:pPr>
-        <w:pStyle w:val="afe"/>
-        <w:rPr>
-          <w:b/>
-        </w:rPr>
-      </w:pPr>
-    </w:p>
-    <w:p>
-      <w:pPr>
-        <w:pStyle w:val="Diploma-TitleLevel3"/>
-        <w:rPr>
-          <w:b/>
-        </w:rPr>
-      </w:pPr>
-      <w:r>
-        <w:rPr>
-          <w:b/>
-        </w:rPr>
-        <w:t>Система умный дом «</w:t>
+        <w:t>«</w:t>
       </w:r>
       <w:r>
         <w:rPr>
           <w:b/>
           <w:lang w:val="en-US"/>
         </w:rPr>
-        <w:t>Aqara</w:t>
+        <w:t>Tuya</w:t>
       </w:r>
       <w:r>
         <w:rPr>
           <w:b/>
         </w:rPr>
         <w:t>»</w:t>
+      </w:r>
+    </w:p>
+    <w:p>
+      <w:pPr>
+        <w:pStyle w:val="afe"/>
+        <w:rPr>
+          <w:b/>
+          <w:lang w:val="en-US"/>
+        </w:rPr>
+      </w:pPr>
+    </w:p>
+    <w:p>
+      <w:pPr>
+        <w:pStyle w:val="Image"/>
+        <w:rPr>
+          <w:lang w:val="en-US"/>
+        </w:rPr>
+      </w:pPr>
+      <w:r>
+        <w:rPr>
+          <w:lang w:val="en-US"/>
+        </w:rPr>
+        <w:lastRenderedPageBreak/>
+        <w:drawing>
+          <wp:inline distT="0" distB="0" distL="0" distR="0" wp14:anchorId="2F680EEE" wp14:editId="46117D27">
+            <wp:extent cx="2324424" cy="4286848"/>
+            <wp:effectExtent l="0" t="0" r="0" b="0"/>
+            <wp:docPr id="5" name="Рисунок 5"/>
+            <wp:cNvGraphicFramePr>
+              <a:graphicFrameLocks xmlns:a="http://schemas.openxmlformats.org/drawingml/2006/main" noChangeAspect="1"/>
+            </wp:cNvGraphicFramePr>
+            <a:graphic xmlns:a="http://schemas.openxmlformats.org/drawingml/2006/main">
+              <a:graphicData uri="http://schemas.openxmlformats.org/drawingml/2006/picture">
+                <pic:pic xmlns:pic="http://schemas.openxmlformats.org/drawingml/2006/picture">
+                  <pic:nvPicPr>
+                    <pic:cNvPr id="1" name=""/>
+                    <pic:cNvPicPr/>
+                  </pic:nvPicPr>
+                  <pic:blipFill>
+                    <a:blip r:embed="rId9"/>
+                    <a:stretch>
+                      <a:fillRect/>
+                    </a:stretch>
+                  </pic:blipFill>
+                  <pic:spPr>
+                    <a:xfrm>
+                      <a:off x="0" y="0"/>
+                      <a:ext cx="2324424" cy="4286848"/>
+                    </a:xfrm>
+                    <a:prstGeom prst="rect">
+                      <a:avLst/>
+                    </a:prstGeom>
+                  </pic:spPr>
+                </pic:pic>
+              </a:graphicData>
+            </a:graphic>
+          </wp:inline>
+        </w:drawing>
+      </w:r>
+    </w:p>
+    <w:p>
+      <w:pPr>
+        <w:pStyle w:val="afe"/>
+        <w:rPr>
+          <w:b/>
+          <w:lang w:val="en-US"/>
+        </w:rPr>
+      </w:pPr>
+    </w:p>
+    <w:p>
+      <w:pPr>
+        <w:pStyle w:val="Diploma-TitleLevel3"/>
+        <w:rPr>
+          <w:b/>
+        </w:rPr>
+      </w:pPr>
+      <w:r>
+        <w:rPr>
+          <w:b/>
+        </w:rPr>
+        <w:t>Система умный дом «Яндекс»</w:t>
+      </w:r>
+    </w:p>
+    <w:p>
+      <w:pPr>
+        <w:pStyle w:val="afff9"/>
+        <w:rPr>
+          <w:b/>
+          <w:lang w:val="en-US"/>
+        </w:rPr>
+      </w:pPr>
+    </w:p>
+    <w:p>
+      <w:pPr>
+        <w:pStyle w:val="Image"/>
+      </w:pPr>
+      <w:r>
+        <w:drawing>
+          <wp:inline distT="0" distB="0" distL="0" distR="0" wp14:anchorId="57086241" wp14:editId="4D14B3A1">
+            <wp:extent cx="2286270" cy="3333612"/>
+            <wp:effectExtent l="0" t="0" r="0" b="635"/>
+            <wp:docPr id="6" name="Рисунок 6"/>
+            <wp:cNvGraphicFramePr>
+              <a:graphicFrameLocks xmlns:a="http://schemas.openxmlformats.org/drawingml/2006/main" noChangeAspect="1"/>
+            </wp:cNvGraphicFramePr>
+            <a:graphic xmlns:a="http://schemas.openxmlformats.org/drawingml/2006/main">
+              <a:graphicData uri="http://schemas.openxmlformats.org/drawingml/2006/picture">
+                <pic:pic xmlns:pic="http://schemas.openxmlformats.org/drawingml/2006/picture">
+                  <pic:nvPicPr>
+                    <pic:cNvPr id="1" name=""/>
+                    <pic:cNvPicPr/>
+                  </pic:nvPicPr>
+                  <pic:blipFill>
+                    <a:blip r:embed="rId10"/>
+                    <a:stretch>
+                      <a:fillRect/>
+                    </a:stretch>
+                  </pic:blipFill>
+                  <pic:spPr>
+                    <a:xfrm>
+                      <a:off x="0" y="0"/>
+                      <a:ext cx="2298432" cy="3351346"/>
+                    </a:xfrm>
+                    <a:prstGeom prst="rect">
+                      <a:avLst/>
+                    </a:prstGeom>
+                  </pic:spPr>
+                </pic:pic>
+              </a:graphicData>
+            </a:graphic>
+          </wp:inline>
+        </w:drawing>
       </w:r>
     </w:p>
     <w:p>
@@ -1672,7 +1841,10 @@
         </w:rPr>
       </w:pPr>
       <w:r>
-        <w:t>Беспроводные протоколы связи</w:t>
+        <w:rPr>
+          <w:lang w:val="en-US"/>
+        </w:rPr>
+        <w:t>Zigbee</w:t>
       </w:r>
     </w:p>
     <w:p>
@@ -1685,95 +1857,47 @@
     </w:p>
     <w:p>
       <w:pPr>
-        <w:pStyle w:val="Diploma-TitleLevel3"/>
-        <w:rPr>
-          <w:b/>
-        </w:rPr>
-      </w:pPr>
-      <w:r>
-        <w:rPr>
-          <w:b/>
+        <w:pStyle w:val="Diploma-Titlelevel2"/>
+        <w:rPr>
           <w:lang w:val="en-US"/>
         </w:rPr>
-        <w:t>Z-Wave</w:t>
+      </w:pPr>
+      <w:r>
+        <w:t>Протоколы обмена сообщений</w:t>
       </w:r>
     </w:p>
     <w:p>
       <w:pPr>
         <w:pStyle w:val="afff9"/>
-        <w:rPr>
-          <w:b/>
-        </w:rPr>
-      </w:pPr>
-    </w:p>
-    <w:p>
-      <w:pPr>
-        <w:pStyle w:val="Diploma-TitleLevel3"/>
-        <w:rPr>
-          <w:b/>
-        </w:rPr>
-      </w:pPr>
-      <w:r>
-        <w:rPr>
-          <w:b/>
-          <w:lang w:val="en-US"/>
-        </w:rPr>
-        <w:t>Bluetooth Low Energy</w:t>
-      </w:r>
+      </w:pPr>
     </w:p>
     <w:p>
       <w:pPr>
         <w:pStyle w:val="afff9"/>
-        <w:rPr>
-          <w:b/>
-          <w:lang w:val="en-US"/>
-        </w:rPr>
-      </w:pPr>
-    </w:p>
-    <w:p>
-      <w:pPr>
-        <w:pStyle w:val="Diploma-TitleLevel3"/>
-        <w:rPr>
-          <w:b/>
-        </w:rPr>
-      </w:pPr>
-      <w:r>
-        <w:rPr>
-          <w:b/>
-          <w:lang w:val="en-US"/>
-        </w:rPr>
-        <w:t>Z</w:t>
-      </w:r>
-      <w:r>
-        <w:rPr>
-          <w:b/>
-          <w:lang w:val="en-US"/>
-        </w:rPr>
-        <w:t>igbee</w:t>
+      </w:pPr>
+      <w:r>
+        <w:lastRenderedPageBreak/>
+        <w:t>Эффективный обмен данными между устройствами и сервисами играет ключевую роль в разработке современных приложений. Для передачи сообщений используются различные протоколы, обеспечивающие надежную и быструю коммуникацию между клиентами и серверами.</w:t>
       </w:r>
     </w:p>
     <w:p>
       <w:pPr>
         <w:pStyle w:val="afff9"/>
-        <w:rPr>
-          <w:b/>
-        </w:rPr>
-      </w:pPr>
-    </w:p>
-    <w:p>
-      <w:pPr>
-        <w:pStyle w:val="Diploma-Titlelevel2"/>
-        <w:rPr>
-          <w:lang w:val="en-US"/>
-        </w:rPr>
-      </w:pPr>
-      <w:r>
-        <w:t>Протоколы обмена сообщений</w:t>
+      </w:pPr>
+      <w:r>
+        <w:t>В данной работе рассматриваются два популярных протокола: HTTP REST API и MQTT.</w:t>
+      </w:r>
+      <w:r>
+        <w:t xml:space="preserve"> </w:t>
+      </w:r>
+      <w:r>
+        <w:t>REST API является стандартным решением для взаимодействия между веб-приложениями и облачными сервисами, обеспечивая унифицированный доступ к данным через запросы и ответы. MQTT, в свою очередь, разработан специально для устройств с ограниченными ресурсами, что делает его оптимальным выбором для умных домов и IoT-систем.</w:t>
       </w:r>
     </w:p>
     <w:p>
       <w:pPr>
         <w:pStyle w:val="afff9"/>
+        <w:ind w:firstLine="0"/>
       </w:pPr>
     </w:p>
     <w:p>
@@ -1822,6 +1946,93 @@
         <w:pStyle w:val="afff9"/>
         <w:rPr>
           <w:b/>
+          <w:lang w:val="en-US"/>
+        </w:rPr>
+      </w:pPr>
+    </w:p>
+    <w:p>
+      <w:pPr>
+        <w:pStyle w:val="Image"/>
+        <w:rPr>
+          <w:b/>
+          <w:lang w:val="en-US"/>
+        </w:rPr>
+      </w:pPr>
+      <w:r>
+        <w:drawing>
+          <wp:inline distT="0" distB="0" distL="0" distR="0" wp14:anchorId="27D04F23" wp14:editId="64EDA0F8">
+            <wp:extent cx="4581967" cy="2056130"/>
+            <wp:effectExtent l="0" t="0" r="9525" b="1270"/>
+            <wp:docPr id="3" name="Рисунок 3" descr="node.js - Node and MQTT, do something on message - Stack Overflow"/>
+            <wp:cNvGraphicFramePr>
+              <a:graphicFrameLocks xmlns:a="http://schemas.openxmlformats.org/drawingml/2006/main" noChangeAspect="1"/>
+            </wp:cNvGraphicFramePr>
+            <a:graphic xmlns:a="http://schemas.openxmlformats.org/drawingml/2006/main">
+              <a:graphicData uri="http://schemas.openxmlformats.org/drawingml/2006/picture">
+                <pic:pic xmlns:pic="http://schemas.openxmlformats.org/drawingml/2006/picture">
+                  <pic:nvPicPr>
+                    <pic:cNvPr id="0" name="Picture 1" descr="node.js - Node and MQTT, do something on message - Stack Overflow"/>
+                    <pic:cNvPicPr>
+                      <a:picLocks noChangeAspect="1" noChangeArrowheads="1"/>
+                    </pic:cNvPicPr>
+                  </pic:nvPicPr>
+                  <pic:blipFill>
+                    <a:blip r:embed="rId11">
+                      <a:extLst>
+                        <a:ext uri="{28A0092B-C50C-407E-A947-70E740481C1C}">
+                          <a14:useLocalDpi xmlns:a14="http://schemas.microsoft.com/office/drawing/2010/main" val="0"/>
+                        </a:ext>
+                      </a:extLst>
+                    </a:blip>
+                    <a:srcRect/>
+                    <a:stretch>
+                      <a:fillRect/>
+                    </a:stretch>
+                  </pic:blipFill>
+                  <pic:spPr bwMode="auto">
+                    <a:xfrm>
+                      <a:off x="0" y="0"/>
+                      <a:ext cx="4585539" cy="2057733"/>
+                    </a:xfrm>
+                    <a:prstGeom prst="rect">
+                      <a:avLst/>
+                    </a:prstGeom>
+                    <a:noFill/>
+                    <a:ln>
+                      <a:noFill/>
+                    </a:ln>
+                  </pic:spPr>
+                </pic:pic>
+              </a:graphicData>
+            </a:graphic>
+          </wp:inline>
+        </w:drawing>
+      </w:r>
+    </w:p>
+    <w:p>
+      <w:pPr>
+        <w:pStyle w:val="afff9"/>
+        <w:rPr>
+          <w:b/>
+          <w:lang w:val="en-US"/>
+        </w:rPr>
+      </w:pPr>
+    </w:p>
+    <w:p>
+      <w:pPr>
+        <w:pStyle w:val="afff9"/>
+        <w:rPr>
+          <w:b/>
+          <w:lang w:val="en-US"/>
+        </w:rPr>
+      </w:pPr>
+    </w:p>
+    <w:p>
+      <w:pPr>
+        <w:pStyle w:val="afff9"/>
+        <w:rPr>
+          <w:b/>
+          <w:lang w:val="en-US"/>
         </w:rPr>
       </w:pPr>
     </w:p>
@@ -1879,19 +2090,24 @@
     <w:p>
       <w:pPr>
         <w:pStyle w:val="afff9"/>
-      </w:pPr>
-      <w:r>
-        <w:t>Среда также включает библиотеку инструментов для работы с базами данных, мультимедийными файлами, сетевыми протоколами и графикой. Функция Live Edit позволяет мгновенно просматривать изменения в пользовательском интерфейсе Jetpack Compose без необходимости полной перекомпиляции приложения. Это помогает разработчикам оперативно тестировать идеи и настраивать внешний вид, а также проверять адаптацию интерфейса для разных устройств, ориентаций экрана и цветовых схем.</w:t>
+        <w:rPr>
+          <w:lang w:val="en-US"/>
+        </w:rPr>
+      </w:pPr>
+      <w:r>
+        <w:t xml:space="preserve">Среда также включает библиотеку инструментов для работы с базами данных, мультимедийными файлами, сетевыми протоколами и графикой. Функция Live Edit позволяет мгновенно просматривать изменения в пользовательском интерфейсе Jetpack Compose без необходимости полной </w:t>
+      </w:r>
+      <w:r>
+        <w:lastRenderedPageBreak/>
+        <w:t>перекомпиляции приложения. Это помогает разработчикам оперативно тестировать идеи и настраивать внешний вид, а также проверять адаптацию интерфейса для разных устройств, ориентаций экрана и цветовых схем.</w:t>
       </w:r>
     </w:p>
     <w:p>
       <w:pPr>
         <w:pStyle w:val="afff9"/>
-      </w:pPr>
-    </w:p>
-    <w:p>
-      <w:pPr>
-        <w:pStyle w:val="afff9"/>
+        <w:rPr>
+          <w:lang w:val="en-US"/>
+        </w:rPr>
       </w:pPr>
     </w:p>
     <w:p>
@@ -1904,6 +2120,27 @@
       </w:pPr>
       <w:r>
         <w:t>Архитектура приложений</w:t>
+      </w:r>
+    </w:p>
+    <w:p>
+      <w:pPr>
+        <w:pStyle w:val="afff9"/>
+      </w:pPr>
+    </w:p>
+    <w:p>
+      <w:pPr>
+        <w:pStyle w:val="afff9"/>
+      </w:pPr>
+      <w:r>
+        <w:t>Разработка Android-приложений опирается на несколько архитектурных подходов, которые помогают организовать код, упростить поддержку и улучшить масштабируемость проекта. Архитектура определяет принципы разделения ответственности между компонентами приложения, что особенно важно в условиях сложных пользовательских интерфейсов и многопоточных операций.</w:t>
+      </w:r>
+    </w:p>
+    <w:p>
+      <w:pPr>
+        <w:pStyle w:val="afff9"/>
+      </w:pPr>
+      <w:r>
+        <w:t>Среди наиболее распространенных архитектур для Android можно выделить MVC (Model-View-Controller) и MVVM (Model-View-ViewModel). Эти модели помогают структурировать код так, чтобы интерфейс, логика обработки данных и бизнес-логика были четко разграничены, что снижает зависимость компонентов и делает приложение более гибким.</w:t>
       </w:r>
     </w:p>
     <w:p>
@@ -1934,9 +2171,62 @@
       <w:pPr>
         <w:pStyle w:val="afff9"/>
       </w:pPr>
+    </w:p>
+    <w:p>
+      <w:pPr>
+        <w:pStyle w:val="Image"/>
+        <w:rPr>
+          <w:lang w:val="en-US"/>
+        </w:rPr>
+      </w:pPr>
       <w:r>
         <w:tab/>
       </w:r>
+      <w:r>
+        <w:drawing>
+          <wp:inline distT="0" distB="0" distL="0" distR="0" wp14:anchorId="6D33EF79" wp14:editId="7665C424">
+            <wp:extent cx="2620800" cy="3240000"/>
+            <wp:effectExtent l="0" t="0" r="8255" b="0"/>
+            <wp:docPr id="1" name="Рисунок 1"/>
+            <wp:cNvGraphicFramePr>
+              <a:graphicFrameLocks xmlns:a="http://schemas.openxmlformats.org/drawingml/2006/main" noChangeAspect="1"/>
+            </wp:cNvGraphicFramePr>
+            <a:graphic xmlns:a="http://schemas.openxmlformats.org/drawingml/2006/main">
+              <a:graphicData uri="http://schemas.openxmlformats.org/drawingml/2006/picture">
+                <pic:pic xmlns:pic="http://schemas.openxmlformats.org/drawingml/2006/picture">
+                  <pic:nvPicPr>
+                    <pic:cNvPr id="1" name=""/>
+                    <pic:cNvPicPr/>
+                  </pic:nvPicPr>
+                  <pic:blipFill>
+                    <a:blip r:embed="rId12"/>
+                    <a:stretch>
+                      <a:fillRect/>
+                    </a:stretch>
+                  </pic:blipFill>
+                  <pic:spPr>
+                    <a:xfrm>
+                      <a:off x="0" y="0"/>
+                      <a:ext cx="2620800" cy="3240000"/>
+                    </a:xfrm>
+                    <a:prstGeom prst="rect">
+                      <a:avLst/>
+                    </a:prstGeom>
+                  </pic:spPr>
+                </pic:pic>
+              </a:graphicData>
+            </a:graphic>
+          </wp:inline>
+        </w:drawing>
+      </w:r>
+    </w:p>
+    <w:p>
+      <w:pPr>
+        <w:pStyle w:val="afff9"/>
+        <w:rPr>
+          <w:lang w:val="en-US"/>
+        </w:rPr>
+      </w:pPr>
     </w:p>
     <w:p>
       <w:pPr>
@@ -1954,6 +2244,60 @@
         </w:rPr>
         <w:t>MVVM</w:t>
       </w:r>
+    </w:p>
+    <w:p>
+      <w:pPr>
+        <w:pStyle w:val="Image"/>
+        <w:rPr>
+          <w:rFonts w:eastAsiaTheme="majorEastAsia" w:cstheme="majorBidi"/>
+          <w:szCs w:val="26"/>
+        </w:rPr>
+      </w:pPr>
+      <w:r>
+        <w:lastRenderedPageBreak/>
+        <w:drawing>
+          <wp:inline distT="0" distB="0" distL="0" distR="0" wp14:anchorId="2E26FF26" wp14:editId="73D43E1A">
+            <wp:extent cx="2516400" cy="3240000"/>
+            <wp:effectExtent l="0" t="0" r="0" b="0"/>
+            <wp:docPr id="2" name="Рисунок 2"/>
+            <wp:cNvGraphicFramePr>
+              <a:graphicFrameLocks xmlns:a="http://schemas.openxmlformats.org/drawingml/2006/main" noChangeAspect="1"/>
+            </wp:cNvGraphicFramePr>
+            <a:graphic xmlns:a="http://schemas.openxmlformats.org/drawingml/2006/main">
+              <a:graphicData uri="http://schemas.openxmlformats.org/drawingml/2006/picture">
+                <pic:pic xmlns:pic="http://schemas.openxmlformats.org/drawingml/2006/picture">
+                  <pic:nvPicPr>
+                    <pic:cNvPr id="1" name=""/>
+                    <pic:cNvPicPr/>
+                  </pic:nvPicPr>
+                  <pic:blipFill rotWithShape="1">
+                    <a:blip r:embed="rId13"/>
+                    <a:srcRect l="2965" t="1764" r="1774" b="902"/>
+                    <a:stretch/>
+                  </pic:blipFill>
+                  <pic:spPr bwMode="auto">
+                    <a:xfrm>
+                      <a:off x="0" y="0"/>
+                      <a:ext cx="2516400" cy="3240000"/>
+                    </a:xfrm>
+                    <a:prstGeom prst="rect">
+                      <a:avLst/>
+                    </a:prstGeom>
+                    <a:ln>
+                      <a:noFill/>
+                    </a:ln>
+                    <a:extLst>
+                      <a:ext uri="{53640926-AAD7-44D8-BBD7-CCE9431645EC}">
+                        <a14:shadowObscured xmlns:a14="http://schemas.microsoft.com/office/drawing/2010/main"/>
+                      </a:ext>
+                    </a:extLst>
+                  </pic:spPr>
+                </pic:pic>
+              </a:graphicData>
+            </a:graphic>
+          </wp:inline>
+        </w:drawing>
+      </w:r>
       <w:r>
         <w:br w:type="page"/>
       </w:r>
@@ -2119,15 +2463,7 @@
         <w:pStyle w:val="afff9"/>
       </w:pPr>
       <w:r>
-        <w:t xml:space="preserve">Далее будет рассмотрен принцип работы каждого из выделенных блоков, их основные функции, а также взаимодействие между ними. Взаимосвязь между основными блоками проекта отражена на структурной схеме </w:t>
-      </w:r>
-      <w:proofErr w:type="gramStart"/>
-      <w:r>
-        <w:t>ГУИР.400201.ххх</w:t>
-      </w:r>
-      <w:proofErr w:type="gramEnd"/>
-      <w:r>
-        <w:t xml:space="preserve"> С1.</w:t>
+        <w:t>Далее будет рассмотрен принцип работы каждого из выделенных блоков, их основные функции, а также взаимодействие между ними. Взаимосвязь между основными блоками проекта отражена на структурной схеме ГУИР.400201.ххх С1.</w:t>
       </w:r>
     </w:p>
     <w:p>
@@ -2345,6 +2681,123 @@
     </w:p>
     <w:p>
       <w:pPr>
+        <w:pStyle w:val="afff9"/>
+      </w:pPr>
+    </w:p>
+    <w:p>
+      <w:pPr>
+        <w:pStyle w:val="Diploma-Titlelevel2"/>
+      </w:pPr>
+      <w:r>
+        <w:lastRenderedPageBreak/>
+        <w:t xml:space="preserve">Блок коммуникации </w:t>
+      </w:r>
+      <w:r>
+        <w:rPr>
+          <w:lang w:val="en-US"/>
+        </w:rPr>
+        <w:t>MQTT</w:t>
+      </w:r>
+    </w:p>
+    <w:p>
+      <w:pPr>
+        <w:pStyle w:val="afff9"/>
+      </w:pPr>
+    </w:p>
+    <w:p>
+      <w:pPr>
+        <w:pStyle w:val="afff9"/>
+      </w:pPr>
+      <w:r>
+        <w:t>Блок коммуникации MQTT играет ключевую роль в системе «умного дома», обеспечивая обмен сообщениями между приложением и удал</w:t>
+      </w:r>
+      <w:r>
+        <w:t>е</w:t>
+      </w:r>
+      <w:r>
+        <w:t>нным брокером. Его основная задача</w:t>
+      </w:r>
+      <w:r>
+        <w:t xml:space="preserve"> –</w:t>
+      </w:r>
+      <w:r>
+        <w:t xml:space="preserve"> установление защищ</w:t>
+      </w:r>
+      <w:r>
+        <w:t>е</w:t>
+      </w:r>
+      <w:r>
+        <w:t xml:space="preserve">нного соединения, подписка на топики и публикация сообщений, что позволяет передавать данные о состоянии устройств и отправлять им управляющие команды. </w:t>
+      </w:r>
+    </w:p>
+    <w:p>
+      <w:pPr>
+        <w:pStyle w:val="afff9"/>
+      </w:pPr>
+      <w:r>
+        <w:t>После подключения к брокеру с использованием аутентификации блок подписывается на определ</w:t>
+      </w:r>
+      <w:r>
+        <w:t>е</w:t>
+      </w:r>
+      <w:r>
+        <w:t>нные топики, что да</w:t>
+      </w:r>
+      <w:r>
+        <w:t>е</w:t>
+      </w:r>
+      <w:r>
+        <w:t>т возможность получать актуальную информацию о состоянии устройств. При поступлении сообщения от брокера блок переда</w:t>
+      </w:r>
+      <w:r>
+        <w:t>е</w:t>
+      </w:r>
+      <w:r>
+        <w:t xml:space="preserve">т его в блок обработки и генерации сообщений, который анализирует содержимое и определяет дальнейшие действия. Если данные содержат информацию о новом состоянии устройства, они передаются в пользовательский интерфейс для отображения актуальной информации. </w:t>
+      </w:r>
+    </w:p>
+    <w:p>
+      <w:pPr>
+        <w:pStyle w:val="afff9"/>
+      </w:pPr>
+      <w:r>
+        <w:t>Кроме при</w:t>
+      </w:r>
+      <w:r>
+        <w:t>е</w:t>
+      </w:r>
+      <w:r>
+        <w:t>ма сообщений, блок коммуникации выполняет отправку данных, обеспечивая управление устройствами. Когда пользователь изменяет параметры в приложении, например, включает освещение или зада</w:t>
+      </w:r>
+      <w:r>
+        <w:t>е</w:t>
+      </w:r>
+      <w:r>
+        <w:t>т температуру, блок обработки формирует соответствующую команду и переда</w:t>
+      </w:r>
+      <w:r>
+        <w:t>е</w:t>
+      </w:r>
+      <w:r>
+        <w:t>т е</w:t>
+      </w:r>
+      <w:r>
+        <w:t>е</w:t>
+      </w:r>
+      <w:r>
+        <w:t xml:space="preserve"> в блок коммуникации, который публикует сообщение в нужный топик MQTT. Это позволяет системе обеспечивать двусторонний обмен данными, необходимый для стабильной работы умного дома. </w:t>
+      </w:r>
+    </w:p>
+    <w:p>
+      <w:pPr>
+        <w:pStyle w:val="afff9"/>
+      </w:pPr>
+      <w:r>
+        <w:t>Для поддержания соединения блок включает механизмы обработки ошибок и восстановления связи. В случае разрыва соединения он уведомляет блок соединения с брокером, который предпринимает попытки восстановления. Также он контролирует целостность передаваемых данных, предотвращая некорректные сообщения и дублирование команд.</w:t>
+      </w:r>
+    </w:p>
+    <w:p>
+      <w:pPr>
         <w:pStyle w:val="Diploma-Titlelevel1"/>
         <w:numPr>
           <w:ilvl w:val="0"/>
@@ -2358,103 +2811,116 @@
         <w:pStyle w:val="Diploma-Titlelevel2"/>
       </w:pPr>
       <w:r>
+        <w:t xml:space="preserve">Блок </w:t>
+      </w:r>
+      <w:r>
+        <w:t>обработки и генерации со</w:t>
+      </w:r>
+      <w:r>
+        <w:t>о</w:t>
+      </w:r>
+      <w:r>
+        <w:t>бщений</w:t>
+      </w:r>
+    </w:p>
+    <w:p>
+      <w:pPr>
+        <w:pStyle w:val="afff9"/>
+      </w:pPr>
+    </w:p>
+    <w:p>
+      <w:pPr>
+        <w:pStyle w:val="afff9"/>
+      </w:pPr>
+      <w:r>
+        <w:t>Блок обработки и генерации сообщений играет самую важную роль в системе, обеспечивая корректное взаимодействие между приложением и устройствами умного дома через MQTT-протокол. Он выполняет обработку входящих сообщений от брокера, анализируя их содержимое, и формирует исходящие команды для управления устройствами. Основная цель этого блока</w:t>
+      </w:r>
+      <w:r>
+        <w:t xml:space="preserve"> – </w:t>
+      </w:r>
+      <w:r>
+        <w:t xml:space="preserve">преобразование сырых данных в понятный формат, фильтрация лишней информации и передача обработанных данных в соответствующие компоненты системы. </w:t>
+      </w:r>
+    </w:p>
+    <w:p>
+      <w:pPr>
+        <w:pStyle w:val="afff9"/>
+      </w:pPr>
+      <w:r>
+        <w:t>При получении сообщения от MQTT-брокера блок обработки и генерации анализирует его, проверяет на наличие ошибок и определяет, к какому устройству оно относится. Если данные содержат информацию о состоянии устройства, например, текущую температуру, уровень освещ</w:t>
+      </w:r>
+      <w:r>
+        <w:t>е</w:t>
+      </w:r>
+      <w:r>
+        <w:t xml:space="preserve">нности или статус реле, они передаются в пользовательский интерфейс для отображения актуальной информации. </w:t>
+      </w:r>
+    </w:p>
+    <w:p>
+      <w:pPr>
+        <w:pStyle w:val="afff9"/>
+      </w:pPr>
+      <w:r>
+        <w:t xml:space="preserve">Кроме обработки входящих сообщений, этот блок также отвечает за генерацию исходящих данных. Когда пользователь в приложении изменяет </w:t>
+      </w:r>
+      <w:r>
         <w:lastRenderedPageBreak/>
-        <w:t xml:space="preserve">Блок коммуникации </w:t>
-      </w:r>
-      <w:r>
-        <w:rPr>
-          <w:lang w:val="en-US"/>
-        </w:rPr>
-        <w:t>MQTT</w:t>
+        <w:t>параметры работы устройства, блок обработки получает соответствующий запрос, преобразует его в формат MQTT-сообщения и переда</w:t>
+      </w:r>
+      <w:r>
+        <w:t>е</w:t>
+      </w:r>
+      <w:r>
+        <w:t xml:space="preserve">т в блок коммуникации для отправки брокеру. Это позволяет осуществлять двусторонний обмен данными между клиентом и устройствами умного дома. </w:t>
       </w:r>
     </w:p>
     <w:p>
       <w:pPr>
         <w:pStyle w:val="afff9"/>
       </w:pPr>
+      <w:r>
+        <w:t>Дополнительно блок включает механизмы фильтрации и валидации данных, предотвращая отправку некорректных команд и обеспечивая корректную работу системы. В случае обнаружения ошибки он может отправлять уведомления в интерфейс пользователя или запускать механизмы повторной передачи сообщения. Вс</w:t>
+      </w:r>
+      <w:r>
+        <w:t>е</w:t>
+      </w:r>
+      <w:r>
+        <w:t xml:space="preserve"> это делает блок обработки и генерации сообщений важным элементом системы, который обеспечивает стабильную и над</w:t>
+      </w:r>
+      <w:r>
+        <w:t>е</w:t>
+      </w:r>
+      <w:r>
+        <w:t>жную работу обмена данными через MQTT.</w:t>
+      </w:r>
     </w:p>
     <w:p>
       <w:pPr>
         <w:pStyle w:val="afff9"/>
       </w:pPr>
-      <w:r>
-        <w:t>Блок коммуникации MQTT играет ключевую роль в системе «умного дома», обеспечивая обмен сообщениями между приложением и удал</w:t>
-      </w:r>
-      <w:r>
-        <w:t>е</w:t>
-      </w:r>
-      <w:r>
-        <w:t>нным брокером. Его основная задача</w:t>
-      </w:r>
-      <w:r>
-        <w:t xml:space="preserve"> –</w:t>
-      </w:r>
-      <w:r>
-        <w:t xml:space="preserve"> установление защищ</w:t>
-      </w:r>
-      <w:r>
-        <w:t>е</w:t>
-      </w:r>
-      <w:r>
-        <w:t xml:space="preserve">нного соединения, подписка на топики и публикация сообщений, что позволяет передавать данные о состоянии устройств и отправлять им управляющие команды. </w:t>
+    </w:p>
+    <w:p>
+      <w:pPr>
+        <w:pStyle w:val="Diploma-Titlelevel2"/>
+      </w:pPr>
+      <w:r>
+        <w:t xml:space="preserve">Блок </w:t>
+      </w:r>
+      <w:r>
+        <w:t>базы данных</w:t>
       </w:r>
     </w:p>
     <w:p>
       <w:pPr>
         <w:pStyle w:val="afff9"/>
       </w:pPr>
-      <w:r>
-        <w:t>После подключения к брокеру с использованием аутентификации блок подписывается на определ</w:t>
-      </w:r>
-      <w:r>
-        <w:t>е</w:t>
-      </w:r>
-      <w:r>
-        <w:t>нные топики, что да</w:t>
-      </w:r>
-      <w:r>
-        <w:t>е</w:t>
-      </w:r>
-      <w:r>
-        <w:t>т возможность получать актуальную информацию о состоянии устройств. При поступлении сообщения от брокера блок переда</w:t>
-      </w:r>
-      <w:r>
-        <w:t>е</w:t>
-      </w:r>
-      <w:r>
-        <w:t xml:space="preserve">т его в блок обработки и генерации сообщений, который анализирует содержимое и определяет дальнейшие действия. Если данные содержат информацию о новом состоянии устройства, они передаются в пользовательский интерфейс для отображения актуальной информации. </w:t>
-      </w:r>
     </w:p>
     <w:p>
       <w:pPr>
         <w:pStyle w:val="afff9"/>
       </w:pPr>
       <w:r>
-        <w:t>Кроме при</w:t>
-      </w:r>
-      <w:r>
-        <w:t>е</w:t>
-      </w:r>
-      <w:r>
-        <w:t>ма сообщений, блок коммуникации выполняет отправку данных, обеспечивая управление устройствами. Когда пользователь изменяет параметры в приложении, например, включает освещение или зада</w:t>
-      </w:r>
-      <w:r>
-        <w:t>е</w:t>
-      </w:r>
-      <w:r>
-        <w:t>т температуру, блок обработки формирует соответствующую команду и переда</w:t>
-      </w:r>
-      <w:r>
-        <w:t>е</w:t>
-      </w:r>
-      <w:r>
-        <w:t>т е</w:t>
-      </w:r>
-      <w:r>
-        <w:t>е</w:t>
-      </w:r>
-      <w:r>
-        <w:t xml:space="preserve"> в блок коммуникации, который публикует сообщение в нужный топик MQTT. Это позволяет системе обеспечивать двусторонний обмен данными, необходимый для стабильной работы умного дома. </w:t>
+        <w:t>Информация, получаемая из блока бизнес-логики после обработки сообщений от брокера, записывается в базу данных, где она структурируется в таблицах, предназначенных для хранения данных о системе и подключенных устройствах. В качестве хранилища используется SQLite с библиотекой Room, обеспечивающей удобную работу с базой данных через объектно-реляционное отображение (ORM).</w:t>
       </w:r>
     </w:p>
     <w:p>
@@ -2462,7 +2928,15 @@
         <w:pStyle w:val="afff9"/>
       </w:pPr>
       <w:r>
-        <w:t>Для поддержания соединения блок включает механизмы обработки ошибок и восстановления связи. В случае разрыва соединения он уведомляет блок соединения с брокером, который предпринимает попытки восстановления. Также он контролирует целостность передаваемых данных, предотвращая некорректные сообщения и дублирование команд.</w:t>
+        <w:t>Блок базы данных отвечает за сохранение параметров подключения к удаленному брокеру сообщений, включая адрес брокера, номер порта, учетные данные, уникальный идентификатор клиента, а также дополнительные настройки, такие как Keep Alive, Clean Session и Last Will and Testament. Это позволяет автоматически восстанавливать соединение после перезапуска приложения.</w:t>
+      </w:r>
+    </w:p>
+    <w:p>
+      <w:pPr>
+        <w:pStyle w:val="afff9"/>
+      </w:pPr>
+      <w:r>
+        <w:t>В таблице «устройства» хранятся сведения о подключенных устройствах, включая уникальный сетевой адрес Zigbee, последние полученные значения от MQTT-брокера, пользовательские настройки (например, изображение устройства), параметры управления (каналы переключения реле, регулировки освещения), тип устройства и его дружественное имя. Для ускорения работы приложения и снижения нагрузки на сеть используется кеширование данных, позволяющее загружать актуальные параметры устройств без необходимости частых запросов к брокеру. Механизмы обновления и удаления данных реализованы через Room API с учетом каскадных изменений и целостности связей между таблицами.</w:t>
       </w:r>
     </w:p>
     <w:p>
@@ -2483,178 +2957,6 @@
         <w:t xml:space="preserve">Блок </w:t>
       </w:r>
       <w:r>
-        <w:t xml:space="preserve">обработки и генерации </w:t>
-      </w:r>
-      <w:proofErr w:type="spellStart"/>
-      <w:r>
-        <w:t>собщений</w:t>
-      </w:r>
-      <w:proofErr w:type="spellEnd"/>
-    </w:p>
-    <w:p>
-      <w:pPr>
-        <w:pStyle w:val="afff9"/>
-      </w:pPr>
-    </w:p>
-    <w:p>
-      <w:pPr>
-        <w:pStyle w:val="afff9"/>
-      </w:pPr>
-      <w:r>
-        <w:t xml:space="preserve">Блок обработки и генерации сообщений играет самую важную роль в системе, обеспечивая корректное взаимодействие между приложением и устройствами умного дома через MQTT-протокол. Он выполняет обработку входящих сообщений от брокера, анализируя их содержимое, и формирует исходящие команды для управления устройствами. Основная цель этого блока — преобразование сырых данных в понятный формат, фильтрация лишней информации и передача обработанных данных в соответствующие компоненты системы. </w:t>
-      </w:r>
-    </w:p>
-    <w:p>
-      <w:pPr>
-        <w:pStyle w:val="afff9"/>
-      </w:pPr>
-      <w:r>
-        <w:t>При получении сообщения от MQTT-брокера блок обработки и генерации анализирует его, проверяет на наличие ошибок и определяет, к какому устройству оно относится. Если данные содержат информацию о состоянии устройства, например, текущую температуру, уровень освещ</w:t>
-      </w:r>
-      <w:r>
-        <w:t>е</w:t>
-      </w:r>
-      <w:r>
-        <w:t xml:space="preserve">нности или статус реле, они передаются в пользовательский интерфейс для отображения актуальной информации. </w:t>
-      </w:r>
-    </w:p>
-    <w:p>
-      <w:pPr>
-        <w:pStyle w:val="afff9"/>
-      </w:pPr>
-      <w:r>
-        <w:t xml:space="preserve">Кроме обработки входящих сообщений, этот блок также отвечает за генерацию исходящих данных. Когда пользователь в приложении изменяет </w:t>
-      </w:r>
-      <w:r>
-        <w:lastRenderedPageBreak/>
-        <w:t>параметры работы устройства, блок обработки получает соответствующий запрос, преобразует его в формат MQTT-сообщения и переда</w:t>
-      </w:r>
-      <w:r>
-        <w:t>е</w:t>
-      </w:r>
-      <w:r>
-        <w:t xml:space="preserve">т в блок коммуникации для отправки брокеру. Это позволяет осуществлять двусторонний обмен данными между клиентом и устройствами умного дома. </w:t>
-      </w:r>
-    </w:p>
-    <w:p>
-      <w:pPr>
-        <w:pStyle w:val="afff9"/>
-      </w:pPr>
-      <w:r>
-        <w:t>Дополнительно блок включает механизмы фильтрации и валидации данных, предотвращая отправку некорректных команд и обеспечивая корректную работу системы. В случае обнаружения ошибки он может отправлять уведомления в интерфейс пользователя или запускать механизмы повторной передачи сообщения. Вс</w:t>
-      </w:r>
-      <w:r>
-        <w:t>е</w:t>
-      </w:r>
-      <w:r>
-        <w:t xml:space="preserve"> это делает блок обработки и генерации сообщений важным элементом системы, который обеспечивает стабильную и над</w:t>
-      </w:r>
-      <w:r>
-        <w:t>е</w:t>
-      </w:r>
-      <w:r>
-        <w:t>жную работу обмена данными через MQTT.</w:t>
-      </w:r>
-    </w:p>
-    <w:p>
-      <w:pPr>
-        <w:pStyle w:val="afff9"/>
-      </w:pPr>
-    </w:p>
-    <w:p>
-      <w:pPr>
-        <w:pStyle w:val="Diploma-Titlelevel2"/>
-      </w:pPr>
-      <w:r>
-        <w:t xml:space="preserve">Блок </w:t>
-      </w:r>
-      <w:r>
-        <w:t>базы данных</w:t>
-      </w:r>
-    </w:p>
-    <w:p>
-      <w:pPr>
-        <w:pStyle w:val="afff9"/>
-      </w:pPr>
-    </w:p>
-    <w:p>
-      <w:pPr>
-        <w:pStyle w:val="afff9"/>
-      </w:pPr>
-      <w:r>
-        <w:t xml:space="preserve">Информация, получаемая из блока бизнес-логики после обработки сообщений от брокера, записывается в базу данных, где она сохраняется в специальных таблицах, предназначенных для хранения данных о системе и подключенных устройствах. В качестве хранилища используется </w:t>
-      </w:r>
-      <w:proofErr w:type="spellStart"/>
-      <w:r>
-        <w:t>SQLite</w:t>
-      </w:r>
-      <w:proofErr w:type="spellEnd"/>
-      <w:r>
-        <w:t xml:space="preserve"> с библиотекой </w:t>
-      </w:r>
-      <w:proofErr w:type="spellStart"/>
-      <w:r>
-        <w:t>Room</w:t>
-      </w:r>
-      <w:proofErr w:type="spellEnd"/>
-      <w:r>
-        <w:t xml:space="preserve">. </w:t>
-      </w:r>
-    </w:p>
-    <w:p>
-      <w:pPr>
-        <w:pStyle w:val="afff9"/>
-      </w:pPr>
-      <w:r>
-        <w:t>Блок базы данных отвечает за сохранение данных о подключении к удал</w:t>
-      </w:r>
-      <w:r>
-        <w:t>е</w:t>
-      </w:r>
-      <w:r>
-        <w:t xml:space="preserve">нному брокеру сообщений, включая адрес брокера, номер порта, логин, пароль, уникальный идентификатор клиента, а также дополнительные настройки, такие как Keep Alive, Clean Session и Last Will and Testament. Это позволяет сохранять параметры подключения и восстанавливать их при последующем запуске приложения. </w:t>
-      </w:r>
-    </w:p>
-    <w:p>
-      <w:pPr>
-        <w:pStyle w:val="afff9"/>
-      </w:pPr>
-      <w:r>
-        <w:t xml:space="preserve">В таблице «устройства» хранятся данные о подключенных устройствах: уникальный сетевой адрес </w:t>
-      </w:r>
-      <w:proofErr w:type="spellStart"/>
-      <w:r>
-        <w:t>Zigbee</w:t>
-      </w:r>
-      <w:proofErr w:type="spellEnd"/>
-      <w:r>
-        <w:t>, последние полученные значения от MQTT</w:t>
-      </w:r>
-      <w:r>
-        <w:t>-</w:t>
-      </w:r>
-      <w:r>
-        <w:t>брокера, выбранное пользователем изображение устройства, каналы управления (например, для переключения реле или управления освещением), тип устройства и его дружественное имя.</w:t>
-      </w:r>
-    </w:p>
-    <w:p>
-      <w:pPr>
-        <w:pStyle w:val="Diploma-Titlelevel1"/>
-        <w:numPr>
-          <w:ilvl w:val="0"/>
-          <w:numId w:val="0"/>
-        </w:numPr>
-        <w:ind w:left="993" w:hanging="284"/>
-      </w:pPr>
-    </w:p>
-    <w:p>
-      <w:pPr>
-        <w:pStyle w:val="Diploma-Titlelevel2"/>
-      </w:pPr>
-      <w:r>
-        <w:t xml:space="preserve">Блок </w:t>
-      </w:r>
-      <w:r>
         <w:t>моделей</w:t>
       </w:r>
     </w:p>
@@ -2669,13 +2971,16 @@
         <w:pStyle w:val="afff9"/>
       </w:pPr>
       <w:r>
-        <w:t>Блок моделей отвечает за структуру данных, используемых в приложении. Он содержит классы, описывающие подключенные устройства умного дома, а также параметры подключения к MQTT-брокеру. Модели обеспечивают единообразное представление данных, используемых в бизнес</w:t>
-      </w:r>
-      <w:r>
-        <w:t>-</w:t>
-      </w:r>
-      <w:r>
-        <w:t xml:space="preserve">логике, базе данных и пользовательском интерфейсе. </w:t>
+        <w:t xml:space="preserve">Блок моделей отвечает за структуру данных, используемых в приложении. Он содержит классы, описывающие подключенные устройства умного дома, а также параметры подключения к </w:t>
+      </w:r>
+      <w:r>
+        <w:rPr>
+          <w:lang w:val="en-US"/>
+        </w:rPr>
+        <w:t>MQTT</w:t>
+      </w:r>
+      <w:r>
+        <w:t>-брокеру. Модели обеспечивают единообразное представление данных, используемых в бизнес-логике, базе данных и пользовательском интерфейсе.</w:t>
       </w:r>
     </w:p>
     <w:p>
@@ -2683,13 +2988,38 @@
         <w:pStyle w:val="afff9"/>
       </w:pPr>
       <w:r>
-        <w:t>Данные об устройствах включают уникальный идентификатор, тип устройства, текущее состояние, доступные команды и другие параметры, необходимые для взаимодействия. Также в моделях хранятся сведения о подключении к MQTT-брокеру, такие как адрес сервера, логин, пароль и настройки соединения.</w:t>
+        <w:t xml:space="preserve">Данные об устройствах включают уникальный идентификатор, тип </w:t>
+      </w:r>
+      <w:r>
+        <w:lastRenderedPageBreak/>
+        <w:t xml:space="preserve">устройства, текущее состояние, доступные команды и другие параметры, необходимые для взаимодействия. Также в моделях хранятся сведения о подключении к </w:t>
+      </w:r>
+      <w:r>
+        <w:rPr>
+          <w:lang w:val="en-US"/>
+        </w:rPr>
+        <w:t>MQTT</w:t>
+      </w:r>
+      <w:r>
+        <w:t>-брокеру, такие как адрес сервера, логин, пароль и настройки соединения.</w:t>
       </w:r>
     </w:p>
     <w:p>
       <w:pPr>
         <w:pStyle w:val="afff9"/>
       </w:pPr>
+      <w:r>
+        <w:t xml:space="preserve">Модели упрощают обработку и передачу данных между различными компонентами системы, обеспечивая их согласованность и целостность. Кроме того, они позволяют эффективно управлять состоянием устройств и взаимодействовать с </w:t>
+      </w:r>
+      <w:r>
+        <w:rPr>
+          <w:lang w:val="en-US"/>
+        </w:rPr>
+        <w:t>MQTT</w:t>
+      </w:r>
+      <w:r>
+        <w:t>-брокером для получения и отправки данных в реальном времени.</w:t>
+      </w:r>
     </w:p>
     <w:p>
       <w:pPr>
@@ -2701,11 +3031,205 @@
         <w:pStyle w:val="Diploma-Titlelevel2"/>
       </w:pPr>
       <w:r>
+        <w:t xml:space="preserve">Блок </w:t>
+      </w:r>
+      <w:r>
+        <w:t>бизнес-логики</w:t>
+      </w:r>
+    </w:p>
+    <w:p>
+      <w:pPr>
+        <w:pStyle w:val="afff9"/>
+      </w:pPr>
+    </w:p>
+    <w:p>
+      <w:pPr>
+        <w:pStyle w:val="afff9"/>
+      </w:pPr>
+      <w:r>
+        <w:t xml:space="preserve">Блок бизнес-логики играет ключевую роль в обеспечении стабильной работы приложения, соединяя между собой все основные компоненты системы. Он отвечает за обработку данных, управление </w:t>
+      </w:r>
+      <w:r>
+        <w:rPr>
+          <w:lang w:val="en-US"/>
+        </w:rPr>
+        <w:t>MQTT</w:t>
+      </w:r>
+      <w:r>
+        <w:t>-сообщениями, взаимодействие с базой данных и передачу данных в представление. Вся логика работы с устройствами умного дома, включая обработку пользовательских команд, обновление состояний и выполнение автоматических сценариев, сосредоточена именно здесь.</w:t>
+      </w:r>
+    </w:p>
+    <w:p>
+      <w:pPr>
+        <w:pStyle w:val="afff9"/>
+      </w:pPr>
+      <w:r>
+        <w:t>Для повышения надежности блок бизнес-логики реализует механизмы обработки ошибок и повторной отправки сообщений в случае сбоев соединения. Он также следит за целостностью данных, предотвращая дублирование или потерю важных сообщений. Благодаря такому подходу обеспечивается бесперебойная работа системы и корректное выполнение всех команд пользователя.</w:t>
+      </w:r>
+    </w:p>
+    <w:p>
+      <w:pPr>
+        <w:pStyle w:val="afff9"/>
+      </w:pPr>
+    </w:p>
+    <w:p>
+      <w:pPr>
+        <w:pStyle w:val="Diploma-Titlelevel2"/>
+      </w:pPr>
+      <w:r>
+        <w:t>Блок представлений</w:t>
+      </w:r>
+    </w:p>
+    <w:p>
+      <w:pPr>
+        <w:pStyle w:val="afff9"/>
+      </w:pPr>
+    </w:p>
+    <w:p>
+      <w:pPr>
+        <w:pStyle w:val="afff9"/>
+      </w:pPr>
+      <w:r>
+        <w:t xml:space="preserve">Блок представлений отвечает за отображение данных и взаимодействие пользователя с системой «умного дома». В проекте используется </w:t>
+      </w:r>
+      <w:r>
+        <w:rPr>
+          <w:lang w:val="en-US"/>
+        </w:rPr>
+        <w:t>Jetpack</w:t>
+      </w:r>
+      <w:r>
+        <w:t xml:space="preserve"> </w:t>
+      </w:r>
+      <w:r>
+        <w:rPr>
+          <w:lang w:val="en-US"/>
+        </w:rPr>
+        <w:t>Compose</w:t>
+      </w:r>
+      <w:r>
+        <w:t xml:space="preserve">, который позволяет создавать гибкий и переиспользуемый </w:t>
+      </w:r>
+      <w:r>
+        <w:rPr>
+          <w:lang w:val="en-US"/>
+        </w:rPr>
+        <w:t>UI</w:t>
+      </w:r>
+      <w:r>
+        <w:t xml:space="preserve">, адаптируемый под разные устройства. Представления работают в связке с </w:t>
+      </w:r>
+      <w:r>
+        <w:rPr>
+          <w:lang w:val="en-US"/>
+        </w:rPr>
+        <w:t>ViewModel</w:t>
+      </w:r>
+      <w:r>
+        <w:t xml:space="preserve">, которая управляет состоянием, обрабатывает события и передает данные в интерфейс. Это обеспечивает четкое разделение ответственности, где </w:t>
+      </w:r>
+      <w:r>
+        <w:rPr>
+          <w:lang w:val="en-US"/>
+        </w:rPr>
+        <w:t>UI</w:t>
+      </w:r>
+      <w:r>
+        <w:t xml:space="preserve"> остается декларативным, а бизнес-логика сосредоточена во </w:t>
+      </w:r>
+      <w:r>
+        <w:rPr>
+          <w:lang w:val="en-US"/>
+        </w:rPr>
+        <w:t>ViewModel</w:t>
+      </w:r>
+      <w:r>
+        <w:t>.</w:t>
+      </w:r>
+    </w:p>
+    <w:p>
+      <w:pPr>
+        <w:pStyle w:val="afff9"/>
+      </w:pPr>
+      <w:r>
+        <w:t xml:space="preserve">Одним из важных аспектов является тестируемость представлений. </w:t>
+      </w:r>
+      <w:r>
+        <w:rPr>
+          <w:lang w:val="en-US"/>
+        </w:rPr>
+        <w:t>ViewModel</w:t>
+      </w:r>
+      <w:r>
+        <w:t xml:space="preserve"> можно проверять отдельно, используя инструменты для работы с потоками данных, а </w:t>
+      </w:r>
+      <w:r>
+        <w:rPr>
+          <w:lang w:val="en-US"/>
+        </w:rPr>
+        <w:t>UI</w:t>
+      </w:r>
+      <w:r>
+        <w:t xml:space="preserve"> тестируется с помощью </w:t>
+      </w:r>
+      <w:r>
+        <w:rPr>
+          <w:lang w:val="en-US"/>
+        </w:rPr>
+        <w:t>Compose</w:t>
+      </w:r>
+      <w:r>
+        <w:t xml:space="preserve"> </w:t>
+      </w:r>
+      <w:r>
+        <w:rPr>
+          <w:lang w:val="en-US"/>
+        </w:rPr>
+        <w:t>UI</w:t>
+      </w:r>
+      <w:r>
+        <w:t xml:space="preserve"> </w:t>
+      </w:r>
+      <w:r>
+        <w:rPr>
+          <w:lang w:val="en-US"/>
+        </w:rPr>
+        <w:t>Testing</w:t>
+      </w:r>
+      <w:r>
+        <w:t xml:space="preserve">. Это позволяет выявлять ошибки на ранних этапах разработки. Кроме того, в </w:t>
+      </w:r>
+      <w:r>
+        <w:rPr>
+          <w:lang w:val="en-US"/>
+        </w:rPr>
+        <w:t>Jetpack</w:t>
+      </w:r>
+      <w:r>
+        <w:t xml:space="preserve"> </w:t>
+      </w:r>
+      <w:r>
+        <w:rPr>
+          <w:lang w:val="en-US"/>
+        </w:rPr>
+        <w:t>Compose</w:t>
+      </w:r>
+      <w:r>
+        <w:t xml:space="preserve"> предусмотрены механизмы обработки ошибок, такие как отображение уведомлений и диалогов, что помогает улучшить пользовательский опыт. Благодаря такому подходу представления остаются простыми, удобными в сопровождении и эффективно взаимодействуют с бизнес-логикой приложения.</w:t>
+      </w:r>
+    </w:p>
+    <w:p>
+      <w:pPr>
+        <w:pStyle w:val="afff9"/>
+      </w:pPr>
+    </w:p>
+    <w:p>
+      <w:pPr>
+        <w:pStyle w:val="Diploma-Titlelevel2"/>
+      </w:pPr>
+      <w:r>
         <w:lastRenderedPageBreak/>
-        <w:t xml:space="preserve">Блок </w:t>
-      </w:r>
-      <w:r>
-        <w:t>бизнес-логики</w:t>
+        <w:t>Блок моделей представлений</w:t>
       </w:r>
     </w:p>
     <w:p>
@@ -2718,135 +3242,49 @@
         <w:pStyle w:val="afff9"/>
       </w:pPr>
       <w:r>
-        <w:t>Блок бизнес-логики отвечает за обработку данных, выполнение основной логики работы приложения и взаимодействие с другими модулями. Он обеспечивает управление сообщениями MQTT, взаимодействие с базой данных, обработку данных перед отправкой в представление и выполнение пользовательских сценариев умного дома.</w:t>
+        <w:t xml:space="preserve">В Jetpack Compose корневым представлением является композиционная функция (Composable), с которой начинается работа приложения. Это представление содержит ссылки на другие представления, формируя иерархическую структуру интерфейса. При этом всегда возможна навигация назад, а также циклические переходы, когда одно представление может ссылаться на себя. </w:t>
       </w:r>
     </w:p>
     <w:p>
       <w:pPr>
         <w:pStyle w:val="afff9"/>
       </w:pPr>
-    </w:p>
-    <w:p>
-      <w:pPr>
-        <w:pStyle w:val="Diploma-Titlelevel2"/>
-      </w:pPr>
-      <w:r>
-        <w:t>Блок представлений</w:t>
+      <w:r>
+        <w:t>В Jetpack Compose любое отображаемое на экране содержимое является представлением (Composable). Например, кнопк</w:t>
+      </w:r>
+      <w:r>
+        <w:t xml:space="preserve">а – </w:t>
+      </w:r>
+      <w:r>
+        <w:t>это отдельное представление, описанное декларативным способом, а содержащий е</w:t>
+      </w:r>
+      <w:r>
+        <w:t>е</w:t>
+      </w:r>
+      <w:r>
+        <w:t xml:space="preserve"> список также является представлением. Таким образом, одно представление может включать в себя множество других, а благодаря механизму параметров при инициализации обеспечивается гибкость и переиспользуемость компонентов. </w:t>
       </w:r>
     </w:p>
     <w:p>
       <w:pPr>
         <w:pStyle w:val="afff9"/>
       </w:pPr>
+      <w:r>
+        <w:t xml:space="preserve">Представления должны работать одинаково на всех устройствах Android и адаптироваться под разные размеры экранов. Для этого используется механизм адаптивного пользовательского интерфейса, обеспечивающий корректное отображение элементов на смартфонах, планшетах и других устройствах. </w:t>
+      </w:r>
     </w:p>
     <w:p>
       <w:pPr>
         <w:pStyle w:val="afff9"/>
       </w:pPr>
       <w:r>
-        <w:t xml:space="preserve">Модели представления являются промежуточным слоем между моделями данных и представлениями, выполняя преобразование данных в формат, удобный для отображения. Они обрабатывают информацию, специфичную для пользовательского интерфейса, тогда как общие вычисления и бизнес-логика выносятся в другой блок. </w:t>
-      </w:r>
-    </w:p>
-    <w:p>
-      <w:pPr>
-        <w:pStyle w:val="afff9"/>
-      </w:pPr>
-      <w:r>
-        <w:t>Основное назначение моделей представлени</w:t>
-      </w:r>
-      <w:r>
-        <w:t xml:space="preserve">я – </w:t>
-      </w:r>
-      <w:r>
-        <w:t xml:space="preserve">подготовка данных для удобного использования в представлении. Например, если в модели устройства умного дома хранятся только время его включения и выключения, то модель представления может вычислять общее время работы устройства и передавать уже готовое значение для отображения пользователю. </w:t>
-      </w:r>
-    </w:p>
-    <w:p>
-      <w:pPr>
-        <w:pStyle w:val="afff9"/>
-      </w:pPr>
-      <w:r>
-        <w:t>Модель представления связана как с моделью данных, так и с представлением, обеспечивая их взаимодействие и отделяя обработку данных от логики интерфейса.</w:t>
-      </w:r>
-    </w:p>
-    <w:p>
-      <w:pPr>
-        <w:pStyle w:val="afff9"/>
-      </w:pPr>
-    </w:p>
-    <w:p>
-      <w:pPr>
-        <w:pStyle w:val="Diploma-Titlelevel2"/>
-      </w:pPr>
-      <w:r>
-        <w:t>Блок моделей представлений</w:t>
-      </w:r>
-    </w:p>
-    <w:p>
-      <w:pPr>
-        <w:pStyle w:val="afff9"/>
-      </w:pPr>
-    </w:p>
-    <w:p>
-      <w:pPr>
-        <w:pStyle w:val="afff9"/>
-      </w:pPr>
-      <w:r>
-        <w:t xml:space="preserve">В Jetpack Compose корневым представлением является композиционная функция (Composable), с которой начинается работа приложения. Это представление содержит ссылки на другие представления, формируя иерархическую структуру интерфейса. При этом всегда возможна навигация назад, а также циклические переходы, когда одно представление может ссылаться на себя. </w:t>
-      </w:r>
-    </w:p>
-    <w:p>
-      <w:pPr>
-        <w:pStyle w:val="afff9"/>
-      </w:pPr>
-      <w:r>
-        <w:t>В Jetpack Compose любое отображаемое на экране содержимое является представлением (Composable). Например, кнопк</w:t>
-      </w:r>
-      <w:r>
-        <w:t xml:space="preserve">а – </w:t>
-      </w:r>
-      <w:r>
-        <w:t>это отдельное представление, описанное декларативным способом, а содержащий е</w:t>
+        <w:t>Представление взаимодействует с моделью представления (ViewModel), получая из не</w:t>
       </w:r>
       <w:r>
         <w:t>е</w:t>
       </w:r>
       <w:r>
-        <w:t xml:space="preserve"> список также является представлением. Таким образом, одно представление может включать в себя множество других, а благодаря механизму параметров при инициализации обеспечивается гибкость и переиспользуемость компонентов. </w:t>
-      </w:r>
-    </w:p>
-    <w:p>
-      <w:pPr>
-        <w:pStyle w:val="afff9"/>
-      </w:pPr>
-      <w:r>
-        <w:t xml:space="preserve">Представления должны работать одинаково на всех устройствах Android и адаптироваться под разные размеры экранов. Для этого используется механизм адаптивного пользовательского интерфейса, обеспечивающий корректное отображение элементов на смартфонах, планшетах и других устройствах. </w:t>
-      </w:r>
-    </w:p>
-    <w:p>
-      <w:pPr>
-        <w:pStyle w:val="afff9"/>
-      </w:pPr>
-      <w:r>
-        <w:t>Представление взаимодействует с моделью представления (</w:t>
-      </w:r>
-      <w:proofErr w:type="spellStart"/>
-      <w:r>
-        <w:t>ViewModel</w:t>
-      </w:r>
-      <w:proofErr w:type="spellEnd"/>
-      <w:r>
-        <w:t>), получая из не</w:t>
-      </w:r>
-      <w:r>
-        <w:t>е</w:t>
-      </w:r>
-      <w:r>
-        <w:t xml:space="preserve"> данные и отправляя события на обработку. Однако допускается </w:t>
-      </w:r>
-      <w:r>
-        <w:lastRenderedPageBreak/>
-        <w:t xml:space="preserve">выполнение простых вычислений непосредственно в представлениях. В некоторых случаях, когда представление содержит только статические данные или не требует сложной логики, оно может работать напрямую с моделью данных без использования ViewModel. Это особенно актуально для простых компонентов, таких как кнопки или отдельные элементы списка. </w:t>
+        <w:t xml:space="preserve"> данные и отправляя события на обработку. Однако допускается выполнение простых вычислений непосредственно в представлениях. В некоторых случаях, когда представление содержит только статические данные или не требует сложной логики, оно может работать напрямую с моделью данных без использования ViewModel. Это особенно актуально для простых компонентов, таких как кнопки или отдельные элементы списка. </w:t>
       </w:r>
     </w:p>
     <w:p>
@@ -2914,39 +3352,7 @@
         <w:t>э</w:t>
       </w:r>
       <w:r>
-        <w:t xml:space="preserve">лементы управления, такие как </w:t>
-      </w:r>
-      <w:proofErr w:type="spellStart"/>
-      <w:r>
-        <w:t>Button</w:t>
-      </w:r>
-      <w:proofErr w:type="spellEnd"/>
-      <w:r>
-        <w:t xml:space="preserve">, </w:t>
-      </w:r>
-      <w:proofErr w:type="spellStart"/>
-      <w:r>
-        <w:t>Switch</w:t>
-      </w:r>
-      <w:proofErr w:type="spellEnd"/>
-      <w:r>
-        <w:t xml:space="preserve">, </w:t>
-      </w:r>
-      <w:proofErr w:type="spellStart"/>
-      <w:r>
-        <w:t>Slider</w:t>
-      </w:r>
-      <w:proofErr w:type="spellEnd"/>
-      <w:r>
-        <w:t xml:space="preserve">, </w:t>
-      </w:r>
-      <w:proofErr w:type="spellStart"/>
-      <w:r>
-        <w:t>TextField</w:t>
-      </w:r>
-      <w:proofErr w:type="spellEnd"/>
-      <w:r>
-        <w:t>, позволяют пользователю управлять устройствами "умного дома". Использование состояний (State) и событий (Event) обеспечивает интерактивность и отзывчивость интерфейса</w:t>
+        <w:t>лементы управления, такие как Button, Switch, Slider, TextField, позволяют пользователю управлять устройствами "умного дома". Использование состояний (State) и событий (Event) обеспечивает интерактивность и отзывчивость интерфейса</w:t>
       </w:r>
       <w:r>
         <w:t>;</w:t>
@@ -2957,19 +3363,6 @@
     </w:p>
     <w:p>
       <w:pPr>
-        <w:pStyle w:val="Diploma-Enumeration"/>
-        <w:ind w:left="0"/>
-        <w:jc w:val="both"/>
-      </w:pPr>
-      <w:r>
-        <w:t>а</w:t>
-      </w:r>
-      <w:r>
-        <w:t xml:space="preserve">даптивность и поддержка разных экранов Jetpack Compose позволяет легко адаптировать интерфейс под различные размеры экранов. </w:t>
-      </w:r>
-    </w:p>
-    <w:p>
-      <w:pPr>
         <w:pStyle w:val="afff9"/>
       </w:pPr>
       <w:r>
@@ -2979,6 +3372,10 @@
     <w:p>
       <w:pPr>
         <w:pStyle w:val="Diploma-Titlelevel1"/>
+        <w:rPr>
+          <w:rStyle w:val="Diploma-TitleLevel3Char"/>
+          <w:sz w:val="28"/>
+        </w:rPr>
       </w:pPr>
       <w:r>
         <w:br w:type="page"/>
@@ -2997,10 +3394,108 @@
       <w:bookmarkEnd w:id="6"/>
       <w:bookmarkEnd w:id="7"/>
     </w:p>
-    <w:p/>
-    <w:p>
-      <w:pPr>
-        <w:pStyle w:val="Diploma-Titlelevel1"/>
+    <w:p>
+      <w:pPr>
+        <w:pStyle w:val="afff9"/>
+      </w:pPr>
+    </w:p>
+    <w:p>
+      <w:pPr>
+        <w:pStyle w:val="afff9"/>
+      </w:pPr>
+      <w:r>
+        <w:t xml:space="preserve">Функциональное проектирование фокусируется на создании корректно работающего приложения, определяя его ключевые возможности и структуру. В этом разделе рассматриваются логические блоки системы, их классы, методы и выполняемые функции. Также представлены диаграмма классов </w:t>
+      </w:r>
+      <w:r>
+        <w:t xml:space="preserve">на </w:t>
+      </w:r>
+      <w:r>
+        <w:t>чертеж</w:t>
+      </w:r>
+      <w:r>
+        <w:t>е</w:t>
+      </w:r>
+      <w:r>
+        <w:t xml:space="preserve"> </w:t>
+      </w:r>
+      <w:proofErr w:type="gramStart"/>
+      <w:r>
+        <w:rPr>
+          <w:highlight w:val="yellow"/>
+        </w:rPr>
+        <w:t>ГУИР.400201.</w:t>
+      </w:r>
+      <w:r>
+        <w:rPr>
+          <w:highlight w:val="yellow"/>
+        </w:rPr>
+        <w:t>ххх</w:t>
+      </w:r>
+      <w:proofErr w:type="gramEnd"/>
+      <w:r>
+        <w:rPr>
+          <w:highlight w:val="yellow"/>
+        </w:rPr>
+        <w:t xml:space="preserve"> РР.1 и диаграмма последовательности </w:t>
+      </w:r>
+      <w:r>
+        <w:rPr>
+          <w:highlight w:val="yellow"/>
+        </w:rPr>
+        <w:t xml:space="preserve">на </w:t>
+      </w:r>
+      <w:r>
+        <w:rPr>
+          <w:highlight w:val="yellow"/>
+        </w:rPr>
+        <w:t>чертеж</w:t>
+      </w:r>
+      <w:r>
+        <w:rPr>
+          <w:highlight w:val="yellow"/>
+        </w:rPr>
+        <w:t>е</w:t>
+      </w:r>
+      <w:r>
+        <w:rPr>
+          <w:highlight w:val="yellow"/>
+        </w:rPr>
+        <w:t xml:space="preserve"> ГУИР.400201.</w:t>
+      </w:r>
+      <w:r>
+        <w:rPr>
+          <w:highlight w:val="yellow"/>
+        </w:rPr>
+        <w:t>ххх</w:t>
+      </w:r>
+      <w:r>
+        <w:rPr>
+          <w:highlight w:val="yellow"/>
+        </w:rPr>
+        <w:t xml:space="preserve"> </w:t>
+      </w:r>
+      <w:r>
+        <w:rPr>
+          <w:highlight w:val="yellow"/>
+          <w:lang w:val="en-US"/>
+        </w:rPr>
+        <w:t>PP</w:t>
+      </w:r>
+      <w:r>
+        <w:rPr>
+          <w:highlight w:val="yellow"/>
+        </w:rPr>
+        <w:t>.2.</w:t>
+      </w:r>
+    </w:p>
+    <w:p>
+      <w:pPr>
+        <w:pStyle w:val="afff9"/>
+      </w:pPr>
+    </w:p>
+    <w:p>
+      <w:pPr>
+        <w:pStyle w:val="afff9"/>
         <w:rPr>
           <w:szCs w:val="28"/>
         </w:rPr>
@@ -7099,9 +7594,6 @@
     <w:p>
       <w:pPr>
         <w:pStyle w:val="afff9"/>
-        <w:rPr>
-          <w:lang w:val="en-US"/>
-        </w:rPr>
       </w:pPr>
       <w:r>
         <w:t xml:space="preserve">Расходы на реализацию продукта рассчитаны по формуле </w:t>
@@ -7119,9 +7611,6 @@
     <w:p>
       <w:pPr>
         <w:pStyle w:val="afff9"/>
-        <w:rPr>
-          <w:lang w:val="en-US"/>
-        </w:rPr>
       </w:pPr>
     </w:p>
     <w:tbl>
@@ -8353,10 +8842,7 @@
         <w:t>8</w:t>
       </w:r>
       <w:r>
-        <w:t>,48</w:t>
-      </w:r>
-      <w:r>
-        <w:t xml:space="preserve"> миллион</w:t>
+        <w:t>,48 миллион</w:t>
       </w:r>
       <w:r>
         <w:t>ов</w:t>
@@ -8382,10 +8868,7 @@
         <w:t>83</w:t>
       </w:r>
       <w:r>
-        <w:t>%, что делает платформу наиболее популярной среди владельцев смартфонов.</w:t>
-      </w:r>
-      <w:r>
-        <w:t xml:space="preserve"> </w:t>
+        <w:t xml:space="preserve">%, что делает платформу наиболее популярной среди владельцев смартфонов. </w:t>
       </w:r>
     </w:p>
     <w:p>
@@ -8954,17 +9437,7 @@
                         <w:rFonts w:ascii="Cambria Math" w:hAnsi="Cambria Math" w:cs="Times New Roman"/>
                         <w:szCs w:val="28"/>
                       </w:rPr>
-                      <m:t>∙</m:t>
-                    </m:r>
-                    <m:r>
-                      <m:rPr>
-                        <m:sty m:val="p"/>
-                      </m:rPr>
-                      <w:rPr>
-                        <w:rFonts w:ascii="Cambria Math" w:hAnsi="Cambria Math" w:cs="Times New Roman"/>
-                        <w:szCs w:val="28"/>
-                      </w:rPr>
-                      <m:t>5</m:t>
+                      <m:t>∙5</m:t>
                     </m:r>
                     <m:r>
                       <w:rPr>
@@ -9001,13 +9474,7 @@
                   <w:rPr>
                     <w:rFonts w:ascii="Cambria Math" w:hAnsi="Cambria Math"/>
                   </w:rPr>
-                  <m:t>=</m:t>
-                </m:r>
-                <m:r>
-                  <w:rPr>
-                    <w:rFonts w:ascii="Cambria Math" w:hAnsi="Cambria Math"/>
-                  </w:rPr>
-                  <m:t>8</m:t>
+                  <m:t>=8</m:t>
                 </m:r>
                 <m:r>
                   <w:rPr>
@@ -9705,17 +10172,7 @@
                         <w:rFonts w:ascii="Cambria Math" w:hAnsi="Cambria Math" w:cs="Times New Roman"/>
                         <w:szCs w:val="28"/>
                       </w:rPr>
-                      <m:t>∙</m:t>
-                    </m:r>
-                    <m:r>
-                      <m:rPr>
-                        <m:sty m:val="p"/>
-                      </m:rPr>
-                      <w:rPr>
-                        <w:rFonts w:ascii="Cambria Math" w:hAnsi="Cambria Math" w:cs="Times New Roman"/>
-                        <w:szCs w:val="28"/>
-                      </w:rPr>
-                      <m:t>5</m:t>
+                      <m:t>∙5</m:t>
                     </m:r>
                     <m:r>
                       <w:rPr>
@@ -9728,25 +10185,7 @@
                       <w:rPr>
                         <w:rFonts w:ascii="Cambria Math" w:hAnsi="Cambria Math"/>
                       </w:rPr>
-                      <m:t>-</m:t>
-                    </m:r>
-                    <m:r>
-                      <w:rPr>
-                        <w:rFonts w:ascii="Cambria Math" w:hAnsi="Cambria Math"/>
-                      </w:rPr>
-                      <m:t>8</m:t>
-                    </m:r>
-                    <m:r>
-                      <w:rPr>
-                        <w:rFonts w:ascii="Cambria Math" w:hAnsi="Cambria Math"/>
-                      </w:rPr>
-                      <m:t> </m:t>
-                    </m:r>
-                    <m:r>
-                      <w:rPr>
-                        <w:rFonts w:ascii="Cambria Math" w:hAnsi="Cambria Math"/>
-                      </w:rPr>
-                      <m:t>0</m:t>
+                      <m:t>-8 0</m:t>
                     </m:r>
                     <m:r>
                       <w:rPr>
@@ -9824,19 +10263,7 @@
                   <w:rPr>
                     <w:rFonts w:ascii="Cambria Math" w:eastAsiaTheme="minorEastAsia" w:hAnsi="Cambria Math"/>
                   </w:rPr>
-                  <m:t>=</m:t>
-                </m:r>
-                <m:r>
-                  <w:rPr>
-                    <w:rFonts w:ascii="Cambria Math" w:eastAsiaTheme="minorEastAsia" w:hAnsi="Cambria Math"/>
-                  </w:rPr>
-                  <m:t>8 417</m:t>
-                </m:r>
-                <m:r>
-                  <w:rPr>
-                    <w:rFonts w:ascii="Cambria Math" w:eastAsiaTheme="minorEastAsia" w:hAnsi="Cambria Math"/>
-                  </w:rPr>
-                  <m:t xml:space="preserve"> р.</m:t>
+                  <m:t>=8 417 р.</m:t>
                 </m:r>
               </m:oMath>
             </m:oMathPara>
@@ -9880,9 +10307,6 @@
     <w:p>
       <w:pPr>
         <w:pStyle w:val="afff9"/>
-        <w:rPr>
-          <w:lang w:val="en-US"/>
-        </w:rPr>
       </w:pPr>
     </w:p>
     <w:p>
@@ -10406,16 +10830,7 @@
                   <w:rPr>
                     <w:rFonts w:ascii="Cambria Math" w:hAnsi="Cambria Math"/>
                   </w:rPr>
-                  <m:t>∙100%=</m:t>
-                </m:r>
-                <m:r>
-                  <m:rPr>
-                    <m:sty m:val="p"/>
-                  </m:rPr>
-                  <w:rPr>
-                    <w:rFonts w:ascii="Cambria Math" w:hAnsi="Cambria Math"/>
-                  </w:rPr>
-                  <m:t>6</m:t>
+                  <m:t>∙100%=6</m:t>
                 </m:r>
                 <m:r>
                   <w:rPr>
@@ -10506,10 +10921,7 @@
         <w:t>64</w:t>
       </w:r>
       <w:r>
-        <w:t xml:space="preserve"> белорусских рублей, а отпускная цена установлена на уровне </w:t>
-      </w:r>
-      <w:r>
-        <w:t>9</w:t>
+        <w:t xml:space="preserve"> белорусских рублей, а отпускная цена установлена на уровне 9</w:t>
       </w:r>
       <w:r>
         <w:t>,62</w:t>
@@ -10520,27 +10932,9 @@
     </w:p>
     <w:p>
       <w:r>
-        <w:t xml:space="preserve">Прогнозируемый прирост чистой прибыли за год, основанный на предполагаемом объеме продаж в размере </w:t>
-      </w:r>
-      <w:r>
-        <w:t xml:space="preserve">5 </w:t>
-      </w:r>
-      <w:r>
-        <w:t xml:space="preserve">000 расширенных версий в год, составляет </w:t>
-      </w:r>
-      <w:r>
-        <w:t>8 417</w:t>
-      </w:r>
-      <w:r>
-        <w:t xml:space="preserve"> белорусских рублей. Рентабельность инвестиций за год оценивается в </w:t>
-      </w:r>
-      <w:r>
-        <w:t>6</w:t>
-      </w:r>
-      <w:r>
-        <w:rPr>
-          <w:lang w:val="en-US"/>
-        </w:rPr>
+        <w:t>Прогнозируемый прирост чистой прибыли за год, основанный на предполагаемом объеме продаж в размере 5 000 расширенных версий в год, составляет 8 417 белорусских рублей. Рентабельность инвестиций за год оценивается в 6</w:t>
+      </w:r>
+      <w:r>
         <w:t>,3</w:t>
       </w:r>
       <w:r>
@@ -10854,7 +11248,7 @@
       </w:pPr>
     </w:p>
     <w:sectPr>
-      <w:footerReference w:type="default" r:id="rId8"/>
+      <w:footerReference w:type="default" r:id="rId14"/>
       <w:pgSz w:w="11907" w:h="16839" w:code="9"/>
       <w:pgMar w:top="1134" w:right="851" w:bottom="1134" w:left="1701" w:header="709" w:footer="709" w:gutter="0"/>
       <w:pgNumType w:start="7"/>

</xml_diff>

<commit_message>
1-2, economy + mock code working
</commit_message>
<xml_diff>
--- a/docs/docx/Максимчик_ДП.docx
+++ b/docs/docx/Максимчик_ДП.docx
@@ -2168,6 +2168,9 @@
     <w:p>
       <w:pPr>
         <w:pStyle w:val="afff9"/>
+        <w:rPr>
+          <w:b/>
+        </w:rPr>
       </w:pPr>
       <w:r>
         <w:rPr>
@@ -2196,48 +2199,314 @@
     </w:p>
     <w:p>
       <w:pPr>
+        <w:pStyle w:val="afe"/>
+        <w:rPr>
+          <w:b/>
+        </w:rPr>
+      </w:pPr>
+    </w:p>
+    <w:p>
+      <w:pPr>
+        <w:pStyle w:val="Diploma-TitleLevel3"/>
+        <w:rPr>
+          <w:b/>
+        </w:rPr>
+      </w:pPr>
+      <w:r>
+        <w:rPr>
+          <w:b/>
+        </w:rPr>
+        <w:t>Система умный дом «Яндекс»</w:t>
+      </w:r>
+    </w:p>
+    <w:p>
+      <w:pPr>
         <w:pStyle w:val="afff9"/>
         <w:rPr>
           <w:b/>
         </w:rPr>
       </w:pPr>
-      <w:r>
+    </w:p>
+    <w:p>
+      <w:pPr>
+        <w:pStyle w:val="afff9"/>
+      </w:pPr>
+      <w:r>
+        <w:t xml:space="preserve">Яндекс предлагает экосистему умного дома, интегрированную с голосовым помощником Алисой. В ассортименте представлены устройства, такие как умные лампы, розетки, датчики движения и видеокамеры, а также шлюзы для взаимодействия с техникой сторонних производителей (например, Xiaomi, Philips </w:t>
+      </w:r>
+      <w:proofErr w:type="spellStart"/>
+      <w:r>
+        <w:t>Hue</w:t>
+      </w:r>
+      <w:proofErr w:type="spellEnd"/>
+      <w:r>
+        <w:t xml:space="preserve">) через облачную интеграцию [x]. Основное преимущество системы </w:t>
+      </w:r>
+      <w:r>
+        <w:t xml:space="preserve">– </w:t>
+      </w:r>
+      <w:r>
+        <w:t>глубокая интеграция с сервисами Яндекса (Музыка, Погода, Расписания) и поддержка русского языка на всех уровнях взаимодействия.</w:t>
+      </w:r>
+    </w:p>
+    <w:p>
+      <w:pPr>
+        <w:pStyle w:val="afff9"/>
+      </w:pPr>
+      <w:r>
+        <w:t>В качестве шлюза чаще всего используется Яндекс</w:t>
+      </w:r>
+      <w:r>
+        <w:t xml:space="preserve"> </w:t>
+      </w:r>
+      <w:r>
+        <w:t>Станция (умная колонка с голосовым управлением)</w:t>
+      </w:r>
+      <w:r>
+        <w:t xml:space="preserve"> </w:t>
+      </w:r>
+      <w:r>
+        <w:t>или Яндекс</w:t>
+      </w:r>
+      <w:r>
+        <w:t xml:space="preserve"> </w:t>
+      </w:r>
+      <w:r>
+        <w:t xml:space="preserve">Модуль, который подключается к сети через Wi-Fi и выступает мостом между устройствами умного дома и облачными сервисами. Шлюз поддерживает протоколы Wi-Fi и Bluetooth, но не Zigbee, что ограничивает совместимость с некоторыми устройствами. Управление через MQTT или локальные решения не предусмотрено </w:t>
+      </w:r>
+      <w:r>
+        <w:t>–</w:t>
+      </w:r>
+      <w:r>
+        <w:t xml:space="preserve"> все команды обрабатываются через облако Яндекса. Это обеспечивает простоту настройки, но создаёт зависимость от интернет-соединения и серверов компании.</w:t>
+      </w:r>
+    </w:p>
+    <w:p>
+      <w:pPr>
+        <w:pStyle w:val="afff9"/>
+      </w:pPr>
+      <w:r>
+        <w:t xml:space="preserve">Приложение доступно для </w:t>
+      </w:r>
+      <w:proofErr w:type="spellStart"/>
+      <w:r>
+        <w:t>Android</w:t>
+      </w:r>
+      <w:proofErr w:type="spellEnd"/>
+      <w:r>
+        <w:t xml:space="preserve"> и </w:t>
+      </w:r>
+      <w:proofErr w:type="spellStart"/>
+      <w:r>
+        <w:t>iOS</w:t>
+      </w:r>
+      <w:proofErr w:type="spellEnd"/>
+      <w:r>
+        <w:t xml:space="preserve"> и служит центральным инструментом для управления устройствами. Ключевые функции</w:t>
+      </w:r>
+      <w:r>
+        <w:t xml:space="preserve"> данных приложений</w:t>
+      </w:r>
+      <w:r>
+        <w:t>:</w:t>
+      </w:r>
+    </w:p>
+    <w:p>
+      <w:pPr>
+        <w:pStyle w:val="a"/>
+        <w:jc w:val="both"/>
+        <w:rPr>
+          <w:sz w:val="28"/>
+          <w:szCs w:val="28"/>
+        </w:rPr>
+      </w:pPr>
+      <w:r>
+        <w:rPr>
+          <w:sz w:val="28"/>
+          <w:szCs w:val="28"/>
+        </w:rPr>
+        <w:t> д</w:t>
+      </w:r>
+      <w:r>
+        <w:rPr>
+          <w:sz w:val="28"/>
+          <w:szCs w:val="28"/>
+        </w:rPr>
+        <w:t>обавление и группировка устройств по комнатам;</w:t>
+      </w:r>
+    </w:p>
+    <w:p>
+      <w:pPr>
+        <w:pStyle w:val="a"/>
+        <w:jc w:val="both"/>
+        <w:rPr>
+          <w:sz w:val="28"/>
+          <w:szCs w:val="28"/>
+        </w:rPr>
+      </w:pPr>
+      <w:r>
+        <w:rPr>
+          <w:sz w:val="28"/>
+          <w:szCs w:val="28"/>
+        </w:rPr>
+        <w:t> с</w:t>
+      </w:r>
+      <w:r>
+        <w:rPr>
+          <w:sz w:val="28"/>
+          <w:szCs w:val="28"/>
+        </w:rPr>
+        <w:t>оздание сценариев автоматизации (например, «если датчик движения сработал, включить свет»);</w:t>
+      </w:r>
+    </w:p>
+    <w:p>
+      <w:pPr>
+        <w:pStyle w:val="a"/>
+        <w:jc w:val="both"/>
+        <w:rPr>
+          <w:sz w:val="28"/>
+          <w:szCs w:val="28"/>
+        </w:rPr>
+      </w:pPr>
+      <w:r>
+        <w:rPr>
+          <w:sz w:val="28"/>
+          <w:szCs w:val="28"/>
+        </w:rPr>
+        <w:t> и</w:t>
+      </w:r>
+      <w:r>
+        <w:rPr>
+          <w:sz w:val="28"/>
+          <w:szCs w:val="28"/>
+        </w:rPr>
+        <w:t>нтеграция с голосовым помощником Алисой для управления через речь;</w:t>
+      </w:r>
+    </w:p>
+    <w:p>
+      <w:pPr>
+        <w:pStyle w:val="a"/>
+        <w:jc w:val="both"/>
+        <w:rPr>
+          <w:sz w:val="28"/>
+          <w:szCs w:val="28"/>
+        </w:rPr>
+      </w:pPr>
+      <w:r>
+        <w:rPr>
+          <w:sz w:val="28"/>
+          <w:szCs w:val="28"/>
+        </w:rPr>
+        <w:lastRenderedPageBreak/>
+        <w:t> у</w:t>
+      </w:r>
+      <w:r>
+        <w:rPr>
+          <w:sz w:val="28"/>
+          <w:szCs w:val="28"/>
+        </w:rPr>
+        <w:t>ведомления о событиях (срабатывание датчиков, отключение устройств);</w:t>
+      </w:r>
+    </w:p>
+    <w:p>
+      <w:pPr>
+        <w:pStyle w:val="a"/>
+        <w:jc w:val="both"/>
+        <w:rPr>
+          <w:sz w:val="28"/>
+          <w:szCs w:val="28"/>
+        </w:rPr>
+      </w:pPr>
+      <w:r>
+        <w:rPr>
+          <w:sz w:val="28"/>
+          <w:szCs w:val="28"/>
+        </w:rPr>
+        <w:t> с</w:t>
+      </w:r>
+      <w:r>
+        <w:rPr>
+          <w:sz w:val="28"/>
+          <w:szCs w:val="28"/>
+        </w:rPr>
+        <w:t xml:space="preserve">овместимость с устройствами других брендов через облачные плагины (например, </w:t>
+      </w:r>
+      <w:r>
+        <w:rPr>
+          <w:sz w:val="28"/>
+          <w:szCs w:val="28"/>
+          <w:lang w:val="en-US"/>
+        </w:rPr>
+        <w:t>TP</w:t>
+      </w:r>
+      <w:r>
+        <w:rPr>
+          <w:sz w:val="28"/>
+          <w:szCs w:val="28"/>
+        </w:rPr>
+        <w:t>-</w:t>
+      </w:r>
+      <w:r>
+        <w:rPr>
+          <w:sz w:val="28"/>
+          <w:szCs w:val="28"/>
+          <w:lang w:val="en-US"/>
+        </w:rPr>
+        <w:t>Link</w:t>
+      </w:r>
+      <w:r>
+        <w:rPr>
+          <w:sz w:val="28"/>
+          <w:szCs w:val="28"/>
+        </w:rPr>
+        <w:t xml:space="preserve">, </w:t>
+      </w:r>
+      <w:r>
+        <w:rPr>
+          <w:sz w:val="28"/>
+          <w:szCs w:val="28"/>
+          <w:lang w:val="en-US"/>
+        </w:rPr>
+        <w:t>Redmond</w:t>
+      </w:r>
+      <w:r>
+        <w:rPr>
+          <w:sz w:val="28"/>
+          <w:szCs w:val="28"/>
+        </w:rPr>
+        <w:t>).</w:t>
+      </w:r>
+    </w:p>
+    <w:p>
+      <w:pPr>
+        <w:pStyle w:val="afff9"/>
+      </w:pPr>
+      <w:r>
+        <w:t>Интерфейс приложения интуитивно понятен и полностью русифицирован (</w:t>
+      </w:r>
+      <w:r>
+        <w:t xml:space="preserve">см. рисунок </w:t>
+      </w:r>
+      <w:r>
+        <w:t xml:space="preserve">1.2). Для настройки сценариев используется визуальный редактор, где пользователь может задавать условия и действия с помощью </w:t>
+      </w:r>
+      <w:r>
+        <w:rPr>
+          <w:lang w:val="en-US"/>
+        </w:rPr>
+        <w:t>«перетаскивания» элементов.</w:t>
+      </w:r>
+    </w:p>
+    <w:p>
+      <w:pPr>
+        <w:pStyle w:val="afff9"/>
+      </w:pPr>
+    </w:p>
+    <w:p>
+      <w:pPr>
+        <w:pStyle w:val="afff9"/>
         <w:rPr>
           <w:b/>
-          <w:highlight w:val="yellow"/>
-        </w:rPr>
-        <w:t>Меньше подробностей</w:t>
-      </w:r>
-    </w:p>
-    <w:p>
-      <w:pPr>
-        <w:pStyle w:val="afe"/>
-        <w:rPr>
-          <w:b/>
-          <w:lang w:val="en-US"/>
-        </w:rPr>
-      </w:pPr>
-    </w:p>
-    <w:p>
-      <w:pPr>
-        <w:pStyle w:val="Diploma-TitleLevel3"/>
-        <w:rPr>
-          <w:b/>
-        </w:rPr>
-      </w:pPr>
-      <w:r>
-        <w:rPr>
-          <w:b/>
-        </w:rPr>
-        <w:t>Система умный дом «Яндекс»</w:t>
-      </w:r>
-    </w:p>
-    <w:p>
-      <w:pPr>
-        <w:pStyle w:val="afff9"/>
-        <w:rPr>
-          <w:b/>
-          <w:lang w:val="en-US"/>
         </w:rPr>
       </w:pPr>
     </w:p>
@@ -2305,6 +2574,88 @@
     <w:p>
       <w:pPr>
         <w:pStyle w:val="afff9"/>
+      </w:pPr>
+    </w:p>
+    <w:p>
+      <w:pPr>
+        <w:pStyle w:val="afff9"/>
+        <w:rPr>
+          <w:szCs w:val="28"/>
+        </w:rPr>
+      </w:pPr>
+      <w:r>
+        <w:rPr>
+          <w:szCs w:val="28"/>
+        </w:rPr>
+        <w:t>Приложение «</w:t>
+      </w:r>
+      <w:proofErr w:type="spellStart"/>
+      <w:r>
+        <w:rPr>
+          <w:szCs w:val="28"/>
+        </w:rPr>
+        <w:t>Яндекс.Умный</w:t>
+      </w:r>
+      <w:proofErr w:type="spellEnd"/>
+      <w:r>
+        <w:rPr>
+          <w:szCs w:val="28"/>
+        </w:rPr>
+        <w:t xml:space="preserve"> дом» обеспечивает глубокую интеграцию с экосистемой сервисов Яндекса, что позволяет пользователям управлять устройствами через голосового помощника Алису и автоматически добавлять технику по QR-коду без ручного ввода данных. Локализация интерфейса, включая полную поддержку русского языка и голосовых команд, делает решение доступным для русскоязычной аудитории. Настройка устройств максимально упрощена: приложение не требует технических знаний, что идеально подходит для новичков. Кроме того, облачные сценарии автоматизации позволяют сохранять работоспособность функций даже при выключенном телефоне, так как логика обработки событий выполняется на серверах Яндекса.</w:t>
+      </w:r>
+    </w:p>
+    <w:p>
+      <w:pPr>
+        <w:pStyle w:val="afff9"/>
+        <w:rPr>
+          <w:szCs w:val="28"/>
+        </w:rPr>
+      </w:pPr>
+      <w:r>
+        <w:rPr>
+          <w:szCs w:val="28"/>
+        </w:rPr>
+        <w:t xml:space="preserve">Основным ограничением системы является сильная зависимость от облачных сервисов: большинство операций, включая управление устройствами и выполнение сценариев, требуют стабильного интернет-соединения, а локальное управление (например, через LAN) недоступно. Это </w:t>
+      </w:r>
+      <w:r>
+        <w:rPr>
+          <w:szCs w:val="28"/>
+        </w:rPr>
+        <w:lastRenderedPageBreak/>
+        <w:t>создаёт риск потери контроля над умным домом при сбоях в сети. Кроме того, приложение поддерживает ограниченный набор протоколов</w:t>
+      </w:r>
+      <w:r>
+        <w:rPr>
+          <w:szCs w:val="28"/>
+        </w:rPr>
+        <w:t xml:space="preserve"> –</w:t>
+      </w:r>
+      <w:r>
+        <w:rPr>
+          <w:szCs w:val="28"/>
+        </w:rPr>
+        <w:t xml:space="preserve"> отсутствие Zigbee и MQTT сужает выбор совместимых устройств, делая экосистему закрытой.</w:t>
+      </w:r>
+    </w:p>
+    <w:p>
+      <w:pPr>
+        <w:pStyle w:val="afff9"/>
+      </w:pPr>
+      <w:r>
+        <w:t>Приложение «</w:t>
+      </w:r>
+      <w:proofErr w:type="spellStart"/>
+      <w:r>
+        <w:t>Яндекс.Умный</w:t>
+      </w:r>
+      <w:proofErr w:type="spellEnd"/>
+      <w:r>
+        <w:t xml:space="preserve"> дом» предлагает удобное решение для пользователей, которые ценят простоту и интеграцию с русскоязычными сервисами. Однако его зависимость от облака и закрытая экосистема ограничивают гибкость, что критично для продвинутых сценариев автоматизации. В отличие от Xiaomi, система Яндекса не поддерживает локальные протоколы (например, Zigbee), что делает её менее универсальной.</w:t>
+      </w:r>
+    </w:p>
+    <w:p>
+      <w:pPr>
+        <w:pStyle w:val="afff9"/>
         <w:rPr>
           <w:b/>
         </w:rPr>
@@ -2350,11 +2701,7 @@
         <w:t>Zigbee</w:t>
       </w:r>
       <w:r>
-        <w:t xml:space="preserve">, предназначенный для передачи данных между устройствами в сетях с низким энергопотреблением. Он работает на </w:t>
-      </w:r>
-      <w:r>
-        <w:lastRenderedPageBreak/>
-        <w:t>частоте 2,4 ГГц и поддерживает три типа устройств:</w:t>
+        <w:t>, предназначенный для передачи данных между устройствами в сетях с низким энергопотреблением. Он работает на частоте 2,4 ГГц и поддерживает три типа устройств:</w:t>
       </w:r>
     </w:p>
     <w:p>
@@ -2544,6 +2891,7 @@
         <w:pStyle w:val="afff9"/>
       </w:pPr>
       <w:r>
+        <w:lastRenderedPageBreak/>
         <w:t>В непосредственной близости для обмена данными между устройствами и координатором умного дома применяются такие протоколы, как Zigbee, Z-Wave и другие. Однако для связи координатора со смартфоном эти протоколы не подходят, так как они имеют ограниченный радиус действия, не поддерживаются в большинстве мобильных устройств и требуют специального оборудования для приема и передачи данных.</w:t>
       </w:r>
       <w:r>
@@ -2641,15 +2989,7 @@
           <w:sz w:val="28"/>
           <w:szCs w:val="28"/>
         </w:rPr>
-        <w:t xml:space="preserve"> для работы в условиях нестабильного подключения реализован </w:t>
-      </w:r>
-      <w:r>
-        <w:rPr>
-          <w:sz w:val="28"/>
-          <w:szCs w:val="28"/>
-        </w:rPr>
-        <w:lastRenderedPageBreak/>
-        <w:t xml:space="preserve">механизм </w:t>
+        <w:t xml:space="preserve"> для работы в условиях нестабильного подключения реализован механизм </w:t>
       </w:r>
       <w:r>
         <w:rPr>
@@ -3134,6 +3474,7 @@
         <w:pStyle w:val="afff9"/>
       </w:pPr>
       <w:r>
+        <w:lastRenderedPageBreak/>
         <w:t>В MQTT данные передаются в виде</w:t>
       </w:r>
       <w:r>
@@ -3270,7 +3611,6 @@
           <w:szCs w:val="28"/>
           <w:lang w:val="en-US"/>
         </w:rPr>
-        <w:lastRenderedPageBreak/>
         <w:t> home/restroom/light/ceiling;</w:t>
       </w:r>
     </w:p>
@@ -3568,7 +3908,11 @@
         <w:pStyle w:val="afff9"/>
       </w:pPr>
       <w:r>
-        <w:t>Android Studio включает в себя редакторы кода, визуальные инструменты для разработки пользовательских интерфейсов, отладчики и профилировщики производительности, а также средства для автоматизации и управления проектами.</w:t>
+        <w:t xml:space="preserve">Android Studio включает в себя редакторы кода, визуальные инструменты для разработки пользовательских интерфейсов, отладчики и </w:t>
+      </w:r>
+      <w:r>
+        <w:lastRenderedPageBreak/>
+        <w:t>профилировщики производительности, а также средства для автоматизации и управления проектами.</w:t>
       </w:r>
     </w:p>
     <w:p>
@@ -3586,6 +3930,11 @@
       <w:r>
         <w:t>Среда также включает библиотеку инструментов для работы с базами данных, мультимедийными файлами, сетевыми протоколами и графикой. Функция Live Edit позволяет мгновенно просматривать изменения в пользовательском интерфейсе Jetpack Compose без необходимости полной перекомпиляции приложения. Это помогает разработчикам оперативно тестировать идеи и настраивать внешний вид, а также проверять адаптацию интерфейса для разных устройств, ориентаций экрана и цветовых схем.</w:t>
       </w:r>
+    </w:p>
+    <w:p>
+      <w:pPr>
+        <w:pStyle w:val="afff9"/>
+      </w:pPr>
     </w:p>
     <w:p>
       <w:pPr>
@@ -3596,7 +3945,6 @@
         </w:rPr>
       </w:pPr>
       <w:r>
-        <w:lastRenderedPageBreak/>
         <w:t>Архитектура приложений</w:t>
       </w:r>
     </w:p>
@@ -3676,12 +4024,36 @@
       <w:pPr>
         <w:pStyle w:val="afff9"/>
       </w:pPr>
+      <w:r>
+        <w:t>Пример взаимодействия основных компонентов при использовании архитектурного паттерна</w:t>
+      </w:r>
+      <w:r>
+        <w:t xml:space="preserve"> </w:t>
+      </w:r>
+      <w:r>
+        <w:rPr>
+          <w:lang w:val="en-US"/>
+        </w:rPr>
+        <w:t>MVC</w:t>
+      </w:r>
+      <w:r>
+        <w:t xml:space="preserve"> представлен на рисунке ниже</w:t>
+      </w:r>
+      <w:r>
+        <w:t>:</w:t>
+      </w:r>
+    </w:p>
+    <w:p>
+      <w:pPr>
+        <w:pStyle w:val="afff9"/>
+      </w:pPr>
     </w:p>
     <w:p>
       <w:pPr>
         <w:pStyle w:val="Image"/>
       </w:pPr>
       <w:r>
+        <w:lastRenderedPageBreak/>
         <w:tab/>
       </w:r>
       <w:r>
@@ -3732,7 +4104,13 @@
         <w:pStyle w:val="Image"/>
       </w:pPr>
       <w:r>
-        <w:t xml:space="preserve">Рисунок 1.х – архитектурный паттерн </w:t>
+        <w:t>Рисунок 1.</w:t>
+      </w:r>
+      <w:r>
+        <w:t>4</w:t>
+      </w:r>
+      <w:r>
+        <w:t xml:space="preserve"> – архитектурный паттерн </w:t>
       </w:r>
       <w:r>
         <w:rPr>
@@ -3751,11 +4129,7 @@
         <w:pStyle w:val="afff9"/>
       </w:pPr>
       <w:r>
-        <w:t xml:space="preserve">Модель отвечает за хранение данных и логику обработки данных: в ней описывается бизнес-логика, правила валидации и другие операции, связанные </w:t>
-      </w:r>
-      <w:r>
-        <w:lastRenderedPageBreak/>
-        <w:t xml:space="preserve">с данными. Модель не имеет информации о представлении и контроллером, то есть не имеет доступа к их полям, функциям и иному. </w:t>
+        <w:t xml:space="preserve">Модель отвечает за хранение данных и логику обработки данных: в ней описывается бизнес-логика, правила валидации и другие операции, связанные с данными. Модель не имеет информации о представлении и контроллером, то есть не имеет доступа к их полям, функциям и иному. </w:t>
       </w:r>
     </w:p>
     <w:p>
@@ -3811,7 +4185,58 @@
           <w:highlight w:val="yellow"/>
           <w:lang w:val="en-US"/>
         </w:rPr>
+        <w:lastRenderedPageBreak/>
         <w:t>MVVM</w:t>
+      </w:r>
+    </w:p>
+    <w:p>
+      <w:pPr>
+        <w:pStyle w:val="afff9"/>
+      </w:pPr>
+    </w:p>
+    <w:p>
+      <w:pPr>
+        <w:pStyle w:val="afff9"/>
+        <w:rPr>
+          <w:lang w:val="en-US"/>
+        </w:rPr>
+      </w:pPr>
+      <w:r>
+        <w:t xml:space="preserve">Model-View-ViewModel (MVVM) является схожим с MVC паттерном, используемым для разделения компонентов приложения на три основных уровня: Модель, Представление и Модель Представления (ViewModel). </w:t>
+      </w:r>
+    </w:p>
+    <w:p>
+      <w:pPr>
+        <w:pStyle w:val="afff9"/>
+        <w:rPr>
+          <w:lang w:val="en-US"/>
+        </w:rPr>
+      </w:pPr>
+      <w:r>
+        <w:t>Одним из недостатков MVVM является некоторая его избыточность для простых приложений, которые имеют небольшое количеством логики и данных. MVVM требует больше кода, чем, например, простая парадигма Model-View-Controller. При этом эти недостатки нивелируются при разработке относительно больших приложений, так как MVVM предоставляет огромные возможности для повторного использования различных элементов Представления. На начальных этапах разработка приложение, использующего платформу MVVM, может быть затратным с точки зрения количества кода и времени разработки, однако повторное использование и универсальность стандартизированных представлений.</w:t>
+      </w:r>
+    </w:p>
+    <w:p>
+      <w:pPr>
+        <w:pStyle w:val="afff9"/>
+      </w:pPr>
+      <w:r>
+        <w:t xml:space="preserve">Структурная схема взаимодействия компонентов архитектурного паттерна </w:t>
+      </w:r>
+      <w:r>
+        <w:rPr>
+          <w:lang w:val="en-US"/>
+        </w:rPr>
+        <w:t>MVVM</w:t>
+      </w:r>
+      <w:r>
+        <w:t xml:space="preserve"> </w:t>
+      </w:r>
+      <w:r>
+        <w:t>представлена на рисунке ниже</w:t>
+      </w:r>
+      <w:r>
+        <w:t>:</w:t>
       </w:r>
     </w:p>
     <w:p>
@@ -3881,13 +4306,52 @@
         <w:pStyle w:val="Image"/>
       </w:pPr>
       <w:r>
-        <w:t xml:space="preserve">Рисунок 1.х – архитектурный паттерн </w:t>
+        <w:t>Рисунок 1.</w:t>
+      </w:r>
+      <w:r>
+        <w:t>5</w:t>
+      </w:r>
+      <w:r>
+        <w:t xml:space="preserve"> – архитектурный паттерн </w:t>
       </w:r>
       <w:r>
         <w:rPr>
           <w:lang w:val="en-US"/>
         </w:rPr>
         <w:t>MVVM</w:t>
+      </w:r>
+    </w:p>
+    <w:p>
+      <w:pPr>
+        <w:pStyle w:val="Image"/>
+      </w:pPr>
+    </w:p>
+    <w:p>
+      <w:pPr>
+        <w:pStyle w:val="afff9"/>
+      </w:pPr>
+      <w:r>
+        <w:t xml:space="preserve">Модель, аналогична модели MVC, не имеет информации о Представлением и модели представления. </w:t>
+      </w:r>
+    </w:p>
+    <w:p>
+      <w:pPr>
+        <w:pStyle w:val="afff9"/>
+      </w:pPr>
+      <w:r>
+        <w:t>Представление, частично похоже на MVC, отображает данные пользователю и обрабатывает пользовательский ввод. При это в отличии от MVC, представление напрямую обращается к модели представления, последняя чаще всего является полем представления.</w:t>
+      </w:r>
+    </w:p>
+    <w:p>
+      <w:pPr>
+        <w:pStyle w:val="afff9"/>
+      </w:pPr>
+      <w:r>
+        <w:t xml:space="preserve">Модель представления является посредником между моделью и представлением и чем-то схожа с контроллером MVC. Модель имеет общее с </w:t>
+      </w:r>
+      <w:r>
+        <w:lastRenderedPageBreak/>
+        <w:t>Представляем данные, которые автоматически обновляются и модели представления и в самом представлении при изменении их как стороны пользователя, так и со стороны модели. В MVC же контроллер при обновлении данных запускает метод обновления Представления. В каком-то смысле Представление совмещает контроллер и представление MVC. Модель представления также может обслуживать несколько представлений одновременно.</w:t>
       </w:r>
     </w:p>
     <w:p>
@@ -3904,7 +4368,6 @@
         </w:rPr>
       </w:pPr>
       <w:r>
-        <w:lastRenderedPageBreak/>
         <w:t xml:space="preserve">Язык программирования </w:t>
       </w:r>
       <w:r>
@@ -4087,76 +4550,8 @@
         <w:t>Android</w:t>
       </w:r>
       <w:r>
-        <w:t>. Помимо этого, он применяется в серверной разработке (</w:t>
-      </w:r>
-      <w:r>
-        <w:rPr>
-          <w:lang w:val="en-US"/>
-        </w:rPr>
-        <w:t>Kotlin</w:t>
-      </w:r>
-      <w:r>
-        <w:t>/</w:t>
-      </w:r>
-      <w:r>
-        <w:rPr>
-          <w:lang w:val="en-US"/>
-        </w:rPr>
-        <w:t>JVM</w:t>
-      </w:r>
-      <w:r>
-        <w:t>), веб-разработке (</w:t>
-      </w:r>
-      <w:r>
-        <w:rPr>
-          <w:lang w:val="en-US"/>
-        </w:rPr>
-        <w:t>Kotlin</w:t>
-      </w:r>
-      <w:r>
-        <w:t>/</w:t>
-      </w:r>
-      <w:r>
-        <w:rPr>
-          <w:lang w:val="en-US"/>
-        </w:rPr>
-        <w:t>JS</w:t>
-      </w:r>
-      <w:r>
-        <w:t>) и создании кроссплатформенных приложений (</w:t>
-      </w:r>
-      <w:r>
-        <w:rPr>
-          <w:lang w:val="en-US"/>
-        </w:rPr>
-        <w:t>Kotlin</w:t>
-      </w:r>
-      <w:r>
-        <w:t xml:space="preserve"> </w:t>
-      </w:r>
-      <w:r>
-        <w:rPr>
-          <w:lang w:val="en-US"/>
-        </w:rPr>
-        <w:t>Multiplatform</w:t>
-      </w:r>
-      <w:r>
-        <w:t xml:space="preserve">). Благодаря удобному синтаксису и мощным возможностям </w:t>
-      </w:r>
-      <w:r>
-        <w:rPr>
-          <w:lang w:val="en-US"/>
-        </w:rPr>
-        <w:t>Kotlin</w:t>
-      </w:r>
-      <w:r>
-        <w:t xml:space="preserve"> продолжает набирать популярность среди разработчиков.</w:t>
-      </w:r>
-    </w:p>
-    <w:p>
-      <w:pPr>
-        <w:pStyle w:val="afff9"/>
-      </w:pPr>
+        <w:t>.</w:t>
+      </w:r>
     </w:p>
     <w:p>
       <w:pPr>
@@ -4363,7 +4758,11 @@
         <w:t>MutableState</w:t>
       </w:r>
       <w:r>
-        <w:t xml:space="preserve"> для отслеживания изменений и автоматического обновления экрана. Это значительно упрощает работу с анимациями, пользовательскими действиями и изменениями данных.</w:t>
+        <w:t xml:space="preserve"> для отслеживания изменений и автоматического обновления экрана. Это </w:t>
+      </w:r>
+      <w:r>
+        <w:lastRenderedPageBreak/>
+        <w:t>значительно упрощает работу с анимациями, пользовательскими действиями и изменениями данных.</w:t>
       </w:r>
     </w:p>
     <w:p>
@@ -4389,7 +4788,6 @@
         <w:rPr>
           <w:lang w:val="en-US"/>
         </w:rPr>
-        <w:lastRenderedPageBreak/>
         <w:t>Android</w:t>
       </w:r>
       <w:r>
@@ -13721,6 +14119,119 @@
 <file path=word/numbering.xml><?xml version="1.0" encoding="utf-8"?>
 <w:numbering xmlns:wpc="http://schemas.microsoft.com/office/word/2010/wordprocessingCanvas" xmlns:cx="http://schemas.microsoft.com/office/drawing/2014/chartex" xmlns:cx1="http://schemas.microsoft.com/office/drawing/2015/9/8/chartex" xmlns:cx2="http://schemas.microsoft.com/office/drawing/2015/10/21/chartex" xmlns:cx3="http://schemas.microsoft.com/office/drawing/2016/5/9/chartex" xmlns:cx4="http://schemas.microsoft.com/office/drawing/2016/5/10/chartex" xmlns:cx5="http://schemas.microsoft.com/office/drawing/2016/5/11/chartex" xmlns:cx6="http://schemas.microsoft.com/office/drawing/2016/5/12/chartex" xmlns:cx7="http://schemas.microsoft.com/office/drawing/2016/5/13/chartex" xmlns:cx8="http://schemas.microsoft.com/office/drawing/2016/5/14/chartex" xmlns:mc="http://schemas.openxmlformats.org/markup-compatibility/2006" xmlns:aink="http://schemas.microsoft.com/office/drawing/2016/ink" xmlns:am3d="http://schemas.microsoft.com/office/drawing/2017/model3d" xmlns:o="urn:schemas-microsoft-com:office:office" xmlns:oel="http://schemas.microsoft.com/office/2019/extlst" xmlns:r="http://schemas.openxmlformats.org/officeDocument/2006/relationships" xmlns:m="http://schemas.openxmlformats.org/officeDocument/2006/math" xmlns:v="urn:schemas-microsoft-com:vml" xmlns:wp14="http://schemas.microsoft.com/office/word/2010/wordprocessingDrawing" xmlns:wp="http://schemas.openxmlformats.org/drawingml/2006/wordprocessingDrawing" xmlns:w10="urn:schemas-microsoft-com:office:word" xmlns:w="http://schemas.openxmlformats.org/wordprocessingml/2006/main" xmlns:w14="http://schemas.microsoft.com/office/word/2010/wordml" xmlns:w15="http://schemas.microsoft.com/office/word/2012/wordml" xmlns:w16cex="http://schemas.microsoft.com/office/word/2018/wordml/cex" xmlns:w16cid="http://schemas.microsoft.com/office/word/2016/wordml/cid" xmlns:w16="http://schemas.microsoft.com/office/word/2018/wordml" xmlns:w16sdtdh="http://schemas.microsoft.com/office/word/2020/wordml/sdtdatahash" xmlns:w16se="http://schemas.microsoft.com/office/word/2015/wordml/symex" xmlns:wpg="http://schemas.microsoft.com/office/word/2010/wordprocessingGroup" xmlns:wpi="http://schemas.microsoft.com/office/word/2010/wordprocessingInk" xmlns:wne="http://schemas.microsoft.com/office/word/2006/wordml" xmlns:wps="http://schemas.microsoft.com/office/word/2010/wordprocessingShape" mc:Ignorable="w14 w15 w16se w16cid w16 w16cex w16sdtdh wp14">
   <w:abstractNum w:abstractNumId="0" w15:restartNumberingAfterBreak="0">
+    <w:nsid w:val="02A52751"/>
+    <w:multiLevelType w:val="multilevel"/>
+    <w:tmpl w:val="0F129DD0"/>
+    <w:lvl w:ilvl="0">
+      <w:start w:val="1"/>
+      <w:numFmt w:val="decimal"/>
+      <w:lvlText w:val="%1."/>
+      <w:lvlJc w:val="left"/>
+      <w:pPr>
+        <w:tabs>
+          <w:tab w:val="num" w:pos="720"/>
+        </w:tabs>
+        <w:ind w:left="720" w:hanging="360"/>
+      </w:pPr>
+    </w:lvl>
+    <w:lvl w:ilvl="1" w:tentative="1">
+      <w:start w:val="1"/>
+      <w:numFmt w:val="decimal"/>
+      <w:lvlText w:val="%2."/>
+      <w:lvlJc w:val="left"/>
+      <w:pPr>
+        <w:tabs>
+          <w:tab w:val="num" w:pos="1440"/>
+        </w:tabs>
+        <w:ind w:left="1440" w:hanging="360"/>
+      </w:pPr>
+    </w:lvl>
+    <w:lvl w:ilvl="2" w:tentative="1">
+      <w:start w:val="1"/>
+      <w:numFmt w:val="decimal"/>
+      <w:lvlText w:val="%3."/>
+      <w:lvlJc w:val="left"/>
+      <w:pPr>
+        <w:tabs>
+          <w:tab w:val="num" w:pos="2160"/>
+        </w:tabs>
+        <w:ind w:left="2160" w:hanging="360"/>
+      </w:pPr>
+    </w:lvl>
+    <w:lvl w:ilvl="3" w:tentative="1">
+      <w:start w:val="1"/>
+      <w:numFmt w:val="decimal"/>
+      <w:lvlText w:val="%4."/>
+      <w:lvlJc w:val="left"/>
+      <w:pPr>
+        <w:tabs>
+          <w:tab w:val="num" w:pos="2880"/>
+        </w:tabs>
+        <w:ind w:left="2880" w:hanging="360"/>
+      </w:pPr>
+    </w:lvl>
+    <w:lvl w:ilvl="4" w:tentative="1">
+      <w:start w:val="1"/>
+      <w:numFmt w:val="decimal"/>
+      <w:lvlText w:val="%5."/>
+      <w:lvlJc w:val="left"/>
+      <w:pPr>
+        <w:tabs>
+          <w:tab w:val="num" w:pos="3600"/>
+        </w:tabs>
+        <w:ind w:left="3600" w:hanging="360"/>
+      </w:pPr>
+    </w:lvl>
+    <w:lvl w:ilvl="5" w:tentative="1">
+      <w:start w:val="1"/>
+      <w:numFmt w:val="decimal"/>
+      <w:lvlText w:val="%6."/>
+      <w:lvlJc w:val="left"/>
+      <w:pPr>
+        <w:tabs>
+          <w:tab w:val="num" w:pos="4320"/>
+        </w:tabs>
+        <w:ind w:left="4320" w:hanging="360"/>
+      </w:pPr>
+    </w:lvl>
+    <w:lvl w:ilvl="6" w:tentative="1">
+      <w:start w:val="1"/>
+      <w:numFmt w:val="decimal"/>
+      <w:lvlText w:val="%7."/>
+      <w:lvlJc w:val="left"/>
+      <w:pPr>
+        <w:tabs>
+          <w:tab w:val="num" w:pos="5040"/>
+        </w:tabs>
+        <w:ind w:left="5040" w:hanging="360"/>
+      </w:pPr>
+    </w:lvl>
+    <w:lvl w:ilvl="7" w:tentative="1">
+      <w:start w:val="1"/>
+      <w:numFmt w:val="decimal"/>
+      <w:lvlText w:val="%8."/>
+      <w:lvlJc w:val="left"/>
+      <w:pPr>
+        <w:tabs>
+          <w:tab w:val="num" w:pos="5760"/>
+        </w:tabs>
+        <w:ind w:left="5760" w:hanging="360"/>
+      </w:pPr>
+    </w:lvl>
+    <w:lvl w:ilvl="8" w:tentative="1">
+      <w:start w:val="1"/>
+      <w:numFmt w:val="decimal"/>
+      <w:lvlText w:val="%9."/>
+      <w:lvlJc w:val="left"/>
+      <w:pPr>
+        <w:tabs>
+          <w:tab w:val="num" w:pos="6480"/>
+        </w:tabs>
+        <w:ind w:left="6480" w:hanging="360"/>
+      </w:pPr>
+    </w:lvl>
+  </w:abstractNum>
+  <w:abstractNum w:abstractNumId="1" w15:restartNumberingAfterBreak="0">
     <w:nsid w:val="040B5301"/>
     <w:multiLevelType w:val="hybridMultilevel"/>
     <w:tmpl w:val="165E5506"/>
@@ -13837,7 +14348,7 @@
       </w:rPr>
     </w:lvl>
   </w:abstractNum>
-  <w:abstractNum w:abstractNumId="1" w15:restartNumberingAfterBreak="0">
+  <w:abstractNum w:abstractNumId="2" w15:restartNumberingAfterBreak="0">
     <w:nsid w:val="05926E1A"/>
     <w:multiLevelType w:val="hybridMultilevel"/>
     <w:tmpl w:val="C9C2971E"/>
@@ -13953,7 +14464,7 @@
       </w:rPr>
     </w:lvl>
   </w:abstractNum>
-  <w:abstractNum w:abstractNumId="2" w15:restartNumberingAfterBreak="0">
+  <w:abstractNum w:abstractNumId="3" w15:restartNumberingAfterBreak="0">
     <w:nsid w:val="05CC0FD0"/>
     <w:multiLevelType w:val="hybridMultilevel"/>
     <w:tmpl w:val="B6DA5148"/>
@@ -14067,7 +14578,7 @@
       </w:rPr>
     </w:lvl>
   </w:abstractNum>
-  <w:abstractNum w:abstractNumId="3" w15:restartNumberingAfterBreak="0">
+  <w:abstractNum w:abstractNumId="4" w15:restartNumberingAfterBreak="0">
     <w:nsid w:val="08375FCA"/>
     <w:multiLevelType w:val="hybridMultilevel"/>
     <w:tmpl w:val="D92E551A"/>
@@ -14184,7 +14695,7 @@
       </w:rPr>
     </w:lvl>
   </w:abstractNum>
-  <w:abstractNum w:abstractNumId="4" w15:restartNumberingAfterBreak="0">
+  <w:abstractNum w:abstractNumId="5" w15:restartNumberingAfterBreak="0">
     <w:nsid w:val="09647147"/>
     <w:multiLevelType w:val="hybridMultilevel"/>
     <w:tmpl w:val="A5ECCD56"/>
@@ -14275,7 +14786,7 @@
       </w:pPr>
     </w:lvl>
   </w:abstractNum>
-  <w:abstractNum w:abstractNumId="5" w15:restartNumberingAfterBreak="0">
+  <w:abstractNum w:abstractNumId="6" w15:restartNumberingAfterBreak="0">
     <w:nsid w:val="0BF017A2"/>
     <w:multiLevelType w:val="hybridMultilevel"/>
     <w:tmpl w:val="BB740840"/>
@@ -14392,7 +14903,7 @@
       </w:rPr>
     </w:lvl>
   </w:abstractNum>
-  <w:abstractNum w:abstractNumId="6" w15:restartNumberingAfterBreak="0">
+  <w:abstractNum w:abstractNumId="7" w15:restartNumberingAfterBreak="0">
     <w:nsid w:val="0FDE7C1F"/>
     <w:multiLevelType w:val="hybridMultilevel"/>
     <w:tmpl w:val="2E82B6DC"/>
@@ -14509,7 +15020,7 @@
       </w:rPr>
     </w:lvl>
   </w:abstractNum>
-  <w:abstractNum w:abstractNumId="7" w15:restartNumberingAfterBreak="0">
+  <w:abstractNum w:abstractNumId="8" w15:restartNumberingAfterBreak="0">
     <w:nsid w:val="118853D7"/>
     <w:multiLevelType w:val="hybridMultilevel"/>
     <w:tmpl w:val="6EAACD24"/>
@@ -14626,7 +15137,7 @@
       </w:rPr>
     </w:lvl>
   </w:abstractNum>
-  <w:abstractNum w:abstractNumId="8" w15:restartNumberingAfterBreak="0">
+  <w:abstractNum w:abstractNumId="9" w15:restartNumberingAfterBreak="0">
     <w:nsid w:val="11D36C4B"/>
     <w:multiLevelType w:val="multilevel"/>
     <w:tmpl w:val="09682C98"/>
@@ -14723,7 +15234,7 @@
       </w:pPr>
     </w:lvl>
   </w:abstractNum>
-  <w:abstractNum w:abstractNumId="9" w15:restartNumberingAfterBreak="0">
+  <w:abstractNum w:abstractNumId="10" w15:restartNumberingAfterBreak="0">
     <w:nsid w:val="137B1705"/>
     <w:multiLevelType w:val="multilevel"/>
     <w:tmpl w:val="67D487AC"/>
@@ -14855,7 +15366,7 @@
       </w:rPr>
     </w:lvl>
   </w:abstractNum>
-  <w:abstractNum w:abstractNumId="10" w15:restartNumberingAfterBreak="0">
+  <w:abstractNum w:abstractNumId="11" w15:restartNumberingAfterBreak="0">
     <w:nsid w:val="1475105A"/>
     <w:multiLevelType w:val="hybridMultilevel"/>
     <w:tmpl w:val="F3468012"/>
@@ -14945,7 +15456,7 @@
       </w:pPr>
     </w:lvl>
   </w:abstractNum>
-  <w:abstractNum w:abstractNumId="11" w15:restartNumberingAfterBreak="0">
+  <w:abstractNum w:abstractNumId="12" w15:restartNumberingAfterBreak="0">
     <w:nsid w:val="18860BC7"/>
     <w:multiLevelType w:val="hybridMultilevel"/>
     <w:tmpl w:val="FEA497CA"/>
@@ -15062,7 +15573,7 @@
       </w:rPr>
     </w:lvl>
   </w:abstractNum>
-  <w:abstractNum w:abstractNumId="12" w15:restartNumberingAfterBreak="0">
+  <w:abstractNum w:abstractNumId="13" w15:restartNumberingAfterBreak="0">
     <w:nsid w:val="1A41764E"/>
     <w:multiLevelType w:val="hybridMultilevel"/>
     <w:tmpl w:val="D25A7D28"/>
@@ -15180,7 +15691,7 @@
       </w:rPr>
     </w:lvl>
   </w:abstractNum>
-  <w:abstractNum w:abstractNumId="13" w15:restartNumberingAfterBreak="0">
+  <w:abstractNum w:abstractNumId="14" w15:restartNumberingAfterBreak="0">
     <w:nsid w:val="1BE43390"/>
     <w:multiLevelType w:val="hybridMultilevel"/>
     <w:tmpl w:val="B43E297A"/>
@@ -15297,7 +15808,7 @@
       </w:rPr>
     </w:lvl>
   </w:abstractNum>
-  <w:abstractNum w:abstractNumId="14" w15:restartNumberingAfterBreak="0">
+  <w:abstractNum w:abstractNumId="15" w15:restartNumberingAfterBreak="0">
     <w:nsid w:val="1D9E5FEF"/>
     <w:multiLevelType w:val="multilevel"/>
     <w:tmpl w:val="5D0602C0"/>
@@ -15410,7 +15921,7 @@
       </w:rPr>
     </w:lvl>
   </w:abstractNum>
-  <w:abstractNum w:abstractNumId="15" w15:restartNumberingAfterBreak="0">
+  <w:abstractNum w:abstractNumId="16" w15:restartNumberingAfterBreak="0">
     <w:nsid w:val="22BE1CDF"/>
     <w:multiLevelType w:val="hybridMultilevel"/>
     <w:tmpl w:val="904E622C"/>
@@ -15527,7 +16038,7 @@
       </w:rPr>
     </w:lvl>
   </w:abstractNum>
-  <w:abstractNum w:abstractNumId="16" w15:restartNumberingAfterBreak="0">
+  <w:abstractNum w:abstractNumId="17" w15:restartNumberingAfterBreak="0">
     <w:nsid w:val="22EC7BCA"/>
     <w:multiLevelType w:val="hybridMultilevel"/>
     <w:tmpl w:val="6F9088CA"/>
@@ -15644,7 +16155,7 @@
       </w:rPr>
     </w:lvl>
   </w:abstractNum>
-  <w:abstractNum w:abstractNumId="17" w15:restartNumberingAfterBreak="0">
+  <w:abstractNum w:abstractNumId="18" w15:restartNumberingAfterBreak="0">
     <w:nsid w:val="25933309"/>
     <w:multiLevelType w:val="hybridMultilevel"/>
     <w:tmpl w:val="7EB6A6D2"/>
@@ -15759,7 +16270,7 @@
       </w:rPr>
     </w:lvl>
   </w:abstractNum>
-  <w:abstractNum w:abstractNumId="18" w15:restartNumberingAfterBreak="0">
+  <w:abstractNum w:abstractNumId="19" w15:restartNumberingAfterBreak="0">
     <w:nsid w:val="262C2853"/>
     <w:multiLevelType w:val="hybridMultilevel"/>
     <w:tmpl w:val="87DEEE0A"/>
@@ -15876,7 +16387,7 @@
       </w:rPr>
     </w:lvl>
   </w:abstractNum>
-  <w:abstractNum w:abstractNumId="19" w15:restartNumberingAfterBreak="0">
+  <w:abstractNum w:abstractNumId="20" w15:restartNumberingAfterBreak="0">
     <w:nsid w:val="2B633481"/>
     <w:multiLevelType w:val="hybridMultilevel"/>
     <w:tmpl w:val="66B254FA"/>
@@ -16035,7 +16546,7 @@
       </w:rPr>
     </w:lvl>
   </w:abstractNum>
-  <w:abstractNum w:abstractNumId="20" w15:restartNumberingAfterBreak="0">
+  <w:abstractNum w:abstractNumId="21" w15:restartNumberingAfterBreak="0">
     <w:nsid w:val="2CC11818"/>
     <w:multiLevelType w:val="hybridMultilevel"/>
     <w:tmpl w:val="17AC80CC"/>
@@ -16152,7 +16663,7 @@
       </w:rPr>
     </w:lvl>
   </w:abstractNum>
-  <w:abstractNum w:abstractNumId="21" w15:restartNumberingAfterBreak="0">
+  <w:abstractNum w:abstractNumId="22" w15:restartNumberingAfterBreak="0">
     <w:nsid w:val="2E7D29A8"/>
     <w:multiLevelType w:val="hybridMultilevel"/>
     <w:tmpl w:val="B3763040"/>
@@ -16241,7 +16752,7 @@
       </w:pPr>
     </w:lvl>
   </w:abstractNum>
-  <w:abstractNum w:abstractNumId="22" w15:restartNumberingAfterBreak="0">
+  <w:abstractNum w:abstractNumId="23" w15:restartNumberingAfterBreak="0">
     <w:nsid w:val="314566BF"/>
     <w:multiLevelType w:val="hybridMultilevel"/>
     <w:tmpl w:val="33E0A5C8"/>
@@ -16357,7 +16868,7 @@
       </w:rPr>
     </w:lvl>
   </w:abstractNum>
-  <w:abstractNum w:abstractNumId="23" w15:restartNumberingAfterBreak="0">
+  <w:abstractNum w:abstractNumId="24" w15:restartNumberingAfterBreak="0">
     <w:nsid w:val="33D07B77"/>
     <w:multiLevelType w:val="hybridMultilevel"/>
     <w:tmpl w:val="039236F0"/>
@@ -16473,7 +16984,156 @@
       </w:rPr>
     </w:lvl>
   </w:abstractNum>
-  <w:abstractNum w:abstractNumId="24" w15:restartNumberingAfterBreak="0">
+  <w:abstractNum w:abstractNumId="25" w15:restartNumberingAfterBreak="0">
+    <w:nsid w:val="34130722"/>
+    <w:multiLevelType w:val="multilevel"/>
+    <w:tmpl w:val="CADE5C1E"/>
+    <w:lvl w:ilvl="0">
+      <w:start w:val="1"/>
+      <w:numFmt w:val="bullet"/>
+      <w:lvlText w:val=""/>
+      <w:lvlJc w:val="left"/>
+      <w:pPr>
+        <w:tabs>
+          <w:tab w:val="num" w:pos="720"/>
+        </w:tabs>
+        <w:ind w:left="720" w:hanging="360"/>
+      </w:pPr>
+      <w:rPr>
+        <w:rFonts w:ascii="Symbol" w:hAnsi="Symbol" w:hint="default"/>
+        <w:sz w:val="20"/>
+      </w:rPr>
+    </w:lvl>
+    <w:lvl w:ilvl="1" w:tentative="1">
+      <w:start w:val="1"/>
+      <w:numFmt w:val="bullet"/>
+      <w:lvlText w:val="o"/>
+      <w:lvlJc w:val="left"/>
+      <w:pPr>
+        <w:tabs>
+          <w:tab w:val="num" w:pos="1440"/>
+        </w:tabs>
+        <w:ind w:left="1440" w:hanging="360"/>
+      </w:pPr>
+      <w:rPr>
+        <w:rFonts w:ascii="Courier New" w:hAnsi="Courier New" w:hint="default"/>
+        <w:sz w:val="20"/>
+      </w:rPr>
+    </w:lvl>
+    <w:lvl w:ilvl="2" w:tentative="1">
+      <w:start w:val="1"/>
+      <w:numFmt w:val="bullet"/>
+      <w:lvlText w:val=""/>
+      <w:lvlJc w:val="left"/>
+      <w:pPr>
+        <w:tabs>
+          <w:tab w:val="num" w:pos="2160"/>
+        </w:tabs>
+        <w:ind w:left="2160" w:hanging="360"/>
+      </w:pPr>
+      <w:rPr>
+        <w:rFonts w:ascii="Wingdings" w:hAnsi="Wingdings" w:hint="default"/>
+        <w:sz w:val="20"/>
+      </w:rPr>
+    </w:lvl>
+    <w:lvl w:ilvl="3" w:tentative="1">
+      <w:start w:val="1"/>
+      <w:numFmt w:val="bullet"/>
+      <w:lvlText w:val=""/>
+      <w:lvlJc w:val="left"/>
+      <w:pPr>
+        <w:tabs>
+          <w:tab w:val="num" w:pos="2880"/>
+        </w:tabs>
+        <w:ind w:left="2880" w:hanging="360"/>
+      </w:pPr>
+      <w:rPr>
+        <w:rFonts w:ascii="Wingdings" w:hAnsi="Wingdings" w:hint="default"/>
+        <w:sz w:val="20"/>
+      </w:rPr>
+    </w:lvl>
+    <w:lvl w:ilvl="4" w:tentative="1">
+      <w:start w:val="1"/>
+      <w:numFmt w:val="bullet"/>
+      <w:lvlText w:val=""/>
+      <w:lvlJc w:val="left"/>
+      <w:pPr>
+        <w:tabs>
+          <w:tab w:val="num" w:pos="3600"/>
+        </w:tabs>
+        <w:ind w:left="3600" w:hanging="360"/>
+      </w:pPr>
+      <w:rPr>
+        <w:rFonts w:ascii="Wingdings" w:hAnsi="Wingdings" w:hint="default"/>
+        <w:sz w:val="20"/>
+      </w:rPr>
+    </w:lvl>
+    <w:lvl w:ilvl="5" w:tentative="1">
+      <w:start w:val="1"/>
+      <w:numFmt w:val="bullet"/>
+      <w:lvlText w:val=""/>
+      <w:lvlJc w:val="left"/>
+      <w:pPr>
+        <w:tabs>
+          <w:tab w:val="num" w:pos="4320"/>
+        </w:tabs>
+        <w:ind w:left="4320" w:hanging="360"/>
+      </w:pPr>
+      <w:rPr>
+        <w:rFonts w:ascii="Wingdings" w:hAnsi="Wingdings" w:hint="default"/>
+        <w:sz w:val="20"/>
+      </w:rPr>
+    </w:lvl>
+    <w:lvl w:ilvl="6" w:tentative="1">
+      <w:start w:val="1"/>
+      <w:numFmt w:val="bullet"/>
+      <w:lvlText w:val=""/>
+      <w:lvlJc w:val="left"/>
+      <w:pPr>
+        <w:tabs>
+          <w:tab w:val="num" w:pos="5040"/>
+        </w:tabs>
+        <w:ind w:left="5040" w:hanging="360"/>
+      </w:pPr>
+      <w:rPr>
+        <w:rFonts w:ascii="Wingdings" w:hAnsi="Wingdings" w:hint="default"/>
+        <w:sz w:val="20"/>
+      </w:rPr>
+    </w:lvl>
+    <w:lvl w:ilvl="7" w:tentative="1">
+      <w:start w:val="1"/>
+      <w:numFmt w:val="bullet"/>
+      <w:lvlText w:val=""/>
+      <w:lvlJc w:val="left"/>
+      <w:pPr>
+        <w:tabs>
+          <w:tab w:val="num" w:pos="5760"/>
+        </w:tabs>
+        <w:ind w:left="5760" w:hanging="360"/>
+      </w:pPr>
+      <w:rPr>
+        <w:rFonts w:ascii="Wingdings" w:hAnsi="Wingdings" w:hint="default"/>
+        <w:sz w:val="20"/>
+      </w:rPr>
+    </w:lvl>
+    <w:lvl w:ilvl="8" w:tentative="1">
+      <w:start w:val="1"/>
+      <w:numFmt w:val="bullet"/>
+      <w:lvlText w:val=""/>
+      <w:lvlJc w:val="left"/>
+      <w:pPr>
+        <w:tabs>
+          <w:tab w:val="num" w:pos="6480"/>
+        </w:tabs>
+        <w:ind w:left="6480" w:hanging="360"/>
+      </w:pPr>
+      <w:rPr>
+        <w:rFonts w:ascii="Wingdings" w:hAnsi="Wingdings" w:hint="default"/>
+        <w:sz w:val="20"/>
+      </w:rPr>
+    </w:lvl>
+  </w:abstractNum>
+  <w:abstractNum w:abstractNumId="26" w15:restartNumberingAfterBreak="0">
     <w:nsid w:val="38C04BB2"/>
     <w:multiLevelType w:val="hybridMultilevel"/>
     <w:tmpl w:val="DC30C4C8"/>
@@ -16590,7 +17250,7 @@
       </w:rPr>
     </w:lvl>
   </w:abstractNum>
-  <w:abstractNum w:abstractNumId="25" w15:restartNumberingAfterBreak="0">
+  <w:abstractNum w:abstractNumId="27" w15:restartNumberingAfterBreak="0">
     <w:nsid w:val="38D90D4C"/>
     <w:multiLevelType w:val="hybridMultilevel"/>
     <w:tmpl w:val="BEEA89CA"/>
@@ -16707,7 +17367,7 @@
       </w:rPr>
     </w:lvl>
   </w:abstractNum>
-  <w:abstractNum w:abstractNumId="26" w15:restartNumberingAfterBreak="0">
+  <w:abstractNum w:abstractNumId="28" w15:restartNumberingAfterBreak="0">
     <w:nsid w:val="3A0A470B"/>
     <w:multiLevelType w:val="hybridMultilevel"/>
     <w:tmpl w:val="696A9546"/>
@@ -16823,7 +17483,7 @@
       </w:rPr>
     </w:lvl>
   </w:abstractNum>
-  <w:abstractNum w:abstractNumId="27" w15:restartNumberingAfterBreak="0">
+  <w:abstractNum w:abstractNumId="29" w15:restartNumberingAfterBreak="0">
     <w:nsid w:val="3F3168E6"/>
     <w:multiLevelType w:val="hybridMultilevel"/>
     <w:tmpl w:val="33C8EA7C"/>
@@ -16940,7 +17600,7 @@
       </w:rPr>
     </w:lvl>
   </w:abstractNum>
-  <w:abstractNum w:abstractNumId="28" w15:restartNumberingAfterBreak="0">
+  <w:abstractNum w:abstractNumId="30" w15:restartNumberingAfterBreak="0">
     <w:nsid w:val="431531A5"/>
     <w:multiLevelType w:val="hybridMultilevel"/>
     <w:tmpl w:val="7C0EAAA2"/>
@@ -17057,7 +17717,7 @@
       </w:rPr>
     </w:lvl>
   </w:abstractNum>
-  <w:abstractNum w:abstractNumId="29" w15:restartNumberingAfterBreak="0">
+  <w:abstractNum w:abstractNumId="31" w15:restartNumberingAfterBreak="0">
     <w:nsid w:val="4545397D"/>
     <w:multiLevelType w:val="multilevel"/>
     <w:tmpl w:val="75FEF3DA"/>
@@ -17153,7 +17813,7 @@
       </w:pPr>
     </w:lvl>
   </w:abstractNum>
-  <w:abstractNum w:abstractNumId="30" w15:restartNumberingAfterBreak="0">
+  <w:abstractNum w:abstractNumId="32" w15:restartNumberingAfterBreak="0">
     <w:nsid w:val="461D0097"/>
     <w:multiLevelType w:val="hybridMultilevel"/>
     <w:tmpl w:val="9BC683CE"/>
@@ -17270,7 +17930,7 @@
       </w:rPr>
     </w:lvl>
   </w:abstractNum>
-  <w:abstractNum w:abstractNumId="31" w15:restartNumberingAfterBreak="0">
+  <w:abstractNum w:abstractNumId="33" w15:restartNumberingAfterBreak="0">
     <w:nsid w:val="46586A31"/>
     <w:multiLevelType w:val="hybridMultilevel"/>
     <w:tmpl w:val="4C745F62"/>
@@ -17387,7 +18047,7 @@
       </w:rPr>
     </w:lvl>
   </w:abstractNum>
-  <w:abstractNum w:abstractNumId="32" w15:restartNumberingAfterBreak="0">
+  <w:abstractNum w:abstractNumId="34" w15:restartNumberingAfterBreak="0">
     <w:nsid w:val="47624AE6"/>
     <w:multiLevelType w:val="hybridMultilevel"/>
     <w:tmpl w:val="4492E918"/>
@@ -17504,7 +18164,7 @@
       </w:rPr>
     </w:lvl>
   </w:abstractNum>
-  <w:abstractNum w:abstractNumId="33" w15:restartNumberingAfterBreak="0">
+  <w:abstractNum w:abstractNumId="35" w15:restartNumberingAfterBreak="0">
     <w:nsid w:val="489A79E5"/>
     <w:multiLevelType w:val="hybridMultilevel"/>
     <w:tmpl w:val="35A41E24"/>
@@ -17594,7 +18254,7 @@
       </w:pPr>
     </w:lvl>
   </w:abstractNum>
-  <w:abstractNum w:abstractNumId="34" w15:restartNumberingAfterBreak="0">
+  <w:abstractNum w:abstractNumId="36" w15:restartNumberingAfterBreak="0">
     <w:nsid w:val="48C20C0C"/>
     <w:multiLevelType w:val="hybridMultilevel"/>
     <w:tmpl w:val="CBAE52E4"/>
@@ -17711,7 +18371,7 @@
       </w:rPr>
     </w:lvl>
   </w:abstractNum>
-  <w:abstractNum w:abstractNumId="35" w15:restartNumberingAfterBreak="0">
+  <w:abstractNum w:abstractNumId="37" w15:restartNumberingAfterBreak="0">
     <w:nsid w:val="516855BF"/>
     <w:multiLevelType w:val="hybridMultilevel"/>
     <w:tmpl w:val="C9381810"/>
@@ -17825,7 +18485,7 @@
       </w:rPr>
     </w:lvl>
   </w:abstractNum>
-  <w:abstractNum w:abstractNumId="36" w15:restartNumberingAfterBreak="0">
+  <w:abstractNum w:abstractNumId="38" w15:restartNumberingAfterBreak="0">
     <w:nsid w:val="53203D79"/>
     <w:multiLevelType w:val="hybridMultilevel"/>
     <w:tmpl w:val="293641A2"/>
@@ -17918,7 +18578,7 @@
       </w:pPr>
     </w:lvl>
   </w:abstractNum>
-  <w:abstractNum w:abstractNumId="37" w15:restartNumberingAfterBreak="0">
+  <w:abstractNum w:abstractNumId="39" w15:restartNumberingAfterBreak="0">
     <w:nsid w:val="5358288A"/>
     <w:multiLevelType w:val="hybridMultilevel"/>
     <w:tmpl w:val="F2984E5A"/>
@@ -18032,7 +18692,7 @@
       </w:rPr>
     </w:lvl>
   </w:abstractNum>
-  <w:abstractNum w:abstractNumId="38" w15:restartNumberingAfterBreak="0">
+  <w:abstractNum w:abstractNumId="40" w15:restartNumberingAfterBreak="0">
     <w:nsid w:val="572D21D7"/>
     <w:multiLevelType w:val="hybridMultilevel"/>
     <w:tmpl w:val="D2C8E03C"/>
@@ -18149,7 +18809,7 @@
       </w:rPr>
     </w:lvl>
   </w:abstractNum>
-  <w:abstractNum w:abstractNumId="39" w15:restartNumberingAfterBreak="0">
+  <w:abstractNum w:abstractNumId="41" w15:restartNumberingAfterBreak="0">
     <w:nsid w:val="5C184538"/>
     <w:multiLevelType w:val="hybridMultilevel"/>
     <w:tmpl w:val="592C813E"/>
@@ -18266,7 +18926,7 @@
       </w:rPr>
     </w:lvl>
   </w:abstractNum>
-  <w:abstractNum w:abstractNumId="40" w15:restartNumberingAfterBreak="0">
+  <w:abstractNum w:abstractNumId="42" w15:restartNumberingAfterBreak="0">
     <w:nsid w:val="617C0C45"/>
     <w:multiLevelType w:val="hybridMultilevel"/>
     <w:tmpl w:val="AFB89416"/>
@@ -18383,7 +19043,7 @@
       </w:rPr>
     </w:lvl>
   </w:abstractNum>
-  <w:abstractNum w:abstractNumId="41" w15:restartNumberingAfterBreak="0">
+  <w:abstractNum w:abstractNumId="43" w15:restartNumberingAfterBreak="0">
     <w:nsid w:val="619E40AE"/>
     <w:multiLevelType w:val="hybridMultilevel"/>
     <w:tmpl w:val="2AA8F89C"/>
@@ -18497,7 +19157,7 @@
       </w:rPr>
     </w:lvl>
   </w:abstractNum>
-  <w:abstractNum w:abstractNumId="42" w15:restartNumberingAfterBreak="0">
+  <w:abstractNum w:abstractNumId="44" w15:restartNumberingAfterBreak="0">
     <w:nsid w:val="64597692"/>
     <w:multiLevelType w:val="multilevel"/>
     <w:tmpl w:val="DDF25238"/>
@@ -18678,7 +19338,7 @@
       </w:rPr>
     </w:lvl>
   </w:abstractNum>
-  <w:abstractNum w:abstractNumId="43" w15:restartNumberingAfterBreak="0">
+  <w:abstractNum w:abstractNumId="45" w15:restartNumberingAfterBreak="0">
     <w:nsid w:val="696D3975"/>
     <w:multiLevelType w:val="hybridMultilevel"/>
     <w:tmpl w:val="63923F9E"/>
@@ -18795,7 +19455,7 @@
       </w:rPr>
     </w:lvl>
   </w:abstractNum>
-  <w:abstractNum w:abstractNumId="44" w15:restartNumberingAfterBreak="0">
+  <w:abstractNum w:abstractNumId="46" w15:restartNumberingAfterBreak="0">
     <w:nsid w:val="6A3E119C"/>
     <w:multiLevelType w:val="hybridMultilevel"/>
     <w:tmpl w:val="8CAAEA7C"/>
@@ -18912,7 +19572,7 @@
       </w:rPr>
     </w:lvl>
   </w:abstractNum>
-  <w:abstractNum w:abstractNumId="45" w15:restartNumberingAfterBreak="0">
+  <w:abstractNum w:abstractNumId="47" w15:restartNumberingAfterBreak="0">
     <w:nsid w:val="703F751D"/>
     <w:multiLevelType w:val="hybridMultilevel"/>
     <w:tmpl w:val="6FB04E38"/>
@@ -19029,7 +19689,7 @@
       </w:rPr>
     </w:lvl>
   </w:abstractNum>
-  <w:abstractNum w:abstractNumId="46" w15:restartNumberingAfterBreak="0">
+  <w:abstractNum w:abstractNumId="48" w15:restartNumberingAfterBreak="0">
     <w:nsid w:val="706F2D26"/>
     <w:multiLevelType w:val="hybridMultilevel"/>
     <w:tmpl w:val="0C567A4A"/>
@@ -19145,7 +19805,120 @@
       </w:rPr>
     </w:lvl>
   </w:abstractNum>
-  <w:abstractNum w:abstractNumId="47" w15:restartNumberingAfterBreak="0">
+  <w:abstractNum w:abstractNumId="49" w15:restartNumberingAfterBreak="0">
+    <w:nsid w:val="74326624"/>
+    <w:multiLevelType w:val="multilevel"/>
+    <w:tmpl w:val="77382712"/>
+    <w:lvl w:ilvl="0">
+      <w:start w:val="1"/>
+      <w:numFmt w:val="decimal"/>
+      <w:lvlText w:val="%1."/>
+      <w:lvlJc w:val="left"/>
+      <w:pPr>
+        <w:tabs>
+          <w:tab w:val="num" w:pos="720"/>
+        </w:tabs>
+        <w:ind w:left="720" w:hanging="360"/>
+      </w:pPr>
+    </w:lvl>
+    <w:lvl w:ilvl="1" w:tentative="1">
+      <w:start w:val="1"/>
+      <w:numFmt w:val="decimal"/>
+      <w:lvlText w:val="%2."/>
+      <w:lvlJc w:val="left"/>
+      <w:pPr>
+        <w:tabs>
+          <w:tab w:val="num" w:pos="1440"/>
+        </w:tabs>
+        <w:ind w:left="1440" w:hanging="360"/>
+      </w:pPr>
+    </w:lvl>
+    <w:lvl w:ilvl="2" w:tentative="1">
+      <w:start w:val="1"/>
+      <w:numFmt w:val="decimal"/>
+      <w:lvlText w:val="%3."/>
+      <w:lvlJc w:val="left"/>
+      <w:pPr>
+        <w:tabs>
+          <w:tab w:val="num" w:pos="2160"/>
+        </w:tabs>
+        <w:ind w:left="2160" w:hanging="360"/>
+      </w:pPr>
+    </w:lvl>
+    <w:lvl w:ilvl="3" w:tentative="1">
+      <w:start w:val="1"/>
+      <w:numFmt w:val="decimal"/>
+      <w:lvlText w:val="%4."/>
+      <w:lvlJc w:val="left"/>
+      <w:pPr>
+        <w:tabs>
+          <w:tab w:val="num" w:pos="2880"/>
+        </w:tabs>
+        <w:ind w:left="2880" w:hanging="360"/>
+      </w:pPr>
+    </w:lvl>
+    <w:lvl w:ilvl="4" w:tentative="1">
+      <w:start w:val="1"/>
+      <w:numFmt w:val="decimal"/>
+      <w:lvlText w:val="%5."/>
+      <w:lvlJc w:val="left"/>
+      <w:pPr>
+        <w:tabs>
+          <w:tab w:val="num" w:pos="3600"/>
+        </w:tabs>
+        <w:ind w:left="3600" w:hanging="360"/>
+      </w:pPr>
+    </w:lvl>
+    <w:lvl w:ilvl="5" w:tentative="1">
+      <w:start w:val="1"/>
+      <w:numFmt w:val="decimal"/>
+      <w:lvlText w:val="%6."/>
+      <w:lvlJc w:val="left"/>
+      <w:pPr>
+        <w:tabs>
+          <w:tab w:val="num" w:pos="4320"/>
+        </w:tabs>
+        <w:ind w:left="4320" w:hanging="360"/>
+      </w:pPr>
+    </w:lvl>
+    <w:lvl w:ilvl="6" w:tentative="1">
+      <w:start w:val="1"/>
+      <w:numFmt w:val="decimal"/>
+      <w:lvlText w:val="%7."/>
+      <w:lvlJc w:val="left"/>
+      <w:pPr>
+        <w:tabs>
+          <w:tab w:val="num" w:pos="5040"/>
+        </w:tabs>
+        <w:ind w:left="5040" w:hanging="360"/>
+      </w:pPr>
+    </w:lvl>
+    <w:lvl w:ilvl="7" w:tentative="1">
+      <w:start w:val="1"/>
+      <w:numFmt w:val="decimal"/>
+      <w:lvlText w:val="%8."/>
+      <w:lvlJc w:val="left"/>
+      <w:pPr>
+        <w:tabs>
+          <w:tab w:val="num" w:pos="5760"/>
+        </w:tabs>
+        <w:ind w:left="5760" w:hanging="360"/>
+      </w:pPr>
+    </w:lvl>
+    <w:lvl w:ilvl="8" w:tentative="1">
+      <w:start w:val="1"/>
+      <w:numFmt w:val="decimal"/>
+      <w:lvlText w:val="%9."/>
+      <w:lvlJc w:val="left"/>
+      <w:pPr>
+        <w:tabs>
+          <w:tab w:val="num" w:pos="6480"/>
+        </w:tabs>
+        <w:ind w:left="6480" w:hanging="360"/>
+      </w:pPr>
+    </w:lvl>
+  </w:abstractNum>
+  <w:abstractNum w:abstractNumId="50" w15:restartNumberingAfterBreak="0">
     <w:nsid w:val="766B3B9D"/>
     <w:multiLevelType w:val="hybridMultilevel"/>
     <w:tmpl w:val="3C4201B0"/>
@@ -19261,7 +20034,7 @@
       </w:rPr>
     </w:lvl>
   </w:abstractNum>
-  <w:abstractNum w:abstractNumId="48" w15:restartNumberingAfterBreak="0">
+  <w:abstractNum w:abstractNumId="51" w15:restartNumberingAfterBreak="0">
     <w:nsid w:val="779E2E90"/>
     <w:multiLevelType w:val="hybridMultilevel"/>
     <w:tmpl w:val="9C7CDCF2"/>
@@ -19375,7 +20148,7 @@
       </w:rPr>
     </w:lvl>
   </w:abstractNum>
-  <w:abstractNum w:abstractNumId="49" w15:restartNumberingAfterBreak="0">
+  <w:abstractNum w:abstractNumId="52" w15:restartNumberingAfterBreak="0">
     <w:nsid w:val="79D94F99"/>
     <w:multiLevelType w:val="hybridMultilevel"/>
     <w:tmpl w:val="AA3C2936"/>
@@ -19489,7 +20262,7 @@
       </w:rPr>
     </w:lvl>
   </w:abstractNum>
-  <w:abstractNum w:abstractNumId="50" w15:restartNumberingAfterBreak="0">
+  <w:abstractNum w:abstractNumId="53" w15:restartNumberingAfterBreak="0">
     <w:nsid w:val="7A074034"/>
     <w:multiLevelType w:val="hybridMultilevel"/>
     <w:tmpl w:val="AEA22052"/>
@@ -19603,7 +20376,7 @@
       </w:rPr>
     </w:lvl>
   </w:abstractNum>
-  <w:abstractNum w:abstractNumId="51" w15:restartNumberingAfterBreak="0">
+  <w:abstractNum w:abstractNumId="54" w15:restartNumberingAfterBreak="0">
     <w:nsid w:val="7ABB2492"/>
     <w:multiLevelType w:val="hybridMultilevel"/>
     <w:tmpl w:val="9D8A3F3A"/>
@@ -19720,7 +20493,7 @@
       </w:rPr>
     </w:lvl>
   </w:abstractNum>
-  <w:abstractNum w:abstractNumId="52" w15:restartNumberingAfterBreak="0">
+  <w:abstractNum w:abstractNumId="55" w15:restartNumberingAfterBreak="0">
     <w:nsid w:val="7B536BC1"/>
     <w:multiLevelType w:val="hybridMultilevel"/>
     <w:tmpl w:val="2FBA3BFE"/>
@@ -19834,7 +20607,7 @@
       </w:rPr>
     </w:lvl>
   </w:abstractNum>
-  <w:abstractNum w:abstractNumId="53" w15:restartNumberingAfterBreak="0">
+  <w:abstractNum w:abstractNumId="56" w15:restartNumberingAfterBreak="0">
     <w:nsid w:val="7BCF09DD"/>
     <w:multiLevelType w:val="hybridMultilevel"/>
     <w:tmpl w:val="1DFC905C"/>
@@ -19924,7 +20697,7 @@
       </w:pPr>
     </w:lvl>
   </w:abstractNum>
-  <w:abstractNum w:abstractNumId="54" w15:restartNumberingAfterBreak="0">
+  <w:abstractNum w:abstractNumId="57" w15:restartNumberingAfterBreak="0">
     <w:nsid w:val="7C6E4F83"/>
     <w:multiLevelType w:val="hybridMultilevel"/>
     <w:tmpl w:val="2F3451FA"/>
@@ -20042,169 +20815,178 @@
     </w:lvl>
   </w:abstractNum>
   <w:num w:numId="1" w16cid:durableId="294218767">
+    <w:abstractNumId w:val="39"/>
+  </w:num>
+  <w:num w:numId="2" w16cid:durableId="1350183877">
     <w:abstractNumId w:val="37"/>
   </w:num>
-  <w:num w:numId="2" w16cid:durableId="1350183877">
+  <w:num w:numId="3" w16cid:durableId="1816531384">
+    <w:abstractNumId w:val="51"/>
+  </w:num>
+  <w:num w:numId="4" w16cid:durableId="1786726874">
+    <w:abstractNumId w:val="50"/>
+  </w:num>
+  <w:num w:numId="5" w16cid:durableId="37903829">
+    <w:abstractNumId w:val="44"/>
+  </w:num>
+  <w:num w:numId="6" w16cid:durableId="1936591032">
+    <w:abstractNumId w:val="5"/>
+  </w:num>
+  <w:num w:numId="7" w16cid:durableId="1781146149">
+    <w:abstractNumId w:val="31"/>
+  </w:num>
+  <w:num w:numId="8" w16cid:durableId="976493769">
+    <w:abstractNumId w:val="18"/>
+  </w:num>
+  <w:num w:numId="9" w16cid:durableId="208614765">
+    <w:abstractNumId w:val="20"/>
+  </w:num>
+  <w:num w:numId="10" w16cid:durableId="1627351118">
+    <w:abstractNumId w:val="9"/>
+  </w:num>
+  <w:num w:numId="11" w16cid:durableId="540829574">
+    <w:abstractNumId w:val="10"/>
+  </w:num>
+  <w:num w:numId="12" w16cid:durableId="690381534">
+    <w:abstractNumId w:val="13"/>
+  </w:num>
+  <w:num w:numId="13" w16cid:durableId="1009722382">
+    <w:abstractNumId w:val="6"/>
+  </w:num>
+  <w:num w:numId="14" w16cid:durableId="1683049367">
+    <w:abstractNumId w:val="21"/>
+  </w:num>
+  <w:num w:numId="15" w16cid:durableId="2118984292">
+    <w:abstractNumId w:val="27"/>
+  </w:num>
+  <w:num w:numId="16" w16cid:durableId="604075257">
+    <w:abstractNumId w:val="16"/>
+  </w:num>
+  <w:num w:numId="17" w16cid:durableId="932208144">
+    <w:abstractNumId w:val="7"/>
+  </w:num>
+  <w:num w:numId="18" w16cid:durableId="36711562">
+    <w:abstractNumId w:val="17"/>
+  </w:num>
+  <w:num w:numId="19" w16cid:durableId="1051273530">
+    <w:abstractNumId w:val="19"/>
+  </w:num>
+  <w:num w:numId="20" w16cid:durableId="1476221657">
+    <w:abstractNumId w:val="34"/>
+  </w:num>
+  <w:num w:numId="21" w16cid:durableId="1188058305">
+    <w:abstractNumId w:val="1"/>
+  </w:num>
+  <w:num w:numId="22" w16cid:durableId="970868203">
+    <w:abstractNumId w:val="29"/>
+  </w:num>
+  <w:num w:numId="23" w16cid:durableId="107244426">
+    <w:abstractNumId w:val="40"/>
+  </w:num>
+  <w:num w:numId="24" w16cid:durableId="1504930884">
+    <w:abstractNumId w:val="36"/>
+  </w:num>
+  <w:num w:numId="25" w16cid:durableId="2087337174">
+    <w:abstractNumId w:val="42"/>
+  </w:num>
+  <w:num w:numId="26" w16cid:durableId="138965620">
+    <w:abstractNumId w:val="47"/>
+  </w:num>
+  <w:num w:numId="27" w16cid:durableId="1916163710">
+    <w:abstractNumId w:val="12"/>
+  </w:num>
+  <w:num w:numId="28" w16cid:durableId="691304865">
+    <w:abstractNumId w:val="30"/>
+  </w:num>
+  <w:num w:numId="29" w16cid:durableId="1994795688">
+    <w:abstractNumId w:val="33"/>
+  </w:num>
+  <w:num w:numId="30" w16cid:durableId="662124204">
+    <w:abstractNumId w:val="41"/>
+  </w:num>
+  <w:num w:numId="31" w16cid:durableId="1750734961">
+    <w:abstractNumId w:val="32"/>
+  </w:num>
+  <w:num w:numId="32" w16cid:durableId="681855946">
+    <w:abstractNumId w:val="46"/>
+  </w:num>
+  <w:num w:numId="33" w16cid:durableId="1470317624">
+    <w:abstractNumId w:val="57"/>
+  </w:num>
+  <w:num w:numId="34" w16cid:durableId="622541020">
+    <w:abstractNumId w:val="14"/>
+  </w:num>
+  <w:num w:numId="35" w16cid:durableId="403456987">
+    <w:abstractNumId w:val="4"/>
+  </w:num>
+  <w:num w:numId="36" w16cid:durableId="456414327">
+    <w:abstractNumId w:val="38"/>
+  </w:num>
+  <w:num w:numId="37" w16cid:durableId="887372844">
+    <w:abstractNumId w:val="26"/>
+  </w:num>
+  <w:num w:numId="38" w16cid:durableId="1578594859">
+    <w:abstractNumId w:val="8"/>
+  </w:num>
+  <w:num w:numId="39" w16cid:durableId="541476250">
+    <w:abstractNumId w:val="45"/>
+  </w:num>
+  <w:num w:numId="40" w16cid:durableId="1372653941">
+    <w:abstractNumId w:val="54"/>
+  </w:num>
+  <w:num w:numId="41" w16cid:durableId="679042508">
+    <w:abstractNumId w:val="2"/>
+  </w:num>
+  <w:num w:numId="42" w16cid:durableId="1966037194">
+    <w:abstractNumId w:val="52"/>
+  </w:num>
+  <w:num w:numId="43" w16cid:durableId="1213494851">
+    <w:abstractNumId w:val="43"/>
+  </w:num>
+  <w:num w:numId="44" w16cid:durableId="1274364456">
+    <w:abstractNumId w:val="3"/>
+  </w:num>
+  <w:num w:numId="45" w16cid:durableId="635917723">
+    <w:abstractNumId w:val="53"/>
+  </w:num>
+  <w:num w:numId="46" w16cid:durableId="728574507">
+    <w:abstractNumId w:val="55"/>
+  </w:num>
+  <w:num w:numId="47" w16cid:durableId="643389661">
     <w:abstractNumId w:val="35"/>
   </w:num>
-  <w:num w:numId="3" w16cid:durableId="1816531384">
+  <w:num w:numId="48" w16cid:durableId="1934823068">
+    <w:abstractNumId w:val="28"/>
+  </w:num>
+  <w:num w:numId="49" w16cid:durableId="1624193832">
     <w:abstractNumId w:val="48"/>
   </w:num>
-  <w:num w:numId="4" w16cid:durableId="1786726874">
-    <w:abstractNumId w:val="47"/>
+  <w:num w:numId="50" w16cid:durableId="2079285257">
+    <w:abstractNumId w:val="24"/>
   </w:num>
-  <w:num w:numId="5" w16cid:durableId="37903829">
-    <w:abstractNumId w:val="42"/>
+  <w:num w:numId="51" w16cid:durableId="1534075914">
+    <w:abstractNumId w:val="23"/>
   </w:num>
-  <w:num w:numId="6" w16cid:durableId="1936591032">
-    <w:abstractNumId w:val="4"/>
+  <w:num w:numId="52" w16cid:durableId="515535534">
+    <w:abstractNumId w:val="11"/>
   </w:num>
-  <w:num w:numId="7" w16cid:durableId="1781146149">
-    <w:abstractNumId w:val="29"/>
+  <w:num w:numId="53" w16cid:durableId="1782719687">
+    <w:abstractNumId w:val="22"/>
   </w:num>
-  <w:num w:numId="8" w16cid:durableId="976493769">
-    <w:abstractNumId w:val="17"/>
+  <w:num w:numId="54" w16cid:durableId="261882815">
+    <w:abstractNumId w:val="56"/>
   </w:num>
-  <w:num w:numId="9" w16cid:durableId="208614765">
-    <w:abstractNumId w:val="19"/>
+  <w:num w:numId="55" w16cid:durableId="2051102549">
+    <w:abstractNumId w:val="15"/>
   </w:num>
-  <w:num w:numId="10" w16cid:durableId="1627351118">
-    <w:abstractNumId w:val="8"/>
-  </w:num>
-  <w:num w:numId="11" w16cid:durableId="540829574">
-    <w:abstractNumId w:val="9"/>
-  </w:num>
-  <w:num w:numId="12" w16cid:durableId="690381534">
-    <w:abstractNumId w:val="12"/>
-  </w:num>
-  <w:num w:numId="13" w16cid:durableId="1009722382">
-    <w:abstractNumId w:val="5"/>
-  </w:num>
-  <w:num w:numId="14" w16cid:durableId="1683049367">
-    <w:abstractNumId w:val="20"/>
-  </w:num>
-  <w:num w:numId="15" w16cid:durableId="2118984292">
+  <w:num w:numId="56" w16cid:durableId="986279906">
     <w:abstractNumId w:val="25"/>
   </w:num>
-  <w:num w:numId="16" w16cid:durableId="604075257">
-    <w:abstractNumId w:val="15"/>
-  </w:num>
-  <w:num w:numId="17" w16cid:durableId="932208144">
-    <w:abstractNumId w:val="6"/>
-  </w:num>
-  <w:num w:numId="18" w16cid:durableId="36711562">
-    <w:abstractNumId w:val="16"/>
-  </w:num>
-  <w:num w:numId="19" w16cid:durableId="1051273530">
-    <w:abstractNumId w:val="18"/>
-  </w:num>
-  <w:num w:numId="20" w16cid:durableId="1476221657">
-    <w:abstractNumId w:val="32"/>
-  </w:num>
-  <w:num w:numId="21" w16cid:durableId="1188058305">
-    <w:abstractNumId w:val="0"/>
-  </w:num>
-  <w:num w:numId="22" w16cid:durableId="970868203">
-    <w:abstractNumId w:val="27"/>
-  </w:num>
-  <w:num w:numId="23" w16cid:durableId="107244426">
-    <w:abstractNumId w:val="38"/>
-  </w:num>
-  <w:num w:numId="24" w16cid:durableId="1504930884">
-    <w:abstractNumId w:val="34"/>
-  </w:num>
-  <w:num w:numId="25" w16cid:durableId="2087337174">
-    <w:abstractNumId w:val="40"/>
-  </w:num>
-  <w:num w:numId="26" w16cid:durableId="138965620">
-    <w:abstractNumId w:val="45"/>
-  </w:num>
-  <w:num w:numId="27" w16cid:durableId="1916163710">
-    <w:abstractNumId w:val="11"/>
-  </w:num>
-  <w:num w:numId="28" w16cid:durableId="691304865">
-    <w:abstractNumId w:val="28"/>
-  </w:num>
-  <w:num w:numId="29" w16cid:durableId="1994795688">
-    <w:abstractNumId w:val="31"/>
-  </w:num>
-  <w:num w:numId="30" w16cid:durableId="662124204">
-    <w:abstractNumId w:val="39"/>
-  </w:num>
-  <w:num w:numId="31" w16cid:durableId="1750734961">
-    <w:abstractNumId w:val="30"/>
-  </w:num>
-  <w:num w:numId="32" w16cid:durableId="681855946">
-    <w:abstractNumId w:val="44"/>
-  </w:num>
-  <w:num w:numId="33" w16cid:durableId="1470317624">
-    <w:abstractNumId w:val="54"/>
-  </w:num>
-  <w:num w:numId="34" w16cid:durableId="622541020">
-    <w:abstractNumId w:val="13"/>
-  </w:num>
-  <w:num w:numId="35" w16cid:durableId="403456987">
-    <w:abstractNumId w:val="3"/>
-  </w:num>
-  <w:num w:numId="36" w16cid:durableId="456414327">
-    <w:abstractNumId w:val="36"/>
-  </w:num>
-  <w:num w:numId="37" w16cid:durableId="887372844">
-    <w:abstractNumId w:val="24"/>
-  </w:num>
-  <w:num w:numId="38" w16cid:durableId="1578594859">
-    <w:abstractNumId w:val="7"/>
-  </w:num>
-  <w:num w:numId="39" w16cid:durableId="541476250">
-    <w:abstractNumId w:val="43"/>
-  </w:num>
-  <w:num w:numId="40" w16cid:durableId="1372653941">
-    <w:abstractNumId w:val="51"/>
-  </w:num>
-  <w:num w:numId="41" w16cid:durableId="679042508">
-    <w:abstractNumId w:val="1"/>
-  </w:num>
-  <w:num w:numId="42" w16cid:durableId="1966037194">
+  <w:num w:numId="57" w16cid:durableId="334115602">
     <w:abstractNumId w:val="49"/>
   </w:num>
-  <w:num w:numId="43" w16cid:durableId="1213494851">
-    <w:abstractNumId w:val="41"/>
-  </w:num>
-  <w:num w:numId="44" w16cid:durableId="1274364456">
-    <w:abstractNumId w:val="2"/>
-  </w:num>
-  <w:num w:numId="45" w16cid:durableId="635917723">
-    <w:abstractNumId w:val="50"/>
-  </w:num>
-  <w:num w:numId="46" w16cid:durableId="728574507">
-    <w:abstractNumId w:val="52"/>
-  </w:num>
-  <w:num w:numId="47" w16cid:durableId="643389661">
-    <w:abstractNumId w:val="33"/>
-  </w:num>
-  <w:num w:numId="48" w16cid:durableId="1934823068">
-    <w:abstractNumId w:val="26"/>
-  </w:num>
-  <w:num w:numId="49" w16cid:durableId="1624193832">
-    <w:abstractNumId w:val="46"/>
-  </w:num>
-  <w:num w:numId="50" w16cid:durableId="2079285257">
-    <w:abstractNumId w:val="23"/>
-  </w:num>
-  <w:num w:numId="51" w16cid:durableId="1534075914">
-    <w:abstractNumId w:val="22"/>
-  </w:num>
-  <w:num w:numId="52" w16cid:durableId="515535534">
-    <w:abstractNumId w:val="10"/>
-  </w:num>
-  <w:num w:numId="53" w16cid:durableId="1782719687">
-    <w:abstractNumId w:val="21"/>
-  </w:num>
-  <w:num w:numId="54" w16cid:durableId="261882815">
-    <w:abstractNumId w:val="53"/>
-  </w:num>
-  <w:num w:numId="55" w16cid:durableId="2051102549">
-    <w:abstractNumId w:val="14"/>
+  <w:num w:numId="58" w16cid:durableId="1654214294">
+    <w:abstractNumId w:val="0"/>
   </w:num>
   <w:numIdMacAtCleanup w:val="51"/>
 </w:numbering>

</xml_diff>

<commit_message>
proj refactor, detached components
</commit_message>
<xml_diff>
--- a/docs/docx/Максимчик_ДП.docx
+++ b/docs/docx/Максимчик_ДП.docx
@@ -5837,6 +5837,7 @@
       <w:pPr>
         <w:pStyle w:val="afff9"/>
       </w:pPr>
+      <w:commentRangeStart w:id="8"/>
       <w:r>
         <w:t xml:space="preserve">Функциональное проектирование фокусируется на создании корректно работающего приложения, определяя его ключевые возможности и структуру. В этом разделе рассматриваются логические блоки системы, их классы, методы и выполняемые функции. Также представлены диаграмма классов </w:t>
       </w:r>
@@ -5897,6 +5898,16 @@
         </w:rPr>
         <w:t>.2.</w:t>
       </w:r>
+      <w:commentRangeEnd w:id="8"/>
+      <w:r>
+        <w:rPr>
+          <w:rStyle w:val="af2"/>
+          <w:rFonts w:eastAsiaTheme="minorHAnsi" w:cstheme="minorBidi"/>
+          <w:noProof/>
+          <w:lang w:eastAsia="en-US" w:bidi="ar-SA"/>
+        </w:rPr>
+        <w:commentReference w:id="8"/>
+      </w:r>
     </w:p>
     <w:p>
       <w:pPr>
@@ -5905,7 +5916,112 @@
     </w:p>
     <w:p>
       <w:pPr>
-        <w:pStyle w:val="Diploma-Titlelevel1"/>
+        <w:pStyle w:val="Diploma-Titlelevel2"/>
+      </w:pPr>
+      <w:r>
+        <w:t>Представления</w:t>
+      </w:r>
+    </w:p>
+    <w:p>
+      <w:pPr>
+        <w:pStyle w:val="afff9"/>
+      </w:pPr>
+    </w:p>
+    <w:p>
+      <w:pPr>
+        <w:pStyle w:val="afff9"/>
+      </w:pPr>
+      <w:r>
+        <w:t xml:space="preserve">Разработка приложения </w:t>
+      </w:r>
+      <w:r>
+        <w:t xml:space="preserve">производится </w:t>
+      </w:r>
+      <w:r>
+        <w:t xml:space="preserve">с использованием </w:t>
+      </w:r>
+      <w:r>
+        <w:t xml:space="preserve">фреймворка </w:t>
+      </w:r>
+      <w:r>
+        <w:t xml:space="preserve">Jetpack Compose, который основан на декларативном и функциональном подходе к созданию пользовательского интерфейса. В рамках данного подхода </w:t>
+      </w:r>
+      <w:r>
+        <w:t>представления</w:t>
+      </w:r>
+      <w:r>
+        <w:t xml:space="preserve"> стро</w:t>
+      </w:r>
+      <w:r>
+        <w:t>я</w:t>
+      </w:r>
+      <w:r>
+        <w:t xml:space="preserve">тся с помощью функций-компонентов (Composable), которые возвращают описание UI-элементов. Каждый экран приложения представлен в виде набора таких функций, которые принимают параметры, управляют состоянием и </w:t>
+      </w:r>
+      <w:r>
+        <w:t>отрисовывают</w:t>
+      </w:r>
+      <w:r>
+        <w:t xml:space="preserve"> элементы интерфейса.</w:t>
+      </w:r>
+    </w:p>
+    <w:p>
+      <w:pPr>
+        <w:pStyle w:val="afff9"/>
+        <w:ind w:firstLine="0"/>
+        <w:rPr>
+          <w:szCs w:val="28"/>
+        </w:rPr>
+      </w:pPr>
+    </w:p>
+    <w:p>
+      <w:pPr>
+        <w:pStyle w:val="Diploma-TitleLevel3"/>
+        <w:rPr>
+          <w:szCs w:val="28"/>
+        </w:rPr>
+      </w:pPr>
+      <w:proofErr w:type="spellStart"/>
+      <w:r>
+        <w:rPr>
+          <w:rFonts w:ascii="Courier New" w:hAnsi="Courier New" w:cs="Courier New"/>
+          <w:b/>
+          <w:bCs/>
+          <w:szCs w:val="28"/>
+          <w:lang w:val="en-US"/>
+        </w:rPr>
+        <w:t>HomeScreen</w:t>
+      </w:r>
+      <w:proofErr w:type="spellEnd"/>
+    </w:p>
+    <w:p>
+      <w:pPr>
+        <w:pStyle w:val="afff9"/>
+        <w:rPr>
+          <w:szCs w:val="28"/>
+          <w:lang w:val="en-US"/>
+        </w:rPr>
+      </w:pPr>
+    </w:p>
+    <w:p>
+      <w:pPr>
+        <w:pStyle w:val="afff9"/>
+        <w:rPr>
+          <w:lang w:val="en-US"/>
+        </w:rPr>
+      </w:pPr>
+      <w:proofErr w:type="spellStart"/>
+      <w:r>
+        <w:t>HomeScreen</w:t>
+      </w:r>
+      <w:proofErr w:type="spellEnd"/>
+      <w:r>
+        <w:t xml:space="preserve"> представляет собой Composable-функцию, которая отвечает за отображение главного экрана приложения.</w:t>
+      </w:r>
+    </w:p>
+    <w:p>
+      <w:pPr>
+        <w:pStyle w:val="afff9"/>
         <w:rPr>
           <w:szCs w:val="28"/>
         </w:rPr>
@@ -5916,15 +6032,15 @@
         </w:rPr>
         <w:br w:type="page"/>
       </w:r>
-      <w:bookmarkStart w:id="8" w:name="_Toc135820188"/>
-      <w:bookmarkStart w:id="9" w:name="_Toc166527647"/>
-      <w:bookmarkStart w:id="10" w:name="_Toc104468987"/>
+      <w:bookmarkStart w:id="9" w:name="_Toc135820188"/>
+      <w:bookmarkStart w:id="10" w:name="_Toc166527647"/>
+      <w:bookmarkStart w:id="11" w:name="_Toc104468987"/>
       <w:r>
         <w:lastRenderedPageBreak/>
         <w:t>РАЗРАБОТКА ПРОГРАММНЫХ МОДУЛЕЙ</w:t>
       </w:r>
-      <w:bookmarkEnd w:id="8"/>
       <w:bookmarkEnd w:id="9"/>
+      <w:bookmarkEnd w:id="10"/>
     </w:p>
     <w:p>
       <w:pPr>
@@ -5946,12 +6062,12 @@
         </w:rPr>
         <w:br w:type="page"/>
       </w:r>
-      <w:bookmarkStart w:id="11" w:name="_Toc166527659"/>
+      <w:bookmarkStart w:id="12" w:name="_Toc166527659"/>
       <w:r>
         <w:lastRenderedPageBreak/>
         <w:t>РУКОВОДСТВО ПОЛЬЗОВАТЕЛЯ</w:t>
       </w:r>
-      <w:bookmarkEnd w:id="11"/>
+      <w:bookmarkEnd w:id="12"/>
     </w:p>
     <w:p/>
     <w:p>
@@ -5964,12 +6080,12 @@
         </w:rPr>
         <w:br w:type="page"/>
       </w:r>
-      <w:bookmarkStart w:id="12" w:name="_Toc166527674"/>
+      <w:bookmarkStart w:id="13" w:name="_Toc166527674"/>
       <w:r>
         <w:lastRenderedPageBreak/>
         <w:t>ПРОГРАММА И МЕТОДИКА ИСПЫТАНИЙ</w:t>
       </w:r>
-      <w:bookmarkEnd w:id="12"/>
+      <w:bookmarkEnd w:id="13"/>
     </w:p>
     <w:p/>
     <w:p>
@@ -5995,7 +6111,7 @@
           <w:szCs w:val="28"/>
         </w:rPr>
       </w:pPr>
-      <w:bookmarkStart w:id="13" w:name="_Toc166527677"/>
+      <w:bookmarkStart w:id="14" w:name="_Toc166527677"/>
       <w:r>
         <w:lastRenderedPageBreak/>
         <w:t>ТЕХНИКО-ЭКОНОМИЧЕСКОЕ ОБОСНОВАНИЕ РАЗРАБОТКИ</w:t>
@@ -6006,8 +6122,8 @@
       <w:r>
         <w:t xml:space="preserve">НА РЫНКЕ </w:t>
       </w:r>
-      <w:bookmarkEnd w:id="10"/>
-      <w:bookmarkEnd w:id="13"/>
+      <w:bookmarkEnd w:id="11"/>
+      <w:bookmarkEnd w:id="14"/>
       <w:r>
         <w:t>ANDROID-ПРИЛОЖЕНИЯ ДЛЯ УПРАВЛЕНИЯ И МОНИТОРИНГА УСТРОЙСТВАМИ УМНОГО ДОМА</w:t>
       </w:r>
@@ -6016,8 +6132,8 @@
       <w:pPr>
         <w:pStyle w:val="afff9"/>
       </w:pPr>
-      <w:bookmarkStart w:id="14" w:name="_Toc166527687"/>
-      <w:bookmarkStart w:id="15" w:name="_Toc135820221"/>
+      <w:bookmarkStart w:id="15" w:name="_Toc166527687"/>
+      <w:bookmarkStart w:id="16" w:name="_Toc135820221"/>
     </w:p>
     <w:p>
       <w:pPr>
@@ -13428,7 +13544,7 @@
         <w:lastRenderedPageBreak/>
         <w:t>ЗАКЛЮЧЕНИЕ</w:t>
       </w:r>
-      <w:bookmarkEnd w:id="14"/>
+      <w:bookmarkEnd w:id="15"/>
     </w:p>
     <w:p>
       <w:pPr>
@@ -13462,7 +13578,7 @@
           <w:bCs/>
         </w:rPr>
       </w:pPr>
-      <w:bookmarkStart w:id="16" w:name="_Toc166527688"/>
+      <w:bookmarkStart w:id="17" w:name="_Toc166527688"/>
       <w:r>
         <w:rPr>
           <w:b/>
@@ -13471,8 +13587,8 @@
         <w:lastRenderedPageBreak/>
         <w:t>СПИСОК ИСПОЛЬЗОВАННЫХ ИСТОЧНИКОВ</w:t>
       </w:r>
-      <w:bookmarkEnd w:id="15"/>
       <w:bookmarkEnd w:id="16"/>
+      <w:bookmarkEnd w:id="17"/>
     </w:p>
     <w:p>
       <w:pPr>
@@ -13489,12 +13605,12 @@
       <w:r>
         <w:br w:type="page"/>
       </w:r>
-      <w:bookmarkStart w:id="17" w:name="_Toc166527689"/>
+      <w:bookmarkStart w:id="18" w:name="_Toc166527689"/>
       <w:r>
         <w:lastRenderedPageBreak/>
         <w:t>ПРИЛОЖЕНИЕ А</w:t>
       </w:r>
-      <w:bookmarkEnd w:id="17"/>
+      <w:bookmarkEnd w:id="18"/>
     </w:p>
     <w:p>
       <w:pPr>
@@ -13543,14 +13659,14 @@
         <w:ind w:firstLine="0"/>
         <w:jc w:val="center"/>
       </w:pPr>
-      <w:bookmarkStart w:id="18" w:name="_Toc135820225"/>
-      <w:bookmarkStart w:id="19" w:name="_Toc166527692"/>
+      <w:bookmarkStart w:id="19" w:name="_Toc135820225"/>
+      <w:bookmarkStart w:id="20" w:name="_Toc166527692"/>
       <w:r>
         <w:lastRenderedPageBreak/>
         <w:t xml:space="preserve">ПРИЛОЖЕНИЕ </w:t>
       </w:r>
-      <w:bookmarkEnd w:id="18"/>
       <w:bookmarkEnd w:id="19"/>
+      <w:bookmarkEnd w:id="20"/>
       <w:r>
         <w:t>Б</w:t>
       </w:r>
@@ -13703,7 +13819,7 @@
       </w:pPr>
     </w:p>
     <w:sectPr>
-      <w:footerReference w:type="default" r:id="rId13"/>
+      <w:footerReference w:type="default" r:id="rId17"/>
       <w:pgSz w:w="11907" w:h="16839" w:code="9"/>
       <w:pgMar w:top="1134" w:right="851" w:bottom="1134" w:left="1701" w:header="709" w:footer="709" w:gutter="0"/>
       <w:pgNumType w:start="7"/>
@@ -13713,6 +13829,58 @@
     </w:sectPr>
   </w:body>
 </w:document>
+</file>
+
+<file path=word/comments.xml><?xml version="1.0" encoding="utf-8"?>
+<w:comments xmlns:wpc="http://schemas.microsoft.com/office/word/2010/wordprocessingCanvas" xmlns:cx="http://schemas.microsoft.com/office/drawing/2014/chartex" xmlns:cx1="http://schemas.microsoft.com/office/drawing/2015/9/8/chartex" xmlns:cx2="http://schemas.microsoft.com/office/drawing/2015/10/21/chartex" xmlns:cx3="http://schemas.microsoft.com/office/drawing/2016/5/9/chartex" xmlns:cx4="http://schemas.microsoft.com/office/drawing/2016/5/10/chartex" xmlns:cx5="http://schemas.microsoft.com/office/drawing/2016/5/11/chartex" xmlns:cx6="http://schemas.microsoft.com/office/drawing/2016/5/12/chartex" xmlns:cx7="http://schemas.microsoft.com/office/drawing/2016/5/13/chartex" xmlns:cx8="http://schemas.microsoft.com/office/drawing/2016/5/14/chartex" xmlns:mc="http://schemas.openxmlformats.org/markup-compatibility/2006" xmlns:aink="http://schemas.microsoft.com/office/drawing/2016/ink" xmlns:am3d="http://schemas.microsoft.com/office/drawing/2017/model3d" xmlns:o="urn:schemas-microsoft-com:office:office" xmlns:oel="http://schemas.microsoft.com/office/2019/extlst" xmlns:r="http://schemas.openxmlformats.org/officeDocument/2006/relationships" xmlns:m="http://schemas.openxmlformats.org/officeDocument/2006/math" xmlns:v="urn:schemas-microsoft-com:vml" xmlns:wp14="http://schemas.microsoft.com/office/word/2010/wordprocessingDrawing" xmlns:wp="http://schemas.openxmlformats.org/drawingml/2006/wordprocessingDrawing" xmlns:w10="urn:schemas-microsoft-com:office:word" xmlns:w="http://schemas.openxmlformats.org/wordprocessingml/2006/main" xmlns:w14="http://schemas.microsoft.com/office/word/2010/wordml" xmlns:w15="http://schemas.microsoft.com/office/word/2012/wordml" xmlns:w16cex="http://schemas.microsoft.com/office/word/2018/wordml/cex" xmlns:w16cid="http://schemas.microsoft.com/office/word/2016/wordml/cid" xmlns:w16="http://schemas.microsoft.com/office/word/2018/wordml" xmlns:w16sdtdh="http://schemas.microsoft.com/office/word/2020/wordml/sdtdatahash" xmlns:w16se="http://schemas.microsoft.com/office/word/2015/wordml/symex" xmlns:wpg="http://schemas.microsoft.com/office/word/2010/wordprocessingGroup" xmlns:wpi="http://schemas.microsoft.com/office/word/2010/wordprocessingInk" xmlns:wne="http://schemas.microsoft.com/office/word/2006/wordml" xmlns:wps="http://schemas.microsoft.com/office/word/2010/wordprocessingShape" mc:Ignorable="w14 w15 w16se w16cid w16 w16cex w16sdtdh wp14">
+  <w:comment w:id="8" w:author="yahor" w:date="2025-03-15T00:23:00Z" w:initials="y">
+    <w:p>
+      <w:pPr>
+        <w:pStyle w:val="afff9"/>
+      </w:pPr>
+      <w:r>
+        <w:rPr>
+          <w:rStyle w:val="af2"/>
+        </w:rPr>
+        <w:annotationRef/>
+      </w:r>
+      <w:r>
+        <w:t xml:space="preserve">Функциональный подход </w:t>
+      </w:r>
+      <w:proofErr w:type="spellStart"/>
+      <w:r>
+        <w:rPr>
+          <w:lang w:val="en-US"/>
+        </w:rPr>
+        <w:t>JetpackCompose</w:t>
+      </w:r>
+      <w:proofErr w:type="spellEnd"/>
+    </w:p>
+    <w:p>
+      <w:pPr>
+        <w:pStyle w:val="af3"/>
+      </w:pPr>
+    </w:p>
+  </w:comment>
+</w:comments>
+</file>
+
+<file path=word/commentsExtended.xml><?xml version="1.0" encoding="utf-8"?>
+<w15:commentsEx xmlns:wpc="http://schemas.microsoft.com/office/word/2010/wordprocessingCanvas" xmlns:cx="http://schemas.microsoft.com/office/drawing/2014/chartex" xmlns:cx1="http://schemas.microsoft.com/office/drawing/2015/9/8/chartex" xmlns:cx2="http://schemas.microsoft.com/office/drawing/2015/10/21/chartex" xmlns:cx3="http://schemas.microsoft.com/office/drawing/2016/5/9/chartex" xmlns:cx4="http://schemas.microsoft.com/office/drawing/2016/5/10/chartex" xmlns:cx5="http://schemas.microsoft.com/office/drawing/2016/5/11/chartex" xmlns:cx6="http://schemas.microsoft.com/office/drawing/2016/5/12/chartex" xmlns:cx7="http://schemas.microsoft.com/office/drawing/2016/5/13/chartex" xmlns:cx8="http://schemas.microsoft.com/office/drawing/2016/5/14/chartex" xmlns:mc="http://schemas.openxmlformats.org/markup-compatibility/2006" xmlns:aink="http://schemas.microsoft.com/office/drawing/2016/ink" xmlns:am3d="http://schemas.microsoft.com/office/drawing/2017/model3d" xmlns:o="urn:schemas-microsoft-com:office:office" xmlns:oel="http://schemas.microsoft.com/office/2019/extlst" xmlns:r="http://schemas.openxmlformats.org/officeDocument/2006/relationships" xmlns:m="http://schemas.openxmlformats.org/officeDocument/2006/math" xmlns:v="urn:schemas-microsoft-com:vml" xmlns:wp14="http://schemas.microsoft.com/office/word/2010/wordprocessingDrawing" xmlns:wp="http://schemas.openxmlformats.org/drawingml/2006/wordprocessingDrawing" xmlns:w10="urn:schemas-microsoft-com:office:word" xmlns:w="http://schemas.openxmlformats.org/wordprocessingml/2006/main" xmlns:w14="http://schemas.microsoft.com/office/word/2010/wordml" xmlns:w15="http://schemas.microsoft.com/office/word/2012/wordml" xmlns:w16cex="http://schemas.microsoft.com/office/word/2018/wordml/cex" xmlns:w16cid="http://schemas.microsoft.com/office/word/2016/wordml/cid" xmlns:w16="http://schemas.microsoft.com/office/word/2018/wordml" xmlns:w16sdtdh="http://schemas.microsoft.com/office/word/2020/wordml/sdtdatahash" xmlns:w16se="http://schemas.microsoft.com/office/word/2015/wordml/symex" xmlns:wpg="http://schemas.microsoft.com/office/word/2010/wordprocessingGroup" xmlns:wpi="http://schemas.microsoft.com/office/word/2010/wordprocessingInk" xmlns:wne="http://schemas.microsoft.com/office/word/2006/wordml" xmlns:wps="http://schemas.microsoft.com/office/word/2010/wordprocessingShape" mc:Ignorable="w14 w15 w16se w16cid w16 w16cex w16sdtdh wp14">
+  <w15:commentEx w15:paraId="472D5751" w15:done="0"/>
+</w15:commentsEx>
+</file>
+
+<file path=word/commentsExtensible.xml><?xml version="1.0" encoding="utf-8"?>
+<w16cex:commentsExtensible xmlns:wpc="http://schemas.microsoft.com/office/word/2010/wordprocessingCanvas" xmlns:cx="http://schemas.microsoft.com/office/drawing/2014/chartex" xmlns:cx1="http://schemas.microsoft.com/office/drawing/2015/9/8/chartex" xmlns:cx2="http://schemas.microsoft.com/office/drawing/2015/10/21/chartex" xmlns:cx3="http://schemas.microsoft.com/office/drawing/2016/5/9/chartex" xmlns:cx4="http://schemas.microsoft.com/office/drawing/2016/5/10/chartex" xmlns:cx5="http://schemas.microsoft.com/office/drawing/2016/5/11/chartex" xmlns:cx6="http://schemas.microsoft.com/office/drawing/2016/5/12/chartex" xmlns:cx7="http://schemas.microsoft.com/office/drawing/2016/5/13/chartex" xmlns:cx8="http://schemas.microsoft.com/office/drawing/2016/5/14/chartex" xmlns:cr="http://schemas.microsoft.com/office/comments/2020/reactions" xmlns:mc="http://schemas.openxmlformats.org/markup-compatibility/2006" xmlns:aink="http://schemas.microsoft.com/office/drawing/2016/ink" xmlns:am3d="http://schemas.microsoft.com/office/drawing/2017/model3d" xmlns:o="urn:schemas-microsoft-com:office:office" xmlns:oel="http://schemas.microsoft.com/office/2019/extlst" xmlns:r="http://schemas.openxmlformats.org/officeDocument/2006/relationships" xmlns:m="http://schemas.openxmlformats.org/officeDocument/2006/math" xmlns:v="urn:schemas-microsoft-com:vml" xmlns:wp14="http://schemas.microsoft.com/office/word/2010/wordprocessingDrawing" xmlns:wp="http://schemas.openxmlformats.org/drawingml/2006/wordprocessingDrawing" xmlns:w10="urn:schemas-microsoft-com:office:word" xmlns:w="http://schemas.openxmlformats.org/wordprocessingml/2006/main" xmlns:w14="http://schemas.microsoft.com/office/word/2010/wordml" xmlns:w15="http://schemas.microsoft.com/office/word/2012/wordml" xmlns:w16cex="http://schemas.microsoft.com/office/word/2018/wordml/cex" xmlns:w16cid="http://schemas.microsoft.com/office/word/2016/wordml/cid" xmlns:w16="http://schemas.microsoft.com/office/word/2018/wordml" xmlns:w16sdtdh="http://schemas.microsoft.com/office/word/2020/wordml/sdtdatahash" xmlns:w16se="http://schemas.microsoft.com/office/word/2015/wordml/symex" xmlns:wpg="http://schemas.microsoft.com/office/word/2010/wordprocessingGroup" xmlns:wpi="http://schemas.microsoft.com/office/word/2010/wordprocessingInk" xmlns:wne="http://schemas.microsoft.com/office/word/2006/wordml" xmlns:wps="http://schemas.microsoft.com/office/word/2010/wordprocessingShape" mc:Ignorable="w14 w15 w16se w16cid w16 w16cex w16sdtdh cr wp14">
+  <w16cex:commentExtensible w16cex:durableId="3272B187" w16cex:dateUtc="2025-03-14T21:23:00Z"/>
+</w16cex:commentsExtensible>
+</file>
+
+<file path=word/commentsIds.xml><?xml version="1.0" encoding="utf-8"?>
+<w16cid:commentsIds xmlns:wpc="http://schemas.microsoft.com/office/word/2010/wordprocessingCanvas" xmlns:cx="http://schemas.microsoft.com/office/drawing/2014/chartex" xmlns:cx1="http://schemas.microsoft.com/office/drawing/2015/9/8/chartex" xmlns:cx2="http://schemas.microsoft.com/office/drawing/2015/10/21/chartex" xmlns:cx3="http://schemas.microsoft.com/office/drawing/2016/5/9/chartex" xmlns:cx4="http://schemas.microsoft.com/office/drawing/2016/5/10/chartex" xmlns:cx5="http://schemas.microsoft.com/office/drawing/2016/5/11/chartex" xmlns:cx6="http://schemas.microsoft.com/office/drawing/2016/5/12/chartex" xmlns:cx7="http://schemas.microsoft.com/office/drawing/2016/5/13/chartex" xmlns:cx8="http://schemas.microsoft.com/office/drawing/2016/5/14/chartex" xmlns:mc="http://schemas.openxmlformats.org/markup-compatibility/2006" xmlns:aink="http://schemas.microsoft.com/office/drawing/2016/ink" xmlns:am3d="http://schemas.microsoft.com/office/drawing/2017/model3d" xmlns:o="urn:schemas-microsoft-com:office:office" xmlns:oel="http://schemas.microsoft.com/office/2019/extlst" xmlns:r="http://schemas.openxmlformats.org/officeDocument/2006/relationships" xmlns:m="http://schemas.openxmlformats.org/officeDocument/2006/math" xmlns:v="urn:schemas-microsoft-com:vml" xmlns:wp14="http://schemas.microsoft.com/office/word/2010/wordprocessingDrawing" xmlns:wp="http://schemas.openxmlformats.org/drawingml/2006/wordprocessingDrawing" xmlns:w10="urn:schemas-microsoft-com:office:word" xmlns:w="http://schemas.openxmlformats.org/wordprocessingml/2006/main" xmlns:w14="http://schemas.microsoft.com/office/word/2010/wordml" xmlns:w15="http://schemas.microsoft.com/office/word/2012/wordml" xmlns:w16cex="http://schemas.microsoft.com/office/word/2018/wordml/cex" xmlns:w16cid="http://schemas.microsoft.com/office/word/2016/wordml/cid" xmlns:w16="http://schemas.microsoft.com/office/word/2018/wordml" xmlns:w16sdtdh="http://schemas.microsoft.com/office/word/2020/wordml/sdtdatahash" xmlns:w16se="http://schemas.microsoft.com/office/word/2015/wordml/symex" xmlns:wpg="http://schemas.microsoft.com/office/word/2010/wordprocessingGroup" xmlns:wpi="http://schemas.microsoft.com/office/word/2010/wordprocessingInk" xmlns:wne="http://schemas.microsoft.com/office/word/2006/wordml" xmlns:wps="http://schemas.microsoft.com/office/word/2010/wordprocessingShape" mc:Ignorable="w14 w15 w16se w16cid w16 w16cex w16sdtdh wp14">
+  <w16cid:commentId w16cid:paraId="472D5751" w16cid:durableId="3272B187"/>
+</w16cid:commentsIds>
 </file>
 
 <file path=word/endnotes.xml><?xml version="1.0" encoding="utf-8"?>
@@ -20664,6 +20832,14 @@
   </w:num>
   <w:numIdMacAtCleanup w:val="51"/>
 </w:numbering>
+</file>
+
+<file path=word/people.xml><?xml version="1.0" encoding="utf-8"?>
+<w15:people xmlns:wpc="http://schemas.microsoft.com/office/word/2010/wordprocessingCanvas" xmlns:cx="http://schemas.microsoft.com/office/drawing/2014/chartex" xmlns:cx1="http://schemas.microsoft.com/office/drawing/2015/9/8/chartex" xmlns:cx2="http://schemas.microsoft.com/office/drawing/2015/10/21/chartex" xmlns:cx3="http://schemas.microsoft.com/office/drawing/2016/5/9/chartex" xmlns:cx4="http://schemas.microsoft.com/office/drawing/2016/5/10/chartex" xmlns:cx5="http://schemas.microsoft.com/office/drawing/2016/5/11/chartex" xmlns:cx6="http://schemas.microsoft.com/office/drawing/2016/5/12/chartex" xmlns:cx7="http://schemas.microsoft.com/office/drawing/2016/5/13/chartex" xmlns:cx8="http://schemas.microsoft.com/office/drawing/2016/5/14/chartex" xmlns:mc="http://schemas.openxmlformats.org/markup-compatibility/2006" xmlns:aink="http://schemas.microsoft.com/office/drawing/2016/ink" xmlns:am3d="http://schemas.microsoft.com/office/drawing/2017/model3d" xmlns:o="urn:schemas-microsoft-com:office:office" xmlns:oel="http://schemas.microsoft.com/office/2019/extlst" xmlns:r="http://schemas.openxmlformats.org/officeDocument/2006/relationships" xmlns:m="http://schemas.openxmlformats.org/officeDocument/2006/math" xmlns:v="urn:schemas-microsoft-com:vml" xmlns:wp14="http://schemas.microsoft.com/office/word/2010/wordprocessingDrawing" xmlns:wp="http://schemas.openxmlformats.org/drawingml/2006/wordprocessingDrawing" xmlns:w10="urn:schemas-microsoft-com:office:word" xmlns:w="http://schemas.openxmlformats.org/wordprocessingml/2006/main" xmlns:w14="http://schemas.microsoft.com/office/word/2010/wordml" xmlns:w15="http://schemas.microsoft.com/office/word/2012/wordml" xmlns:w16cex="http://schemas.microsoft.com/office/word/2018/wordml/cex" xmlns:w16cid="http://schemas.microsoft.com/office/word/2016/wordml/cid" xmlns:w16="http://schemas.microsoft.com/office/word/2018/wordml" xmlns:w16sdtdh="http://schemas.microsoft.com/office/word/2020/wordml/sdtdatahash" xmlns:w16se="http://schemas.microsoft.com/office/word/2015/wordml/symex" xmlns:wpg="http://schemas.microsoft.com/office/word/2010/wordprocessingGroup" xmlns:wpi="http://schemas.microsoft.com/office/word/2010/wordprocessingInk" xmlns:wne="http://schemas.microsoft.com/office/word/2006/wordml" xmlns:wps="http://schemas.microsoft.com/office/word/2010/wordprocessingShape" mc:Ignorable="w14 w15 w16se w16cid w16 w16cex w16sdtdh wp14">
+  <w15:person w15:author="yahor">
+    <w15:presenceInfo w15:providerId="None" w15:userId="yahor"/>
+  </w15:person>
+</w15:people>
 </file>
 
 <file path=word/styles.xml><?xml version="1.0" encoding="utf-8"?>
@@ -21229,7 +21405,6 @@
   <w:style w:type="character" w:default="1" w:styleId="a2">
     <w:name w:val="Default Paragraph Font"/>
     <w:uiPriority w:val="1"/>
-    <w:semiHidden/>
     <w:unhideWhenUsed/>
   </w:style>
   <w:style w:type="table" w:default="1" w:styleId="a3">

</xml_diff>

<commit_message>
rooms functionality start. some docs for 3rd
</commit_message>
<xml_diff>
--- a/docs/docx/Максимчик_ДП.docx
+++ b/docs/docx/Максимчик_ДП.docx
@@ -1263,15 +1263,7 @@
         <w:pStyle w:val="afff9"/>
       </w:pPr>
       <w:r>
-        <w:t xml:space="preserve">Однако, помимо готовых коммерческих решений, все большую популярность приобретают DIY-устройства (Do It </w:t>
-      </w:r>
-      <w:proofErr w:type="spellStart"/>
-      <w:r>
-        <w:t>Yourself</w:t>
-      </w:r>
-      <w:proofErr w:type="spellEnd"/>
-      <w:r>
-        <w:t xml:space="preserve"> – «сделай сам»), позволяющие пользователям самостоятельно создавать и настраивать системы умного дома под свои нужды. Такой подход не только снижает затраты, но и дает возможность полной кастомизации, позволяя интегрировать исполнительные устройства в единую интеллектуальную сеть.</w:t>
+        <w:t>Однако, помимо готовых коммерческих решений, все большую популярность приобретают DIY-устройства (Do It Yourself – «сделай сам»), позволяющие пользователям самостоятельно создавать и настраивать системы умного дома под свои нужды. Такой подход не только снижает затраты, но и дает возможность полной кастомизации, позволяя интегрировать исполнительные устройства в единую интеллектуальную сеть.</w:t>
       </w:r>
     </w:p>
     <w:p>
@@ -1659,23 +1651,7 @@
         <w:pStyle w:val="afff9"/>
       </w:pPr>
       <w:r>
-        <w:t xml:space="preserve">Для построения системы «умного дома» с устройствами Xiaomi и использованием протокола MQTT необходим централизованный хаб Xiaomi Smart Home </w:t>
-      </w:r>
-      <w:proofErr w:type="spellStart"/>
-      <w:r>
-        <w:t>Hub</w:t>
-      </w:r>
-      <w:proofErr w:type="spellEnd"/>
-      <w:r>
-        <w:t xml:space="preserve"> 2. Этот хаб выступает в роли шлюза между беспроводными устройствами, поддерживающими Zigbee 3.0, Bluetooth Mesh, Wi-Fi и </w:t>
-      </w:r>
-      <w:proofErr w:type="spellStart"/>
-      <w:r>
-        <w:t>Matter</w:t>
-      </w:r>
-      <w:proofErr w:type="spellEnd"/>
-      <w:r>
-        <w:t>, обеспечивая их взаимодействие в единой экосистеме.</w:t>
+        <w:t>Для построения системы «умного дома» с устройствами Xiaomi и использованием протокола MQTT необходим централизованный хаб Xiaomi Smart Home Hub 2. Этот хаб выступает в роли шлюза между беспроводными устройствами, поддерживающими Zigbee 3.0, Bluetooth Mesh, Wi-Fi и Matter, обеспечивая их взаимодействие в единой экосистеме.</w:t>
       </w:r>
     </w:p>
     <w:p>
@@ -1683,23 +1659,7 @@
         <w:pStyle w:val="afff9"/>
       </w:pPr>
       <w:r>
-        <w:t xml:space="preserve">Xiaomi Smart Home </w:t>
-      </w:r>
-      <w:proofErr w:type="spellStart"/>
-      <w:r>
-        <w:t>Hub</w:t>
-      </w:r>
-      <w:proofErr w:type="spellEnd"/>
-      <w:r>
-        <w:t xml:space="preserve"> 2 подключается к сети через Ethernet или Wi-Fi и работает от розетки. В отличие от некоторых других хабов, он не оснащён встроенным аккумулятором, поэтому при отключении питания теряет связь с устройствами. Он поддерживает локальное управление через MQTT, что позволяет интегрировать его в собственные серверные решения, такие как Home </w:t>
-      </w:r>
-      <w:proofErr w:type="spellStart"/>
-      <w:r>
-        <w:t>Assistant</w:t>
-      </w:r>
-      <w:proofErr w:type="spellEnd"/>
-      <w:r>
-        <w:t>. Благодаря современному оборудованию хаб обеспечивает стабильную работу, минимальные задержки и возможность автоматизации без облачных сервисов.</w:t>
+        <w:t>Xiaomi Smart Home Hub 2 подключается к сети через Ethernet или Wi-Fi и работает от розетки. В отличие от некоторых других хабов, он не оснащён встроенным аккумулятором, поэтому при отключении питания теряет связь с устройствами. Он поддерживает локальное управление через MQTT, что позволяет интегрировать его в собственные серверные решения, такие как Home Assistant. Благодаря современному оборудованию хаб обеспечивает стабильную работу, минимальные задержки и возможность автоматизации без облачных сервисов.</w:t>
       </w:r>
     </w:p>
     <w:p>
@@ -1707,35 +1667,11 @@
         <w:pStyle w:val="afff9"/>
       </w:pPr>
       <w:r>
-        <w:t xml:space="preserve">Приложение Xiaomi Home является основным инструментом для управления устройствами «умного дома» от Xiaomi, а также совместимыми гаджетами других брендов, поддерживающих экосистему </w:t>
-      </w:r>
-      <w:proofErr w:type="spellStart"/>
-      <w:r>
-        <w:t>Mi</w:t>
-      </w:r>
-      <w:proofErr w:type="spellEnd"/>
-      <w:r>
-        <w:t xml:space="preserve"> Home. Оно </w:t>
+        <w:t xml:space="preserve">Приложение Xiaomi Home является основным инструментом для управления устройствами «умного дома» от Xiaomi, а также совместимыми гаджетами других брендов, поддерживающих экосистему Mi Home. Оно </w:t>
       </w:r>
       <w:r>
         <w:lastRenderedPageBreak/>
-        <w:t xml:space="preserve">доступно для </w:t>
-      </w:r>
-      <w:proofErr w:type="spellStart"/>
-      <w:r>
-        <w:t>Android</w:t>
-      </w:r>
-      <w:proofErr w:type="spellEnd"/>
-      <w:r>
-        <w:t xml:space="preserve"> и </w:t>
-      </w:r>
-      <w:proofErr w:type="spellStart"/>
-      <w:r>
-        <w:t>iOS</w:t>
-      </w:r>
-      <w:proofErr w:type="spellEnd"/>
-      <w:r>
-        <w:t>, обеспечивая удобное удалённое взаимодействие с устройствами.</w:t>
+        <w:t>доступно для Android и iOS, обеспечивая удобное удалённое взаимодействие с устройствами.</w:t>
       </w:r>
     </w:p>
     <w:p>
@@ -2089,23 +2025,7 @@
         <w:pStyle w:val="afff9"/>
       </w:pPr>
       <w:r>
-        <w:t xml:space="preserve">Приложение доступно для </w:t>
-      </w:r>
-      <w:proofErr w:type="spellStart"/>
-      <w:r>
-        <w:t>Android</w:t>
-      </w:r>
-      <w:proofErr w:type="spellEnd"/>
-      <w:r>
-        <w:t xml:space="preserve"> и </w:t>
-      </w:r>
-      <w:proofErr w:type="spellStart"/>
-      <w:r>
-        <w:t>iOS</w:t>
-      </w:r>
-      <w:proofErr w:type="spellEnd"/>
-      <w:r>
-        <w:t xml:space="preserve"> и служит центральным инструментом для управления устройствами. Ключевые функции</w:t>
+        <w:t>Приложение доступно для Android и iOS и служит центральным инструментом для управления устройствами. Ключевые функции</w:t>
       </w:r>
       <w:r>
         <w:t xml:space="preserve"> данных приложений</w:t>
@@ -2386,21 +2306,7 @@
         <w:rPr>
           <w:szCs w:val="28"/>
         </w:rPr>
-        <w:t>Приложение «</w:t>
-      </w:r>
-      <w:proofErr w:type="spellStart"/>
-      <w:r>
-        <w:rPr>
-          <w:szCs w:val="28"/>
-        </w:rPr>
-        <w:t>Яндекс.Умный</w:t>
-      </w:r>
-      <w:proofErr w:type="spellEnd"/>
-      <w:r>
-        <w:rPr>
-          <w:szCs w:val="28"/>
-        </w:rPr>
-        <w:t xml:space="preserve"> дом» обеспечивает глубокую интеграцию с экосистемой сервисов Яндекса, что позволяет пользователям управлять устройствами через голосового помощника Алису и автоматически добавлять технику по QR-коду без ручного ввода данных. Локализация интерфейса, включая полную поддержку русского языка и голосовых команд, делает решение доступным для русскоязычной аудитории. Настройка устройств максимально упрощена: приложение не требует технических знаний, что идеально подходит для новичков. Кроме того, облачные сценарии автоматизации позволяют сохранять работоспособность функций даже при выключенном телефоне, так как логика обработки событий выполняется на серверах Яндекса.</w:t>
+        <w:t>Приложение «Яндекс.Умный дом» обеспечивает глубокую интеграцию с экосистемой сервисов Яндекса, что позволяет пользователям управлять устройствами через голосового помощника Алису и автоматически добавлять технику по QR-коду без ручного ввода данных. Локализация интерфейса, включая полную поддержку русского языка и голосовых команд, делает решение доступным для русскоязычной аудитории. Настройка устройств максимально упрощена: приложение не требует технических знаний, что идеально подходит для новичков. Кроме того, облачные сценарии автоматизации позволяют сохранять работоспособность функций даже при выключенном телефоне, так как логика обработки событий выполняется на серверах Яндекса.</w:t>
       </w:r>
     </w:p>
     <w:p>
@@ -2441,15 +2347,7 @@
         <w:pStyle w:val="afff9"/>
       </w:pPr>
       <w:r>
-        <w:t>Приложение «</w:t>
-      </w:r>
-      <w:proofErr w:type="spellStart"/>
-      <w:r>
-        <w:t>Яндекс.Умный</w:t>
-      </w:r>
-      <w:proofErr w:type="spellEnd"/>
-      <w:r>
-        <w:t xml:space="preserve"> дом» предлагает удобное решение для пользователей, которые ценят простоту и интеграцию с русскоязычными сервисами. Однако его зависимость от облака и закрытая экосистема ограничивают гибкость, что критично для продвинутых сценариев автоматизации. В отличие от Xiaomi, система Яндекса не поддерживает локальные протоколы (например, Zigbee), что делает её менее универсальной.</w:t>
+        <w:t>Приложение «Яндекс.Умный дом» предлагает удобное решение для пользователей, которые ценят простоту и интеграцию с русскоязычными сервисами. Однако его зависимость от облака и закрытая экосистема ограничивают гибкость, что критично для продвинутых сценариев автоматизации. В отличие от Xiaomi, система Яндекса не поддерживает локальные протоколы (например, Zigbee), что делает её менее универсальной.</w:t>
       </w:r>
     </w:p>
     <w:p>
@@ -5418,23 +5316,7 @@
         <w:pStyle w:val="afff9"/>
       </w:pPr>
       <w:r>
-        <w:t xml:space="preserve">Информация, получаемая из блока бизнес-логики после обработки сообщений от брокера, записывается в базу данных, где она структурируется в таблицах, предназначенных для хранения данных о системе и подключенных устройствах. В качестве хранилища используется </w:t>
-      </w:r>
-      <w:proofErr w:type="spellStart"/>
-      <w:r>
-        <w:t>SQLite</w:t>
-      </w:r>
-      <w:proofErr w:type="spellEnd"/>
-      <w:r>
-        <w:t xml:space="preserve"> с библиотекой </w:t>
-      </w:r>
-      <w:proofErr w:type="spellStart"/>
-      <w:r>
-        <w:t>Room</w:t>
-      </w:r>
-      <w:proofErr w:type="spellEnd"/>
-      <w:r>
-        <w:t>, обеспечивающей удобную работу с базой данных через объектно-реляционное отображение (ORM).</w:t>
+        <w:t>Информация, получаемая из блока бизнес-логики после обработки сообщений от брокера, записывается в базу данных, где она структурируется в таблицах, предназначенных для хранения данных о системе и подключенных устройствах. В качестве хранилища используется SQLite с библиотекой Room, обеспечивающей удобную работу с базой данных через объектно-реляционное отображение (ORM).</w:t>
       </w:r>
     </w:p>
     <w:p>
@@ -5450,15 +5332,7 @@
         <w:pStyle w:val="afff9"/>
       </w:pPr>
       <w:r>
-        <w:t xml:space="preserve">В таблице «устройства» хранятся сведения о подключенных устройствах, включая уникальный сетевой адрес Zigbee, последние полученные значения от MQTT-брокера, пользовательские настройки (например, изображение устройства), параметры управления (каналы переключения реле, регулировки освещения), тип устройства и его дружественное имя. Для ускорения работы приложения и снижения нагрузки на сеть используется кеширование данных, позволяющее загружать актуальные параметры устройств без необходимости частых запросов к брокеру. Механизмы обновления и удаления данных реализованы через </w:t>
-      </w:r>
-      <w:proofErr w:type="spellStart"/>
-      <w:r>
-        <w:t>Room</w:t>
-      </w:r>
-      <w:proofErr w:type="spellEnd"/>
-      <w:r>
-        <w:t xml:space="preserve"> API с учетом каскадных изменений и целостности связей между таблицами.</w:t>
+        <w:t>В таблице «устройства» хранятся сведения о подключенных устройствах, включая уникальный сетевой адрес Zigbee, последние полученные значения от MQTT-брокера, пользовательские настройки (например, изображение устройства), параметры управления (каналы переключения реле, регулировки освещения), тип устройства и его дружественное имя. Для ускорения работы приложения и снижения нагрузки на сеть используется кеширование данных, позволяющее загружать актуальные параметры устройств без необходимости частых запросов к брокеру. Механизмы обновления и удаления данных реализованы через Room API с учетом каскадных изменений и целостности связей между таблицами.</w:t>
       </w:r>
     </w:p>
     <w:p>
@@ -5689,15 +5563,7 @@
         </w:rPr>
       </w:pPr>
       <w:r>
-        <w:t xml:space="preserve">Представления также могут взаимодействовать с </w:t>
-      </w:r>
-      <w:proofErr w:type="spellStart"/>
-      <w:r>
-        <w:t>Composition</w:t>
-      </w:r>
-      <w:proofErr w:type="spellEnd"/>
-      <w:r>
-        <w:t xml:space="preserve"> Local, получая данные из общего контекста, что упрощает управление состоянием и передачу зависимостей. Функциональность представлений в системе "умного дома"</w:t>
+        <w:t>Представления также могут взаимодействовать с Composition Local, получая данные из общего контекста, что упрощает управление состоянием и передачу зависимостей. Функциональность представлений в системе "умного дома"</w:t>
       </w:r>
       <w:r>
         <w:rPr>
@@ -5754,39 +5620,7 @@
         <w:t>э</w:t>
       </w:r>
       <w:r>
-        <w:t xml:space="preserve">лементы управления, такие как </w:t>
-      </w:r>
-      <w:proofErr w:type="spellStart"/>
-      <w:r>
-        <w:t>Button</w:t>
-      </w:r>
-      <w:proofErr w:type="spellEnd"/>
-      <w:r>
-        <w:t xml:space="preserve">, </w:t>
-      </w:r>
-      <w:proofErr w:type="spellStart"/>
-      <w:r>
-        <w:t>Switch</w:t>
-      </w:r>
-      <w:proofErr w:type="spellEnd"/>
-      <w:r>
-        <w:t xml:space="preserve">, </w:t>
-      </w:r>
-      <w:proofErr w:type="spellStart"/>
-      <w:r>
-        <w:t>Slider</w:t>
-      </w:r>
-      <w:proofErr w:type="spellEnd"/>
-      <w:r>
-        <w:t xml:space="preserve">, </w:t>
-      </w:r>
-      <w:proofErr w:type="spellStart"/>
-      <w:r>
-        <w:t>TextField</w:t>
-      </w:r>
-      <w:proofErr w:type="spellEnd"/>
-      <w:r>
-        <w:t>, позволяют пользователю управлять устройствами "умного дома". Использование состояний (State) и событий (Event) обеспечивает интерактивность и отзывчивость интерфейса</w:t>
+        <w:t>лементы управления, такие как Button, Switch, Slider, TextField, позволяют пользователю управлять устройствами "умного дома". Использование состояний (State) и событий (Event) обеспечивает интерактивность и отзывчивость интерфейса</w:t>
       </w:r>
       <w:r>
         <w:t>.</w:t>
@@ -5853,7 +5687,6 @@
       <w:r>
         <w:t xml:space="preserve"> </w:t>
       </w:r>
-      <w:proofErr w:type="gramStart"/>
       <w:r>
         <w:rPr>
           <w:highlight w:val="yellow"/>
@@ -5866,7 +5699,6 @@
         </w:rPr>
         <w:t>ххх</w:t>
       </w:r>
-      <w:proofErr w:type="gramEnd"/>
       <w:r>
         <w:rPr>
           <w:highlight w:val="yellow"/>
@@ -5978,45 +5810,694 @@
       <w:pPr>
         <w:pStyle w:val="Diploma-TitleLevel3"/>
         <w:rPr>
-          <w:szCs w:val="28"/>
-        </w:rPr>
-      </w:pPr>
-      <w:proofErr w:type="spellStart"/>
+          <w:b/>
+          <w:bCs/>
+        </w:rPr>
+      </w:pPr>
+      <w:r>
+        <w:rPr>
+          <w:b/>
+          <w:bCs/>
+        </w:rPr>
+        <w:t>Интерфейс</w:t>
+      </w:r>
       <w:r>
         <w:rPr>
           <w:rFonts w:ascii="Courier New" w:hAnsi="Courier New" w:cs="Courier New"/>
           <w:b/>
           <w:bCs/>
+        </w:rPr>
+        <w:t xml:space="preserve"> </w:t>
+      </w:r>
+      <w:r>
+        <w:rPr>
+          <w:rFonts w:ascii="Courier New" w:hAnsi="Courier New" w:cs="Courier New"/>
+          <w:b/>
+          <w:bCs/>
+        </w:rPr>
+        <w:t>AuthorizationScreen</w:t>
+      </w:r>
+    </w:p>
+    <w:p>
+      <w:pPr>
+        <w:pStyle w:val="afff9"/>
+        <w:ind w:firstLine="0"/>
+        <w:rPr>
+          <w:szCs w:val="28"/>
+        </w:rPr>
+      </w:pPr>
+    </w:p>
+    <w:p>
+      <w:pPr>
+        <w:pStyle w:val="afff9"/>
+      </w:pPr>
+      <w:r>
+        <w:t>Этот файл определяет графический интерфейс экрана авторизации приложения, предназначенный для подключения к системе «умный дом» с использованием учётных данных MQTT-брокера.</w:t>
+      </w:r>
+    </w:p>
+    <w:p>
+      <w:pPr>
+        <w:pStyle w:val="afff9"/>
+        <w:rPr>
+          <w:szCs w:val="28"/>
+        </w:rPr>
+      </w:pPr>
+      <w:r>
+        <w:rPr>
+          <w:szCs w:val="28"/>
+        </w:rPr>
+        <w:t>Основные компоненты интерфейса</w:t>
+      </w:r>
+      <w:r>
+        <w:rPr>
+          <w:szCs w:val="28"/>
+        </w:rPr>
+        <w:t>:</w:t>
+      </w:r>
+    </w:p>
+    <w:p>
+      <w:pPr>
+        <w:pStyle w:val="a"/>
+        <w:jc w:val="both"/>
+        <w:rPr>
+          <w:sz w:val="28"/>
+          <w:szCs w:val="28"/>
+        </w:rPr>
+      </w:pPr>
+      <w:r>
+        <w:rPr>
+          <w:sz w:val="28"/>
           <w:szCs w:val="28"/>
           <w:lang w:val="en-US"/>
         </w:rPr>
+        <w:t> </w:t>
+      </w:r>
+      <w:r>
+        <w:rPr>
+          <w:sz w:val="28"/>
+          <w:szCs w:val="28"/>
+        </w:rPr>
+        <w:t xml:space="preserve">элемент </w:t>
+      </w:r>
+      <w:r>
+        <w:rPr>
+          <w:rStyle w:val="CodeChar"/>
+          <w:rFonts w:eastAsia="Calibri"/>
+        </w:rPr>
+        <w:t>Image</w:t>
+      </w:r>
+      <w:r>
+        <w:rPr>
+          <w:sz w:val="28"/>
+          <w:szCs w:val="28"/>
+        </w:rPr>
+        <w:t xml:space="preserve"> </w:t>
+      </w:r>
+      <w:r>
+        <w:rPr>
+          <w:sz w:val="28"/>
+          <w:szCs w:val="28"/>
+        </w:rPr>
+        <w:t xml:space="preserve">используется </w:t>
+      </w:r>
+      <w:r>
+        <w:rPr>
+          <w:sz w:val="28"/>
+          <w:szCs w:val="28"/>
+        </w:rPr>
+        <w:t>для отображения логотипа приложени</w:t>
+      </w:r>
+      <w:r>
+        <w:rPr>
+          <w:sz w:val="28"/>
+          <w:szCs w:val="28"/>
+        </w:rPr>
+        <w:t>я</w:t>
+      </w:r>
+      <w:r>
+        <w:rPr>
+          <w:sz w:val="28"/>
+          <w:szCs w:val="28"/>
+        </w:rPr>
+        <w:t xml:space="preserve"> посредине в верхней части экрана;</w:t>
+      </w:r>
+    </w:p>
+    <w:p>
+      <w:pPr>
+        <w:pStyle w:val="a"/>
+        <w:jc w:val="both"/>
+        <w:rPr>
+          <w:sz w:val="28"/>
+          <w:szCs w:val="28"/>
+        </w:rPr>
+      </w:pPr>
+      <w:r>
+        <w:rPr>
+          <w:sz w:val="28"/>
+          <w:szCs w:val="28"/>
+          <w:lang w:val="en-US" w:bidi="hi-IN"/>
+        </w:rPr>
+        <w:t> </w:t>
+      </w:r>
+      <w:r>
+        <w:rPr>
+          <w:sz w:val="28"/>
+          <w:szCs w:val="28"/>
+          <w:lang w:bidi="hi-IN"/>
+        </w:rPr>
+        <w:t>ф</w:t>
+      </w:r>
+      <w:r>
+        <w:rPr>
+          <w:sz w:val="28"/>
+          <w:szCs w:val="28"/>
+          <w:lang w:bidi="hi-IN"/>
+        </w:rPr>
+        <w:t xml:space="preserve">орма </w:t>
+      </w:r>
+      <w:r>
+        <w:rPr>
+          <w:rStyle w:val="CodeChar"/>
+          <w:rFonts w:eastAsia="Calibri"/>
+        </w:rPr>
+        <w:t>BrokerInputForm</w:t>
+      </w:r>
+      <w:r>
+        <w:rPr>
+          <w:sz w:val="28"/>
+          <w:szCs w:val="28"/>
+          <w:lang w:bidi="hi-IN"/>
+        </w:rPr>
+        <w:t xml:space="preserve"> включает </w:t>
+      </w:r>
+      <w:r>
+        <w:rPr>
+          <w:sz w:val="28"/>
+          <w:szCs w:val="28"/>
+          <w:lang w:bidi="hi-IN"/>
+        </w:rPr>
+        <w:t xml:space="preserve">поля </w:t>
+      </w:r>
+      <w:r>
+        <w:rPr>
+          <w:sz w:val="28"/>
+          <w:szCs w:val="28"/>
+          <w:lang w:bidi="hi-IN"/>
+        </w:rPr>
+        <w:t>для ввода адреса (URI), порта, имени пользователя и пароля, а также кнопку (</w:t>
+      </w:r>
+      <w:r>
+        <w:rPr>
+          <w:rStyle w:val="CodeChar"/>
+          <w:rFonts w:eastAsia="Calibri"/>
+        </w:rPr>
+        <w:t>Button</w:t>
+      </w:r>
+      <w:r>
+        <w:rPr>
+          <w:sz w:val="28"/>
+          <w:szCs w:val="28"/>
+          <w:lang w:bidi="hi-IN"/>
+        </w:rPr>
+        <w:t>), вызывающую</w:t>
+      </w:r>
+      <w:r>
+        <w:rPr>
+          <w:sz w:val="28"/>
+          <w:szCs w:val="28"/>
+        </w:rPr>
+        <w:t xml:space="preserve"> функцию</w:t>
+      </w:r>
+      <w:r>
+        <w:rPr>
+          <w:sz w:val="28"/>
+          <w:szCs w:val="28"/>
+          <w:lang w:bidi="hi-IN"/>
+        </w:rPr>
+        <w:t xml:space="preserve"> </w:t>
+      </w:r>
+      <w:r>
+        <w:rPr>
+          <w:rStyle w:val="CodeChar"/>
+          <w:rFonts w:eastAsia="Calibri"/>
+        </w:rPr>
+        <w:t>onAddBroker</w:t>
+      </w:r>
+      <w:r>
+        <w:rPr>
+          <w:sz w:val="28"/>
+          <w:szCs w:val="28"/>
+          <w:lang w:bidi="hi-IN"/>
+        </w:rPr>
+        <w:t xml:space="preserve"> для сохранения введённых данных и добавления нового брокера</w:t>
+      </w:r>
+      <w:r>
+        <w:rPr>
+          <w:sz w:val="28"/>
+          <w:szCs w:val="28"/>
+        </w:rPr>
+        <w:t xml:space="preserve"> в приложении;</w:t>
+      </w:r>
+    </w:p>
+    <w:p>
+      <w:pPr>
+        <w:pStyle w:val="a"/>
+        <w:jc w:val="both"/>
+        <w:rPr>
+          <w:sz w:val="28"/>
+          <w:szCs w:val="28"/>
+        </w:rPr>
+      </w:pPr>
+      <w:r>
+        <w:rPr>
+          <w:sz w:val="28"/>
+          <w:szCs w:val="28"/>
+          <w:lang w:val="en-US" w:bidi="hi-IN"/>
+        </w:rPr>
+        <w:t> </w:t>
+      </w:r>
+      <w:r>
+        <w:rPr>
+          <w:sz w:val="28"/>
+          <w:szCs w:val="28"/>
+          <w:lang w:bidi="hi-IN"/>
+        </w:rPr>
+        <w:t>с</w:t>
+      </w:r>
+      <w:r>
+        <w:rPr>
+          <w:sz w:val="28"/>
+          <w:szCs w:val="28"/>
+          <w:lang w:bidi="hi-IN"/>
+        </w:rPr>
+        <w:t xml:space="preserve">писок </w:t>
+      </w:r>
+      <w:r>
+        <w:rPr>
+          <w:rStyle w:val="CodeChar"/>
+          <w:rFonts w:eastAsia="Calibri"/>
+        </w:rPr>
+        <w:t>BrokerList</w:t>
+      </w:r>
+      <w:r>
+        <w:rPr>
+          <w:sz w:val="28"/>
+          <w:szCs w:val="28"/>
+          <w:lang w:bidi="hi-IN"/>
+        </w:rPr>
+        <w:t xml:space="preserve"> отображает последний MQTT-брокер, к которому производилось подключение, с помощью </w:t>
+      </w:r>
+      <w:r>
+        <w:rPr>
+          <w:rStyle w:val="CodeChar"/>
+          <w:rFonts w:eastAsia="Calibri"/>
+        </w:rPr>
+        <w:t>Text</w:t>
+      </w:r>
+      <w:r>
+        <w:rPr>
+          <w:sz w:val="28"/>
+          <w:szCs w:val="28"/>
+          <w:lang w:bidi="hi-IN"/>
+        </w:rPr>
+        <w:t xml:space="preserve"> и </w:t>
+      </w:r>
+      <w:r>
+        <w:rPr>
+          <w:rStyle w:val="CodeChar"/>
+          <w:rFonts w:eastAsia="Calibri"/>
+        </w:rPr>
+        <w:t>BrokerItem</w:t>
+      </w:r>
+      <w:r>
+        <w:rPr>
+          <w:sz w:val="28"/>
+          <w:szCs w:val="28"/>
+          <w:lang w:bidi="hi-IN"/>
+        </w:rPr>
+        <w:t>, позволяя повторно подключиться (</w:t>
+      </w:r>
+      <w:r>
+        <w:rPr>
+          <w:rStyle w:val="CodeChar"/>
+          <w:rFonts w:eastAsia="Calibri"/>
+        </w:rPr>
+        <w:t>onLogin</w:t>
+      </w:r>
+      <w:r>
+        <w:rPr>
+          <w:sz w:val="28"/>
+          <w:szCs w:val="28"/>
+          <w:lang w:bidi="hi-IN"/>
+        </w:rPr>
+        <w:t>) или удалить запись (</w:t>
+      </w:r>
+      <w:r>
+        <w:rPr>
+          <w:rStyle w:val="CodeChar"/>
+          <w:rFonts w:eastAsia="Calibri"/>
+        </w:rPr>
+        <w:t>onDelete</w:t>
+      </w:r>
+      <w:r>
+        <w:rPr>
+          <w:sz w:val="28"/>
+          <w:szCs w:val="28"/>
+          <w:lang w:bidi="hi-IN"/>
+        </w:rPr>
+        <w:t>)</w:t>
+      </w:r>
+      <w:r>
+        <w:rPr>
+          <w:sz w:val="28"/>
+          <w:szCs w:val="28"/>
+        </w:rPr>
+        <w:t>;</w:t>
+      </w:r>
+    </w:p>
+    <w:p>
+      <w:pPr>
+        <w:pStyle w:val="a"/>
+        <w:jc w:val="both"/>
+        <w:rPr>
+          <w:sz w:val="28"/>
+          <w:szCs w:val="28"/>
+          <w:lang w:val="en-US"/>
+        </w:rPr>
+      </w:pPr>
+      <w:r>
+        <w:rPr>
+          <w:sz w:val="28"/>
+          <w:szCs w:val="28"/>
+          <w:lang w:val="en-US" w:bidi="hi-IN"/>
+        </w:rPr>
+        <w:t> </w:t>
+      </w:r>
+      <w:r>
+        <w:rPr>
+          <w:sz w:val="28"/>
+          <w:szCs w:val="28"/>
+          <w:lang w:bidi="hi-IN"/>
+        </w:rPr>
+        <w:t>к</w:t>
+      </w:r>
+      <w:r>
+        <w:rPr>
+          <w:sz w:val="28"/>
+          <w:szCs w:val="28"/>
+          <w:lang w:bidi="hi-IN"/>
+        </w:rPr>
+        <w:t xml:space="preserve">омпонент </w:t>
+      </w:r>
+      <w:r>
+        <w:rPr>
+          <w:rStyle w:val="CodeChar"/>
+          <w:rFonts w:eastAsia="Calibri"/>
+        </w:rPr>
+        <w:t>BrokerItem</w:t>
+      </w:r>
+      <w:r>
+        <w:rPr>
+          <w:sz w:val="28"/>
+          <w:szCs w:val="28"/>
+          <w:lang w:bidi="hi-IN"/>
+        </w:rPr>
+        <w:t xml:space="preserve"> оформляет информацию о брокере в </w:t>
+      </w:r>
+      <w:r>
+        <w:rPr>
+          <w:rStyle w:val="CodeChar"/>
+          <w:rFonts w:eastAsia="Calibri"/>
+        </w:rPr>
+        <w:t>Card</w:t>
+      </w:r>
+      <w:r>
+        <w:rPr>
+          <w:sz w:val="28"/>
+          <w:szCs w:val="28"/>
+          <w:lang w:bidi="hi-IN"/>
+        </w:rPr>
+        <w:t xml:space="preserve">, включая </w:t>
+      </w:r>
+      <w:r>
+        <w:rPr>
+          <w:rStyle w:val="CodeChar"/>
+          <w:rFonts w:eastAsia="Calibri"/>
+        </w:rPr>
+        <w:t>Text</w:t>
+      </w:r>
+      <w:r>
+        <w:rPr>
+          <w:sz w:val="28"/>
+          <w:szCs w:val="28"/>
+          <w:lang w:bidi="hi-IN"/>
+        </w:rPr>
+        <w:t xml:space="preserve"> для отображения URI, порта, а также (если указаны) логина и замаскированного пароля. Внизу расположены две кнопки: </w:t>
+      </w:r>
+      <w:r>
+        <w:rPr>
+          <w:rStyle w:val="CodeChar"/>
+          <w:rFonts w:eastAsia="Calibri"/>
+        </w:rPr>
+        <w:t>Button</w:t>
+      </w:r>
+      <w:r>
+        <w:rPr>
+          <w:sz w:val="28"/>
+          <w:szCs w:val="28"/>
+          <w:lang w:bidi="hi-IN"/>
+        </w:rPr>
+        <w:t xml:space="preserve"> для подключения к брокеру и </w:t>
+      </w:r>
+      <w:r>
+        <w:rPr>
+          <w:rStyle w:val="CodeChar"/>
+          <w:rFonts w:eastAsia="Calibri"/>
+        </w:rPr>
+        <w:t>OutlinedButton</w:t>
+      </w:r>
+      <w:r>
+        <w:rPr>
+          <w:sz w:val="28"/>
+          <w:szCs w:val="28"/>
+          <w:lang w:bidi="hi-IN"/>
+        </w:rPr>
+        <w:t xml:space="preserve"> для удаления записи.</w:t>
+      </w:r>
+    </w:p>
+    <w:p>
+      <w:pPr>
+        <w:pStyle w:val="afff9"/>
+      </w:pPr>
+      <w:commentRangeStart w:id="9"/>
+      <w:r>
+        <w:t xml:space="preserve">Данный интерфейс предоставляет пользователю возможность добавить новый MQTT-брокер, используя соответствующие учётные данные, а при повторном входе </w:t>
+      </w:r>
+      <w:r>
+        <w:t xml:space="preserve">– </w:t>
+      </w:r>
+      <w:r>
+        <w:t>без ввода данных</w:t>
+      </w:r>
+      <w:r>
+        <w:t xml:space="preserve"> подключиться к последнему использованному брокеру или выбрать другой из списка сохранённых</w:t>
+      </w:r>
+      <w:commentRangeEnd w:id="9"/>
+      <w:r>
+        <w:rPr>
+          <w:rStyle w:val="af2"/>
+          <w:rFonts w:eastAsiaTheme="minorHAnsi" w:cstheme="minorBidi"/>
+          <w:noProof/>
+          <w:lang w:eastAsia="en-US" w:bidi="ar-SA"/>
+        </w:rPr>
+        <w:commentReference w:id="9"/>
+      </w:r>
+      <w:r>
+        <w:t>.</w:t>
+      </w:r>
+    </w:p>
+    <w:p>
+      <w:pPr>
+        <w:pStyle w:val="afff9"/>
+        <w:rPr>
+          <w:szCs w:val="28"/>
+        </w:rPr>
+      </w:pPr>
+    </w:p>
+    <w:p>
+      <w:pPr>
+        <w:pStyle w:val="Diploma-TitleLevel3"/>
+        <w:rPr>
+          <w:szCs w:val="28"/>
+        </w:rPr>
+      </w:pPr>
+      <w:r>
+        <w:rPr>
+          <w:b/>
+          <w:bCs/>
+        </w:rPr>
+        <w:t>Интерфейс</w:t>
+      </w:r>
+      <w:r>
+        <w:rPr>
+          <w:rFonts w:ascii="Courier New" w:hAnsi="Courier New" w:cs="Courier New"/>
+          <w:b/>
+          <w:bCs/>
+          <w:szCs w:val="28"/>
+          <w:lang w:val="en-US"/>
+        </w:rPr>
+        <w:t xml:space="preserve"> </w:t>
+      </w:r>
+      <w:r>
+        <w:rPr>
+          <w:rFonts w:ascii="Courier New" w:hAnsi="Courier New" w:cs="Courier New"/>
+          <w:b/>
+          <w:bCs/>
+          <w:szCs w:val="28"/>
+          <w:lang w:val="en-US"/>
+        </w:rPr>
         <w:t>HomeScreen</w:t>
       </w:r>
-      <w:proofErr w:type="spellEnd"/>
     </w:p>
     <w:p>
       <w:pPr>
         <w:pStyle w:val="afff9"/>
-        <w:rPr>
-          <w:szCs w:val="28"/>
+      </w:pPr>
+    </w:p>
+    <w:p>
+      <w:pPr>
+        <w:pStyle w:val="afff9"/>
+        <w:rPr>
           <w:lang w:val="en-US"/>
         </w:rPr>
       </w:pPr>
+      <w:r>
+        <w:rPr>
+          <w:rStyle w:val="CodeChar"/>
+          <w:rFonts w:eastAsia="SimSun"/>
+        </w:rPr>
+        <w:t>HomeScreen</w:t>
+      </w:r>
+      <w:r>
+        <w:t xml:space="preserve"> </w:t>
+      </w:r>
+      <w:r>
+        <w:t xml:space="preserve">представляет собой основной </w:t>
+      </w:r>
+      <w:r>
+        <w:t>экран приложения</w:t>
+      </w:r>
+      <w:r>
+        <w:t xml:space="preserve">. </w:t>
+      </w:r>
+      <w:r>
+        <w:t>Он предоставляет удобную навигацию между разделами: устройства, комнаты и настройки. Переключение между ними осуществляется с помощью горизонтального списка вкладок (</w:t>
+      </w:r>
+      <w:r>
+        <w:rPr>
+          <w:rStyle w:val="CodeChar"/>
+          <w:rFonts w:eastAsia="SimSun"/>
+          <w:lang w:val="en-US"/>
+        </w:rPr>
+        <w:t>LazyRow</w:t>
+      </w:r>
+      <w:r>
+        <w:t>), где активная вкладка визуально выделяется.</w:t>
+      </w:r>
     </w:p>
     <w:p>
       <w:pPr>
         <w:pStyle w:val="afff9"/>
-        <w:rPr>
+      </w:pPr>
+      <w:r>
+        <w:t xml:space="preserve">Содержимое экрана динамически обновляется в зависимости от выбранной вкладки: отображается список устройств, </w:t>
+      </w:r>
+      <w:r>
+        <w:rPr>
+          <w:noProof/>
+        </w:rPr>
+        <w:t>перечень</w:t>
+      </w:r>
+      <w:r>
+        <w:t xml:space="preserve"> комнат или настройки системы. Текущее состояние вкладки отслеживается через переменную </w:t>
+      </w:r>
+      <w:r>
+        <w:rPr>
+          <w:rStyle w:val="CodeChar"/>
+          <w:rFonts w:eastAsia="SimSun"/>
+        </w:rPr>
+        <w:t>selectedTab</w:t>
+      </w:r>
+      <w:r>
+        <w:t xml:space="preserve">, а изменение значения приводит к загрузке соответствующего </w:t>
+      </w:r>
+      <w:r>
+        <w:rPr>
+          <w:rStyle w:val="CodeChar"/>
+          <w:rFonts w:eastAsia="SimSun"/>
+        </w:rPr>
+        <w:t>Composable</w:t>
+      </w:r>
+      <w:r>
+        <w:t>-экрана.</w:t>
+      </w:r>
+    </w:p>
+    <w:p>
+      <w:pPr>
+        <w:pStyle w:val="afff9"/>
+      </w:pPr>
+      <w:r>
+        <w:t xml:space="preserve">Интерфейс адаптирован под разные размеры экранов, а использование </w:t>
+      </w:r>
+      <w:r>
+        <w:rPr>
+          <w:rStyle w:val="CodeChar"/>
+          <w:rFonts w:eastAsia="SimSun"/>
+        </w:rPr>
+        <w:t>LazyRow</w:t>
+      </w:r>
+      <w:r>
+        <w:t xml:space="preserve"> и оптимизированной работы с состоянием позволяет обеспечить плавную анимацию и быструю загрузку данных.</w:t>
+      </w:r>
+    </w:p>
+    <w:p>
+      <w:pPr>
+        <w:pStyle w:val="afff9"/>
+      </w:pPr>
+    </w:p>
+    <w:p>
+      <w:pPr>
+        <w:pStyle w:val="Diploma-TitleLevel3"/>
+        <w:rPr>
+          <w:szCs w:val="20"/>
+        </w:rPr>
+      </w:pPr>
+      <w:r>
+        <w:rPr>
+          <w:b/>
+          <w:bCs/>
+        </w:rPr>
+        <w:t>Интерфейс</w:t>
+      </w:r>
+      <w:r>
+        <w:rPr>
+          <w:rFonts w:ascii="Courier New" w:hAnsi="Courier New" w:cs="Courier New"/>
+          <w:b/>
+          <w:bCs/>
+          <w:szCs w:val="28"/>
           <w:lang w:val="en-US"/>
         </w:rPr>
-      </w:pPr>
-      <w:proofErr w:type="spellStart"/>
-      <w:r>
-        <w:t>HomeScreen</w:t>
-      </w:r>
-      <w:proofErr w:type="spellEnd"/>
-      <w:r>
-        <w:t xml:space="preserve"> представляет собой Composable-функцию, которая отвечает за отображение главного экрана приложения.</w:t>
+        <w:t xml:space="preserve"> </w:t>
+      </w:r>
+      <w:r>
+        <w:rPr>
+          <w:rFonts w:ascii="Courier New" w:hAnsi="Courier New" w:cs="Courier New"/>
+          <w:b/>
+          <w:bCs/>
+          <w:szCs w:val="28"/>
+          <w:lang w:val="en-US"/>
+        </w:rPr>
+        <w:t>DevicesScreen</w:t>
       </w:r>
     </w:p>
     <w:p>
@@ -6026,21 +6507,2263 @@
           <w:szCs w:val="28"/>
         </w:rPr>
       </w:pPr>
-      <w:r>
-        <w:rPr>
-          <w:szCs w:val="28"/>
-        </w:rPr>
+    </w:p>
+    <w:p>
+      <w:pPr>
+        <w:pStyle w:val="afff9"/>
+        <w:rPr>
+          <w:szCs w:val="28"/>
+          <w:lang w:val="en-US"/>
+        </w:rPr>
+      </w:pPr>
+      <w:r>
+        <w:rPr>
+          <w:szCs w:val="28"/>
+        </w:rPr>
+        <w:t>Фу</w:t>
+      </w:r>
+    </w:p>
+    <w:p>
+      <w:pPr>
+        <w:pStyle w:val="afff9"/>
+        <w:rPr>
+          <w:szCs w:val="28"/>
+          <w:lang w:val="en-US"/>
+        </w:rPr>
+      </w:pPr>
+    </w:p>
+    <w:p>
+      <w:pPr>
+        <w:pStyle w:val="Diploma-TitleLevel3"/>
+        <w:rPr>
+          <w:b/>
+          <w:bCs/>
+        </w:rPr>
+      </w:pPr>
+      <w:r>
+        <w:rPr>
+          <w:b/>
+          <w:bCs/>
+        </w:rPr>
+        <w:t>Интерфейс</w:t>
+      </w:r>
+      <w:r>
+        <w:rPr>
+          <w:b/>
+          <w:bCs/>
+          <w:szCs w:val="28"/>
+          <w:lang w:val="en-US"/>
+        </w:rPr>
+        <w:t xml:space="preserve"> </w:t>
+      </w:r>
+      <w:r>
+        <w:rPr>
+          <w:b/>
+          <w:bCs/>
+          <w:szCs w:val="28"/>
+          <w:lang w:val="en-US"/>
+        </w:rPr>
+        <w:t>SettingsScreen</w:t>
+      </w:r>
+    </w:p>
+    <w:p>
+      <w:pPr>
+        <w:pStyle w:val="Diploma-TitleLevel3"/>
+        <w:rPr>
+          <w:b/>
+          <w:bCs/>
+        </w:rPr>
+      </w:pPr>
+      <w:r>
+        <w:rPr>
+          <w:b/>
+          <w:bCs/>
+        </w:rPr>
+        <w:t>Интерфейс</w:t>
+      </w:r>
+      <w:r>
+        <w:rPr>
+          <w:b/>
+          <w:bCs/>
+          <w:lang w:val="en-US"/>
+        </w:rPr>
+        <w:t xml:space="preserve"> </w:t>
+      </w:r>
+      <w:r>
+        <w:rPr>
+          <w:b/>
+          <w:bCs/>
+          <w:lang w:val="en-US"/>
+        </w:rPr>
+        <w:t>RoomsScreen</w:t>
+      </w:r>
+    </w:p>
+    <w:p>
+      <w:pPr>
+        <w:pStyle w:val="Diploma-TitleLevel3"/>
+        <w:rPr>
+          <w:b/>
+          <w:bCs/>
+        </w:rPr>
+      </w:pPr>
+      <w:r>
+        <w:rPr>
+          <w:b/>
+          <w:bCs/>
+        </w:rPr>
+        <w:t>Интерфейс</w:t>
+      </w:r>
+      <w:r>
+        <w:rPr>
+          <w:b/>
+          <w:bCs/>
+          <w:lang w:val="en-US"/>
+        </w:rPr>
+        <w:t xml:space="preserve"> </w:t>
+      </w:r>
+      <w:r>
+        <w:rPr>
+          <w:b/>
+          <w:bCs/>
+          <w:lang w:val="en-US"/>
+        </w:rPr>
+        <w:t>DeviceDetailScreen</w:t>
+      </w:r>
+    </w:p>
+    <w:p>
+      <w:pPr>
+        <w:pStyle w:val="Diploma-TitleLevel3"/>
+        <w:numPr>
+          <w:ilvl w:val="0"/>
+          <w:numId w:val="0"/>
+        </w:numPr>
+        <w:ind w:left="1333" w:hanging="624"/>
+        <w:rPr>
+          <w:szCs w:val="28"/>
+        </w:rPr>
+      </w:pPr>
+    </w:p>
+    <w:p>
+      <w:pPr>
+        <w:pStyle w:val="Diploma-Titlelevel2"/>
+      </w:pPr>
+      <w:r>
+        <w:rPr>
+          <w:szCs w:val="28"/>
+        </w:rPr>
+        <w:t>Модели представлений</w:t>
+      </w:r>
+    </w:p>
+    <w:p>
+      <w:pPr>
+        <w:pStyle w:val="afff9"/>
+        <w:rPr>
+          <w:lang w:val="en-US"/>
+        </w:rPr>
+      </w:pPr>
+    </w:p>
+    <w:p>
+      <w:pPr>
+        <w:pStyle w:val="afff9"/>
+      </w:pPr>
+      <w:r>
+        <w:t xml:space="preserve">Взаимодействие пользовательского интерфейса с данными и бизнес-логикой осуществляется с использованием архитектурного компонента </w:t>
+      </w:r>
+      <w:r>
+        <w:rPr>
+          <w:rFonts w:ascii="Courier New" w:hAnsi="Courier New" w:cs="Courier New"/>
+        </w:rPr>
+        <w:t>ViewModel</w:t>
+      </w:r>
+      <w:r>
+        <w:t xml:space="preserve">. </w:t>
+      </w:r>
+      <w:r>
+        <w:rPr>
+          <w:rFonts w:ascii="Courier New" w:hAnsi="Courier New" w:cs="Courier New"/>
+        </w:rPr>
+        <w:t>ViewModel</w:t>
+      </w:r>
+      <w:r>
+        <w:t xml:space="preserve"> отвечает за хранение и управление состоянием экрана, обеспечивая его устойчивость к изменениям конфигурации, таким как поворот экрана. Он предоставляет данные в Composable-функции представлений через механизмы хранения состояний, а также содержит методы для обработки пользовательских действий.</w:t>
+      </w:r>
+    </w:p>
+    <w:p>
+      <w:pPr>
+        <w:pStyle w:val="afff9"/>
+      </w:pPr>
+      <w:r>
+        <w:t xml:space="preserve">Для каждого представления реализован соответствующий фабричный класс </w:t>
+      </w:r>
+      <w:r>
+        <w:rPr>
+          <w:rStyle w:val="CodeChar"/>
+          <w:rFonts w:eastAsia="SimSun"/>
+        </w:rPr>
+        <w:t>ViewModelProvider.Factory</w:t>
+      </w:r>
+      <w:r>
+        <w:t>, который отвечает за создание экземпляров</w:t>
+      </w:r>
+      <w:r>
+        <w:t xml:space="preserve"> классов </w:t>
+      </w:r>
+      <w:r>
+        <w:t>с передачей необходимых зависимостей, обеспечивая инъекцию зависимостей и соблюдение принципов инверсии управления.</w:t>
+      </w:r>
+    </w:p>
+    <w:p>
+      <w:pPr>
+        <w:pStyle w:val="afff9"/>
+      </w:pPr>
+    </w:p>
+    <w:p>
+      <w:pPr>
+        <w:pStyle w:val="Diploma-TitleLevel3"/>
+        <w:rPr>
+          <w:b/>
+          <w:bCs/>
+          <w:lang w:val="en-US"/>
+        </w:rPr>
+      </w:pPr>
+      <w:r>
+        <w:rPr>
+          <w:b/>
+          <w:bCs/>
+        </w:rPr>
+        <w:t>Класс</w:t>
+      </w:r>
+      <w:r>
+        <w:rPr>
+          <w:rFonts w:ascii="Courier New" w:hAnsi="Courier New" w:cs="Courier New"/>
+          <w:b/>
+          <w:bCs/>
+        </w:rPr>
+        <w:t xml:space="preserve"> </w:t>
+      </w:r>
+      <w:r>
+        <w:rPr>
+          <w:rFonts w:ascii="Courier New" w:hAnsi="Courier New" w:cs="Courier New"/>
+          <w:b/>
+          <w:bCs/>
+          <w:lang w:val="en-US"/>
+        </w:rPr>
+        <w:t>AuthorizationViewModel</w:t>
+      </w:r>
+    </w:p>
+    <w:p>
+      <w:pPr>
+        <w:pStyle w:val="afff9"/>
+        <w:rPr>
+          <w:lang w:val="en-US"/>
+        </w:rPr>
+      </w:pPr>
+    </w:p>
+    <w:p>
+      <w:pPr>
+        <w:pStyle w:val="Diploma-TitleLevel3"/>
+        <w:rPr>
+          <w:b/>
+          <w:bCs/>
+          <w:lang w:val="en-US"/>
+        </w:rPr>
+      </w:pPr>
+      <w:r>
+        <w:rPr>
+          <w:b/>
+          <w:bCs/>
+        </w:rPr>
+        <w:t>Класс</w:t>
+      </w:r>
+      <w:r>
+        <w:rPr>
+          <w:rFonts w:ascii="Courier New" w:hAnsi="Courier New" w:cs="Courier New"/>
+          <w:b/>
+          <w:bCs/>
+        </w:rPr>
+        <w:t xml:space="preserve"> </w:t>
+      </w:r>
+      <w:r>
+        <w:rPr>
+          <w:rFonts w:ascii="Courier New" w:hAnsi="Courier New" w:cs="Courier New"/>
+          <w:b/>
+          <w:bCs/>
+          <w:lang w:val="en-US"/>
+        </w:rPr>
+        <w:t>HomeViewModel</w:t>
+      </w:r>
+    </w:p>
+    <w:p>
+      <w:pPr>
+        <w:pStyle w:val="afff9"/>
+        <w:rPr>
+          <w:lang w:val="en-US"/>
+        </w:rPr>
+      </w:pPr>
+    </w:p>
+    <w:p>
+      <w:pPr>
+        <w:pStyle w:val="Diploma-TitleLevel3"/>
+        <w:rPr>
+          <w:b/>
+          <w:bCs/>
+          <w:lang w:val="en-US"/>
+        </w:rPr>
+      </w:pPr>
+      <w:r>
+        <w:rPr>
+          <w:b/>
+          <w:bCs/>
+        </w:rPr>
+        <w:t>Класс</w:t>
+      </w:r>
+      <w:r>
+        <w:rPr>
+          <w:rFonts w:ascii="Courier New" w:hAnsi="Courier New" w:cs="Courier New"/>
+          <w:b/>
+          <w:bCs/>
+        </w:rPr>
+        <w:t xml:space="preserve"> </w:t>
+      </w:r>
+      <w:r>
+        <w:rPr>
+          <w:rFonts w:ascii="Courier New" w:hAnsi="Courier New" w:cs="Courier New"/>
+          <w:b/>
+          <w:bCs/>
+          <w:lang w:val="en-US"/>
+        </w:rPr>
+        <w:t>DevicesViewModel</w:t>
+      </w:r>
+    </w:p>
+    <w:p>
+      <w:pPr>
+        <w:pStyle w:val="afff9"/>
+        <w:rPr>
+          <w:lang w:val="en-US"/>
+        </w:rPr>
+      </w:pPr>
+    </w:p>
+    <w:p>
+      <w:pPr>
+        <w:pStyle w:val="Diploma-TitleLevel3"/>
+        <w:rPr>
+          <w:b/>
+          <w:bCs/>
+          <w:lang w:val="en-US"/>
+        </w:rPr>
+      </w:pPr>
+      <w:r>
+        <w:rPr>
+          <w:b/>
+          <w:bCs/>
+        </w:rPr>
+        <w:t>Класс</w:t>
+      </w:r>
+      <w:r>
+        <w:rPr>
+          <w:rFonts w:ascii="Courier New" w:hAnsi="Courier New" w:cs="Courier New"/>
+          <w:b/>
+          <w:bCs/>
+        </w:rPr>
+        <w:t xml:space="preserve"> </w:t>
+      </w:r>
+      <w:r>
+        <w:rPr>
+          <w:rFonts w:ascii="Courier New" w:hAnsi="Courier New" w:cs="Courier New"/>
+          <w:b/>
+          <w:bCs/>
+          <w:lang w:val="en-US"/>
+        </w:rPr>
+        <w:t>SensorsViewModel</w:t>
+      </w:r>
+    </w:p>
+    <w:p>
+      <w:pPr>
+        <w:pStyle w:val="afff9"/>
+      </w:pPr>
+      <w:bookmarkStart w:id="10" w:name="_Toc135820188"/>
+      <w:bookmarkStart w:id="11" w:name="_Toc166527647"/>
+      <w:bookmarkStart w:id="12" w:name="_Toc104468987"/>
+    </w:p>
+    <w:p>
+      <w:pPr>
+        <w:pStyle w:val="Diploma-Titlelevel2"/>
+      </w:pPr>
+      <w:r>
+        <w:t>Модели</w:t>
+      </w:r>
+    </w:p>
+    <w:p>
+      <w:pPr>
+        <w:pStyle w:val="Diploma-TitleLevel3"/>
+      </w:pPr>
+      <w:r>
+        <w:t xml:space="preserve">Класс </w:t>
+      </w:r>
+      <w:r>
+        <w:rPr>
+          <w:lang w:val="en-US"/>
+        </w:rPr>
+        <w:t>Device</w:t>
+      </w:r>
+    </w:p>
+    <w:p>
+      <w:pPr>
+        <w:pStyle w:val="Diploma-TitleLevel3"/>
+      </w:pPr>
+      <w:r>
+        <w:t xml:space="preserve">Класс </w:t>
+      </w:r>
+      <w:r>
+        <w:rPr>
+          <w:lang w:val="en-US"/>
+        </w:rPr>
+        <w:t>Broker</w:t>
+      </w:r>
+    </w:p>
+    <w:p>
+      <w:pPr>
+        <w:pStyle w:val="Diploma-TitleLevel3"/>
+      </w:pPr>
+      <w:r>
+        <w:t xml:space="preserve">Класс </w:t>
+      </w:r>
+      <w:r>
+        <w:rPr>
+          <w:lang w:val="en-US"/>
+        </w:rPr>
+        <w:t>Command</w:t>
+      </w:r>
+    </w:p>
+    <w:p>
+      <w:pPr>
+        <w:pStyle w:val="Diploma-Titlelevel2"/>
+      </w:pPr>
+      <w:r>
+        <w:t>Хранение данных</w:t>
+      </w:r>
+    </w:p>
+    <w:p>
+      <w:pPr>
+        <w:pStyle w:val="Diploma-TitleLevel3"/>
+      </w:pPr>
+      <w:r>
+        <w:t xml:space="preserve">Класс </w:t>
+      </w:r>
+      <w:r>
+        <w:rPr>
+          <w:lang w:val="en-US"/>
+        </w:rPr>
+        <w:t>RoomLocalDatabase</w:t>
+      </w:r>
+    </w:p>
+    <w:p>
+      <w:pPr>
+        <w:pStyle w:val="afff9"/>
+      </w:pPr>
+    </w:p>
+    <w:p>
+      <w:pPr>
+        <w:pStyle w:val="afff9"/>
+      </w:pPr>
+      <w:r>
+        <w:t xml:space="preserve">Класс </w:t>
+      </w:r>
+      <w:r>
+        <w:rPr>
+          <w:rStyle w:val="CodeChar"/>
+          <w:rFonts w:eastAsia="SimSun"/>
+        </w:rPr>
+        <w:t>RoomLocalDatabase</w:t>
+      </w:r>
+      <w:r>
+        <w:t xml:space="preserve"> является основной точкой доступа к базе данных</w:t>
+      </w:r>
+      <w:r>
+        <w:t xml:space="preserve"> </w:t>
+      </w:r>
+      <w:r>
+        <w:rPr>
+          <w:lang w:val="en-US"/>
+        </w:rPr>
+        <w:t>SQLite</w:t>
+      </w:r>
+      <w:r>
+        <w:t xml:space="preserve">, реализованной с использованием библиотеки </w:t>
+      </w:r>
+      <w:r>
+        <w:rPr>
+          <w:rStyle w:val="CodeChar"/>
+          <w:rFonts w:eastAsia="SimSun"/>
+        </w:rPr>
+        <w:t>Room</w:t>
+      </w:r>
+      <w:r>
+        <w:t>.</w:t>
+      </w:r>
+    </w:p>
+    <w:p>
+      <w:pPr>
+        <w:pStyle w:val="afff9"/>
+        <w:rPr>
+          <w:lang w:val="en-US"/>
+        </w:rPr>
+      </w:pPr>
+      <w:r>
+        <w:t>Атрибуты</w:t>
+      </w:r>
+      <w:r>
+        <w:t xml:space="preserve"> </w:t>
+      </w:r>
+      <w:r>
+        <w:t>класса базы данных</w:t>
+      </w:r>
+      <w:r>
+        <w:t xml:space="preserve"> задаются </w:t>
+      </w:r>
+      <w:r>
+        <w:t xml:space="preserve">в качестве параметров аннотации </w:t>
+      </w:r>
+      <w:r>
+        <w:rPr>
+          <w:rStyle w:val="CodeChar"/>
+          <w:rFonts w:eastAsia="SimSun"/>
+        </w:rPr>
+        <w:t>@Database</w:t>
+      </w:r>
+      <w:r>
+        <w:t>, в которой указываются:</w:t>
+      </w:r>
+    </w:p>
+    <w:p>
+      <w:pPr>
+        <w:pStyle w:val="a"/>
+        <w:jc w:val="both"/>
+        <w:rPr>
+          <w:sz w:val="28"/>
+          <w:szCs w:val="28"/>
+        </w:rPr>
+      </w:pPr>
+      <w:r>
+        <w:rPr>
+          <w:sz w:val="28"/>
+          <w:szCs w:val="28"/>
+          <w:lang w:val="en-US"/>
+        </w:rPr>
+        <w:t> </w:t>
+      </w:r>
+      <w:r>
+        <w:rPr>
+          <w:rFonts w:ascii="Courier New" w:hAnsi="Courier New" w:cs="Courier New"/>
+          <w:sz w:val="28"/>
+          <w:szCs w:val="28"/>
+          <w:lang w:val="en-US"/>
+        </w:rPr>
+        <w:t>e</w:t>
+      </w:r>
+      <w:r>
+        <w:rPr>
+          <w:rStyle w:val="CodeChar"/>
+          <w:rFonts w:eastAsia="Calibri"/>
+        </w:rPr>
+        <w:t>ntities</w:t>
+      </w:r>
+      <w:r>
+        <w:rPr>
+          <w:sz w:val="28"/>
+          <w:szCs w:val="28"/>
+        </w:rPr>
+        <w:t xml:space="preserve"> – список моделей используемых в базе данных (</w:t>
+      </w:r>
+      <w:r>
+        <w:rPr>
+          <w:rStyle w:val="CodeChar"/>
+          <w:rFonts w:eastAsia="Calibri"/>
+        </w:rPr>
+        <w:t>Broker, Device, Command</w:t>
+      </w:r>
+      <w:r>
+        <w:rPr>
+          <w:sz w:val="28"/>
+          <w:szCs w:val="28"/>
+        </w:rPr>
+        <w:t>);</w:t>
+      </w:r>
+    </w:p>
+    <w:p>
+      <w:pPr>
+        <w:pStyle w:val="a"/>
+        <w:jc w:val="both"/>
+        <w:rPr>
+          <w:sz w:val="28"/>
+          <w:szCs w:val="28"/>
+        </w:rPr>
+      </w:pPr>
+      <w:r>
+        <w:rPr>
+          <w:sz w:val="28"/>
+          <w:szCs w:val="28"/>
+        </w:rPr>
+        <w:t> </w:t>
+      </w:r>
+      <w:r>
+        <w:rPr>
+          <w:rStyle w:val="CodeChar"/>
+          <w:rFonts w:eastAsia="Calibri"/>
+        </w:rPr>
+        <w:t>version</w:t>
+      </w:r>
+      <w:r>
+        <w:rPr>
+          <w:sz w:val="28"/>
+          <w:szCs w:val="28"/>
+          <w:lang w:val="en-US"/>
+        </w:rPr>
+        <w:t xml:space="preserve"> – </w:t>
+      </w:r>
+      <w:r>
+        <w:rPr>
+          <w:sz w:val="28"/>
+          <w:szCs w:val="28"/>
+        </w:rPr>
+        <w:t>версия базы данных</w:t>
+      </w:r>
+      <w:r>
+        <w:rPr>
+          <w:sz w:val="28"/>
+          <w:szCs w:val="28"/>
+          <w:lang w:val="en-US"/>
+        </w:rPr>
+        <w:t>;</w:t>
+      </w:r>
+    </w:p>
+    <w:p>
+      <w:pPr>
+        <w:pStyle w:val="a"/>
+        <w:jc w:val="both"/>
+        <w:rPr>
+          <w:sz w:val="28"/>
+          <w:szCs w:val="28"/>
+        </w:rPr>
+      </w:pPr>
+      <w:r>
+        <w:rPr>
+          <w:sz w:val="28"/>
+          <w:szCs w:val="28"/>
+        </w:rPr>
+        <w:t> </w:t>
+      </w:r>
+      <w:r>
+        <w:rPr>
+          <w:rStyle w:val="CodeChar"/>
+          <w:rFonts w:eastAsia="Calibri"/>
+        </w:rPr>
+        <w:t>exportSchema</w:t>
+      </w:r>
+      <w:r>
+        <w:rPr>
+          <w:sz w:val="28"/>
+          <w:szCs w:val="28"/>
+        </w:rPr>
+        <w:t xml:space="preserve"> – флаг э</w:t>
+      </w:r>
+      <w:r>
+        <w:rPr>
+          <w:sz w:val="28"/>
+          <w:szCs w:val="28"/>
+        </w:rPr>
+        <w:t xml:space="preserve">кспорта схемы, установленный в значение </w:t>
+      </w:r>
+      <w:r>
+        <w:rPr>
+          <w:sz w:val="28"/>
+          <w:szCs w:val="28"/>
+          <w:lang w:val="en-US"/>
+        </w:rPr>
+        <w:t>false</w:t>
+      </w:r>
+      <w:r>
+        <w:rPr>
+          <w:sz w:val="28"/>
+          <w:szCs w:val="28"/>
+        </w:rPr>
+        <w:t xml:space="preserve">, что означает создание таблиц производится </w:t>
+      </w:r>
+      <w:r>
+        <w:rPr>
+          <w:sz w:val="28"/>
+          <w:szCs w:val="28"/>
+        </w:rPr>
+        <w:t>на основе моделей,</w:t>
+      </w:r>
+      <w:r>
+        <w:rPr>
+          <w:sz w:val="28"/>
+          <w:szCs w:val="28"/>
+        </w:rPr>
+        <w:t xml:space="preserve"> описанных в приложении.</w:t>
+      </w:r>
+    </w:p>
+    <w:p>
+      <w:pPr>
+        <w:pStyle w:val="afff9"/>
+        <w:rPr>
+          <w:lang w:val="en-US"/>
+        </w:rPr>
+      </w:pPr>
+      <w:r>
+        <w:t>Методы класса</w:t>
+      </w:r>
+      <w:r>
+        <w:rPr>
+          <w:lang w:val="en-US"/>
+        </w:rPr>
+        <w:t>:</w:t>
+      </w:r>
+    </w:p>
+    <w:p>
+      <w:pPr>
+        <w:pStyle w:val="a"/>
+        <w:jc w:val="both"/>
+      </w:pPr>
+      <w:r>
+        <w:rPr>
+          <w:sz w:val="28"/>
+          <w:szCs w:val="28"/>
+          <w:lang w:val="en-US"/>
+        </w:rPr>
+        <w:t> </w:t>
+      </w:r>
+      <w:r>
+        <w:rPr>
+          <w:rStyle w:val="CodeChar"/>
+          <w:rFonts w:eastAsia="Calibri"/>
+        </w:rPr>
+        <w:t>brokerDAO(), deviceDAO(), commandDAO()</w:t>
+      </w:r>
+      <w:r>
+        <w:rPr>
+          <w:sz w:val="28"/>
+          <w:szCs w:val="28"/>
+        </w:rPr>
+        <w:t xml:space="preserve"> – </w:t>
+      </w:r>
+      <w:r>
+        <w:rPr>
+          <w:sz w:val="28"/>
+          <w:szCs w:val="28"/>
+        </w:rPr>
+        <w:t>абстрактные</w:t>
+      </w:r>
+      <w:r>
+        <w:rPr>
+          <w:sz w:val="28"/>
+          <w:szCs w:val="28"/>
+        </w:rPr>
+        <w:t xml:space="preserve"> </w:t>
+      </w:r>
+      <w:r>
+        <w:rPr>
+          <w:sz w:val="28"/>
+          <w:szCs w:val="28"/>
+        </w:rPr>
+        <w:t>методы</w:t>
+      </w:r>
+      <w:r>
+        <w:rPr>
+          <w:sz w:val="28"/>
+          <w:szCs w:val="28"/>
+        </w:rPr>
+        <w:t xml:space="preserve">, </w:t>
+      </w:r>
+      <w:r>
+        <w:rPr>
+          <w:sz w:val="28"/>
+          <w:szCs w:val="28"/>
+        </w:rPr>
+        <w:t>предоставляющие</w:t>
+      </w:r>
+      <w:r>
+        <w:rPr>
+          <w:sz w:val="28"/>
+          <w:szCs w:val="28"/>
+        </w:rPr>
+        <w:t xml:space="preserve"> </w:t>
+      </w:r>
+      <w:r>
+        <w:rPr>
+          <w:sz w:val="28"/>
+          <w:szCs w:val="28"/>
+        </w:rPr>
+        <w:t>доступ</w:t>
+      </w:r>
+      <w:r>
+        <w:rPr>
+          <w:sz w:val="28"/>
+          <w:szCs w:val="28"/>
+        </w:rPr>
+        <w:t xml:space="preserve"> </w:t>
+      </w:r>
+      <w:r>
+        <w:rPr>
+          <w:sz w:val="28"/>
+          <w:szCs w:val="28"/>
+        </w:rPr>
+        <w:t>к</w:t>
+      </w:r>
+      <w:r>
+        <w:rPr>
+          <w:sz w:val="28"/>
+          <w:szCs w:val="28"/>
+        </w:rPr>
+        <w:t xml:space="preserve"> </w:t>
+      </w:r>
+      <w:r>
+        <w:rPr>
+          <w:sz w:val="28"/>
+          <w:szCs w:val="28"/>
+          <w:lang w:val="en-US"/>
+        </w:rPr>
+        <w:t>DAO</w:t>
+      </w:r>
+      <w:r>
+        <w:rPr>
+          <w:sz w:val="28"/>
+          <w:szCs w:val="28"/>
+        </w:rPr>
+        <w:t>-</w:t>
+      </w:r>
+      <w:r>
+        <w:rPr>
+          <w:sz w:val="28"/>
+          <w:szCs w:val="28"/>
+        </w:rPr>
+        <w:t>объектам</w:t>
+      </w:r>
+      <w:r>
+        <w:rPr>
+          <w:sz w:val="28"/>
+          <w:szCs w:val="28"/>
+        </w:rPr>
+        <w:t xml:space="preserve"> </w:t>
+      </w:r>
+      <w:r>
+        <w:rPr>
+          <w:sz w:val="28"/>
+          <w:szCs w:val="28"/>
+        </w:rPr>
+        <w:t>для</w:t>
+      </w:r>
+      <w:r>
+        <w:rPr>
+          <w:sz w:val="28"/>
+          <w:szCs w:val="28"/>
+        </w:rPr>
+        <w:t xml:space="preserve"> </w:t>
+      </w:r>
+      <w:r>
+        <w:rPr>
+          <w:sz w:val="28"/>
+          <w:szCs w:val="28"/>
+        </w:rPr>
+        <w:t>работы</w:t>
+      </w:r>
+      <w:r>
+        <w:rPr>
+          <w:sz w:val="28"/>
+          <w:szCs w:val="28"/>
+        </w:rPr>
+        <w:t xml:space="preserve"> </w:t>
+      </w:r>
+      <w:r>
+        <w:rPr>
+          <w:sz w:val="28"/>
+          <w:szCs w:val="28"/>
+        </w:rPr>
+        <w:t>с</w:t>
+      </w:r>
+      <w:r>
+        <w:rPr>
+          <w:sz w:val="28"/>
+          <w:szCs w:val="28"/>
+        </w:rPr>
+        <w:t xml:space="preserve"> </w:t>
+      </w:r>
+      <w:r>
+        <w:rPr>
+          <w:sz w:val="28"/>
+          <w:szCs w:val="28"/>
+        </w:rPr>
+        <w:t>таблицами</w:t>
+      </w:r>
+      <w:r>
+        <w:rPr>
+          <w:sz w:val="28"/>
+          <w:szCs w:val="28"/>
+        </w:rPr>
+        <w:t xml:space="preserve"> </w:t>
+      </w:r>
+      <w:r>
+        <w:rPr>
+          <w:sz w:val="28"/>
+          <w:szCs w:val="28"/>
+          <w:lang w:val="en-US"/>
+        </w:rPr>
+        <w:t>brokers</w:t>
+      </w:r>
+      <w:r>
+        <w:rPr>
+          <w:sz w:val="28"/>
+          <w:szCs w:val="28"/>
+        </w:rPr>
+        <w:t xml:space="preserve">, </w:t>
+      </w:r>
+      <w:r>
+        <w:rPr>
+          <w:sz w:val="28"/>
+          <w:szCs w:val="28"/>
+          <w:lang w:val="en-US"/>
+        </w:rPr>
+        <w:t>devices</w:t>
+      </w:r>
+      <w:r>
+        <w:rPr>
+          <w:sz w:val="28"/>
+          <w:szCs w:val="28"/>
+        </w:rPr>
+        <w:t xml:space="preserve">, </w:t>
+      </w:r>
+      <w:r>
+        <w:rPr>
+          <w:sz w:val="28"/>
+          <w:szCs w:val="28"/>
+          <w:lang w:val="en-US"/>
+        </w:rPr>
+        <w:t>commands</w:t>
+      </w:r>
+      <w:r>
+        <w:rPr>
+          <w:sz w:val="28"/>
+          <w:szCs w:val="28"/>
+        </w:rPr>
+        <w:t xml:space="preserve"> </w:t>
+      </w:r>
+      <w:r>
+        <w:rPr>
+          <w:sz w:val="28"/>
+          <w:szCs w:val="28"/>
+        </w:rPr>
+        <w:t>соответственно</w:t>
+      </w:r>
+      <w:r>
+        <w:rPr>
+          <w:sz w:val="28"/>
+          <w:szCs w:val="28"/>
+        </w:rPr>
+        <w:t>;</w:t>
+      </w:r>
+    </w:p>
+    <w:p>
+      <w:pPr>
+        <w:pStyle w:val="a"/>
+        <w:jc w:val="both"/>
+      </w:pPr>
+      <w:r>
+        <w:rPr>
+          <w:sz w:val="28"/>
+          <w:szCs w:val="28"/>
+          <w:lang w:val="en-US"/>
+        </w:rPr>
+        <w:t> </w:t>
+      </w:r>
+      <w:r>
+        <w:rPr>
+          <w:rStyle w:val="CodeChar"/>
+          <w:rFonts w:eastAsia="Calibri"/>
+        </w:rPr>
+        <w:t>getInstance()</w:t>
+      </w:r>
+      <w:r>
+        <w:rPr>
+          <w:sz w:val="28"/>
+          <w:szCs w:val="28"/>
+        </w:rPr>
+        <w:t xml:space="preserve"> – статический метод</w:t>
+      </w:r>
+      <w:r>
+        <w:rPr>
+          <w:sz w:val="28"/>
+          <w:szCs w:val="28"/>
+        </w:rPr>
+        <w:t xml:space="preserve">, </w:t>
+      </w:r>
+      <w:r>
+        <w:rPr>
+          <w:sz w:val="28"/>
+          <w:szCs w:val="28"/>
+        </w:rPr>
+        <w:t xml:space="preserve">реализующий порождающий паттерн </w:t>
+      </w:r>
+      <w:r>
+        <w:rPr>
+          <w:sz w:val="28"/>
+          <w:szCs w:val="28"/>
+          <w:lang w:val="en-US"/>
+        </w:rPr>
+        <w:t>Singleton</w:t>
+      </w:r>
+      <w:r>
+        <w:rPr>
+          <w:sz w:val="28"/>
+          <w:szCs w:val="28"/>
+        </w:rPr>
+        <w:t xml:space="preserve"> для создания и получения единственного экземпляра базы данных</w:t>
+      </w:r>
+      <w:r>
+        <w:rPr>
+          <w:sz w:val="28"/>
+          <w:szCs w:val="28"/>
+        </w:rPr>
+        <w:t xml:space="preserve">, </w:t>
+      </w:r>
+      <w:r>
+        <w:rPr>
+          <w:sz w:val="28"/>
+          <w:szCs w:val="28"/>
+        </w:rPr>
+        <w:t xml:space="preserve">используя </w:t>
+      </w:r>
+      <w:r>
+        <w:rPr>
+          <w:rStyle w:val="CodeChar"/>
+          <w:rFonts w:eastAsia="Calibri"/>
+        </w:rPr>
+        <w:t>Room.databaseBuilder</w:t>
+      </w:r>
+      <w:r>
+        <w:rPr>
+          <w:sz w:val="28"/>
+          <w:szCs w:val="28"/>
+        </w:rPr>
+        <w:t>.</w:t>
+      </w:r>
+    </w:p>
+    <w:p>
+      <w:pPr>
+        <w:pStyle w:val="afff9"/>
+      </w:pPr>
+    </w:p>
+    <w:p>
+      <w:pPr>
+        <w:pStyle w:val="Diploma-TitleLevel3"/>
+      </w:pPr>
+      <w:r>
+        <w:t xml:space="preserve">Класс </w:t>
+      </w:r>
+      <w:r>
+        <w:rPr>
+          <w:lang w:val="en-US"/>
+        </w:rPr>
+        <w:t>BrokerState</w:t>
+      </w:r>
+    </w:p>
+    <w:p>
+      <w:pPr>
+        <w:pStyle w:val="afff9"/>
+      </w:pPr>
+    </w:p>
+    <w:p>
+      <w:pPr>
+        <w:pStyle w:val="afff9"/>
+      </w:pPr>
+      <w:r>
+        <w:t xml:space="preserve">Класс </w:t>
+      </w:r>
+      <w:r>
+        <w:rPr>
+          <w:rFonts w:ascii="Courier New" w:hAnsi="Courier New" w:cs="Courier New"/>
+          <w:sz w:val="24"/>
+          <w:szCs w:val="18"/>
+        </w:rPr>
+        <w:t>BrokerState</w:t>
+      </w:r>
+      <w:r>
+        <w:t xml:space="preserve"> определён с помощью ключевого слова </w:t>
+      </w:r>
+      <w:r>
+        <w:rPr>
+          <w:rFonts w:ascii="Courier New" w:hAnsi="Courier New" w:cs="Courier New"/>
+          <w:sz w:val="24"/>
+          <w:szCs w:val="18"/>
+        </w:rPr>
+        <w:t>object</w:t>
+      </w:r>
+      <w:r>
+        <w:t xml:space="preserve">, что делает его singleton-объектом </w:t>
+      </w:r>
+      <w:r>
+        <w:t>–</w:t>
+      </w:r>
+      <w:r>
+        <w:t xml:space="preserve"> он создаётся один раз и существует в единственном экземпляре в рамках всего приложения.</w:t>
+      </w:r>
+    </w:p>
+    <w:p>
+      <w:pPr>
+        <w:pStyle w:val="afff9"/>
+      </w:pPr>
+      <w:r>
+        <w:t>Этот класс предназначен для хранения идентификатора (ID) текущего MQTT-брокера, который используется в данный момент.</w:t>
+      </w:r>
+    </w:p>
+    <w:p>
+      <w:pPr>
+        <w:pStyle w:val="afff9"/>
+      </w:pPr>
+      <w:r>
+        <w:t>Основные компоненты данного класса</w:t>
+      </w:r>
+      <w:r>
+        <w:rPr>
+          <w:lang w:val="en-US"/>
+        </w:rPr>
+        <w:t>:</w:t>
+      </w:r>
+    </w:p>
+    <w:p>
+      <w:pPr>
+        <w:pStyle w:val="a"/>
+        <w:jc w:val="both"/>
+        <w:rPr>
+          <w:sz w:val="28"/>
+          <w:szCs w:val="28"/>
+        </w:rPr>
+      </w:pPr>
+      <w:r>
+        <w:rPr>
+          <w:sz w:val="28"/>
+          <w:szCs w:val="28"/>
+          <w:lang w:val="en-US"/>
+        </w:rPr>
+        <w:t> </w:t>
+      </w:r>
+      <w:r>
+        <w:t>_</w:t>
+      </w:r>
+      <w:r>
+        <w:rPr>
+          <w:rFonts w:ascii="Courier New" w:hAnsi="Courier New" w:cs="Courier New"/>
+        </w:rPr>
+        <w:t>brokerId</w:t>
+      </w:r>
+      <w:r>
+        <w:t xml:space="preserve"> </w:t>
+      </w:r>
+      <w:r>
+        <w:rPr>
+          <w:sz w:val="28"/>
+          <w:szCs w:val="28"/>
+        </w:rPr>
+        <w:t xml:space="preserve">– приватное поле типа </w:t>
+      </w:r>
+      <w:r>
+        <w:rPr>
+          <w:rFonts w:ascii="Courier New" w:hAnsi="Courier New" w:cs="Courier New"/>
+        </w:rPr>
+        <w:t>MutableStateFlow&lt;Int?&gt;</w:t>
+      </w:r>
+      <w:r>
+        <w:rPr>
+          <w:sz w:val="28"/>
+          <w:szCs w:val="28"/>
+        </w:rPr>
+        <w:t>, хранящее идентификатор брокера и позволяющее его изменять</w:t>
+      </w:r>
+      <w:r>
+        <w:rPr>
+          <w:sz w:val="28"/>
+          <w:szCs w:val="28"/>
+        </w:rPr>
+        <w:t xml:space="preserve"> </w:t>
+      </w:r>
+      <w:r>
+        <w:rPr>
+          <w:sz w:val="28"/>
+          <w:szCs w:val="28"/>
+        </w:rPr>
+        <w:t>внутри методов класса</w:t>
+      </w:r>
+      <w:r>
+        <w:rPr>
+          <w:sz w:val="28"/>
+          <w:szCs w:val="28"/>
+        </w:rPr>
+        <w:t>.</w:t>
+      </w:r>
+    </w:p>
+    <w:p>
+      <w:pPr>
+        <w:pStyle w:val="a"/>
+        <w:jc w:val="both"/>
+        <w:rPr>
+          <w:sz w:val="28"/>
+          <w:szCs w:val="28"/>
+        </w:rPr>
+      </w:pPr>
+      <w:r>
+        <w:rPr>
+          <w:sz w:val="28"/>
+          <w:szCs w:val="28"/>
+          <w:lang w:val="en-US"/>
+        </w:rPr>
+        <w:t> </w:t>
+      </w:r>
+      <w:r>
+        <w:rPr>
+          <w:rFonts w:ascii="Courier New" w:hAnsi="Courier New" w:cs="Courier New"/>
+        </w:rPr>
+        <w:t>brokerId</w:t>
+      </w:r>
+      <w:r>
+        <w:t xml:space="preserve"> </w:t>
+      </w:r>
+      <w:r>
+        <w:rPr>
+          <w:sz w:val="28"/>
+          <w:szCs w:val="28"/>
+        </w:rPr>
+        <w:t xml:space="preserve">– публичное свойство типа </w:t>
+      </w:r>
+      <w:r>
+        <w:rPr>
+          <w:rFonts w:ascii="Courier New" w:hAnsi="Courier New" w:cs="Courier New"/>
+        </w:rPr>
+        <w:t>StateFlow&lt;Int?&gt;</w:t>
+      </w:r>
+      <w:r>
+        <w:rPr>
+          <w:sz w:val="28"/>
+          <w:szCs w:val="28"/>
+        </w:rPr>
+        <w:t>, предоставляющее неизменяемый поток данных, содержащий идентификатор текущего брокера</w:t>
+      </w:r>
+      <w:r>
+        <w:rPr>
+          <w:sz w:val="28"/>
+          <w:szCs w:val="28"/>
+        </w:rPr>
+        <w:t>;</w:t>
+      </w:r>
+    </w:p>
+    <w:p>
+      <w:pPr>
+        <w:pStyle w:val="a"/>
+        <w:jc w:val="both"/>
+        <w:rPr>
+          <w:sz w:val="28"/>
+          <w:szCs w:val="28"/>
+        </w:rPr>
+      </w:pPr>
+      <w:r>
+        <w:rPr>
+          <w:sz w:val="28"/>
+          <w:szCs w:val="28"/>
+          <w:lang w:val="en-US"/>
+        </w:rPr>
+        <w:t> </w:t>
+      </w:r>
+      <w:r>
+        <w:rPr>
+          <w:rFonts w:ascii="Courier New" w:hAnsi="Courier New" w:cs="Courier New"/>
+        </w:rPr>
+        <w:t>setBrokerId(id: Int)</w:t>
+      </w:r>
+      <w:r>
+        <w:t xml:space="preserve"> </w:t>
+      </w:r>
+      <w:r>
+        <w:rPr>
+          <w:sz w:val="28"/>
+          <w:szCs w:val="28"/>
+        </w:rPr>
+        <w:t xml:space="preserve">– метод, обновляющий идентификатор брокера, устанавливая новое значение в </w:t>
+      </w:r>
+      <w:r>
+        <w:rPr>
+          <w:rFonts w:ascii="Courier New" w:hAnsi="Courier New" w:cs="Courier New"/>
+        </w:rPr>
+        <w:t>_brokerId</w:t>
+      </w:r>
+      <w:r>
+        <w:rPr>
+          <w:sz w:val="28"/>
+          <w:szCs w:val="28"/>
+        </w:rPr>
+        <w:t>.</w:t>
+      </w:r>
+    </w:p>
+    <w:p>
+      <w:pPr>
+        <w:pStyle w:val="afff9"/>
+      </w:pPr>
+    </w:p>
+    <w:p>
+      <w:pPr>
+        <w:pStyle w:val="Diploma-TitleLevel3"/>
+      </w:pPr>
+      <w:r>
+        <w:t xml:space="preserve">Класс </w:t>
+      </w:r>
+      <w:r>
+        <w:rPr>
+          <w:lang w:val="en-US"/>
+        </w:rPr>
+        <w:t>DeviceState</w:t>
+      </w:r>
+    </w:p>
+    <w:p>
+      <w:pPr>
+        <w:pStyle w:val="afff9"/>
+      </w:pPr>
+    </w:p>
+    <w:p>
+      <w:pPr>
+        <w:pStyle w:val="afff9"/>
+      </w:pPr>
+      <w:r>
+        <w:t xml:space="preserve">Класс </w:t>
+      </w:r>
+      <w:r>
+        <w:rPr>
+          <w:rFonts w:ascii="Courier New" w:hAnsi="Courier New" w:cs="Courier New"/>
+          <w:sz w:val="24"/>
+          <w:szCs w:val="18"/>
+        </w:rPr>
+        <w:t>DeviceState</w:t>
+      </w:r>
+      <w:r>
+        <w:rPr>
+          <w:sz w:val="24"/>
+          <w:szCs w:val="18"/>
+        </w:rPr>
+        <w:t xml:space="preserve"> </w:t>
+      </w:r>
+      <w:r>
+        <w:t>так же</w:t>
+      </w:r>
+      <w:r>
+        <w:t xml:space="preserve"> определён с помощью ключевого слова </w:t>
+      </w:r>
+      <w:r>
+        <w:rPr>
+          <w:rFonts w:ascii="Courier New" w:hAnsi="Courier New" w:cs="Courier New"/>
+          <w:sz w:val="24"/>
+          <w:szCs w:val="18"/>
+        </w:rPr>
+        <w:t>object</w:t>
+      </w:r>
+      <w:r>
+        <w:t>, что делает его singleton-объектом</w:t>
+      </w:r>
+      <w:r>
+        <w:t>.</w:t>
+      </w:r>
+    </w:p>
+    <w:p>
+      <w:pPr>
+        <w:pStyle w:val="afff9"/>
+      </w:pPr>
+      <w:r>
+        <w:t>Данный класс используется для хранения состояни</w:t>
+      </w:r>
+      <w:r>
+        <w:t>й</w:t>
+      </w:r>
+      <w:r>
+        <w:t xml:space="preserve"> устройств </w:t>
+      </w:r>
+      <w:r>
+        <w:t>«</w:t>
+      </w:r>
+      <w:r>
+        <w:t>умного дома</w:t>
+      </w:r>
+      <w:r>
+        <w:t>»</w:t>
+      </w:r>
+      <w:r>
+        <w:t>, содержащего актуальные данные, передаваемые устройствами.</w:t>
+      </w:r>
+    </w:p>
+    <w:p>
+      <w:pPr>
+        <w:pStyle w:val="afff9"/>
+      </w:pPr>
+      <w:r>
+        <w:t>Основные компоненты класса:</w:t>
+      </w:r>
+    </w:p>
+    <w:p>
+      <w:pPr>
+        <w:pStyle w:val="a"/>
+        <w:jc w:val="both"/>
+        <w:rPr>
+          <w:sz w:val="28"/>
+          <w:szCs w:val="28"/>
+        </w:rPr>
+      </w:pPr>
+      <w:r>
+        <w:t> </w:t>
+      </w:r>
+      <w:r>
+        <w:rPr>
+          <w:rFonts w:ascii="Courier New" w:hAnsi="Courier New" w:cs="Courier New"/>
+        </w:rPr>
+        <w:t>_devicesData</w:t>
+      </w:r>
+      <w:r>
+        <w:t xml:space="preserve"> </w:t>
+      </w:r>
+      <w:r>
+        <w:rPr>
+          <w:sz w:val="28"/>
+          <w:szCs w:val="28"/>
+        </w:rPr>
+        <w:t xml:space="preserve">– приватное поле типа </w:t>
+      </w:r>
+      <w:r>
+        <w:rPr>
+          <w:rFonts w:ascii="Courier New" w:hAnsi="Courier New" w:cs="Courier New"/>
+        </w:rPr>
+        <w:t>MutableStateFlow&lt;Map&lt;Int, Map&lt;String, Any&gt;&gt;&gt;</w:t>
+      </w:r>
+      <w:r>
+        <w:rPr>
+          <w:sz w:val="28"/>
+          <w:szCs w:val="28"/>
+        </w:rPr>
+        <w:t xml:space="preserve">, хранящее данные всех устройств, где ключом верхнего уровня является </w:t>
+      </w:r>
+      <w:r>
+        <w:rPr>
+          <w:rFonts w:ascii="Courier New" w:hAnsi="Courier New" w:cs="Courier New"/>
+        </w:rPr>
+        <w:t>deviceId</w:t>
+      </w:r>
+      <w:r>
+        <w:rPr>
+          <w:sz w:val="28"/>
+          <w:szCs w:val="28"/>
+        </w:rPr>
+        <w:t>, а значением –</w:t>
+      </w:r>
+      <w:r>
+        <w:rPr>
+          <w:sz w:val="28"/>
+          <w:szCs w:val="28"/>
+        </w:rPr>
+        <w:t xml:space="preserve"> </w:t>
+      </w:r>
+      <w:r>
+        <w:rPr>
+          <w:sz w:val="28"/>
+          <w:szCs w:val="28"/>
+        </w:rPr>
+        <w:t>параметр</w:t>
+      </w:r>
+      <w:r>
+        <w:rPr>
+          <w:sz w:val="28"/>
+          <w:szCs w:val="28"/>
+        </w:rPr>
+        <w:t>ы</w:t>
+      </w:r>
+      <w:r>
+        <w:rPr>
+          <w:sz w:val="28"/>
+          <w:szCs w:val="28"/>
+        </w:rPr>
+        <w:t xml:space="preserve"> устройств</w:t>
+      </w:r>
+      <w:r>
+        <w:rPr>
+          <w:sz w:val="28"/>
+          <w:szCs w:val="28"/>
+        </w:rPr>
+        <w:t xml:space="preserve"> представленных в виде структуры </w:t>
+      </w:r>
+      <w:r>
+        <w:rPr>
+          <w:rFonts w:ascii="Courier New" w:hAnsi="Courier New" w:cs="Courier New"/>
+          <w:lang w:val="en-US"/>
+        </w:rPr>
+        <w:t>Map</w:t>
+      </w:r>
+      <w:r>
+        <w:rPr>
+          <w:sz w:val="28"/>
+          <w:szCs w:val="28"/>
+        </w:rPr>
+        <w:t>;</w:t>
+      </w:r>
+    </w:p>
+    <w:p>
+      <w:pPr>
+        <w:pStyle w:val="a"/>
+        <w:jc w:val="both"/>
+        <w:rPr>
+          <w:sz w:val="28"/>
+          <w:szCs w:val="28"/>
+        </w:rPr>
+      </w:pPr>
+      <w:r>
+        <w:rPr>
+          <w:sz w:val="28"/>
+          <w:szCs w:val="28"/>
+        </w:rPr>
+        <w:t> </w:t>
+      </w:r>
+      <w:r>
+        <w:rPr>
+          <w:rFonts w:ascii="Courier New" w:hAnsi="Courier New" w:cs="Courier New"/>
+        </w:rPr>
+        <w:t>devicesData</w:t>
+      </w:r>
+      <w:r>
+        <w:t xml:space="preserve"> </w:t>
+      </w:r>
+      <w:r>
+        <w:rPr>
+          <w:sz w:val="28"/>
+          <w:szCs w:val="28"/>
+        </w:rPr>
+        <w:t xml:space="preserve">– публичное свойство типа </w:t>
+      </w:r>
+      <w:r>
+        <w:rPr>
+          <w:rFonts w:ascii="Courier New" w:hAnsi="Courier New" w:cs="Courier New"/>
+        </w:rPr>
+        <w:t>StateFlow&lt;Map&lt;Int, Map&lt;String, Any&gt;&gt;&gt;</w:t>
+      </w:r>
+      <w:r>
+        <w:rPr>
+          <w:sz w:val="28"/>
+          <w:szCs w:val="28"/>
+        </w:rPr>
+        <w:t>, предоставляющее неизменяемый поток данных с текущими состояниями устройств;</w:t>
+      </w:r>
+    </w:p>
+    <w:p>
+      <w:pPr>
+        <w:pStyle w:val="a"/>
+        <w:jc w:val="both"/>
+        <w:rPr>
+          <w:sz w:val="28"/>
+          <w:szCs w:val="28"/>
+        </w:rPr>
+      </w:pPr>
+      <w:r>
+        <w:rPr>
+          <w:sz w:val="28"/>
+          <w:szCs w:val="28"/>
+        </w:rPr>
+        <w:t> </w:t>
+      </w:r>
+      <w:r>
+        <w:rPr>
+          <w:rFonts w:ascii="Courier New" w:hAnsi="Courier New" w:cs="Courier New"/>
+        </w:rPr>
+        <w:t>updateDeviceData(deviceId: Int, payload: String)</w:t>
+      </w:r>
+      <w:r>
+        <w:t xml:space="preserve"> </w:t>
+      </w:r>
+      <w:r>
+        <w:rPr>
+          <w:sz w:val="28"/>
+          <w:szCs w:val="28"/>
+        </w:rPr>
+        <w:t>– метод, обновляющий данные конкретного устройства, принимая</w:t>
+      </w:r>
+      <w:r>
+        <w:rPr>
+          <w:sz w:val="28"/>
+          <w:szCs w:val="28"/>
+        </w:rPr>
+        <w:t xml:space="preserve"> идентификатор устройства </w:t>
+      </w:r>
+      <w:r>
+        <w:rPr>
+          <w:rFonts w:ascii="Courier New" w:hAnsi="Courier New" w:cs="Courier New"/>
+          <w:lang w:val="en-US"/>
+        </w:rPr>
+        <w:t>deviceId</w:t>
+      </w:r>
+      <w:r>
+        <w:t xml:space="preserve"> </w:t>
+      </w:r>
+      <w:r>
+        <w:rPr>
+          <w:sz w:val="28"/>
+          <w:szCs w:val="28"/>
+        </w:rPr>
+        <w:t xml:space="preserve">и строку </w:t>
+      </w:r>
+      <w:r>
+        <w:rPr>
+          <w:sz w:val="28"/>
+          <w:szCs w:val="28"/>
+        </w:rPr>
+        <w:t xml:space="preserve">в формате </w:t>
+      </w:r>
+      <w:r>
+        <w:rPr>
+          <w:sz w:val="28"/>
+          <w:szCs w:val="28"/>
+          <w:lang w:val="en-US"/>
+        </w:rPr>
+        <w:t>JSON</w:t>
+      </w:r>
+      <w:r>
+        <w:rPr>
+          <w:sz w:val="28"/>
+          <w:szCs w:val="28"/>
+        </w:rPr>
+        <w:t xml:space="preserve"> </w:t>
+      </w:r>
+      <w:r>
+        <w:rPr>
+          <w:rFonts w:ascii="Courier New" w:hAnsi="Courier New" w:cs="Courier New"/>
+        </w:rPr>
+        <w:t>payload</w:t>
+      </w:r>
+      <w:r>
+        <w:rPr>
+          <w:sz w:val="28"/>
+          <w:szCs w:val="28"/>
+        </w:rPr>
+        <w:t>;</w:t>
+      </w:r>
+    </w:p>
+    <w:p>
+      <w:pPr>
+        <w:pStyle w:val="a"/>
+        <w:jc w:val="both"/>
+        <w:rPr>
+          <w:sz w:val="28"/>
+          <w:szCs w:val="28"/>
+        </w:rPr>
+      </w:pPr>
+      <w:r>
+        <w:rPr>
+          <w:sz w:val="28"/>
+          <w:szCs w:val="28"/>
+        </w:rPr>
+        <w:t> </w:t>
+      </w:r>
+      <w:r>
+        <w:rPr>
+          <w:rFonts w:ascii="Courier New" w:hAnsi="Courier New" w:cs="Courier New"/>
+        </w:rPr>
+        <w:t>parseJson(json: String)</w:t>
+      </w:r>
+      <w:r>
+        <w:t xml:space="preserve"> </w:t>
+      </w:r>
+      <w:r>
+        <w:rPr>
+          <w:sz w:val="28"/>
+          <w:szCs w:val="28"/>
+        </w:rPr>
+        <w:t>–</w:t>
+      </w:r>
+      <w:r>
+        <w:rPr>
+          <w:sz w:val="28"/>
+          <w:szCs w:val="28"/>
+        </w:rPr>
+        <w:t xml:space="preserve"> </w:t>
+      </w:r>
+      <w:r>
+        <w:rPr>
+          <w:sz w:val="28"/>
+          <w:szCs w:val="28"/>
+        </w:rPr>
+        <w:t>метод, преобразующий JSON-строку в</w:t>
+      </w:r>
+      <w:r>
+        <w:rPr>
+          <w:sz w:val="28"/>
+          <w:szCs w:val="28"/>
+        </w:rPr>
+        <w:t xml:space="preserve"> структуру </w:t>
+      </w:r>
+      <w:r>
+        <w:rPr>
+          <w:rFonts w:ascii="Courier New" w:hAnsi="Courier New" w:cs="Courier New"/>
+          <w:lang w:val="en-US"/>
+        </w:rPr>
+        <w:t>Map</w:t>
+      </w:r>
+      <w:r>
+        <w:rPr>
+          <w:rFonts w:ascii="Courier New" w:hAnsi="Courier New" w:cs="Courier New"/>
+        </w:rPr>
+        <w:t>&lt;</w:t>
+      </w:r>
+      <w:r>
+        <w:rPr>
+          <w:rFonts w:ascii="Courier New" w:hAnsi="Courier New" w:cs="Courier New"/>
+          <w:lang w:val="en-US"/>
+        </w:rPr>
+        <w:t>String</w:t>
+      </w:r>
+      <w:r>
+        <w:rPr>
+          <w:rFonts w:ascii="Courier New" w:hAnsi="Courier New" w:cs="Courier New"/>
+        </w:rPr>
+        <w:t xml:space="preserve">, </w:t>
+      </w:r>
+      <w:r>
+        <w:rPr>
+          <w:rFonts w:ascii="Courier New" w:hAnsi="Courier New" w:cs="Courier New"/>
+          <w:lang w:val="en-US"/>
+        </w:rPr>
+        <w:t>Any</w:t>
+      </w:r>
+      <w:r>
+        <w:rPr>
+          <w:rFonts w:ascii="Courier New" w:hAnsi="Courier New" w:cs="Courier New"/>
+        </w:rPr>
+        <w:t>&gt;</w:t>
+      </w:r>
+      <w:r>
+        <w:t xml:space="preserve"> </w:t>
+      </w:r>
+      <w:r>
+        <w:rPr>
+          <w:sz w:val="28"/>
+          <w:szCs w:val="28"/>
+        </w:rPr>
+        <w:t>используемую для хранения состояния устройства;</w:t>
+      </w:r>
+    </w:p>
+    <w:p>
+      <w:pPr>
+        <w:pStyle w:val="a"/>
+        <w:jc w:val="both"/>
+        <w:rPr>
+          <w:sz w:val="28"/>
+          <w:szCs w:val="28"/>
+        </w:rPr>
+      </w:pPr>
+      <w:r>
+        <w:rPr>
+          <w:sz w:val="28"/>
+          <w:szCs w:val="28"/>
+        </w:rPr>
+        <w:t> </w:t>
+      </w:r>
+      <w:r>
+        <w:rPr>
+          <w:rFonts w:ascii="Courier New" w:hAnsi="Courier New" w:cs="Courier New"/>
+        </w:rPr>
+        <w:t>getDeviceValue(deviceId: Int, key: String)</w:t>
+      </w:r>
+      <w:r>
+        <w:t xml:space="preserve"> </w:t>
+      </w:r>
+      <w:r>
+        <w:rPr>
+          <w:sz w:val="28"/>
+          <w:szCs w:val="28"/>
+        </w:rPr>
+        <w:t xml:space="preserve">– метод, возвращающий конкретное значение из состояния устройства по его </w:t>
+      </w:r>
+      <w:r>
+        <w:rPr>
+          <w:sz w:val="28"/>
+          <w:szCs w:val="28"/>
+        </w:rPr>
+        <w:t>идентификатору</w:t>
+      </w:r>
+      <w:r>
+        <w:rPr>
+          <w:sz w:val="28"/>
+          <w:szCs w:val="28"/>
+        </w:rPr>
+        <w:t xml:space="preserve"> и заданному ключу </w:t>
+      </w:r>
+      <w:r>
+        <w:rPr>
+          <w:rFonts w:ascii="Courier New" w:hAnsi="Courier New" w:cs="Courier New"/>
+        </w:rPr>
+        <w:t>key</w:t>
+      </w:r>
+      <w:r>
+        <w:rPr>
+          <w:sz w:val="28"/>
+          <w:szCs w:val="28"/>
+        </w:rPr>
+        <w:t>.</w:t>
+      </w:r>
+    </w:p>
+    <w:p>
+      <w:pPr>
+        <w:pStyle w:val="afff9"/>
+      </w:pPr>
+    </w:p>
+    <w:p>
+      <w:pPr>
+        <w:pStyle w:val="Diploma-TitleLevel3"/>
+      </w:pPr>
+      <w:r>
+        <w:t xml:space="preserve">Класс </w:t>
+      </w:r>
+      <w:r>
+        <w:rPr>
+          <w:lang w:val="en-US"/>
+        </w:rPr>
+        <w:t>DeviceDAO</w:t>
+      </w:r>
+    </w:p>
+    <w:p>
+      <w:pPr>
+        <w:pStyle w:val="afff9"/>
+        <w:rPr>
+          <w:lang w:val="en-US"/>
+        </w:rPr>
+      </w:pPr>
+    </w:p>
+    <w:p>
+      <w:pPr>
+        <w:pStyle w:val="afff9"/>
+      </w:pPr>
+      <w:r>
+        <w:t>Класс DeviceDAO представляет собой DAO-интерфейс (Data Access Object) для работы с таблицей устройств в базе данных. Он определён с помощью аннотации @Dao и содержит методы для взаимодействия с данными.</w:t>
+      </w:r>
+    </w:p>
+    <w:p>
+      <w:pPr>
+        <w:pStyle w:val="afff9"/>
+      </w:pPr>
+      <w:r>
+        <w:t>Основные методы:</w:t>
+      </w:r>
+    </w:p>
+    <w:p>
+      <w:pPr>
+        <w:pStyle w:val="a"/>
+        <w:jc w:val="both"/>
+        <w:rPr>
+          <w:sz w:val="28"/>
+          <w:szCs w:val="28"/>
+        </w:rPr>
+      </w:pPr>
+      <w:r>
+        <w:rPr>
+          <w:sz w:val="28"/>
+          <w:szCs w:val="28"/>
+        </w:rPr>
+        <w:t> </w:t>
+      </w:r>
+      <w:r>
+        <w:rPr>
+          <w:sz w:val="28"/>
+          <w:szCs w:val="28"/>
+        </w:rPr>
+        <w:t xml:space="preserve">getDevicesByBroker(brokerId: Int) – получает </w:t>
+      </w:r>
+      <w:r>
+        <w:rPr>
+          <w:sz w:val="28"/>
+          <w:szCs w:val="28"/>
+        </w:rPr>
+        <w:t>список информации об устройствах</w:t>
+      </w:r>
+      <w:r>
+        <w:rPr>
+          <w:sz w:val="28"/>
+          <w:szCs w:val="28"/>
+        </w:rPr>
+        <w:t>, связанных с указанным брокером</w:t>
+      </w:r>
+      <w:r>
+        <w:rPr>
+          <w:sz w:val="28"/>
+          <w:szCs w:val="28"/>
+        </w:rPr>
+        <w:t xml:space="preserve"> используя его </w:t>
+      </w:r>
+      <w:r>
+        <w:rPr>
+          <w:sz w:val="28"/>
+          <w:szCs w:val="28"/>
+          <w:lang w:val="en-US"/>
+        </w:rPr>
+        <w:t>ID</w:t>
+      </w:r>
+      <w:r>
+        <w:rPr>
+          <w:sz w:val="28"/>
+          <w:szCs w:val="28"/>
+        </w:rPr>
+        <w:t>.</w:t>
+      </w:r>
+    </w:p>
+    <w:p>
+      <w:pPr>
+        <w:pStyle w:val="a"/>
+        <w:jc w:val="both"/>
+        <w:rPr>
+          <w:sz w:val="28"/>
+          <w:szCs w:val="28"/>
+        </w:rPr>
+      </w:pPr>
+      <w:r>
+        <w:rPr>
+          <w:sz w:val="28"/>
+          <w:szCs w:val="28"/>
+        </w:rPr>
+        <w:t> </w:t>
+      </w:r>
+      <w:r>
+        <w:rPr>
+          <w:sz w:val="28"/>
+          <w:szCs w:val="28"/>
+        </w:rPr>
+        <w:t xml:space="preserve">getDevicesByBrokerFlow(brokerId: Int) – возвращает поток (Flow), содержащий </w:t>
+      </w:r>
+      <w:r>
+        <w:rPr>
+          <w:sz w:val="28"/>
+          <w:szCs w:val="28"/>
+        </w:rPr>
+        <w:t xml:space="preserve">информацию об устройствах </w:t>
+      </w:r>
+      <w:r>
+        <w:rPr>
+          <w:sz w:val="28"/>
+          <w:szCs w:val="28"/>
+        </w:rPr>
+        <w:t>для заданного брокера</w:t>
+      </w:r>
+      <w:r>
+        <w:rPr>
+          <w:sz w:val="28"/>
+          <w:szCs w:val="28"/>
+        </w:rPr>
+        <w:t xml:space="preserve"> по его идентификационному номеру</w:t>
+      </w:r>
+      <w:r>
+        <w:rPr>
+          <w:sz w:val="28"/>
+          <w:szCs w:val="28"/>
+        </w:rPr>
+        <w:t>.</w:t>
+      </w:r>
+    </w:p>
+    <w:p>
+      <w:pPr>
+        <w:pStyle w:val="a"/>
+        <w:jc w:val="both"/>
+        <w:rPr>
+          <w:sz w:val="28"/>
+          <w:szCs w:val="28"/>
+        </w:rPr>
+      </w:pPr>
+      <w:r>
+        <w:rPr>
+          <w:sz w:val="28"/>
+          <w:szCs w:val="28"/>
+        </w:rPr>
+        <w:t> </w:t>
+      </w:r>
+      <w:r>
+        <w:rPr>
+          <w:sz w:val="28"/>
+          <w:szCs w:val="28"/>
+        </w:rPr>
+        <w:t xml:space="preserve">getAllDevices() – загружает </w:t>
+      </w:r>
+      <w:r>
+        <w:rPr>
+          <w:sz w:val="28"/>
+          <w:szCs w:val="28"/>
+        </w:rPr>
+        <w:t xml:space="preserve">информацию о всех </w:t>
+      </w:r>
+      <w:r>
+        <w:rPr>
+          <w:sz w:val="28"/>
+          <w:szCs w:val="28"/>
+        </w:rPr>
+        <w:t>устройства</w:t>
+      </w:r>
+      <w:r>
+        <w:rPr>
+          <w:sz w:val="28"/>
+          <w:szCs w:val="28"/>
+        </w:rPr>
+        <w:t>х</w:t>
+      </w:r>
+      <w:r>
+        <w:rPr>
+          <w:sz w:val="28"/>
+          <w:szCs w:val="28"/>
+        </w:rPr>
+        <w:t>, хранящиеся в базе данных.</w:t>
+      </w:r>
+    </w:p>
+    <w:p>
+      <w:pPr>
+        <w:pStyle w:val="a"/>
+        <w:jc w:val="both"/>
+        <w:rPr>
+          <w:sz w:val="28"/>
+          <w:szCs w:val="28"/>
+        </w:rPr>
+      </w:pPr>
+      <w:r>
+        <w:rPr>
+          <w:sz w:val="28"/>
+          <w:szCs w:val="28"/>
+        </w:rPr>
+        <w:t> </w:t>
+      </w:r>
+      <w:r>
+        <w:rPr>
+          <w:sz w:val="28"/>
+          <w:szCs w:val="28"/>
+        </w:rPr>
+        <w:t>getDeviceByIeeeAddr(ieeeAddr: String) – ищет устройство по его</w:t>
+      </w:r>
+      <w:r>
+        <w:rPr>
+          <w:sz w:val="28"/>
+          <w:szCs w:val="28"/>
+        </w:rPr>
+        <w:t xml:space="preserve"> физический адрес (</w:t>
+      </w:r>
+      <w:r>
+        <w:rPr>
+          <w:sz w:val="28"/>
+          <w:szCs w:val="28"/>
+          <w:lang w:val="en-US"/>
+        </w:rPr>
+        <w:t>IEEE</w:t>
+      </w:r>
+      <w:r>
+        <w:rPr>
+          <w:sz w:val="28"/>
+          <w:szCs w:val="28"/>
+        </w:rPr>
+        <w:t xml:space="preserve"> адрес)</w:t>
+      </w:r>
+      <w:r>
+        <w:rPr>
+          <w:sz w:val="28"/>
+          <w:szCs w:val="28"/>
+        </w:rPr>
+        <w:t>, возвращает null, если</w:t>
+      </w:r>
+      <w:r>
+        <w:rPr>
+          <w:sz w:val="28"/>
+          <w:szCs w:val="28"/>
+        </w:rPr>
+        <w:t xml:space="preserve"> устройство</w:t>
+      </w:r>
+      <w:r>
+        <w:rPr>
+          <w:sz w:val="28"/>
+          <w:szCs w:val="28"/>
+        </w:rPr>
+        <w:t xml:space="preserve"> не найдено.</w:t>
+      </w:r>
+    </w:p>
+    <w:p>
+      <w:pPr>
+        <w:pStyle w:val="a"/>
+        <w:jc w:val="both"/>
+        <w:rPr>
+          <w:sz w:val="28"/>
+          <w:szCs w:val="28"/>
+        </w:rPr>
+      </w:pPr>
+      <w:r>
+        <w:rPr>
+          <w:sz w:val="28"/>
+          <w:szCs w:val="28"/>
+        </w:rPr>
+        <w:t> </w:t>
+      </w:r>
+      <w:r>
+        <w:rPr>
+          <w:sz w:val="28"/>
+          <w:szCs w:val="28"/>
+        </w:rPr>
+        <w:t xml:space="preserve">getDeviceById(deviceId: Int) – получает </w:t>
+      </w:r>
+      <w:r>
+        <w:rPr>
+          <w:sz w:val="28"/>
+          <w:szCs w:val="28"/>
+        </w:rPr>
+        <w:t xml:space="preserve">устройство </w:t>
+      </w:r>
+      <w:r>
+        <w:rPr>
+          <w:sz w:val="28"/>
+          <w:szCs w:val="28"/>
+        </w:rPr>
+        <w:t>по его ID.</w:t>
+      </w:r>
+    </w:p>
+    <w:p>
+      <w:pPr>
+        <w:pStyle w:val="a"/>
+        <w:jc w:val="both"/>
+      </w:pPr>
+      <w:r>
+        <w:rPr>
+          <w:sz w:val="28"/>
+          <w:szCs w:val="28"/>
+        </w:rPr>
+        <w:t> </w:t>
+      </w:r>
+      <w:r>
+        <w:rPr>
+          <w:sz w:val="28"/>
+          <w:szCs w:val="28"/>
+        </w:rPr>
+        <w:t xml:space="preserve">insertDevice(device: Device) – </w:t>
+      </w:r>
+      <w:r>
+        <w:rPr>
+          <w:sz w:val="28"/>
+          <w:szCs w:val="28"/>
+        </w:rPr>
+        <w:t xml:space="preserve">добавление </w:t>
+      </w:r>
+      <w:r>
+        <w:rPr>
+          <w:sz w:val="28"/>
+          <w:szCs w:val="28"/>
+        </w:rPr>
+        <w:t>устройств</w:t>
+      </w:r>
+      <w:r>
+        <w:rPr>
+          <w:sz w:val="28"/>
+          <w:szCs w:val="28"/>
+        </w:rPr>
+        <w:t>а</w:t>
+      </w:r>
+      <w:r>
+        <w:rPr>
+          <w:sz w:val="28"/>
+          <w:szCs w:val="28"/>
+        </w:rPr>
+        <w:t xml:space="preserve"> в базу данных, игнорируя конфликты. Возвращает ID добавленной записи или -1, если устройство уже существует.</w:t>
+      </w:r>
+    </w:p>
+    <w:p>
+      <w:pPr>
+        <w:pStyle w:val="afff9"/>
+      </w:pPr>
+    </w:p>
+    <w:p>
+      <w:pPr>
+        <w:pStyle w:val="afff9"/>
+      </w:pPr>
+    </w:p>
+    <w:p>
+      <w:pPr>
+        <w:pStyle w:val="Diploma-TitleLevel3"/>
+      </w:pPr>
+      <w:r>
+        <w:t xml:space="preserve">Класс </w:t>
+      </w:r>
+      <w:r>
+        <w:rPr>
+          <w:lang w:val="en-US"/>
+        </w:rPr>
+        <w:t>BrokerDAO</w:t>
+      </w:r>
+    </w:p>
+    <w:p>
+      <w:pPr>
+        <w:pStyle w:val="Diploma-TitleLevel3"/>
+      </w:pPr>
+      <w:r>
+        <w:t xml:space="preserve">Класс </w:t>
+      </w:r>
+      <w:r>
+        <w:rPr>
+          <w:lang w:val="en-US"/>
+        </w:rPr>
+        <w:t>CommandDAO</w:t>
+      </w:r>
+    </w:p>
+    <w:p>
+      <w:pPr>
+        <w:pStyle w:val="Diploma-Titlelevel2"/>
+      </w:pPr>
+      <w:r>
+        <w:rPr>
+          <w:lang w:val="en-US"/>
+        </w:rPr>
+        <w:t>MQTT</w:t>
+      </w:r>
+      <w:r>
+        <w:t xml:space="preserve"> </w:t>
+      </w:r>
+      <w:r>
+        <w:t>и взаимодействие с брокером</w:t>
+      </w:r>
+    </w:p>
+    <w:p>
+      <w:pPr>
+        <w:pStyle w:val="Diploma-TitleLevel3"/>
+      </w:pPr>
+      <w:r>
+        <w:t xml:space="preserve">Класс </w:t>
+      </w:r>
+      <w:r>
+        <w:rPr>
+          <w:lang w:val="en-US"/>
+        </w:rPr>
+        <w:t>MQTTClient</w:t>
+      </w:r>
+    </w:p>
+    <w:p>
+      <w:pPr>
+        <w:pStyle w:val="Diploma-TitleLevel3"/>
+      </w:pPr>
+      <w:r>
+        <w:t xml:space="preserve">Класс </w:t>
+      </w:r>
+      <w:r>
+        <w:rPr>
+          <w:lang w:val="en-US"/>
+        </w:rPr>
+        <w:t>MQTTMessageHandler</w:t>
+      </w:r>
+      <w:r>
         <w:br w:type="page"/>
       </w:r>
-      <w:bookmarkStart w:id="9" w:name="_Toc135820188"/>
-      <w:bookmarkStart w:id="10" w:name="_Toc166527647"/>
-      <w:bookmarkStart w:id="11" w:name="_Toc104468987"/>
+    </w:p>
+    <w:p>
+      <w:pPr>
+        <w:pStyle w:val="Diploma-Titlelevel1"/>
+      </w:pPr>
       <w:r>
         <w:lastRenderedPageBreak/>
         <w:t>РАЗРАБОТКА ПРОГРАММНЫХ МОДУЛЕЙ</w:t>
       </w:r>
-      <w:bookmarkEnd w:id="9"/>
       <w:bookmarkEnd w:id="10"/>
+      <w:bookmarkEnd w:id="11"/>
     </w:p>
     <w:p>
       <w:pPr>
@@ -6062,12 +8785,12 @@
         </w:rPr>
         <w:br w:type="page"/>
       </w:r>
-      <w:bookmarkStart w:id="12" w:name="_Toc166527659"/>
+      <w:bookmarkStart w:id="13" w:name="_Toc166527659"/>
       <w:r>
         <w:lastRenderedPageBreak/>
         <w:t>РУКОВОДСТВО ПОЛЬЗОВАТЕЛЯ</w:t>
       </w:r>
-      <w:bookmarkEnd w:id="12"/>
+      <w:bookmarkEnd w:id="13"/>
     </w:p>
     <w:p/>
     <w:p>
@@ -6080,12 +8803,12 @@
         </w:rPr>
         <w:br w:type="page"/>
       </w:r>
-      <w:bookmarkStart w:id="13" w:name="_Toc166527674"/>
+      <w:bookmarkStart w:id="14" w:name="_Toc166527674"/>
       <w:r>
         <w:lastRenderedPageBreak/>
         <w:t>ПРОГРАММА И МЕТОДИКА ИСПЫТАНИЙ</w:t>
       </w:r>
-      <w:bookmarkEnd w:id="13"/>
+      <w:bookmarkEnd w:id="14"/>
     </w:p>
     <w:p/>
     <w:p>
@@ -6111,7 +8834,7 @@
           <w:szCs w:val="28"/>
         </w:rPr>
       </w:pPr>
-      <w:bookmarkStart w:id="14" w:name="_Toc166527677"/>
+      <w:bookmarkStart w:id="15" w:name="_Toc166527677"/>
       <w:r>
         <w:lastRenderedPageBreak/>
         <w:t>ТЕХНИКО-ЭКОНОМИЧЕСКОЕ ОБОСНОВАНИЕ РАЗРАБОТКИ</w:t>
@@ -6122,8 +8845,8 @@
       <w:r>
         <w:t xml:space="preserve">НА РЫНКЕ </w:t>
       </w:r>
-      <w:bookmarkEnd w:id="11"/>
-      <w:bookmarkEnd w:id="14"/>
+      <w:bookmarkEnd w:id="12"/>
+      <w:bookmarkEnd w:id="15"/>
       <w:r>
         <w:t>ANDROID-ПРИЛОЖЕНИЯ ДЛЯ УПРАВЛЕНИЯ И МОНИТОРИНГА УСТРОЙСТВАМИ УМНОГО ДОМА</w:t>
       </w:r>
@@ -6132,8 +8855,8 @@
       <w:pPr>
         <w:pStyle w:val="afff9"/>
       </w:pPr>
-      <w:bookmarkStart w:id="15" w:name="_Toc166527687"/>
-      <w:bookmarkStart w:id="16" w:name="_Toc135820221"/>
+      <w:bookmarkStart w:id="16" w:name="_Toc166527687"/>
+      <w:bookmarkStart w:id="17" w:name="_Toc135820221"/>
     </w:p>
     <w:p>
       <w:pPr>
@@ -6192,31 +8915,7 @@
         <w:pStyle w:val="afff9"/>
       </w:pPr>
       <w:r>
-        <w:t xml:space="preserve">Целевой аудиторией данного приложения являются пользователи систем «умного дома», которым необходим удобный инструмент для управления устройствами через протокол MQTT. Также потенциальными пользователями могут быть энтузиасты DIY-решений, использующие платформы, такие как Home </w:t>
-      </w:r>
-      <w:proofErr w:type="spellStart"/>
-      <w:r>
-        <w:t>Assistant</w:t>
-      </w:r>
-      <w:proofErr w:type="spellEnd"/>
-      <w:r>
-        <w:t xml:space="preserve">, а также владельцы экосистем </w:t>
-      </w:r>
-      <w:proofErr w:type="spellStart"/>
-      <w:r>
-        <w:t>Aqara</w:t>
-      </w:r>
-      <w:proofErr w:type="spellEnd"/>
-      <w:r>
-        <w:t xml:space="preserve">, Xiaomi, </w:t>
-      </w:r>
-      <w:proofErr w:type="spellStart"/>
-      <w:r>
-        <w:t>Tuya</w:t>
-      </w:r>
-      <w:proofErr w:type="spellEnd"/>
-      <w:r>
-        <w:t xml:space="preserve"> и Яндекс.</w:t>
+        <w:t>Целевой аудиторией данного приложения являются пользователи систем «умного дома», которым необходим удобный инструмент для управления устройствами через протокол MQTT. Также потенциальными пользователями могут быть энтузиасты DIY-решений, использующие платформы, такие как Home Assistant, а также владельцы экосистем Aqara, Xiaomi, Tuya и Яндекс.</w:t>
       </w:r>
     </w:p>
     <w:p>
@@ -6230,23 +8929,7 @@
         <w:t>большое количество</w:t>
       </w:r>
       <w:r>
-        <w:t xml:space="preserve"> решений для управления устройствами «умного дома», однако большинство из них ориентированы на конкретные экосистемы, такие как </w:t>
-      </w:r>
-      <w:proofErr w:type="spellStart"/>
-      <w:r>
-        <w:t>Aqara</w:t>
-      </w:r>
-      <w:proofErr w:type="spellEnd"/>
-      <w:r>
-        <w:t xml:space="preserve">, Xiaomi, </w:t>
-      </w:r>
-      <w:proofErr w:type="spellStart"/>
-      <w:r>
-        <w:t>Tuya</w:t>
-      </w:r>
-      <w:proofErr w:type="spellEnd"/>
-      <w:r>
-        <w:t xml:space="preserve"> и Яндекс. Существующие приложения часто имеют ограниченный функционал</w:t>
+        <w:t xml:space="preserve"> решений для управления устройствами «умного дома», однако большинство из них ориентированы на конкретные экосистемы, такие как Aqara, Xiaomi, Tuya и Яндекс. Существующие приложения часто имеют ограниченный функционал</w:t>
       </w:r>
       <w:r>
         <w:t xml:space="preserve"> и </w:t>
@@ -6665,7 +9348,6 @@
           <w:szCs w:val="28"/>
         </w:rPr>
       </w:pPr>
-      <w:proofErr w:type="spellStart"/>
       <w:r>
         <w:rPr>
           <w:rFonts w:ascii="Times New Roman" w:hAnsi="Times New Roman" w:cs="Times New Roman"/>
@@ -6683,7 +9365,6 @@
         </w:rPr>
         <w:t>пр</w:t>
       </w:r>
-      <w:proofErr w:type="spellEnd"/>
       <w:r>
         <w:rPr>
           <w:rFonts w:ascii="Times New Roman" w:hAnsi="Times New Roman" w:cs="Times New Roman"/>
@@ -6757,7 +9438,6 @@
           <w:szCs w:val="28"/>
         </w:rPr>
       </w:pPr>
-      <w:proofErr w:type="spellStart"/>
       <w:r>
         <w:rPr>
           <w:rFonts w:cs="Times New Roman"/>
@@ -6775,7 +9455,6 @@
         </w:rPr>
         <w:t>i</w:t>
       </w:r>
-      <w:proofErr w:type="spellEnd"/>
       <w:r>
         <w:rPr>
           <w:rFonts w:cs="Times New Roman"/>
@@ -6829,14 +9508,12 @@
       <w:r>
         <w:t xml:space="preserve"> [</w:t>
       </w:r>
-      <w:proofErr w:type="spellStart"/>
       <w:r>
         <w:rPr>
           <w:highlight w:val="green"/>
         </w:rPr>
         <w:t>зп</w:t>
       </w:r>
-      <w:proofErr w:type="spellEnd"/>
       <w:r>
         <w:t>].</w:t>
       </w:r>
@@ -11416,21 +14093,11 @@
       <w:r>
         <w:t xml:space="preserve"> являются активными интернет-пользователями. По данным [</w:t>
       </w:r>
-      <w:proofErr w:type="spellStart"/>
       <w:r>
         <w:t>ист</w:t>
       </w:r>
-      <w:proofErr w:type="spellEnd"/>
-      <w:r>
-        <w:t xml:space="preserve">], доля пользователей </w:t>
-      </w:r>
-      <w:proofErr w:type="spellStart"/>
-      <w:r>
-        <w:t>Android</w:t>
-      </w:r>
-      <w:proofErr w:type="spellEnd"/>
-      <w:r>
-        <w:t xml:space="preserve"> среди мобильных ОС в Беларуси на 202</w:t>
+      <w:r>
+        <w:t>], доля пользователей Android среди мобильных ОС в Беларуси на 202</w:t>
       </w:r>
       <w:r>
         <w:t>4</w:t>
@@ -13544,7 +16211,7 @@
         <w:lastRenderedPageBreak/>
         <w:t>ЗАКЛЮЧЕНИЕ</w:t>
       </w:r>
-      <w:bookmarkEnd w:id="15"/>
+      <w:bookmarkEnd w:id="16"/>
     </w:p>
     <w:p>
       <w:pPr>
@@ -13578,7 +16245,7 @@
           <w:bCs/>
         </w:rPr>
       </w:pPr>
-      <w:bookmarkStart w:id="17" w:name="_Toc166527688"/>
+      <w:bookmarkStart w:id="18" w:name="_Toc166527688"/>
       <w:r>
         <w:rPr>
           <w:b/>
@@ -13587,8 +16254,8 @@
         <w:lastRenderedPageBreak/>
         <w:t>СПИСОК ИСПОЛЬЗОВАННЫХ ИСТОЧНИКОВ</w:t>
       </w:r>
-      <w:bookmarkEnd w:id="16"/>
       <w:bookmarkEnd w:id="17"/>
+      <w:bookmarkEnd w:id="18"/>
     </w:p>
     <w:p>
       <w:pPr>
@@ -13605,12 +16272,12 @@
       <w:r>
         <w:br w:type="page"/>
       </w:r>
-      <w:bookmarkStart w:id="18" w:name="_Toc166527689"/>
+      <w:bookmarkStart w:id="19" w:name="_Toc166527689"/>
       <w:r>
         <w:lastRenderedPageBreak/>
         <w:t>ПРИЛОЖЕНИЕ А</w:t>
       </w:r>
-      <w:bookmarkEnd w:id="18"/>
+      <w:bookmarkEnd w:id="19"/>
     </w:p>
     <w:p>
       <w:pPr>
@@ -13659,14 +16326,14 @@
         <w:ind w:firstLine="0"/>
         <w:jc w:val="center"/>
       </w:pPr>
-      <w:bookmarkStart w:id="19" w:name="_Toc135820225"/>
-      <w:bookmarkStart w:id="20" w:name="_Toc166527692"/>
+      <w:bookmarkStart w:id="20" w:name="_Toc135820225"/>
+      <w:bookmarkStart w:id="21" w:name="_Toc166527692"/>
       <w:r>
         <w:lastRenderedPageBreak/>
         <w:t xml:space="preserve">ПРИЛОЖЕНИЕ </w:t>
       </w:r>
-      <w:bookmarkEnd w:id="19"/>
       <w:bookmarkEnd w:id="20"/>
+      <w:bookmarkEnd w:id="21"/>
       <w:r>
         <w:t>Б</w:t>
       </w:r>
@@ -13847,19 +16514,33 @@
       <w:r>
         <w:t xml:space="preserve">Функциональный подход </w:t>
       </w:r>
-      <w:proofErr w:type="spellStart"/>
       <w:r>
         <w:rPr>
           <w:lang w:val="en-US"/>
         </w:rPr>
         <w:t>JetpackCompose</w:t>
       </w:r>
-      <w:proofErr w:type="spellEnd"/>
     </w:p>
     <w:p>
       <w:pPr>
         <w:pStyle w:val="af3"/>
       </w:pPr>
+    </w:p>
+  </w:comment>
+  <w:comment w:id="9" w:author="yahor" w:date="2025-03-15T18:38:00Z" w:initials="y">
+    <w:p>
+      <w:pPr>
+        <w:pStyle w:val="af3"/>
+      </w:pPr>
+      <w:r>
+        <w:rPr>
+          <w:rStyle w:val="af2"/>
+        </w:rPr>
+        <w:annotationRef/>
+      </w:r>
+      <w:r>
+        <w:t>Автоматичечки? Если сделаю</w:t>
+      </w:r>
     </w:p>
   </w:comment>
 </w:comments>
@@ -13868,18 +16549,21 @@
 <file path=word/commentsExtended.xml><?xml version="1.0" encoding="utf-8"?>
 <w15:commentsEx xmlns:wpc="http://schemas.microsoft.com/office/word/2010/wordprocessingCanvas" xmlns:cx="http://schemas.microsoft.com/office/drawing/2014/chartex" xmlns:cx1="http://schemas.microsoft.com/office/drawing/2015/9/8/chartex" xmlns:cx2="http://schemas.microsoft.com/office/drawing/2015/10/21/chartex" xmlns:cx3="http://schemas.microsoft.com/office/drawing/2016/5/9/chartex" xmlns:cx4="http://schemas.microsoft.com/office/drawing/2016/5/10/chartex" xmlns:cx5="http://schemas.microsoft.com/office/drawing/2016/5/11/chartex" xmlns:cx6="http://schemas.microsoft.com/office/drawing/2016/5/12/chartex" xmlns:cx7="http://schemas.microsoft.com/office/drawing/2016/5/13/chartex" xmlns:cx8="http://schemas.microsoft.com/office/drawing/2016/5/14/chartex" xmlns:mc="http://schemas.openxmlformats.org/markup-compatibility/2006" xmlns:aink="http://schemas.microsoft.com/office/drawing/2016/ink" xmlns:am3d="http://schemas.microsoft.com/office/drawing/2017/model3d" xmlns:o="urn:schemas-microsoft-com:office:office" xmlns:oel="http://schemas.microsoft.com/office/2019/extlst" xmlns:r="http://schemas.openxmlformats.org/officeDocument/2006/relationships" xmlns:m="http://schemas.openxmlformats.org/officeDocument/2006/math" xmlns:v="urn:schemas-microsoft-com:vml" xmlns:wp14="http://schemas.microsoft.com/office/word/2010/wordprocessingDrawing" xmlns:wp="http://schemas.openxmlformats.org/drawingml/2006/wordprocessingDrawing" xmlns:w10="urn:schemas-microsoft-com:office:word" xmlns:w="http://schemas.openxmlformats.org/wordprocessingml/2006/main" xmlns:w14="http://schemas.microsoft.com/office/word/2010/wordml" xmlns:w15="http://schemas.microsoft.com/office/word/2012/wordml" xmlns:w16cex="http://schemas.microsoft.com/office/word/2018/wordml/cex" xmlns:w16cid="http://schemas.microsoft.com/office/word/2016/wordml/cid" xmlns:w16="http://schemas.microsoft.com/office/word/2018/wordml" xmlns:w16sdtdh="http://schemas.microsoft.com/office/word/2020/wordml/sdtdatahash" xmlns:w16se="http://schemas.microsoft.com/office/word/2015/wordml/symex" xmlns:wpg="http://schemas.microsoft.com/office/word/2010/wordprocessingGroup" xmlns:wpi="http://schemas.microsoft.com/office/word/2010/wordprocessingInk" xmlns:wne="http://schemas.microsoft.com/office/word/2006/wordml" xmlns:wps="http://schemas.microsoft.com/office/word/2010/wordprocessingShape" mc:Ignorable="w14 w15 w16se w16cid w16 w16cex w16sdtdh wp14">
   <w15:commentEx w15:paraId="472D5751" w15:done="0"/>
+  <w15:commentEx w15:paraId="5E17BAC7" w15:done="0"/>
 </w15:commentsEx>
 </file>
 
 <file path=word/commentsExtensible.xml><?xml version="1.0" encoding="utf-8"?>
 <w16cex:commentsExtensible xmlns:wpc="http://schemas.microsoft.com/office/word/2010/wordprocessingCanvas" xmlns:cx="http://schemas.microsoft.com/office/drawing/2014/chartex" xmlns:cx1="http://schemas.microsoft.com/office/drawing/2015/9/8/chartex" xmlns:cx2="http://schemas.microsoft.com/office/drawing/2015/10/21/chartex" xmlns:cx3="http://schemas.microsoft.com/office/drawing/2016/5/9/chartex" xmlns:cx4="http://schemas.microsoft.com/office/drawing/2016/5/10/chartex" xmlns:cx5="http://schemas.microsoft.com/office/drawing/2016/5/11/chartex" xmlns:cx6="http://schemas.microsoft.com/office/drawing/2016/5/12/chartex" xmlns:cx7="http://schemas.microsoft.com/office/drawing/2016/5/13/chartex" xmlns:cx8="http://schemas.microsoft.com/office/drawing/2016/5/14/chartex" xmlns:cr="http://schemas.microsoft.com/office/comments/2020/reactions" xmlns:mc="http://schemas.openxmlformats.org/markup-compatibility/2006" xmlns:aink="http://schemas.microsoft.com/office/drawing/2016/ink" xmlns:am3d="http://schemas.microsoft.com/office/drawing/2017/model3d" xmlns:o="urn:schemas-microsoft-com:office:office" xmlns:oel="http://schemas.microsoft.com/office/2019/extlst" xmlns:r="http://schemas.openxmlformats.org/officeDocument/2006/relationships" xmlns:m="http://schemas.openxmlformats.org/officeDocument/2006/math" xmlns:v="urn:schemas-microsoft-com:vml" xmlns:wp14="http://schemas.microsoft.com/office/word/2010/wordprocessingDrawing" xmlns:wp="http://schemas.openxmlformats.org/drawingml/2006/wordprocessingDrawing" xmlns:w10="urn:schemas-microsoft-com:office:word" xmlns:w="http://schemas.openxmlformats.org/wordprocessingml/2006/main" xmlns:w14="http://schemas.microsoft.com/office/word/2010/wordml" xmlns:w15="http://schemas.microsoft.com/office/word/2012/wordml" xmlns:w16cex="http://schemas.microsoft.com/office/word/2018/wordml/cex" xmlns:w16cid="http://schemas.microsoft.com/office/word/2016/wordml/cid" xmlns:w16="http://schemas.microsoft.com/office/word/2018/wordml" xmlns:w16sdtdh="http://schemas.microsoft.com/office/word/2020/wordml/sdtdatahash" xmlns:w16se="http://schemas.microsoft.com/office/word/2015/wordml/symex" xmlns:wpg="http://schemas.microsoft.com/office/word/2010/wordprocessingGroup" xmlns:wpi="http://schemas.microsoft.com/office/word/2010/wordprocessingInk" xmlns:wne="http://schemas.microsoft.com/office/word/2006/wordml" xmlns:wps="http://schemas.microsoft.com/office/word/2010/wordprocessingShape" mc:Ignorable="w14 w15 w16se w16cid w16 w16cex w16sdtdh cr wp14">
   <w16cex:commentExtensible w16cex:durableId="3272B187" w16cex:dateUtc="2025-03-14T21:23:00Z"/>
+  <w16cex:commentExtensible w16cex:durableId="75CCC5F1" w16cex:dateUtc="2025-03-15T15:38:00Z"/>
 </w16cex:commentsExtensible>
 </file>
 
 <file path=word/commentsIds.xml><?xml version="1.0" encoding="utf-8"?>
 <w16cid:commentsIds xmlns:wpc="http://schemas.microsoft.com/office/word/2010/wordprocessingCanvas" xmlns:cx="http://schemas.microsoft.com/office/drawing/2014/chartex" xmlns:cx1="http://schemas.microsoft.com/office/drawing/2015/9/8/chartex" xmlns:cx2="http://schemas.microsoft.com/office/drawing/2015/10/21/chartex" xmlns:cx3="http://schemas.microsoft.com/office/drawing/2016/5/9/chartex" xmlns:cx4="http://schemas.microsoft.com/office/drawing/2016/5/10/chartex" xmlns:cx5="http://schemas.microsoft.com/office/drawing/2016/5/11/chartex" xmlns:cx6="http://schemas.microsoft.com/office/drawing/2016/5/12/chartex" xmlns:cx7="http://schemas.microsoft.com/office/drawing/2016/5/13/chartex" xmlns:cx8="http://schemas.microsoft.com/office/drawing/2016/5/14/chartex" xmlns:mc="http://schemas.openxmlformats.org/markup-compatibility/2006" xmlns:aink="http://schemas.microsoft.com/office/drawing/2016/ink" xmlns:am3d="http://schemas.microsoft.com/office/drawing/2017/model3d" xmlns:o="urn:schemas-microsoft-com:office:office" xmlns:oel="http://schemas.microsoft.com/office/2019/extlst" xmlns:r="http://schemas.openxmlformats.org/officeDocument/2006/relationships" xmlns:m="http://schemas.openxmlformats.org/officeDocument/2006/math" xmlns:v="urn:schemas-microsoft-com:vml" xmlns:wp14="http://schemas.microsoft.com/office/word/2010/wordprocessingDrawing" xmlns:wp="http://schemas.openxmlformats.org/drawingml/2006/wordprocessingDrawing" xmlns:w10="urn:schemas-microsoft-com:office:word" xmlns:w="http://schemas.openxmlformats.org/wordprocessingml/2006/main" xmlns:w14="http://schemas.microsoft.com/office/word/2010/wordml" xmlns:w15="http://schemas.microsoft.com/office/word/2012/wordml" xmlns:w16cex="http://schemas.microsoft.com/office/word/2018/wordml/cex" xmlns:w16cid="http://schemas.microsoft.com/office/word/2016/wordml/cid" xmlns:w16="http://schemas.microsoft.com/office/word/2018/wordml" xmlns:w16sdtdh="http://schemas.microsoft.com/office/word/2020/wordml/sdtdatahash" xmlns:w16se="http://schemas.microsoft.com/office/word/2015/wordml/symex" xmlns:wpg="http://schemas.microsoft.com/office/word/2010/wordprocessingGroup" xmlns:wpi="http://schemas.microsoft.com/office/word/2010/wordprocessingInk" xmlns:wne="http://schemas.microsoft.com/office/word/2006/wordml" xmlns:wps="http://schemas.microsoft.com/office/word/2010/wordprocessingShape" mc:Ignorable="w14 w15 w16se w16cid w16 w16cex w16sdtdh wp14">
   <w16cid:commentId w16cid:paraId="472D5751" w16cid:durableId="3272B187"/>
+  <w16cid:commentId w16cid:paraId="5E17BAC7" w16cid:durableId="75CCC5F1"/>
 </w16cid:commentsIds>
 </file>
 
@@ -18769,6 +21453,155 @@
     </w:lvl>
   </w:abstractNum>
   <w:abstractNum w:abstractNumId="42" w15:restartNumberingAfterBreak="0">
+    <w:nsid w:val="600432D1"/>
+    <w:multiLevelType w:val="multilevel"/>
+    <w:tmpl w:val="50149B66"/>
+    <w:lvl w:ilvl="0">
+      <w:start w:val="1"/>
+      <w:numFmt w:val="bullet"/>
+      <w:lvlText w:val=""/>
+      <w:lvlJc w:val="left"/>
+      <w:pPr>
+        <w:tabs>
+          <w:tab w:val="num" w:pos="720"/>
+        </w:tabs>
+        <w:ind w:left="720" w:hanging="360"/>
+      </w:pPr>
+      <w:rPr>
+        <w:rFonts w:ascii="Symbol" w:hAnsi="Symbol" w:hint="default"/>
+        <w:sz w:val="20"/>
+      </w:rPr>
+    </w:lvl>
+    <w:lvl w:ilvl="1" w:tentative="1">
+      <w:start w:val="1"/>
+      <w:numFmt w:val="bullet"/>
+      <w:lvlText w:val="o"/>
+      <w:lvlJc w:val="left"/>
+      <w:pPr>
+        <w:tabs>
+          <w:tab w:val="num" w:pos="1440"/>
+        </w:tabs>
+        <w:ind w:left="1440" w:hanging="360"/>
+      </w:pPr>
+      <w:rPr>
+        <w:rFonts w:ascii="Courier New" w:hAnsi="Courier New" w:hint="default"/>
+        <w:sz w:val="20"/>
+      </w:rPr>
+    </w:lvl>
+    <w:lvl w:ilvl="2" w:tentative="1">
+      <w:start w:val="1"/>
+      <w:numFmt w:val="bullet"/>
+      <w:lvlText w:val=""/>
+      <w:lvlJc w:val="left"/>
+      <w:pPr>
+        <w:tabs>
+          <w:tab w:val="num" w:pos="2160"/>
+        </w:tabs>
+        <w:ind w:left="2160" w:hanging="360"/>
+      </w:pPr>
+      <w:rPr>
+        <w:rFonts w:ascii="Wingdings" w:hAnsi="Wingdings" w:hint="default"/>
+        <w:sz w:val="20"/>
+      </w:rPr>
+    </w:lvl>
+    <w:lvl w:ilvl="3" w:tentative="1">
+      <w:start w:val="1"/>
+      <w:numFmt w:val="bullet"/>
+      <w:lvlText w:val=""/>
+      <w:lvlJc w:val="left"/>
+      <w:pPr>
+        <w:tabs>
+          <w:tab w:val="num" w:pos="2880"/>
+        </w:tabs>
+        <w:ind w:left="2880" w:hanging="360"/>
+      </w:pPr>
+      <w:rPr>
+        <w:rFonts w:ascii="Wingdings" w:hAnsi="Wingdings" w:hint="default"/>
+        <w:sz w:val="20"/>
+      </w:rPr>
+    </w:lvl>
+    <w:lvl w:ilvl="4" w:tentative="1">
+      <w:start w:val="1"/>
+      <w:numFmt w:val="bullet"/>
+      <w:lvlText w:val=""/>
+      <w:lvlJc w:val="left"/>
+      <w:pPr>
+        <w:tabs>
+          <w:tab w:val="num" w:pos="3600"/>
+        </w:tabs>
+        <w:ind w:left="3600" w:hanging="360"/>
+      </w:pPr>
+      <w:rPr>
+        <w:rFonts w:ascii="Wingdings" w:hAnsi="Wingdings" w:hint="default"/>
+        <w:sz w:val="20"/>
+      </w:rPr>
+    </w:lvl>
+    <w:lvl w:ilvl="5" w:tentative="1">
+      <w:start w:val="1"/>
+      <w:numFmt w:val="bullet"/>
+      <w:lvlText w:val=""/>
+      <w:lvlJc w:val="left"/>
+      <w:pPr>
+        <w:tabs>
+          <w:tab w:val="num" w:pos="4320"/>
+        </w:tabs>
+        <w:ind w:left="4320" w:hanging="360"/>
+      </w:pPr>
+      <w:rPr>
+        <w:rFonts w:ascii="Wingdings" w:hAnsi="Wingdings" w:hint="default"/>
+        <w:sz w:val="20"/>
+      </w:rPr>
+    </w:lvl>
+    <w:lvl w:ilvl="6" w:tentative="1">
+      <w:start w:val="1"/>
+      <w:numFmt w:val="bullet"/>
+      <w:lvlText w:val=""/>
+      <w:lvlJc w:val="left"/>
+      <w:pPr>
+        <w:tabs>
+          <w:tab w:val="num" w:pos="5040"/>
+        </w:tabs>
+        <w:ind w:left="5040" w:hanging="360"/>
+      </w:pPr>
+      <w:rPr>
+        <w:rFonts w:ascii="Wingdings" w:hAnsi="Wingdings" w:hint="default"/>
+        <w:sz w:val="20"/>
+      </w:rPr>
+    </w:lvl>
+    <w:lvl w:ilvl="7" w:tentative="1">
+      <w:start w:val="1"/>
+      <w:numFmt w:val="bullet"/>
+      <w:lvlText w:val=""/>
+      <w:lvlJc w:val="left"/>
+      <w:pPr>
+        <w:tabs>
+          <w:tab w:val="num" w:pos="5760"/>
+        </w:tabs>
+        <w:ind w:left="5760" w:hanging="360"/>
+      </w:pPr>
+      <w:rPr>
+        <w:rFonts w:ascii="Wingdings" w:hAnsi="Wingdings" w:hint="default"/>
+        <w:sz w:val="20"/>
+      </w:rPr>
+    </w:lvl>
+    <w:lvl w:ilvl="8" w:tentative="1">
+      <w:start w:val="1"/>
+      <w:numFmt w:val="bullet"/>
+      <w:lvlText w:val=""/>
+      <w:lvlJc w:val="left"/>
+      <w:pPr>
+        <w:tabs>
+          <w:tab w:val="num" w:pos="6480"/>
+        </w:tabs>
+        <w:ind w:left="6480" w:hanging="360"/>
+      </w:pPr>
+      <w:rPr>
+        <w:rFonts w:ascii="Wingdings" w:hAnsi="Wingdings" w:hint="default"/>
+        <w:sz w:val="20"/>
+      </w:rPr>
+    </w:lvl>
+  </w:abstractNum>
+  <w:abstractNum w:abstractNumId="43" w15:restartNumberingAfterBreak="0">
     <w:nsid w:val="617C0C45"/>
     <w:multiLevelType w:val="hybridMultilevel"/>
     <w:tmpl w:val="AFB89416"/>
@@ -18885,7 +21718,7 @@
       </w:rPr>
     </w:lvl>
   </w:abstractNum>
-  <w:abstractNum w:abstractNumId="43" w15:restartNumberingAfterBreak="0">
+  <w:abstractNum w:abstractNumId="44" w15:restartNumberingAfterBreak="0">
     <w:nsid w:val="619E40AE"/>
     <w:multiLevelType w:val="hybridMultilevel"/>
     <w:tmpl w:val="2AA8F89C"/>
@@ -18999,7 +21832,7 @@
       </w:rPr>
     </w:lvl>
   </w:abstractNum>
-  <w:abstractNum w:abstractNumId="44" w15:restartNumberingAfterBreak="0">
+  <w:abstractNum w:abstractNumId="45" w15:restartNumberingAfterBreak="0">
     <w:nsid w:val="64597692"/>
     <w:multiLevelType w:val="multilevel"/>
     <w:tmpl w:val="DDF25238"/>
@@ -19180,7 +22013,7 @@
       </w:rPr>
     </w:lvl>
   </w:abstractNum>
-  <w:abstractNum w:abstractNumId="45" w15:restartNumberingAfterBreak="0">
+  <w:abstractNum w:abstractNumId="46" w15:restartNumberingAfterBreak="0">
     <w:nsid w:val="696D3975"/>
     <w:multiLevelType w:val="hybridMultilevel"/>
     <w:tmpl w:val="63923F9E"/>
@@ -19297,7 +22130,7 @@
       </w:rPr>
     </w:lvl>
   </w:abstractNum>
-  <w:abstractNum w:abstractNumId="46" w15:restartNumberingAfterBreak="0">
+  <w:abstractNum w:abstractNumId="47" w15:restartNumberingAfterBreak="0">
     <w:nsid w:val="6A3E119C"/>
     <w:multiLevelType w:val="hybridMultilevel"/>
     <w:tmpl w:val="8CAAEA7C"/>
@@ -19414,7 +22247,7 @@
       </w:rPr>
     </w:lvl>
   </w:abstractNum>
-  <w:abstractNum w:abstractNumId="47" w15:restartNumberingAfterBreak="0">
+  <w:abstractNum w:abstractNumId="48" w15:restartNumberingAfterBreak="0">
     <w:nsid w:val="703F751D"/>
     <w:multiLevelType w:val="hybridMultilevel"/>
     <w:tmpl w:val="6FB04E38"/>
@@ -19531,7 +22364,7 @@
       </w:rPr>
     </w:lvl>
   </w:abstractNum>
-  <w:abstractNum w:abstractNumId="48" w15:restartNumberingAfterBreak="0">
+  <w:abstractNum w:abstractNumId="49" w15:restartNumberingAfterBreak="0">
     <w:nsid w:val="706F2D26"/>
     <w:multiLevelType w:val="hybridMultilevel"/>
     <w:tmpl w:val="0C567A4A"/>
@@ -19647,7 +22480,7 @@
       </w:rPr>
     </w:lvl>
   </w:abstractNum>
-  <w:abstractNum w:abstractNumId="49" w15:restartNumberingAfterBreak="0">
+  <w:abstractNum w:abstractNumId="50" w15:restartNumberingAfterBreak="0">
     <w:nsid w:val="74326624"/>
     <w:multiLevelType w:val="multilevel"/>
     <w:tmpl w:val="77382712"/>
@@ -19760,7 +22593,7 @@
       </w:pPr>
     </w:lvl>
   </w:abstractNum>
-  <w:abstractNum w:abstractNumId="50" w15:restartNumberingAfterBreak="0">
+  <w:abstractNum w:abstractNumId="51" w15:restartNumberingAfterBreak="0">
     <w:nsid w:val="766B3B9D"/>
     <w:multiLevelType w:val="hybridMultilevel"/>
     <w:tmpl w:val="3C4201B0"/>
@@ -19876,7 +22709,7 @@
       </w:rPr>
     </w:lvl>
   </w:abstractNum>
-  <w:abstractNum w:abstractNumId="51" w15:restartNumberingAfterBreak="0">
+  <w:abstractNum w:abstractNumId="52" w15:restartNumberingAfterBreak="0">
     <w:nsid w:val="779E2E90"/>
     <w:multiLevelType w:val="hybridMultilevel"/>
     <w:tmpl w:val="9C7CDCF2"/>
@@ -19990,7 +22823,7 @@
       </w:rPr>
     </w:lvl>
   </w:abstractNum>
-  <w:abstractNum w:abstractNumId="52" w15:restartNumberingAfterBreak="0">
+  <w:abstractNum w:abstractNumId="53" w15:restartNumberingAfterBreak="0">
     <w:nsid w:val="79D94F99"/>
     <w:multiLevelType w:val="hybridMultilevel"/>
     <w:tmpl w:val="AA3C2936"/>
@@ -20104,7 +22937,7 @@
       </w:rPr>
     </w:lvl>
   </w:abstractNum>
-  <w:abstractNum w:abstractNumId="53" w15:restartNumberingAfterBreak="0">
+  <w:abstractNum w:abstractNumId="54" w15:restartNumberingAfterBreak="0">
     <w:nsid w:val="7A074034"/>
     <w:multiLevelType w:val="hybridMultilevel"/>
     <w:tmpl w:val="AEA22052"/>
@@ -20218,7 +23051,7 @@
       </w:rPr>
     </w:lvl>
   </w:abstractNum>
-  <w:abstractNum w:abstractNumId="54" w15:restartNumberingAfterBreak="0">
+  <w:abstractNum w:abstractNumId="55" w15:restartNumberingAfterBreak="0">
     <w:nsid w:val="7ABB2492"/>
     <w:multiLevelType w:val="hybridMultilevel"/>
     <w:tmpl w:val="9D8A3F3A"/>
@@ -20335,7 +23168,7 @@
       </w:rPr>
     </w:lvl>
   </w:abstractNum>
-  <w:abstractNum w:abstractNumId="55" w15:restartNumberingAfterBreak="0">
+  <w:abstractNum w:abstractNumId="56" w15:restartNumberingAfterBreak="0">
     <w:nsid w:val="7B536BC1"/>
     <w:multiLevelType w:val="hybridMultilevel"/>
     <w:tmpl w:val="2FBA3BFE"/>
@@ -20449,7 +23282,7 @@
       </w:rPr>
     </w:lvl>
   </w:abstractNum>
-  <w:abstractNum w:abstractNumId="56" w15:restartNumberingAfterBreak="0">
+  <w:abstractNum w:abstractNumId="57" w15:restartNumberingAfterBreak="0">
     <w:nsid w:val="7BCF09DD"/>
     <w:multiLevelType w:val="hybridMultilevel"/>
     <w:tmpl w:val="1DFC905C"/>
@@ -20539,7 +23372,7 @@
       </w:pPr>
     </w:lvl>
   </w:abstractNum>
-  <w:abstractNum w:abstractNumId="57" w15:restartNumberingAfterBreak="0">
+  <w:abstractNum w:abstractNumId="58" w15:restartNumberingAfterBreak="0">
     <w:nsid w:val="7C6E4F83"/>
     <w:multiLevelType w:val="hybridMultilevel"/>
     <w:tmpl w:val="2F3451FA"/>
@@ -20663,13 +23496,13 @@
     <w:abstractNumId w:val="37"/>
   </w:num>
   <w:num w:numId="3" w16cid:durableId="1816531384">
+    <w:abstractNumId w:val="52"/>
+  </w:num>
+  <w:num w:numId="4" w16cid:durableId="1786726874">
     <w:abstractNumId w:val="51"/>
   </w:num>
-  <w:num w:numId="4" w16cid:durableId="1786726874">
-    <w:abstractNumId w:val="50"/>
-  </w:num>
   <w:num w:numId="5" w16cid:durableId="37903829">
-    <w:abstractNumId w:val="44"/>
+    <w:abstractNumId w:val="45"/>
   </w:num>
   <w:num w:numId="6" w16cid:durableId="1936591032">
     <w:abstractNumId w:val="5"/>
@@ -20729,10 +23562,10 @@
     <w:abstractNumId w:val="36"/>
   </w:num>
   <w:num w:numId="25" w16cid:durableId="2087337174">
-    <w:abstractNumId w:val="42"/>
+    <w:abstractNumId w:val="43"/>
   </w:num>
   <w:num w:numId="26" w16cid:durableId="138965620">
-    <w:abstractNumId w:val="47"/>
+    <w:abstractNumId w:val="48"/>
   </w:num>
   <w:num w:numId="27" w16cid:durableId="1916163710">
     <w:abstractNumId w:val="12"/>
@@ -20750,10 +23583,10 @@
     <w:abstractNumId w:val="32"/>
   </w:num>
   <w:num w:numId="32" w16cid:durableId="681855946">
-    <w:abstractNumId w:val="46"/>
+    <w:abstractNumId w:val="47"/>
   </w:num>
   <w:num w:numId="33" w16cid:durableId="1470317624">
-    <w:abstractNumId w:val="57"/>
+    <w:abstractNumId w:val="58"/>
   </w:num>
   <w:num w:numId="34" w16cid:durableId="622541020">
     <w:abstractNumId w:val="14"/>
@@ -20771,28 +23604,28 @@
     <w:abstractNumId w:val="8"/>
   </w:num>
   <w:num w:numId="39" w16cid:durableId="541476250">
-    <w:abstractNumId w:val="45"/>
+    <w:abstractNumId w:val="46"/>
   </w:num>
   <w:num w:numId="40" w16cid:durableId="1372653941">
-    <w:abstractNumId w:val="54"/>
+    <w:abstractNumId w:val="55"/>
   </w:num>
   <w:num w:numId="41" w16cid:durableId="679042508">
     <w:abstractNumId w:val="2"/>
   </w:num>
   <w:num w:numId="42" w16cid:durableId="1966037194">
-    <w:abstractNumId w:val="52"/>
+    <w:abstractNumId w:val="53"/>
   </w:num>
   <w:num w:numId="43" w16cid:durableId="1213494851">
-    <w:abstractNumId w:val="43"/>
+    <w:abstractNumId w:val="44"/>
   </w:num>
   <w:num w:numId="44" w16cid:durableId="1274364456">
     <w:abstractNumId w:val="3"/>
   </w:num>
   <w:num w:numId="45" w16cid:durableId="635917723">
-    <w:abstractNumId w:val="53"/>
+    <w:abstractNumId w:val="54"/>
   </w:num>
   <w:num w:numId="46" w16cid:durableId="728574507">
-    <w:abstractNumId w:val="55"/>
+    <w:abstractNumId w:val="56"/>
   </w:num>
   <w:num w:numId="47" w16cid:durableId="643389661">
     <w:abstractNumId w:val="35"/>
@@ -20801,7 +23634,7 @@
     <w:abstractNumId w:val="28"/>
   </w:num>
   <w:num w:numId="49" w16cid:durableId="1624193832">
-    <w:abstractNumId w:val="48"/>
+    <w:abstractNumId w:val="49"/>
   </w:num>
   <w:num w:numId="50" w16cid:durableId="2079285257">
     <w:abstractNumId w:val="24"/>
@@ -20816,7 +23649,7 @@
     <w:abstractNumId w:val="22"/>
   </w:num>
   <w:num w:numId="54" w16cid:durableId="261882815">
-    <w:abstractNumId w:val="56"/>
+    <w:abstractNumId w:val="57"/>
   </w:num>
   <w:num w:numId="55" w16cid:durableId="2051102549">
     <w:abstractNumId w:val="15"/>
@@ -20825,10 +23658,13 @@
     <w:abstractNumId w:val="25"/>
   </w:num>
   <w:num w:numId="57" w16cid:durableId="334115602">
-    <w:abstractNumId w:val="49"/>
+    <w:abstractNumId w:val="50"/>
   </w:num>
   <w:num w:numId="58" w16cid:durableId="1654214294">
     <w:abstractNumId w:val="0"/>
+  </w:num>
+  <w:num w:numId="59" w16cid:durableId="325133950">
+    <w:abstractNumId w:val="42"/>
   </w:num>
   <w:numIdMacAtCleanup w:val="51"/>
 </w:numbering>
@@ -22887,14 +25723,14 @@
     <w:name w:val="Code"/>
     <w:link w:val="CodeChar"/>
     <w:qFormat/>
-    <w:rsid w:val="00C66952"/>
+    <w:rsid w:val="003146C9"/>
     <w:pPr>
       <w:spacing w:line="192" w:lineRule="auto"/>
     </w:pPr>
     <w:rPr>
       <w:rFonts w:ascii="Courier New" w:eastAsia="Times New Roman" w:hAnsi="Courier New" w:cs="Courier New"/>
       <w:color w:val="000000"/>
-      <w:sz w:val="20"/>
+      <w:sz w:val="24"/>
       <w:szCs w:val="20"/>
       <w:lang w:val="ru-RU"/>
     </w:rPr>
@@ -22903,11 +25739,11 @@
     <w:name w:val="Code Char"/>
     <w:basedOn w:val="Diploma-TextChar"/>
     <w:link w:val="Code"/>
-    <w:rsid w:val="00C66952"/>
+    <w:rsid w:val="003146C9"/>
     <w:rPr>
       <w:rFonts w:ascii="Courier New" w:eastAsia="Times New Roman" w:hAnsi="Courier New" w:cs="Courier New"/>
       <w:color w:val="000000"/>
-      <w:sz w:val="20"/>
+      <w:sz w:val="24"/>
       <w:szCs w:val="20"/>
       <w:lang w:val="ru-RU"/>
     </w:rPr>

</xml_diff>